<commit_message>
Add Design to URS.
</commit_message>
<xml_diff>
--- a/User Requirements Specification.docx
+++ b/User Requirements Specification.docx
@@ -29,8 +29,6 @@
         </w:rPr>
         <w:t>s</w:t>
       </w:r>
-      <w:bookmarkStart w:id="0" w:name="_GoBack"/>
-      <w:bookmarkEnd w:id="0"/>
     </w:p>
     <w:p>
       <w:pPr>
@@ -382,7 +380,77 @@
         <w:rPr>
           <w:lang w:val="en-US"/>
         </w:rPr>
-        <w:t>Our group consists of four members: Rosen Danev, Preslav Gerchev, Dimitar Vikentiev and Monica Stoica, all part of class EI6S3.</w:t>
+        <w:t xml:space="preserve">Our group consists of four members: Rosen </w:t>
+      </w:r>
+      <w:proofErr w:type="spellStart"/>
+      <w:r>
+        <w:rPr>
+          <w:lang w:val="en-US"/>
+        </w:rPr>
+        <w:t>Danev</w:t>
+      </w:r>
+      <w:proofErr w:type="spellEnd"/>
+      <w:r>
+        <w:rPr>
+          <w:lang w:val="en-US"/>
+        </w:rPr>
+        <w:t xml:space="preserve">, Preslav </w:t>
+      </w:r>
+      <w:proofErr w:type="spellStart"/>
+      <w:r>
+        <w:rPr>
+          <w:lang w:val="en-US"/>
+        </w:rPr>
+        <w:t>Gerchev</w:t>
+      </w:r>
+      <w:proofErr w:type="spellEnd"/>
+      <w:r>
+        <w:rPr>
+          <w:lang w:val="en-US"/>
+        </w:rPr>
+        <w:t xml:space="preserve">, </w:t>
+      </w:r>
+      <w:proofErr w:type="spellStart"/>
+      <w:r>
+        <w:rPr>
+          <w:lang w:val="en-US"/>
+        </w:rPr>
+        <w:t>Dimitar</w:t>
+      </w:r>
+      <w:proofErr w:type="spellEnd"/>
+      <w:r>
+        <w:rPr>
+          <w:lang w:val="en-US"/>
+        </w:rPr>
+        <w:t xml:space="preserve"> </w:t>
+      </w:r>
+      <w:proofErr w:type="spellStart"/>
+      <w:r>
+        <w:rPr>
+          <w:lang w:val="en-US"/>
+        </w:rPr>
+        <w:t>Vikentiev</w:t>
+      </w:r>
+      <w:proofErr w:type="spellEnd"/>
+      <w:r>
+        <w:rPr>
+          <w:lang w:val="en-US"/>
+        </w:rPr>
+        <w:t xml:space="preserve"> and Monica </w:t>
+      </w:r>
+      <w:proofErr w:type="spellStart"/>
+      <w:r>
+        <w:rPr>
+          <w:lang w:val="en-US"/>
+        </w:rPr>
+        <w:t>Stoica</w:t>
+      </w:r>
+      <w:proofErr w:type="spellEnd"/>
+      <w:r>
+        <w:rPr>
+          <w:lang w:val="en-US"/>
+        </w:rPr>
+        <w:t>, all part of class EI6S3.</w:t>
       </w:r>
     </w:p>
     <w:p>
@@ -642,19 +710,7 @@
         <w:rPr>
           <w:lang w:val="en-US"/>
         </w:rPr>
-        <w:t xml:space="preserve">The </w:t>
-      </w:r>
-      <w:r>
-        <w:rPr>
-          <w:lang w:val="en-US"/>
-        </w:rPr>
-        <w:t>system creates</w:t>
-      </w:r>
-      <w:r>
-        <w:rPr>
-          <w:lang w:val="en-US"/>
-        </w:rPr>
-        <w:t xml:space="preserve"> the element to the screen. </w:t>
+        <w:t xml:space="preserve">The system creates the element to the screen. </w:t>
       </w:r>
     </w:p>
     <w:p>
@@ -749,13 +805,23 @@
           <w:lang w:val="en-US"/>
         </w:rPr>
       </w:pPr>
+      <w:proofErr w:type="gramStart"/>
       <w:r>
         <w:rPr>
           <w:sz w:val="40"/>
           <w:szCs w:val="40"/>
           <w:lang w:val="en-US"/>
         </w:rPr>
-        <w:t xml:space="preserve">II. </w:t>
+        <w:t>II.</w:t>
+      </w:r>
+      <w:proofErr w:type="gramEnd"/>
+      <w:r>
+        <w:rPr>
+          <w:sz w:val="40"/>
+          <w:szCs w:val="40"/>
+          <w:lang w:val="en-US"/>
+        </w:rPr>
+        <w:t xml:space="preserve"> </w:t>
       </w:r>
     </w:p>
     <w:p>
@@ -795,31 +861,7 @@
         <w:rPr>
           <w:lang w:val="en-US"/>
         </w:rPr>
-        <w:t xml:space="preserve"> There must be at least one</w:t>
-      </w:r>
-      <w:r>
-        <w:rPr>
-          <w:lang w:val="en-US"/>
-        </w:rPr>
-        <w:t xml:space="preserve"> adjustable splitter</w:t>
-      </w:r>
-      <w:r>
-        <w:rPr>
-          <w:lang w:val="en-US"/>
-        </w:rPr>
-        <w:t xml:space="preserve"> placed on the</w:t>
-      </w:r>
-      <w:r>
-        <w:rPr>
-          <w:lang w:val="en-US"/>
-        </w:rPr>
-        <w:t xml:space="preserve"> screen</w:t>
-      </w:r>
-      <w:r>
-        <w:rPr>
-          <w:lang w:val="en-US"/>
-        </w:rPr>
-        <w:t>.</w:t>
+        <w:t xml:space="preserve"> There must be at least one adjustable splitter placed on the screen.</w:t>
       </w:r>
     </w:p>
     <w:p>
@@ -1107,6 +1149,7 @@
           <w:lang w:val="en-US"/>
         </w:rPr>
       </w:pPr>
+      <w:proofErr w:type="gramStart"/>
       <w:r>
         <w:rPr>
           <w:b/>
@@ -1126,6 +1169,7 @@
         </w:rPr>
         <w:t>.</w:t>
       </w:r>
+      <w:proofErr w:type="gramEnd"/>
     </w:p>
     <w:p>
       <w:pPr>
@@ -1144,13 +1188,7 @@
         <w:rPr>
           <w:lang w:val="en-US"/>
         </w:rPr>
-        <w:t xml:space="preserve"> </w:t>
-      </w:r>
-      <w:r>
-        <w:rPr>
-          <w:lang w:val="en-US"/>
-        </w:rPr>
-        <w:t>Open an existing file</w:t>
+        <w:t xml:space="preserve"> Open an existing file</w:t>
       </w:r>
     </w:p>
     <w:p>
@@ -1229,19 +1267,7 @@
         <w:rPr>
           <w:lang w:val="en-US"/>
         </w:rPr>
-        <w:t xml:space="preserve">actor presses the ‘Load </w:t>
-      </w:r>
-      <w:r>
-        <w:rPr>
-          <w:lang w:val="en-US"/>
-        </w:rPr>
-        <w:t>file’ button</w:t>
-      </w:r>
-      <w:r>
-        <w:rPr>
-          <w:lang w:val="en-US"/>
-        </w:rPr>
-        <w:t xml:space="preserve">. </w:t>
+        <w:t xml:space="preserve">actor presses the ‘Load file’ button. </w:t>
       </w:r>
     </w:p>
     <w:p>
@@ -1534,6 +1560,7 @@
           <w:lang w:val="en-US"/>
         </w:rPr>
       </w:pPr>
+      <w:proofErr w:type="gramStart"/>
       <w:r>
         <w:rPr>
           <w:sz w:val="40"/>
@@ -1542,6 +1569,7 @@
         </w:rPr>
         <w:t>IV.</w:t>
       </w:r>
+      <w:proofErr w:type="gramEnd"/>
     </w:p>
     <w:p>
       <w:pPr>
@@ -1560,13 +1588,7 @@
         <w:rPr>
           <w:lang w:val="en-US"/>
         </w:rPr>
-        <w:t xml:space="preserve"> </w:t>
-      </w:r>
-      <w:r>
-        <w:rPr>
-          <w:lang w:val="en-US"/>
-        </w:rPr>
-        <w:t xml:space="preserve"> Save a file </w:t>
+        <w:t xml:space="preserve">  Save a file </w:t>
       </w:r>
     </w:p>
     <w:p>
@@ -1723,19 +1745,7 @@
         <w:rPr>
           <w:lang w:val="en-US"/>
         </w:rPr>
-        <w:t>The user confirms by clicking the</w:t>
-      </w:r>
-      <w:r>
-        <w:rPr>
-          <w:lang w:val="en-US"/>
-        </w:rPr>
-        <w:t xml:space="preserve"> Save</w:t>
-      </w:r>
-      <w:r>
-        <w:rPr>
-          <w:lang w:val="en-US"/>
-        </w:rPr>
-        <w:t xml:space="preserve"> button.</w:t>
+        <w:t>The user confirms by clicking the Save button.</w:t>
       </w:r>
     </w:p>
     <w:p>
@@ -1759,13 +1769,7 @@
         <w:rPr>
           <w:lang w:val="en-US"/>
         </w:rPr>
-        <w:t xml:space="preserve"> system </w:t>
-      </w:r>
-      <w:r>
-        <w:rPr>
-          <w:lang w:val="en-US"/>
-        </w:rPr>
-        <w:t xml:space="preserve">saves the file. </w:t>
+        <w:t xml:space="preserve"> system saves the file. </w:t>
       </w:r>
     </w:p>
     <w:p>
@@ -1926,13 +1930,7 @@
         <w:rPr>
           <w:lang w:val="en-US"/>
         </w:rPr>
-        <w:t xml:space="preserve">  </w:t>
-      </w:r>
-      <w:r>
-        <w:rPr>
-          <w:lang w:val="en-US"/>
-        </w:rPr>
-        <w:t>Delete an element.</w:t>
+        <w:t xml:space="preserve">  Delete an element.</w:t>
       </w:r>
     </w:p>
     <w:p>
@@ -1952,13 +1950,7 @@
         <w:rPr>
           <w:lang w:val="en-US"/>
         </w:rPr>
-        <w:t xml:space="preserve"> </w:t>
-      </w:r>
-      <w:r>
-        <w:rPr>
-          <w:lang w:val="en-US"/>
-        </w:rPr>
-        <w:t>There must be at least one element placed on the screen.</w:t>
+        <w:t xml:space="preserve"> There must be at least one element placed on the screen.</w:t>
       </w:r>
     </w:p>
     <w:p>
@@ -2154,6 +2146,7 @@
           <w:lang w:val="en-US"/>
         </w:rPr>
       </w:pPr>
+      <w:proofErr w:type="gramStart"/>
       <w:r>
         <w:rPr>
           <w:sz w:val="40"/>
@@ -2162,6 +2155,7 @@
         </w:rPr>
         <w:t>VI.</w:t>
       </w:r>
+      <w:proofErr w:type="gramEnd"/>
     </w:p>
     <w:p>
       <w:pPr>
@@ -2423,18 +2417,80 @@
           <w:lang w:val="en-US"/>
         </w:rPr>
       </w:pPr>
-    </w:p>
-    <w:p>
-      <w:pPr>
-        <w:rPr>
-          <w:lang w:val="en-US"/>
-        </w:rPr>
-      </w:pPr>
-      <w:r>
-        <w:rPr>
-          <w:lang w:val="en-US"/>
-        </w:rPr>
-        <w:t>//</w:t>
+      <w:r>
+        <w:rPr>
+          <w:lang w:val="en-US"/>
+        </w:rPr>
+        <w:t>Below is given the design that we will be using for our application.</w:t>
+      </w:r>
+      <w:r>
+        <w:rPr>
+          <w:lang w:val="en-US"/>
+        </w:rPr>
+        <w:t xml:space="preserve"> We have tried to design the application in such a way that everything is self-explanatory. </w:t>
+      </w:r>
+      <w:bookmarkStart w:id="0" w:name="_GoBack"/>
+      <w:bookmarkEnd w:id="0"/>
+    </w:p>
+    <w:p>
+      <w:pPr>
+        <w:rPr>
+          <w:lang w:val="en-US"/>
+        </w:rPr>
+      </w:pPr>
+      <w:r>
+        <w:rPr>
+          <w:noProof/>
+          <w:lang w:eastAsia="bg-BG"/>
+        </w:rPr>
+        <w:drawing>
+          <wp:inline distT="0" distB="0" distL="0" distR="0">
+            <wp:extent cx="5762625" cy="4114800"/>
+            <wp:effectExtent l="0" t="0" r="9525" b="0"/>
+            <wp:docPr id="2" name="Picture 2" descr="C:\Users\User\Desktop\YEAR 2\OOD\OOD2\OOD2\2ndDesign.PNG"/>
+            <wp:cNvGraphicFramePr>
+              <a:graphicFrameLocks xmlns:a="http://schemas.openxmlformats.org/drawingml/2006/main" noChangeAspect="1"/>
+            </wp:cNvGraphicFramePr>
+            <a:graphic xmlns:a="http://schemas.openxmlformats.org/drawingml/2006/main">
+              <a:graphicData uri="http://schemas.openxmlformats.org/drawingml/2006/picture">
+                <pic:pic xmlns:pic="http://schemas.openxmlformats.org/drawingml/2006/picture">
+                  <pic:nvPicPr>
+                    <pic:cNvPr id="0" name="Picture 2" descr="C:\Users\User\Desktop\YEAR 2\OOD\OOD2\OOD2\2ndDesign.PNG"/>
+                    <pic:cNvPicPr>
+                      <a:picLocks noChangeAspect="1" noChangeArrowheads="1"/>
+                    </pic:cNvPicPr>
+                  </pic:nvPicPr>
+                  <pic:blipFill>
+                    <a:blip r:embed="rId6">
+                      <a:extLst>
+                        <a:ext uri="{28A0092B-C50C-407E-A947-70E740481C1C}">
+                          <a14:useLocalDpi xmlns:a14="http://schemas.microsoft.com/office/drawing/2010/main" val="0"/>
+                        </a:ext>
+                      </a:extLst>
+                    </a:blip>
+                    <a:srcRect/>
+                    <a:stretch>
+                      <a:fillRect/>
+                    </a:stretch>
+                  </pic:blipFill>
+                  <pic:spPr bwMode="auto">
+                    <a:xfrm>
+                      <a:off x="0" y="0"/>
+                      <a:ext cx="5762625" cy="4114800"/>
+                    </a:xfrm>
+                    <a:prstGeom prst="rect">
+                      <a:avLst/>
+                    </a:prstGeom>
+                    <a:noFill/>
+                    <a:ln>
+                      <a:noFill/>
+                    </a:ln>
+                  </pic:spPr>
+                </pic:pic>
+              </a:graphicData>
+            </a:graphic>
+          </wp:inline>
+        </w:drawing>
       </w:r>
     </w:p>
     <w:p>
@@ -2449,13 +2505,7 @@
         <w:rPr>
           <w:lang w:val="en-US"/>
         </w:rPr>
-        <w:t>Nonf</w:t>
-      </w:r>
-      <w:r>
-        <w:rPr>
-          <w:lang w:val="en-US"/>
-        </w:rPr>
-        <w:t>unctional requirements</w:t>
+        <w:t>Nonfunctional requirements</w:t>
       </w:r>
     </w:p>
     <w:p>
@@ -4798,6 +4848,36 @@
       <w:lang w:val="en-US"/>
     </w:rPr>
   </w:style>
+  <w:style w:type="paragraph" w:styleId="BalloonText">
+    <w:name w:val="Balloon Text"/>
+    <w:basedOn w:val="Normal"/>
+    <w:link w:val="BalloonTextChar"/>
+    <w:uiPriority w:val="99"/>
+    <w:semiHidden/>
+    <w:unhideWhenUsed/>
+    <w:rsid w:val="003814BE"/>
+    <w:pPr>
+      <w:spacing w:after="0" w:line="240" w:lineRule="auto"/>
+    </w:pPr>
+    <w:rPr>
+      <w:rFonts w:ascii="Tahoma" w:hAnsi="Tahoma" w:cs="Tahoma"/>
+      <w:sz w:val="16"/>
+      <w:szCs w:val="16"/>
+    </w:rPr>
+  </w:style>
+  <w:style w:type="character" w:customStyle="1" w:styleId="BalloonTextChar">
+    <w:name w:val="Balloon Text Char"/>
+    <w:basedOn w:val="DefaultParagraphFont"/>
+    <w:link w:val="BalloonText"/>
+    <w:uiPriority w:val="99"/>
+    <w:semiHidden/>
+    <w:rsid w:val="003814BE"/>
+    <w:rPr>
+      <w:rFonts w:ascii="Tahoma" w:hAnsi="Tahoma" w:cs="Tahoma"/>
+      <w:sz w:val="16"/>
+      <w:szCs w:val="16"/>
+    </w:rPr>
+  </w:style>
 </w:styles>
 </file>
 
@@ -5050,6 +5130,36 @@
       <w:sz w:val="24"/>
       <w:szCs w:val="24"/>
       <w:lang w:val="en-US"/>
+    </w:rPr>
+  </w:style>
+  <w:style w:type="paragraph" w:styleId="BalloonText">
+    <w:name w:val="Balloon Text"/>
+    <w:basedOn w:val="Normal"/>
+    <w:link w:val="BalloonTextChar"/>
+    <w:uiPriority w:val="99"/>
+    <w:semiHidden/>
+    <w:unhideWhenUsed/>
+    <w:rsid w:val="003814BE"/>
+    <w:pPr>
+      <w:spacing w:after="0" w:line="240" w:lineRule="auto"/>
+    </w:pPr>
+    <w:rPr>
+      <w:rFonts w:ascii="Tahoma" w:hAnsi="Tahoma" w:cs="Tahoma"/>
+      <w:sz w:val="16"/>
+      <w:szCs w:val="16"/>
+    </w:rPr>
+  </w:style>
+  <w:style w:type="character" w:customStyle="1" w:styleId="BalloonTextChar">
+    <w:name w:val="Balloon Text Char"/>
+    <w:basedOn w:val="DefaultParagraphFont"/>
+    <w:link w:val="BalloonText"/>
+    <w:uiPriority w:val="99"/>
+    <w:semiHidden/>
+    <w:rsid w:val="003814BE"/>
+    <w:rPr>
+      <w:rFonts w:ascii="Tahoma" w:hAnsi="Tahoma" w:cs="Tahoma"/>
+      <w:sz w:val="16"/>
+      <w:szCs w:val="16"/>
     </w:rPr>
   </w:style>
 </w:styles>

</xml_diff>

<commit_message>
Add v to gerche :D
</commit_message>
<xml_diff>
--- a/User Requirements Specification.docx
+++ b/User Requirements Specification.docx
@@ -1,12 +1,15 @@
 
 <file path=word/document.xml><?xml version="1.0" encoding="utf-8"?>
-<w:document xmlns:wpc="http://schemas.microsoft.com/office/word/2010/wordprocessingCanvas" xmlns:mc="http://schemas.openxmlformats.org/markup-compatibility/2006" xmlns:o="urn:schemas-microsoft-com:office:office" xmlns:r="http://schemas.openxmlformats.org/officeDocument/2006/relationships" xmlns:m="http://schemas.openxmlformats.org/officeDocument/2006/math" xmlns:v="urn:schemas-microsoft-com:vml" xmlns:wp14="http://schemas.microsoft.com/office/word/2010/wordprocessingDrawing" xmlns:wp="http://schemas.openxmlformats.org/drawingml/2006/wordprocessingDrawing" xmlns:w10="urn:schemas-microsoft-com:office:word" xmlns:w="http://schemas.openxmlformats.org/wordprocessingml/2006/main" xmlns:w14="http://schemas.microsoft.com/office/word/2010/wordml" xmlns:wpg="http://schemas.microsoft.com/office/word/2010/wordprocessingGroup" xmlns:wpi="http://schemas.microsoft.com/office/word/2010/wordprocessingInk" xmlns:wne="http://schemas.microsoft.com/office/word/2006/wordml" xmlns:wps="http://schemas.microsoft.com/office/word/2010/wordprocessingShape" mc:Ignorable="w14 wp14">
+<w:document xmlns:wpc="http://schemas.microsoft.com/office/word/2010/wordprocessingCanvas" xmlns:mc="http://schemas.openxmlformats.org/markup-compatibility/2006" xmlns:o="urn:schemas-microsoft-com:office:office" xmlns:r="http://schemas.openxmlformats.org/officeDocument/2006/relationships" xmlns:m="http://schemas.openxmlformats.org/officeDocument/2006/math" xmlns:v="urn:schemas-microsoft-com:vml" xmlns:wp14="http://schemas.microsoft.com/office/word/2010/wordprocessingDrawing" xmlns:wp="http://schemas.openxmlformats.org/drawingml/2006/wordprocessingDrawing" xmlns:w10="urn:schemas-microsoft-com:office:word" xmlns:w="http://schemas.openxmlformats.org/wordprocessingml/2006/main" xmlns:w14="http://schemas.microsoft.com/office/word/2010/wordml" xmlns:w15="http://schemas.microsoft.com/office/word/2012/wordml" xmlns:wpg="http://schemas.microsoft.com/office/word/2010/wordprocessingGroup" xmlns:wpi="http://schemas.microsoft.com/office/word/2010/wordprocessingInk" xmlns:wne="http://schemas.microsoft.com/office/word/2006/wordml" xmlns:wps="http://schemas.microsoft.com/office/word/2010/wordprocessingShape" mc:Ignorable="w14 w15 wp14">
   <w:body>
     <w:sdt>
       <w:sdtPr>
         <w:rPr>
           <w:rFonts w:asciiTheme="majorHAnsi" w:eastAsiaTheme="majorEastAsia" w:hAnsiTheme="majorHAnsi" w:cstheme="majorBidi"/>
           <w:caps/>
+          <w:sz w:val="22"/>
+          <w:szCs w:val="22"/>
+          <w:lang w:val="bg-BG"/>
         </w:rPr>
         <w:id w:val="1164816796"/>
         <w:docPartObj>
@@ -21,7 +24,6 @@
           <w:caps w:val="0"/>
           <w:sz w:val="40"/>
           <w:szCs w:val="40"/>
-          <w:lang w:val="bg-BG"/>
         </w:rPr>
       </w:sdtEndPr>
       <w:sdtContent>
@@ -44,6 +46,9 @@
                 <w:rPr>
                   <w:rFonts w:asciiTheme="majorHAnsi" w:eastAsiaTheme="majorEastAsia" w:hAnsiTheme="majorHAnsi" w:cstheme="majorBidi"/>
                   <w:caps/>
+                  <w:sz w:val="22"/>
+                  <w:szCs w:val="22"/>
+                  <w:lang w:val="bg-BG"/>
                 </w:rPr>
                 <w:alias w:val="Company"/>
                 <w:id w:val="15524243"/>
@@ -53,6 +58,13 @@
                 <w:dataBinding w:prefixMappings="xmlns:ns0='http://schemas.openxmlformats.org/officeDocument/2006/extended-properties'" w:xpath="/ns0:Properties[1]/ns0:Company[1]" w:storeItemID="{6668398D-A668-4E3E-A5EB-62B293D839F1}"/>
                 <w:text/>
               </w:sdtPr>
+              <w:sdtEndPr>
+                <w:rPr>
+                  <w:sz w:val="24"/>
+                  <w:szCs w:val="24"/>
+                  <w:lang w:val="en-US"/>
+                </w:rPr>
+              </w:sdtEndPr>
               <w:sdtContent>
                 <w:tc>
                   <w:tcPr>
@@ -99,6 +111,7 @@
                 <w:dataBinding w:prefixMappings="xmlns:ns0='http://schemas.openxmlformats.org/package/2006/metadata/core-properties' xmlns:ns1='http://purl.org/dc/elements/1.1/'" w:xpath="/ns0:coreProperties[1]/ns1:title[1]" w:storeItemID="{6C3C8BC8-F283-45AE-878A-BAB7291924A1}"/>
                 <w:text/>
               </w:sdtPr>
+              <w:sdtEndPr/>
               <w:sdtContent>
                 <w:tc>
                   <w:tcPr>
@@ -159,6 +172,7 @@
                 <w:dataBinding w:prefixMappings="xmlns:ns0='http://schemas.openxmlformats.org/package/2006/metadata/core-properties' xmlns:ns1='http://purl.org/dc/elements/1.1/'" w:xpath="/ns0:coreProperties[1]/ns1:subject[1]" w:storeItemID="{6C3C8BC8-F283-45AE-878A-BAB7291924A1}"/>
                 <w:text/>
               </w:sdtPr>
+              <w:sdtEndPr/>
               <w:sdtContent>
                 <w:tc>
                   <w:tcPr>
@@ -255,6 +269,7 @@
                   <w:calendar w:val="gregorian"/>
                 </w:date>
               </w:sdtPr>
+              <w:sdtEndPr/>
               <w:sdtContent>
                 <w:tc>
                   <w:tcPr>
@@ -283,10 +298,7 @@
             </w:sdt>
           </w:tr>
         </w:tbl>
-        <w:p>
-          <w:bookmarkStart w:id="0" w:name="_GoBack"/>
-          <w:bookmarkEnd w:id="0"/>
-        </w:p>
+        <w:p/>
         <w:p/>
         <w:tbl>
           <w:tblPr>
@@ -322,7 +334,7 @@
           <w:r>
             <w:rPr>
               <w:noProof/>
-              <w:lang w:val="en-GB" w:eastAsia="en-GB"/>
+              <w:lang w:val="en-US"/>
             </w:rPr>
             <mc:AlternateContent>
               <mc:Choice Requires="wps">
@@ -382,17 +394,8 @@
                                     <w:i/>
                                     <w:lang w:val="en-GB"/>
                                   </w:rPr>
-                                  <w:t xml:space="preserve">Rosen </w:t>
+                                  <w:t>Rosen Danev</w:t>
                                 </w:r>
-                                <w:proofErr w:type="spellStart"/>
-                                <w:r>
-                                  <w:rPr>
-                                    <w:i/>
-                                    <w:lang w:val="en-GB"/>
-                                  </w:rPr>
-                                  <w:t>Danev</w:t>
-                                </w:r>
-                                <w:proofErr w:type="spellEnd"/>
                               </w:p>
                               <w:p>
                                 <w:pPr>
@@ -401,23 +404,13 @@
                                     <w:lang w:val="en-US"/>
                                   </w:rPr>
                                 </w:pPr>
-                                <w:proofErr w:type="spellStart"/>
                                 <w:r>
                                   <w:rPr>
                                     <w:i/>
                                     <w:lang w:val="en-GB"/>
                                   </w:rPr>
-                                  <w:t>Preslav</w:t>
+                                  <w:t xml:space="preserve">Preslav </w:t>
                                 </w:r>
-                                <w:proofErr w:type="spellEnd"/>
-                                <w:r>
-                                  <w:rPr>
-                                    <w:i/>
-                                    <w:lang w:val="en-GB"/>
-                                  </w:rPr>
-                                  <w:t xml:space="preserve"> </w:t>
-                                </w:r>
-                                <w:proofErr w:type="spellStart"/>
                                 <w:r>
                                   <w:rPr>
                                     <w:i/>
@@ -425,7 +418,15 @@
                                   </w:rPr>
                                   <w:t>Gerche</w:t>
                                 </w:r>
-                                <w:proofErr w:type="spellEnd"/>
+                                <w:r>
+                                  <w:rPr>
+                                    <w:i/>
+                                    <w:lang w:val="en-US"/>
+                                  </w:rPr>
+                                  <w:t>v</w:t>
+                                </w:r>
+                                <w:bookmarkStart w:id="0" w:name="_GoBack"/>
+                                <w:bookmarkEnd w:id="0"/>
                               </w:p>
                               <w:p>
                                 <w:pPr>
@@ -439,39 +440,7 @@
                                     <w:i/>
                                     <w:lang w:val="en-US"/>
                                   </w:rPr>
-                                  <w:t xml:space="preserve"> </w:t>
-                                </w:r>
-                                <w:proofErr w:type="spellStart"/>
-                                <w:r>
-                                  <w:rPr>
-                                    <w:i/>
-                                    <w:lang w:val="en-US"/>
-                                  </w:rPr>
-                                  <w:t>Dimitar</w:t>
-                                </w:r>
-                                <w:proofErr w:type="spellEnd"/>
-                                <w:r>
-                                  <w:rPr>
-                                    <w:i/>
-                                    <w:lang w:val="en-US"/>
-                                  </w:rPr>
-                                  <w:t xml:space="preserve"> </w:t>
-                                </w:r>
-                                <w:proofErr w:type="spellStart"/>
-                                <w:r>
-                                  <w:rPr>
-                                    <w:i/>
-                                    <w:lang w:val="en-US"/>
-                                  </w:rPr>
-                                  <w:t>Vikentiev</w:t>
-                                </w:r>
-                                <w:proofErr w:type="spellEnd"/>
-                                <w:r>
-                                  <w:rPr>
-                                    <w:i/>
-                                    <w:lang w:val="en-US"/>
-                                  </w:rPr>
-                                  <w:t xml:space="preserve"> </w:t>
+                                  <w:t xml:space="preserve"> Dimitar Vikentiev </w:t>
                                 </w:r>
                               </w:p>
                               <w:p>
@@ -486,17 +455,8 @@
                                     <w:i/>
                                     <w:lang w:val="en-US"/>
                                   </w:rPr>
-                                  <w:t xml:space="preserve">Monica </w:t>
+                                  <w:t>Monica Stoica</w:t>
                                 </w:r>
-                                <w:proofErr w:type="spellStart"/>
-                                <w:r>
-                                  <w:rPr>
-                                    <w:i/>
-                                    <w:lang w:val="en-US"/>
-                                  </w:rPr>
-                                  <w:t>Stoica</w:t>
-                                </w:r>
-                                <w:proofErr w:type="spellEnd"/>
                               </w:p>
                             </w:txbxContent>
                           </wps:txbx>
@@ -517,7 +477,7 @@
               </mc:Choice>
               <mc:Fallback>
                 <w:pict>
-                  <v:shapetype id="_x0000_t202" coordsize="21600,21600" o:spt="202" path="m,l,21600r21600,l21600,xe">
+                  <v:shapetype w14:anchorId="25D72549" id="_x0000_t202" coordsize="21600,21600" o:spt="202" path="m,l,21600r21600,l21600,xe">
                     <v:stroke joinstyle="miter"/>
                     <v:path gradientshapeok="t" o:connecttype="rect"/>
                   </v:shapetype>
@@ -536,17 +496,8 @@
                               <w:i/>
                               <w:lang w:val="en-GB"/>
                             </w:rPr>
-                            <w:t xml:space="preserve">Rosen </w:t>
+                            <w:t>Rosen Danev</w:t>
                           </w:r>
-                          <w:proofErr w:type="spellStart"/>
-                          <w:r>
-                            <w:rPr>
-                              <w:i/>
-                              <w:lang w:val="en-GB"/>
-                            </w:rPr>
-                            <w:t>Danev</w:t>
-                          </w:r>
-                          <w:proofErr w:type="spellEnd"/>
                         </w:p>
                         <w:p>
                           <w:pPr>
@@ -555,23 +506,13 @@
                               <w:lang w:val="en-US"/>
                             </w:rPr>
                           </w:pPr>
-                          <w:proofErr w:type="spellStart"/>
                           <w:r>
                             <w:rPr>
                               <w:i/>
                               <w:lang w:val="en-GB"/>
                             </w:rPr>
-                            <w:t>Preslav</w:t>
+                            <w:t xml:space="preserve">Preslav </w:t>
                           </w:r>
-                          <w:proofErr w:type="spellEnd"/>
-                          <w:r>
-                            <w:rPr>
-                              <w:i/>
-                              <w:lang w:val="en-GB"/>
-                            </w:rPr>
-                            <w:t xml:space="preserve"> </w:t>
-                          </w:r>
-                          <w:proofErr w:type="spellStart"/>
                           <w:r>
                             <w:rPr>
                               <w:i/>
@@ -579,7 +520,15 @@
                             </w:rPr>
                             <w:t>Gerche</w:t>
                           </w:r>
-                          <w:proofErr w:type="spellEnd"/>
+                          <w:r>
+                            <w:rPr>
+                              <w:i/>
+                              <w:lang w:val="en-US"/>
+                            </w:rPr>
+                            <w:t>v</w:t>
+                          </w:r>
+                          <w:bookmarkStart w:id="1" w:name="_GoBack"/>
+                          <w:bookmarkEnd w:id="1"/>
                         </w:p>
                         <w:p>
                           <w:pPr>
@@ -593,39 +542,7 @@
                               <w:i/>
                               <w:lang w:val="en-US"/>
                             </w:rPr>
-                            <w:t xml:space="preserve"> </w:t>
-                          </w:r>
-                          <w:proofErr w:type="spellStart"/>
-                          <w:r>
-                            <w:rPr>
-                              <w:i/>
-                              <w:lang w:val="en-US"/>
-                            </w:rPr>
-                            <w:t>Dimitar</w:t>
-                          </w:r>
-                          <w:proofErr w:type="spellEnd"/>
-                          <w:r>
-                            <w:rPr>
-                              <w:i/>
-                              <w:lang w:val="en-US"/>
-                            </w:rPr>
-                            <w:t xml:space="preserve"> </w:t>
-                          </w:r>
-                          <w:proofErr w:type="spellStart"/>
-                          <w:r>
-                            <w:rPr>
-                              <w:i/>
-                              <w:lang w:val="en-US"/>
-                            </w:rPr>
-                            <w:t>Vikentiev</w:t>
-                          </w:r>
-                          <w:proofErr w:type="spellEnd"/>
-                          <w:r>
-                            <w:rPr>
-                              <w:i/>
-                              <w:lang w:val="en-US"/>
-                            </w:rPr>
-                            <w:t xml:space="preserve"> </w:t>
+                            <w:t xml:space="preserve"> Dimitar Vikentiev </w:t>
                           </w:r>
                         </w:p>
                         <w:p>
@@ -640,17 +557,8 @@
                               <w:i/>
                               <w:lang w:val="en-US"/>
                             </w:rPr>
-                            <w:t xml:space="preserve">Monica </w:t>
+                            <w:t>Monica Stoica</w:t>
                           </w:r>
-                          <w:proofErr w:type="spellStart"/>
-                          <w:r>
-                            <w:rPr>
-                              <w:i/>
-                              <w:lang w:val="en-US"/>
-                            </w:rPr>
-                            <w:t>Stoica</w:t>
-                          </w:r>
-                          <w:proofErr w:type="spellEnd"/>
                         </w:p>
                       </w:txbxContent>
                     </v:textbox>
@@ -709,7 +617,13 @@
     <w:sdt>
       <w:sdtPr>
         <w:rPr>
+          <w:rFonts w:asciiTheme="minorHAnsi" w:eastAsiaTheme="minorHAnsi" w:hAnsiTheme="minorHAnsi" w:cstheme="minorBidi"/>
+          <w:b w:val="0"/>
+          <w:bCs w:val="0"/>
+          <w:color w:val="auto"/>
           <w:sz w:val="32"/>
+          <w:szCs w:val="22"/>
+          <w:lang w:val="bg-BG" w:eastAsia="en-US"/>
         </w:rPr>
         <w:id w:val="-87855388"/>
         <w:docPartObj>
@@ -719,12 +633,8 @@
       </w:sdtPr>
       <w:sdtEndPr>
         <w:rPr>
-          <w:rFonts w:asciiTheme="minorHAnsi" w:eastAsiaTheme="minorHAnsi" w:hAnsiTheme="minorHAnsi" w:cstheme="minorBidi"/>
           <w:noProof/>
-          <w:color w:val="auto"/>
           <w:sz w:val="24"/>
-          <w:szCs w:val="22"/>
-          <w:lang w:val="bg-BG" w:eastAsia="en-US"/>
         </w:rPr>
       </w:sdtEndPr>
       <w:sdtContent>
@@ -1295,14 +1205,14 @@
           <w:lang w:val="en-US"/>
         </w:rPr>
       </w:pPr>
-      <w:bookmarkStart w:id="1" w:name="_Toc435961584"/>
+      <w:bookmarkStart w:id="2" w:name="_Toc435961584"/>
       <w:r>
         <w:rPr>
           <w:lang w:val="en-US"/>
         </w:rPr>
         <w:t>Introduction</w:t>
       </w:r>
-      <w:bookmarkEnd w:id="1"/>
+      <w:bookmarkEnd w:id="2"/>
     </w:p>
     <w:p>
       <w:pPr>
@@ -1329,91 +1239,7 @@
         <w:rPr>
           <w:lang w:val="en-US"/>
         </w:rPr>
-        <w:t xml:space="preserve">Our group consists of four members: Rosen </w:t>
-      </w:r>
-      <w:proofErr w:type="spellStart"/>
-      <w:r>
-        <w:rPr>
-          <w:lang w:val="en-US"/>
-        </w:rPr>
-        <w:t>Danev</w:t>
-      </w:r>
-      <w:proofErr w:type="spellEnd"/>
-      <w:r>
-        <w:rPr>
-          <w:lang w:val="en-US"/>
-        </w:rPr>
-        <w:t xml:space="preserve">, </w:t>
-      </w:r>
-      <w:proofErr w:type="spellStart"/>
-      <w:r>
-        <w:rPr>
-          <w:lang w:val="en-US"/>
-        </w:rPr>
-        <w:t>Preslav</w:t>
-      </w:r>
-      <w:proofErr w:type="spellEnd"/>
-      <w:r>
-        <w:rPr>
-          <w:lang w:val="en-US"/>
-        </w:rPr>
-        <w:t xml:space="preserve"> </w:t>
-      </w:r>
-      <w:proofErr w:type="spellStart"/>
-      <w:r>
-        <w:rPr>
-          <w:lang w:val="en-US"/>
-        </w:rPr>
-        <w:t>Gerchev</w:t>
-      </w:r>
-      <w:proofErr w:type="spellEnd"/>
-      <w:r>
-        <w:rPr>
-          <w:lang w:val="en-US"/>
-        </w:rPr>
-        <w:t xml:space="preserve">, </w:t>
-      </w:r>
-      <w:proofErr w:type="spellStart"/>
-      <w:r>
-        <w:rPr>
-          <w:lang w:val="en-US"/>
-        </w:rPr>
-        <w:t>Dimitar</w:t>
-      </w:r>
-      <w:proofErr w:type="spellEnd"/>
-      <w:r>
-        <w:rPr>
-          <w:lang w:val="en-US"/>
-        </w:rPr>
-        <w:t xml:space="preserve"> </w:t>
-      </w:r>
-      <w:proofErr w:type="spellStart"/>
-      <w:r>
-        <w:rPr>
-          <w:lang w:val="en-US"/>
-        </w:rPr>
-        <w:t>Vikentiev</w:t>
-      </w:r>
-      <w:proofErr w:type="spellEnd"/>
-      <w:r>
-        <w:rPr>
-          <w:lang w:val="en-US"/>
-        </w:rPr>
-        <w:t xml:space="preserve"> and Monica </w:t>
-      </w:r>
-      <w:proofErr w:type="spellStart"/>
-      <w:r>
-        <w:rPr>
-          <w:lang w:val="en-US"/>
-        </w:rPr>
-        <w:t>Stoica</w:t>
-      </w:r>
-      <w:proofErr w:type="spellEnd"/>
-      <w:r>
-        <w:rPr>
-          <w:lang w:val="en-US"/>
-        </w:rPr>
-        <w:t>, all part of class EI6S3.</w:t>
+        <w:t>Our group consists of four members: Rosen Danev, Preslav Gerchev, Dimitar Vikentiev and Monica Stoica, all part of class EI6S3.</w:t>
       </w:r>
     </w:p>
     <w:p>
@@ -1550,7 +1376,7 @@
           <w:lang w:val="en-US"/>
         </w:rPr>
       </w:pPr>
-      <w:bookmarkStart w:id="2" w:name="_Toc435961585"/>
+      <w:bookmarkStart w:id="3" w:name="_Toc435961585"/>
       <w:r>
         <w:rPr>
           <w:lang w:val="en-US"/>
@@ -1558,7 +1384,7 @@
         <w:lastRenderedPageBreak/>
         <w:t>Functional requirements (use-cases)</w:t>
       </w:r>
-      <w:bookmarkEnd w:id="2"/>
+      <w:bookmarkEnd w:id="3"/>
     </w:p>
     <w:p>
       <w:pPr>
@@ -1835,23 +1661,13 @@
           <w:lang w:val="en-US"/>
         </w:rPr>
       </w:pPr>
-      <w:proofErr w:type="gramStart"/>
       <w:r>
         <w:rPr>
           <w:sz w:val="40"/>
           <w:szCs w:val="40"/>
           <w:lang w:val="en-US"/>
         </w:rPr>
-        <w:t>II.</w:t>
-      </w:r>
-      <w:proofErr w:type="gramEnd"/>
-      <w:r>
-        <w:rPr>
-          <w:sz w:val="40"/>
-          <w:szCs w:val="40"/>
-          <w:lang w:val="en-US"/>
-        </w:rPr>
-        <w:t xml:space="preserve"> </w:t>
+        <w:t xml:space="preserve">II. </w:t>
       </w:r>
     </w:p>
     <w:p>
@@ -2157,7 +1973,6 @@
           <w:lang w:val="en-US"/>
         </w:rPr>
       </w:pPr>
-      <w:proofErr w:type="gramStart"/>
       <w:r>
         <w:rPr>
           <w:b/>
@@ -2177,7 +1992,6 @@
         </w:rPr>
         <w:t>.</w:t>
       </w:r>
-      <w:proofErr w:type="gramEnd"/>
     </w:p>
     <w:p>
       <w:pPr>
@@ -2568,7 +2382,6 @@
           <w:lang w:val="en-US"/>
         </w:rPr>
       </w:pPr>
-      <w:proofErr w:type="gramStart"/>
       <w:r>
         <w:rPr>
           <w:sz w:val="40"/>
@@ -2577,7 +2390,6 @@
         </w:rPr>
         <w:t>IV.</w:t>
       </w:r>
-      <w:proofErr w:type="gramEnd"/>
     </w:p>
     <w:p>
       <w:pPr>
@@ -3154,7 +2966,6 @@
           <w:lang w:val="en-US"/>
         </w:rPr>
       </w:pPr>
-      <w:proofErr w:type="gramStart"/>
       <w:r>
         <w:rPr>
           <w:sz w:val="40"/>
@@ -3163,7 +2974,6 @@
         </w:rPr>
         <w:t>VI.</w:t>
       </w:r>
-      <w:proofErr w:type="gramEnd"/>
     </w:p>
     <w:p>
       <w:pPr>
@@ -3411,7 +3221,7 @@
           <w:lang w:val="en-US"/>
         </w:rPr>
       </w:pPr>
-      <w:bookmarkStart w:id="3" w:name="_Toc435961586"/>
+      <w:bookmarkStart w:id="4" w:name="_Toc435961586"/>
       <w:r>
         <w:rPr>
           <w:lang w:val="en-US"/>
@@ -3419,7 +3229,7 @@
         <w:lastRenderedPageBreak/>
         <w:t>User Interface</w:t>
       </w:r>
-      <w:bookmarkEnd w:id="3"/>
+      <w:bookmarkEnd w:id="4"/>
     </w:p>
     <w:p>
       <w:pPr>
@@ -3464,7 +3274,7 @@
       <w:r>
         <w:rPr>
           <w:noProof/>
-          <w:lang w:val="en-GB" w:eastAsia="en-GB"/>
+          <w:lang w:val="en-US"/>
         </w:rPr>
         <w:drawing>
           <wp:inline distT="0" distB="0" distL="0" distR="0" wp14:anchorId="521BF76A" wp14:editId="15EF8B5B">
@@ -3484,7 +3294,7 @@
                     </pic:cNvPicPr>
                   </pic:nvPicPr>
                   <pic:blipFill>
-                    <a:blip r:embed="rId10">
+                    <a:blip r:embed="rId9">
                       <a:extLst>
                         <a:ext uri="{28A0092B-C50C-407E-A947-70E740481C1C}">
                           <a14:useLocalDpi xmlns:a14="http://schemas.microsoft.com/office/drawing/2010/main" val="0"/>
@@ -3574,7 +3384,7 @@
           <w:lang w:val="en-US"/>
         </w:rPr>
       </w:pPr>
-      <w:bookmarkStart w:id="4" w:name="_Toc435961587"/>
+      <w:bookmarkStart w:id="5" w:name="_Toc435961587"/>
       <w:r>
         <w:rPr>
           <w:lang w:val="en-US"/>
@@ -3582,7 +3392,7 @@
         <w:lastRenderedPageBreak/>
         <w:t>Nonfunctional requirements</w:t>
       </w:r>
-      <w:bookmarkEnd w:id="4"/>
+      <w:bookmarkEnd w:id="5"/>
     </w:p>
     <w:p>
       <w:pPr>
@@ -3634,7 +3444,7 @@
       </w:pPr>
     </w:p>
     <w:sectPr>
-      <w:footerReference w:type="default" r:id="rId11"/>
+      <w:footerReference w:type="default" r:id="rId10"/>
       <w:pgSz w:w="11906" w:h="16838"/>
       <w:pgMar w:top="1417" w:right="1417" w:bottom="1417" w:left="1417" w:header="708" w:footer="708" w:gutter="0"/>
       <w:pgNumType w:start="0"/>
@@ -3647,7 +3457,7 @@
 </file>
 
 <file path=word/endnotes.xml><?xml version="1.0" encoding="utf-8"?>
-<w:endnotes xmlns:wpc="http://schemas.microsoft.com/office/word/2010/wordprocessingCanvas" xmlns:mc="http://schemas.openxmlformats.org/markup-compatibility/2006" xmlns:o="urn:schemas-microsoft-com:office:office" xmlns:r="http://schemas.openxmlformats.org/officeDocument/2006/relationships" xmlns:m="http://schemas.openxmlformats.org/officeDocument/2006/math" xmlns:v="urn:schemas-microsoft-com:vml" xmlns:wp14="http://schemas.microsoft.com/office/word/2010/wordprocessingDrawing" xmlns:wp="http://schemas.openxmlformats.org/drawingml/2006/wordprocessingDrawing" xmlns:w10="urn:schemas-microsoft-com:office:word" xmlns:w="http://schemas.openxmlformats.org/wordprocessingml/2006/main" xmlns:w14="http://schemas.microsoft.com/office/word/2010/wordml" xmlns:wpg="http://schemas.microsoft.com/office/word/2010/wordprocessingGroup" xmlns:wpi="http://schemas.microsoft.com/office/word/2010/wordprocessingInk" xmlns:wne="http://schemas.microsoft.com/office/word/2006/wordml" xmlns:wps="http://schemas.microsoft.com/office/word/2010/wordprocessingShape" mc:Ignorable="w14 wp14">
+<w:endnotes xmlns:wpc="http://schemas.microsoft.com/office/word/2010/wordprocessingCanvas" xmlns:mc="http://schemas.openxmlformats.org/markup-compatibility/2006" xmlns:o="urn:schemas-microsoft-com:office:office" xmlns:r="http://schemas.openxmlformats.org/officeDocument/2006/relationships" xmlns:m="http://schemas.openxmlformats.org/officeDocument/2006/math" xmlns:v="urn:schemas-microsoft-com:vml" xmlns:wp14="http://schemas.microsoft.com/office/word/2010/wordprocessingDrawing" xmlns:wp="http://schemas.openxmlformats.org/drawingml/2006/wordprocessingDrawing" xmlns:w10="urn:schemas-microsoft-com:office:word" xmlns:w="http://schemas.openxmlformats.org/wordprocessingml/2006/main" xmlns:w14="http://schemas.microsoft.com/office/word/2010/wordml" xmlns:w15="http://schemas.microsoft.com/office/word/2012/wordml" xmlns:wpg="http://schemas.microsoft.com/office/word/2010/wordprocessingGroup" xmlns:wpi="http://schemas.microsoft.com/office/word/2010/wordprocessingInk" xmlns:wne="http://schemas.microsoft.com/office/word/2006/wordml" xmlns:wps="http://schemas.microsoft.com/office/word/2010/wordprocessingShape" mc:Ignorable="w14 w15 wp14">
   <w:endnote w:type="separator" w:id="-1">
     <w:p>
       <w:pPr>
@@ -3672,7 +3482,7 @@
 </file>
 
 <file path=word/footer1.xml><?xml version="1.0" encoding="utf-8"?>
-<w:ftr xmlns:wpc="http://schemas.microsoft.com/office/word/2010/wordprocessingCanvas" xmlns:mc="http://schemas.openxmlformats.org/markup-compatibility/2006" xmlns:o="urn:schemas-microsoft-com:office:office" xmlns:r="http://schemas.openxmlformats.org/officeDocument/2006/relationships" xmlns:m="http://schemas.openxmlformats.org/officeDocument/2006/math" xmlns:v="urn:schemas-microsoft-com:vml" xmlns:wp14="http://schemas.microsoft.com/office/word/2010/wordprocessingDrawing" xmlns:wp="http://schemas.openxmlformats.org/drawingml/2006/wordprocessingDrawing" xmlns:w10="urn:schemas-microsoft-com:office:word" xmlns:w="http://schemas.openxmlformats.org/wordprocessingml/2006/main" xmlns:w14="http://schemas.microsoft.com/office/word/2010/wordml" xmlns:wpg="http://schemas.microsoft.com/office/word/2010/wordprocessingGroup" xmlns:wpi="http://schemas.microsoft.com/office/word/2010/wordprocessingInk" xmlns:wne="http://schemas.microsoft.com/office/word/2006/wordml" xmlns:wps="http://schemas.microsoft.com/office/word/2010/wordprocessingShape" mc:Ignorable="w14 wp14">
+<w:ftr xmlns:wpc="http://schemas.microsoft.com/office/word/2010/wordprocessingCanvas" xmlns:mc="http://schemas.openxmlformats.org/markup-compatibility/2006" xmlns:o="urn:schemas-microsoft-com:office:office" xmlns:r="http://schemas.openxmlformats.org/officeDocument/2006/relationships" xmlns:m="http://schemas.openxmlformats.org/officeDocument/2006/math" xmlns:v="urn:schemas-microsoft-com:vml" xmlns:wp14="http://schemas.microsoft.com/office/word/2010/wordprocessingDrawing" xmlns:wp="http://schemas.openxmlformats.org/drawingml/2006/wordprocessingDrawing" xmlns:w10="urn:schemas-microsoft-com:office:word" xmlns:w="http://schemas.openxmlformats.org/wordprocessingml/2006/main" xmlns:w14="http://schemas.microsoft.com/office/word/2010/wordml" xmlns:w15="http://schemas.microsoft.com/office/word/2012/wordml" xmlns:wpg="http://schemas.microsoft.com/office/word/2010/wordprocessingGroup" xmlns:wpi="http://schemas.microsoft.com/office/word/2010/wordprocessingInk" xmlns:wne="http://schemas.microsoft.com/office/word/2006/wordml" xmlns:wps="http://schemas.microsoft.com/office/word/2010/wordprocessingShape" mc:Ignorable="w14 w15 wp14">
   <w:sdt>
     <w:sdtPr>
       <w:id w:val="1233737173"/>
@@ -3714,7 +3524,7 @@
             <w:bCs/>
             <w:noProof/>
           </w:rPr>
-          <w:t>1</w:t>
+          <w:t>4</w:t>
         </w:r>
         <w:r>
           <w:rPr>
@@ -3750,7 +3560,7 @@
 </file>
 
 <file path=word/footnotes.xml><?xml version="1.0" encoding="utf-8"?>
-<w:footnotes xmlns:wpc="http://schemas.microsoft.com/office/word/2010/wordprocessingCanvas" xmlns:mc="http://schemas.openxmlformats.org/markup-compatibility/2006" xmlns:o="urn:schemas-microsoft-com:office:office" xmlns:r="http://schemas.openxmlformats.org/officeDocument/2006/relationships" xmlns:m="http://schemas.openxmlformats.org/officeDocument/2006/math" xmlns:v="urn:schemas-microsoft-com:vml" xmlns:wp14="http://schemas.microsoft.com/office/word/2010/wordprocessingDrawing" xmlns:wp="http://schemas.openxmlformats.org/drawingml/2006/wordprocessingDrawing" xmlns:w10="urn:schemas-microsoft-com:office:word" xmlns:w="http://schemas.openxmlformats.org/wordprocessingml/2006/main" xmlns:w14="http://schemas.microsoft.com/office/word/2010/wordml" xmlns:wpg="http://schemas.microsoft.com/office/word/2010/wordprocessingGroup" xmlns:wpi="http://schemas.microsoft.com/office/word/2010/wordprocessingInk" xmlns:wne="http://schemas.microsoft.com/office/word/2006/wordml" xmlns:wps="http://schemas.microsoft.com/office/word/2010/wordprocessingShape" mc:Ignorable="w14 wp14">
+<w:footnotes xmlns:wpc="http://schemas.microsoft.com/office/word/2010/wordprocessingCanvas" xmlns:mc="http://schemas.openxmlformats.org/markup-compatibility/2006" xmlns:o="urn:schemas-microsoft-com:office:office" xmlns:r="http://schemas.openxmlformats.org/officeDocument/2006/relationships" xmlns:m="http://schemas.openxmlformats.org/officeDocument/2006/math" xmlns:v="urn:schemas-microsoft-com:vml" xmlns:wp14="http://schemas.microsoft.com/office/word/2010/wordprocessingDrawing" xmlns:wp="http://schemas.openxmlformats.org/drawingml/2006/wordprocessingDrawing" xmlns:w10="urn:schemas-microsoft-com:office:word" xmlns:w="http://schemas.openxmlformats.org/wordprocessingml/2006/main" xmlns:w14="http://schemas.microsoft.com/office/word/2010/wordml" xmlns:w15="http://schemas.microsoft.com/office/word/2012/wordml" xmlns:wpg="http://schemas.microsoft.com/office/word/2010/wordprocessingGroup" xmlns:wpi="http://schemas.microsoft.com/office/word/2010/wordprocessingInk" xmlns:wne="http://schemas.microsoft.com/office/word/2006/wordml" xmlns:wps="http://schemas.microsoft.com/office/word/2010/wordprocessingShape" mc:Ignorable="w14 w15 wp14">
   <w:footnote w:type="separator" w:id="-1">
     <w:p>
       <w:pPr>
@@ -3775,8 +3585,8 @@
 </file>
 
 <file path=word/numbering.xml><?xml version="1.0" encoding="utf-8"?>
-<w:numbering xmlns:wpc="http://schemas.microsoft.com/office/word/2010/wordprocessingCanvas" xmlns:mc="http://schemas.openxmlformats.org/markup-compatibility/2006" xmlns:o="urn:schemas-microsoft-com:office:office" xmlns:r="http://schemas.openxmlformats.org/officeDocument/2006/relationships" xmlns:m="http://schemas.openxmlformats.org/officeDocument/2006/math" xmlns:v="urn:schemas-microsoft-com:vml" xmlns:wp14="http://schemas.microsoft.com/office/word/2010/wordprocessingDrawing" xmlns:wp="http://schemas.openxmlformats.org/drawingml/2006/wordprocessingDrawing" xmlns:w10="urn:schemas-microsoft-com:office:word" xmlns:w="http://schemas.openxmlformats.org/wordprocessingml/2006/main" xmlns:w14="http://schemas.microsoft.com/office/word/2010/wordml" xmlns:wpg="http://schemas.microsoft.com/office/word/2010/wordprocessingGroup" xmlns:wpi="http://schemas.microsoft.com/office/word/2010/wordprocessingInk" xmlns:wne="http://schemas.microsoft.com/office/word/2006/wordml" xmlns:wps="http://schemas.microsoft.com/office/word/2010/wordprocessingShape" mc:Ignorable="w14 wp14">
-  <w:abstractNum w:abstractNumId="0">
+<w:numbering xmlns:wpc="http://schemas.microsoft.com/office/word/2010/wordprocessingCanvas" xmlns:mc="http://schemas.openxmlformats.org/markup-compatibility/2006" xmlns:o="urn:schemas-microsoft-com:office:office" xmlns:r="http://schemas.openxmlformats.org/officeDocument/2006/relationships" xmlns:m="http://schemas.openxmlformats.org/officeDocument/2006/math" xmlns:v="urn:schemas-microsoft-com:vml" xmlns:wp14="http://schemas.microsoft.com/office/word/2010/wordprocessingDrawing" xmlns:wp="http://schemas.openxmlformats.org/drawingml/2006/wordprocessingDrawing" xmlns:w10="urn:schemas-microsoft-com:office:word" xmlns:w="http://schemas.openxmlformats.org/wordprocessingml/2006/main" xmlns:w14="http://schemas.microsoft.com/office/word/2010/wordml" xmlns:w15="http://schemas.microsoft.com/office/word/2012/wordml" xmlns:wpg="http://schemas.microsoft.com/office/word/2010/wordprocessingGroup" xmlns:wpi="http://schemas.microsoft.com/office/word/2010/wordprocessingInk" xmlns:wne="http://schemas.microsoft.com/office/word/2006/wordml" xmlns:wps="http://schemas.microsoft.com/office/word/2010/wordprocessingShape" mc:Ignorable="w14 w15 wp14">
+  <w:abstractNum w:abstractNumId="0" w15:restartNumberingAfterBreak="0">
     <w:nsid w:val="09425EB6"/>
     <w:multiLevelType w:val="hybridMultilevel"/>
     <w:tmpl w:val="7FCC5182"/>
@@ -3865,7 +3675,7 @@
       </w:pPr>
     </w:lvl>
   </w:abstractNum>
-  <w:abstractNum w:abstractNumId="1">
+  <w:abstractNum w:abstractNumId="1" w15:restartNumberingAfterBreak="0">
     <w:nsid w:val="0E64338A"/>
     <w:multiLevelType w:val="hybridMultilevel"/>
     <w:tmpl w:val="AB0802D6"/>
@@ -3954,7 +3764,7 @@
       </w:pPr>
     </w:lvl>
   </w:abstractNum>
-  <w:abstractNum w:abstractNumId="2">
+  <w:abstractNum w:abstractNumId="2" w15:restartNumberingAfterBreak="0">
     <w:nsid w:val="1BAF3AAB"/>
     <w:multiLevelType w:val="hybridMultilevel"/>
     <w:tmpl w:val="C6D44E86"/>
@@ -4043,7 +3853,7 @@
       </w:pPr>
     </w:lvl>
   </w:abstractNum>
-  <w:abstractNum w:abstractNumId="3">
+  <w:abstractNum w:abstractNumId="3" w15:restartNumberingAfterBreak="0">
     <w:nsid w:val="2DB007D8"/>
     <w:multiLevelType w:val="hybridMultilevel"/>
     <w:tmpl w:val="D9344230"/>
@@ -4132,7 +3942,7 @@
       </w:pPr>
     </w:lvl>
   </w:abstractNum>
-  <w:abstractNum w:abstractNumId="4">
+  <w:abstractNum w:abstractNumId="4" w15:restartNumberingAfterBreak="0">
     <w:nsid w:val="2EB7649E"/>
     <w:multiLevelType w:val="hybridMultilevel"/>
     <w:tmpl w:val="91840642"/>
@@ -4221,7 +4031,7 @@
       </w:pPr>
     </w:lvl>
   </w:abstractNum>
-  <w:abstractNum w:abstractNumId="5">
+  <w:abstractNum w:abstractNumId="5" w15:restartNumberingAfterBreak="0">
     <w:nsid w:val="306B3129"/>
     <w:multiLevelType w:val="hybridMultilevel"/>
     <w:tmpl w:val="22EC2BAC"/>
@@ -4311,7 +4121,7 @@
       </w:pPr>
     </w:lvl>
   </w:abstractNum>
-  <w:abstractNum w:abstractNumId="6">
+  <w:abstractNum w:abstractNumId="6" w15:restartNumberingAfterBreak="0">
     <w:nsid w:val="3B336073"/>
     <w:multiLevelType w:val="hybridMultilevel"/>
     <w:tmpl w:val="CED66218"/>
@@ -4400,7 +4210,7 @@
       </w:pPr>
     </w:lvl>
   </w:abstractNum>
-  <w:abstractNum w:abstractNumId="7">
+  <w:abstractNum w:abstractNumId="7" w15:restartNumberingAfterBreak="0">
     <w:nsid w:val="3BD813D7"/>
     <w:multiLevelType w:val="hybridMultilevel"/>
     <w:tmpl w:val="C538AAE6"/>
@@ -4489,7 +4299,7 @@
       </w:pPr>
     </w:lvl>
   </w:abstractNum>
-  <w:abstractNum w:abstractNumId="8">
+  <w:abstractNum w:abstractNumId="8" w15:restartNumberingAfterBreak="0">
     <w:nsid w:val="3FF43EDA"/>
     <w:multiLevelType w:val="hybridMultilevel"/>
     <w:tmpl w:val="4C70D4F2"/>
@@ -4578,7 +4388,7 @@
       </w:pPr>
     </w:lvl>
   </w:abstractNum>
-  <w:abstractNum w:abstractNumId="9">
+  <w:abstractNum w:abstractNumId="9" w15:restartNumberingAfterBreak="0">
     <w:nsid w:val="46097B21"/>
     <w:multiLevelType w:val="hybridMultilevel"/>
     <w:tmpl w:val="B5CE34B4"/>
@@ -4667,7 +4477,7 @@
       </w:pPr>
     </w:lvl>
   </w:abstractNum>
-  <w:abstractNum w:abstractNumId="10">
+  <w:abstractNum w:abstractNumId="10" w15:restartNumberingAfterBreak="0">
     <w:nsid w:val="499E6F63"/>
     <w:multiLevelType w:val="hybridMultilevel"/>
     <w:tmpl w:val="9712FE5C"/>
@@ -4756,7 +4566,7 @@
       </w:pPr>
     </w:lvl>
   </w:abstractNum>
-  <w:abstractNum w:abstractNumId="11">
+  <w:abstractNum w:abstractNumId="11" w15:restartNumberingAfterBreak="0">
     <w:nsid w:val="4BEE2B1C"/>
     <w:multiLevelType w:val="hybridMultilevel"/>
     <w:tmpl w:val="AB94E596"/>
@@ -4845,7 +4655,7 @@
       </w:pPr>
     </w:lvl>
   </w:abstractNum>
-  <w:abstractNum w:abstractNumId="12">
+  <w:abstractNum w:abstractNumId="12" w15:restartNumberingAfterBreak="0">
     <w:nsid w:val="4EB53A83"/>
     <w:multiLevelType w:val="hybridMultilevel"/>
     <w:tmpl w:val="3F0AD800"/>
@@ -4934,7 +4744,7 @@
       </w:pPr>
     </w:lvl>
   </w:abstractNum>
-  <w:abstractNum w:abstractNumId="13">
+  <w:abstractNum w:abstractNumId="13" w15:restartNumberingAfterBreak="0">
     <w:nsid w:val="52886FE6"/>
     <w:multiLevelType w:val="hybridMultilevel"/>
     <w:tmpl w:val="C538AAE6"/>
@@ -5023,7 +4833,7 @@
       </w:pPr>
     </w:lvl>
   </w:abstractNum>
-  <w:abstractNum w:abstractNumId="14">
+  <w:abstractNum w:abstractNumId="14" w15:restartNumberingAfterBreak="0">
     <w:nsid w:val="57F06425"/>
     <w:multiLevelType w:val="hybridMultilevel"/>
     <w:tmpl w:val="61240994"/>
@@ -5112,7 +4922,7 @@
       </w:pPr>
     </w:lvl>
   </w:abstractNum>
-  <w:abstractNum w:abstractNumId="15">
+  <w:abstractNum w:abstractNumId="15" w15:restartNumberingAfterBreak="0">
     <w:nsid w:val="59AC6179"/>
     <w:multiLevelType w:val="hybridMultilevel"/>
     <w:tmpl w:val="0144FCA8"/>
@@ -5201,7 +5011,7 @@
       </w:pPr>
     </w:lvl>
   </w:abstractNum>
-  <w:abstractNum w:abstractNumId="16">
+  <w:abstractNum w:abstractNumId="16" w15:restartNumberingAfterBreak="0">
     <w:nsid w:val="5EC31A39"/>
     <w:multiLevelType w:val="hybridMultilevel"/>
     <w:tmpl w:val="6B5C1B9E"/>
@@ -5290,7 +5100,7 @@
       </w:pPr>
     </w:lvl>
   </w:abstractNum>
-  <w:abstractNum w:abstractNumId="17">
+  <w:abstractNum w:abstractNumId="17" w15:restartNumberingAfterBreak="0">
     <w:nsid w:val="66F808F8"/>
     <w:multiLevelType w:val="hybridMultilevel"/>
     <w:tmpl w:val="EFD44B20"/>
@@ -5379,7 +5189,7 @@
       </w:pPr>
     </w:lvl>
   </w:abstractNum>
-  <w:abstractNum w:abstractNumId="18">
+  <w:abstractNum w:abstractNumId="18" w15:restartNumberingAfterBreak="0">
     <w:nsid w:val="6A1610FD"/>
     <w:multiLevelType w:val="hybridMultilevel"/>
     <w:tmpl w:val="ADB8DA3C"/>
@@ -5468,7 +5278,7 @@
       </w:pPr>
     </w:lvl>
   </w:abstractNum>
-  <w:abstractNum w:abstractNumId="19">
+  <w:abstractNum w:abstractNumId="19" w15:restartNumberingAfterBreak="0">
     <w:nsid w:val="72BA127D"/>
     <w:multiLevelType w:val="hybridMultilevel"/>
     <w:tmpl w:val="CD4EC7B6"/>
@@ -5557,7 +5367,7 @@
       </w:pPr>
     </w:lvl>
   </w:abstractNum>
-  <w:abstractNum w:abstractNumId="20">
+  <w:abstractNum w:abstractNumId="20" w15:restartNumberingAfterBreak="0">
     <w:nsid w:val="795A4BB2"/>
     <w:multiLevelType w:val="hybridMultilevel"/>
     <w:tmpl w:val="4C8C0F62"/>
@@ -5646,7 +5456,7 @@
       </w:pPr>
     </w:lvl>
   </w:abstractNum>
-  <w:abstractNum w:abstractNumId="21">
+  <w:abstractNum w:abstractNumId="21" w15:restartNumberingAfterBreak="0">
     <w:nsid w:val="7DD77AA5"/>
     <w:multiLevelType w:val="hybridMultilevel"/>
     <w:tmpl w:val="B7909806"/>
@@ -5805,7 +5615,7 @@
 </file>
 
 <file path=word/styles.xml><?xml version="1.0" encoding="utf-8"?>
-<w:styles xmlns:mc="http://schemas.openxmlformats.org/markup-compatibility/2006" xmlns:r="http://schemas.openxmlformats.org/officeDocument/2006/relationships" xmlns:w="http://schemas.openxmlformats.org/wordprocessingml/2006/main" xmlns:w14="http://schemas.microsoft.com/office/word/2010/wordml" mc:Ignorable="w14">
+<w:styles xmlns:mc="http://schemas.openxmlformats.org/markup-compatibility/2006" xmlns:r="http://schemas.openxmlformats.org/officeDocument/2006/relationships" xmlns:w="http://schemas.openxmlformats.org/wordprocessingml/2006/main" xmlns:w14="http://schemas.microsoft.com/office/word/2010/wordml" xmlns:w15="http://schemas.microsoft.com/office/word/2012/wordml" mc:Ignorable="w14 w15">
   <w:docDefaults>
     <w:rPrDefault>
       <w:rPr>
@@ -5821,525 +5631,378 @@
       </w:pPr>
     </w:pPrDefault>
   </w:docDefaults>
-  <w:latentStyles w:defLockedState="0" w:defUIPriority="99" w:defSemiHidden="1" w:defUnhideWhenUsed="1" w:defQFormat="0" w:count="267">
-    <w:lsdException w:name="Normal" w:semiHidden="0" w:uiPriority="0" w:unhideWhenUsed="0" w:qFormat="1"/>
-    <w:lsdException w:name="heading 1" w:semiHidden="0" w:uiPriority="9" w:unhideWhenUsed="0" w:qFormat="1"/>
-    <w:lsdException w:name="heading 2" w:uiPriority="9" w:qFormat="1"/>
-    <w:lsdException w:name="heading 3" w:uiPriority="9" w:qFormat="1"/>
-    <w:lsdException w:name="heading 4" w:uiPriority="9" w:qFormat="1"/>
-    <w:lsdException w:name="heading 5" w:uiPriority="9" w:qFormat="1"/>
-    <w:lsdException w:name="heading 6" w:uiPriority="9" w:qFormat="1"/>
-    <w:lsdException w:name="heading 7" w:uiPriority="9" w:qFormat="1"/>
-    <w:lsdException w:name="heading 8" w:uiPriority="9" w:qFormat="1"/>
-    <w:lsdException w:name="heading 9" w:uiPriority="9" w:qFormat="1"/>
-    <w:lsdException w:name="toc 1" w:uiPriority="39"/>
-    <w:lsdException w:name="toc 2" w:uiPriority="39"/>
-    <w:lsdException w:name="toc 3" w:uiPriority="39"/>
-    <w:lsdException w:name="toc 4" w:uiPriority="39"/>
-    <w:lsdException w:name="toc 5" w:uiPriority="39"/>
-    <w:lsdException w:name="toc 6" w:uiPriority="39"/>
-    <w:lsdException w:name="toc 7" w:uiPriority="39"/>
-    <w:lsdException w:name="toc 8" w:uiPriority="39"/>
-    <w:lsdException w:name="toc 9" w:uiPriority="39"/>
-    <w:lsdException w:name="caption" w:uiPriority="35" w:qFormat="1"/>
-    <w:lsdException w:name="Title" w:semiHidden="0" w:uiPriority="10" w:unhideWhenUsed="0" w:qFormat="1"/>
-    <w:lsdException w:name="Default Paragraph Font" w:uiPriority="1"/>
-    <w:lsdException w:name="Subtitle" w:semiHidden="0" w:uiPriority="11" w:unhideWhenUsed="0" w:qFormat="1"/>
-    <w:lsdException w:name="Strong" w:semiHidden="0" w:uiPriority="22" w:unhideWhenUsed="0" w:qFormat="1"/>
-    <w:lsdException w:name="Emphasis" w:semiHidden="0" w:uiPriority="20" w:unhideWhenUsed="0" w:qFormat="1"/>
-    <w:lsdException w:name="Table Grid" w:semiHidden="0" w:uiPriority="59" w:unhideWhenUsed="0"/>
-    <w:lsdException w:name="Placeholder Text" w:unhideWhenUsed="0"/>
-    <w:lsdException w:name="No Spacing" w:semiHidden="0" w:uiPriority="1" w:unhideWhenUsed="0" w:qFormat="1"/>
-    <w:lsdException w:name="Light Shading" w:semiHidden="0" w:uiPriority="60" w:unhideWhenUsed="0"/>
-    <w:lsdException w:name="Light List" w:semiHidden="0" w:uiPriority="61" w:unhideWhenUsed="0"/>
-    <w:lsdException w:name="Light Grid" w:semiHidden="0" w:uiPriority="62" w:unhideWhenUsed="0"/>
-    <w:lsdException w:name="Medium Shading 1" w:semiHidden="0" w:uiPriority="63" w:unhideWhenUsed="0"/>
-    <w:lsdException w:name="Medium Shading 2" w:semiHidden="0" w:uiPriority="64" w:unhideWhenUsed="0"/>
-    <w:lsdException w:name="Medium List 1" w:semiHidden="0" w:uiPriority="65" w:unhideWhenUsed="0"/>
-    <w:lsdException w:name="Medium List 2" w:semiHidden="0" w:uiPriority="66" w:unhideWhenUsed="0"/>
-    <w:lsdException w:name="Medium Grid 1" w:semiHidden="0" w:uiPriority="67" w:unhideWhenUsed="0"/>
-    <w:lsdException w:name="Medium Grid 2" w:semiHidden="0" w:uiPriority="68" w:unhideWhenUsed="0"/>
-    <w:lsdException w:name="Medium Grid 3" w:semiHidden="0" w:uiPriority="69" w:unhideWhenUsed="0"/>
-    <w:lsdException w:name="Dark List" w:semiHidden="0" w:uiPriority="70" w:unhideWhenUsed="0"/>
-    <w:lsdException w:name="Colorful Shading" w:semiHidden="0" w:uiPriority="71" w:unhideWhenUsed="0"/>
-    <w:lsdException w:name="Colorful List" w:semiHidden="0" w:uiPriority="72" w:unhideWhenUsed="0"/>
-    <w:lsdException w:name="Colorful Grid" w:semiHidden="0" w:uiPriority="73" w:unhideWhenUsed="0"/>
-    <w:lsdException w:name="Light Shading Accent 1" w:semiHidden="0" w:uiPriority="60" w:unhideWhenUsed="0"/>
-    <w:lsdException w:name="Light List Accent 1" w:semiHidden="0" w:uiPriority="61" w:unhideWhenUsed="0"/>
-    <w:lsdException w:name="Light Grid Accent 1" w:semiHidden="0" w:uiPriority="62" w:unhideWhenUsed="0"/>
-    <w:lsdException w:name="Medium Shading 1 Accent 1" w:semiHidden="0" w:uiPriority="63" w:unhideWhenUsed="0"/>
-    <w:lsdException w:name="Medium Shading 2 Accent 1" w:semiHidden="0" w:uiPriority="64" w:unhideWhenUsed="0"/>
-    <w:lsdException w:name="Medium List 1 Accent 1" w:semiHidden="0" w:uiPriority="65" w:unhideWhenUsed="0"/>
-    <w:lsdException w:name="Revision" w:unhideWhenUsed="0"/>
-    <w:lsdException w:name="List Paragraph" w:semiHidden="0" w:uiPriority="34" w:unhideWhenUsed="0" w:qFormat="1"/>
-    <w:lsdException w:name="Quote" w:semiHidden="0" w:uiPriority="29" w:unhideWhenUsed="0" w:qFormat="1"/>
-    <w:lsdException w:name="Intense Quote" w:semiHidden="0" w:uiPriority="30" w:unhideWhenUsed="0" w:qFormat="1"/>
-    <w:lsdException w:name="Medium List 2 Accent 1" w:semiHidden="0" w:uiPriority="66" w:unhideWhenUsed="0"/>
-    <w:lsdException w:name="Medium Grid 1 Accent 1" w:semiHidden="0" w:uiPriority="67" w:unhideWhenUsed="0"/>
-    <w:lsdException w:name="Medium Grid 2 Accent 1" w:semiHidden="0" w:uiPriority="68" w:unhideWhenUsed="0"/>
-    <w:lsdException w:name="Medium Grid 3 Accent 1" w:semiHidden="0" w:uiPriority="69" w:unhideWhenUsed="0"/>
-    <w:lsdException w:name="Dark List Accent 1" w:semiHidden="0" w:uiPriority="70" w:unhideWhenUsed="0"/>
-    <w:lsdException w:name="Colorful Shading Accent 1" w:semiHidden="0" w:uiPriority="71" w:unhideWhenUsed="0"/>
-    <w:lsdException w:name="Colorful List Accent 1" w:semiHidden="0" w:uiPriority="72" w:unhideWhenUsed="0"/>
-    <w:lsdException w:name="Colorful Grid Accent 1" w:semiHidden="0" w:uiPriority="73" w:unhideWhenUsed="0"/>
-    <w:lsdException w:name="Light Shading Accent 2" w:semiHidden="0" w:uiPriority="60" w:unhideWhenUsed="0"/>
-    <w:lsdException w:name="Light List Accent 2" w:semiHidden="0" w:uiPriority="61" w:unhideWhenUsed="0"/>
-    <w:lsdException w:name="Light Grid Accent 2" w:semiHidden="0" w:uiPriority="62" w:unhideWhenUsed="0"/>
-    <w:lsdException w:name="Medium Shading 1 Accent 2" w:semiHidden="0" w:uiPriority="63" w:unhideWhenUsed="0"/>
-    <w:lsdException w:name="Medium Shading 2 Accent 2" w:semiHidden="0" w:uiPriority="64" w:unhideWhenUsed="0"/>
-    <w:lsdException w:name="Medium List 1 Accent 2" w:semiHidden="0" w:uiPriority="65" w:unhideWhenUsed="0"/>
-    <w:lsdException w:name="Medium List 2 Accent 2" w:semiHidden="0" w:uiPriority="66" w:unhideWhenUsed="0"/>
-    <w:lsdException w:name="Medium Grid 1 Accent 2" w:semiHidden="0" w:uiPriority="67" w:unhideWhenUsed="0"/>
-    <w:lsdException w:name="Medium Grid 2 Accent 2" w:semiHidden="0" w:uiPriority="68" w:unhideWhenUsed="0"/>
-    <w:lsdException w:name="Medium Grid 3 Accent 2" w:semiHidden="0" w:uiPriority="69" w:unhideWhenUsed="0"/>
-    <w:lsdException w:name="Dark List Accent 2" w:semiHidden="0" w:uiPriority="70" w:unhideWhenUsed="0"/>
-    <w:lsdException w:name="Colorful Shading Accent 2" w:semiHidden="0" w:uiPriority="71" w:unhideWhenUsed="0"/>
-    <w:lsdException w:name="Colorful List Accent 2" w:semiHidden="0" w:uiPriority="72" w:unhideWhenUsed="0"/>
-    <w:lsdException w:name="Colorful Grid Accent 2" w:semiHidden="0" w:uiPriority="73" w:unhideWhenUsed="0"/>
-    <w:lsdException w:name="Light Shading Accent 3" w:semiHidden="0" w:uiPriority="60" w:unhideWhenUsed="0"/>
-    <w:lsdException w:name="Light List Accent 3" w:semiHidden="0" w:uiPriority="61" w:unhideWhenUsed="0"/>
-    <w:lsdException w:name="Light Grid Accent 3" w:semiHidden="0" w:uiPriority="62" w:unhideWhenUsed="0"/>
-    <w:lsdException w:name="Medium Shading 1 Accent 3" w:semiHidden="0" w:uiPriority="63" w:unhideWhenUsed="0"/>
-    <w:lsdException w:name="Medium Shading 2 Accent 3" w:semiHidden="0" w:uiPriority="64" w:unhideWhenUsed="0"/>
-    <w:lsdException w:name="Medium List 1 Accent 3" w:semiHidden="0" w:uiPriority="65" w:unhideWhenUsed="0"/>
-    <w:lsdException w:name="Medium List 2 Accent 3" w:semiHidden="0" w:uiPriority="66" w:unhideWhenUsed="0"/>
-    <w:lsdException w:name="Medium Grid 1 Accent 3" w:semiHidden="0" w:uiPriority="67" w:unhideWhenUsed="0"/>
-    <w:lsdException w:name="Medium Grid 2 Accent 3" w:semiHidden="0" w:uiPriority="68" w:unhideWhenUsed="0"/>
-    <w:lsdException w:name="Medium Grid 3 Accent 3" w:semiHidden="0" w:uiPriority="69" w:unhideWhenUsed="0"/>
-    <w:lsdException w:name="Dark List Accent 3" w:semiHidden="0" w:uiPriority="70" w:unhideWhenUsed="0"/>
-    <w:lsdException w:name="Colorful Shading Accent 3" w:semiHidden="0" w:uiPriority="71" w:unhideWhenUsed="0"/>
-    <w:lsdException w:name="Colorful List Accent 3" w:semiHidden="0" w:uiPriority="72" w:unhideWhenUsed="0"/>
-    <w:lsdException w:name="Colorful Grid Accent 3" w:semiHidden="0" w:uiPriority="73" w:unhideWhenUsed="0"/>
-    <w:lsdException w:name="Light Shading Accent 4" w:semiHidden="0" w:uiPriority="60" w:unhideWhenUsed="0"/>
-    <w:lsdException w:name="Light List Accent 4" w:semiHidden="0" w:uiPriority="61" w:unhideWhenUsed="0"/>
-    <w:lsdException w:name="Light Grid Accent 4" w:semiHidden="0" w:uiPriority="62" w:unhideWhenUsed="0"/>
-    <w:lsdException w:name="Medium Shading 1 Accent 4" w:semiHidden="0" w:uiPriority="63" w:unhideWhenUsed="0"/>
-    <w:lsdException w:name="Medium Shading 2 Accent 4" w:semiHidden="0" w:uiPriority="64" w:unhideWhenUsed="0"/>
-    <w:lsdException w:name="Medium List 1 Accent 4" w:semiHidden="0" w:uiPriority="65" w:unhideWhenUsed="0"/>
-    <w:lsdException w:name="Medium List 2 Accent 4" w:semiHidden="0" w:uiPriority="66" w:unhideWhenUsed="0"/>
-    <w:lsdException w:name="Medium Grid 1 Accent 4" w:semiHidden="0" w:uiPriority="67" w:unhideWhenUsed="0"/>
-    <w:lsdException w:name="Medium Grid 2 Accent 4" w:semiHidden="0" w:uiPriority="68" w:unhideWhenUsed="0"/>
-    <w:lsdException w:name="Medium Grid 3 Accent 4" w:semiHidden="0" w:uiPriority="69" w:unhideWhenUsed="0"/>
-    <w:lsdException w:name="Dark List Accent 4" w:semiHidden="0" w:uiPriority="70" w:unhideWhenUsed="0"/>
-    <w:lsdException w:name="Colorful Shading Accent 4" w:semiHidden="0" w:uiPriority="71" w:unhideWhenUsed="0"/>
-    <w:lsdException w:name="Colorful List Accent 4" w:semiHidden="0" w:uiPriority="72" w:unhideWhenUsed="0"/>
-    <w:lsdException w:name="Colorful Grid Accent 4" w:semiHidden="0" w:uiPriority="73" w:unhideWhenUsed="0"/>
-    <w:lsdException w:name="Light Shading Accent 5" w:semiHidden="0" w:uiPriority="60" w:unhideWhenUsed="0"/>
-    <w:lsdException w:name="Light List Accent 5" w:semiHidden="0" w:uiPriority="61" w:unhideWhenUsed="0"/>
-    <w:lsdException w:name="Light Grid Accent 5" w:semiHidden="0" w:uiPriority="62" w:unhideWhenUsed="0"/>
-    <w:lsdException w:name="Medium Shading 1 Accent 5" w:semiHidden="0" w:uiPriority="63" w:unhideWhenUsed="0"/>
-    <w:lsdException w:name="Medium Shading 2 Accent 5" w:semiHidden="0" w:uiPriority="64" w:unhideWhenUsed="0"/>
-    <w:lsdException w:name="Medium List 1 Accent 5" w:semiHidden="0" w:uiPriority="65" w:unhideWhenUsed="0"/>
-    <w:lsdException w:name="Medium List 2 Accent 5" w:semiHidden="0" w:uiPriority="66" w:unhideWhenUsed="0"/>
-    <w:lsdException w:name="Medium Grid 1 Accent 5" w:semiHidden="0" w:uiPriority="67" w:unhideWhenUsed="0"/>
-    <w:lsdException w:name="Medium Grid 2 Accent 5" w:semiHidden="0" w:uiPriority="68" w:unhideWhenUsed="0"/>
-    <w:lsdException w:name="Medium Grid 3 Accent 5" w:semiHidden="0" w:uiPriority="69" w:unhideWhenUsed="0"/>
-    <w:lsdException w:name="Dark List Accent 5" w:semiHidden="0" w:uiPriority="70" w:unhideWhenUsed="0"/>
-    <w:lsdException w:name="Colorful Shading Accent 5" w:semiHidden="0" w:uiPriority="71" w:unhideWhenUsed="0"/>
-    <w:lsdException w:name="Colorful List Accent 5" w:semiHidden="0" w:uiPriority="72" w:unhideWhenUsed="0"/>
-    <w:lsdException w:name="Colorful Grid Accent 5" w:semiHidden="0" w:uiPriority="73" w:unhideWhenUsed="0"/>
-    <w:lsdException w:name="Light Shading Accent 6" w:semiHidden="0" w:uiPriority="60" w:unhideWhenUsed="0"/>
-    <w:lsdException w:name="Light List Accent 6" w:semiHidden="0" w:uiPriority="61" w:unhideWhenUsed="0"/>
-    <w:lsdException w:name="Light Grid Accent 6" w:semiHidden="0" w:uiPriority="62" w:unhideWhenUsed="0"/>
-    <w:lsdException w:name="Medium Shading 1 Accent 6" w:semiHidden="0" w:uiPriority="63" w:unhideWhenUsed="0"/>
-    <w:lsdException w:name="Medium Shading 2 Accent 6" w:semiHidden="0" w:uiPriority="64" w:unhideWhenUsed="0"/>
-    <w:lsdException w:name="Medium List 1 Accent 6" w:semiHidden="0" w:uiPriority="65" w:unhideWhenUsed="0"/>
-    <w:lsdException w:name="Medium List 2 Accent 6" w:semiHidden="0" w:uiPriority="66" w:unhideWhenUsed="0"/>
-    <w:lsdException w:name="Medium Grid 1 Accent 6" w:semiHidden="0" w:uiPriority="67" w:unhideWhenUsed="0"/>
-    <w:lsdException w:name="Medium Grid 2 Accent 6" w:semiHidden="0" w:uiPriority="68" w:unhideWhenUsed="0"/>
-    <w:lsdException w:name="Medium Grid 3 Accent 6" w:semiHidden="0" w:uiPriority="69" w:unhideWhenUsed="0"/>
-    <w:lsdException w:name="Dark List Accent 6" w:semiHidden="0" w:uiPriority="70" w:unhideWhenUsed="0"/>
-    <w:lsdException w:name="Colorful Shading Accent 6" w:semiHidden="0" w:uiPriority="71" w:unhideWhenUsed="0"/>
-    <w:lsdException w:name="Colorful List Accent 6" w:semiHidden="0" w:uiPriority="72" w:unhideWhenUsed="0"/>
-    <w:lsdException w:name="Colorful Grid Accent 6" w:semiHidden="0" w:uiPriority="73" w:unhideWhenUsed="0"/>
-    <w:lsdException w:name="Subtle Emphasis" w:semiHidden="0" w:uiPriority="19" w:unhideWhenUsed="0" w:qFormat="1"/>
-    <w:lsdException w:name="Intense Emphasis" w:semiHidden="0" w:uiPriority="21" w:unhideWhenUsed="0" w:qFormat="1"/>
-    <w:lsdException w:name="Subtle Reference" w:semiHidden="0" w:uiPriority="31" w:unhideWhenUsed="0" w:qFormat="1"/>
-    <w:lsdException w:name="Intense Reference" w:semiHidden="0" w:uiPriority="32" w:unhideWhenUsed="0" w:qFormat="1"/>
-    <w:lsdException w:name="Book Title" w:semiHidden="0" w:uiPriority="33" w:unhideWhenUsed="0" w:qFormat="1"/>
-    <w:lsdException w:name="Bibliography" w:uiPriority="37"/>
-    <w:lsdException w:name="TOC Heading" w:uiPriority="39" w:qFormat="1"/>
-  </w:latentStyles>
-  <w:style w:type="paragraph" w:default="1" w:styleId="Normal">
-    <w:name w:val="Normal"/>
-    <w:qFormat/>
-  </w:style>
-  <w:style w:type="paragraph" w:styleId="Heading1">
-    <w:name w:val="heading 1"/>
-    <w:basedOn w:val="Normal"/>
-    <w:next w:val="Normal"/>
-    <w:link w:val="Heading1Char"/>
-    <w:uiPriority w:val="9"/>
-    <w:qFormat/>
-    <w:rsid w:val="002C74CB"/>
-    <w:pPr>
-      <w:keepNext/>
-      <w:keepLines/>
-      <w:spacing w:before="480" w:after="0"/>
-      <w:outlineLvl w:val="0"/>
-    </w:pPr>
-    <w:rPr>
-      <w:rFonts w:asciiTheme="majorHAnsi" w:eastAsiaTheme="majorEastAsia" w:hAnsiTheme="majorHAnsi" w:cstheme="majorBidi"/>
-      <w:b/>
-      <w:bCs/>
-      <w:color w:val="365F91" w:themeColor="accent1" w:themeShade="BF"/>
-      <w:sz w:val="28"/>
-      <w:szCs w:val="28"/>
-    </w:rPr>
-  </w:style>
-  <w:style w:type="character" w:default="1" w:styleId="DefaultParagraphFont">
-    <w:name w:val="Default Paragraph Font"/>
-    <w:uiPriority w:val="1"/>
-    <w:semiHidden/>
-    <w:unhideWhenUsed/>
-  </w:style>
-  <w:style w:type="table" w:default="1" w:styleId="TableNormal">
-    <w:name w:val="Normal Table"/>
-    <w:uiPriority w:val="99"/>
-    <w:semiHidden/>
-    <w:unhideWhenUsed/>
-    <w:tblPr>
-      <w:tblInd w:w="0" w:type="dxa"/>
-      <w:tblCellMar>
-        <w:top w:w="0" w:type="dxa"/>
-        <w:left w:w="108" w:type="dxa"/>
-        <w:bottom w:w="0" w:type="dxa"/>
-        <w:right w:w="108" w:type="dxa"/>
-      </w:tblCellMar>
-    </w:tblPr>
-  </w:style>
-  <w:style w:type="numbering" w:default="1" w:styleId="NoList">
-    <w:name w:val="No List"/>
-    <w:uiPriority w:val="99"/>
-    <w:semiHidden/>
-    <w:unhideWhenUsed/>
-  </w:style>
-  <w:style w:type="character" w:customStyle="1" w:styleId="Heading1Char">
-    <w:name w:val="Heading 1 Char"/>
-    <w:basedOn w:val="DefaultParagraphFont"/>
-    <w:link w:val="Heading1"/>
-    <w:uiPriority w:val="9"/>
-    <w:rsid w:val="002C74CB"/>
-    <w:rPr>
-      <w:rFonts w:asciiTheme="majorHAnsi" w:eastAsiaTheme="majorEastAsia" w:hAnsiTheme="majorHAnsi" w:cstheme="majorBidi"/>
-      <w:b/>
-      <w:bCs/>
-      <w:color w:val="365F91" w:themeColor="accent1" w:themeShade="BF"/>
-      <w:sz w:val="28"/>
-      <w:szCs w:val="28"/>
-    </w:rPr>
-  </w:style>
-  <w:style w:type="paragraph" w:styleId="ListParagraph">
-    <w:name w:val="List Paragraph"/>
-    <w:basedOn w:val="Normal"/>
-    <w:uiPriority w:val="34"/>
-    <w:qFormat/>
-    <w:rsid w:val="002C74CB"/>
-    <w:pPr>
-      <w:ind w:left="720"/>
-      <w:contextualSpacing/>
-    </w:pPr>
-  </w:style>
-  <w:style w:type="paragraph" w:styleId="NoSpacing">
-    <w:name w:val="No Spacing"/>
-    <w:link w:val="NoSpacingChar"/>
-    <w:uiPriority w:val="1"/>
-    <w:qFormat/>
-    <w:rsid w:val="002C74CB"/>
-    <w:pPr>
-      <w:spacing w:after="0" w:line="240" w:lineRule="auto"/>
-    </w:pPr>
-    <w:rPr>
-      <w:rFonts w:eastAsiaTheme="minorEastAsia"/>
-      <w:sz w:val="24"/>
-      <w:szCs w:val="24"/>
-      <w:lang w:val="en-US"/>
-    </w:rPr>
-  </w:style>
-  <w:style w:type="paragraph" w:styleId="BalloonText">
-    <w:name w:val="Balloon Text"/>
-    <w:basedOn w:val="Normal"/>
-    <w:link w:val="BalloonTextChar"/>
-    <w:uiPriority w:val="99"/>
-    <w:semiHidden/>
-    <w:unhideWhenUsed/>
-    <w:rsid w:val="003814BE"/>
-    <w:pPr>
-      <w:spacing w:after="0" w:line="240" w:lineRule="auto"/>
-    </w:pPr>
-    <w:rPr>
-      <w:rFonts w:ascii="Tahoma" w:hAnsi="Tahoma" w:cs="Tahoma"/>
-      <w:sz w:val="16"/>
-      <w:szCs w:val="16"/>
-    </w:rPr>
-  </w:style>
-  <w:style w:type="character" w:customStyle="1" w:styleId="BalloonTextChar">
-    <w:name w:val="Balloon Text Char"/>
-    <w:basedOn w:val="DefaultParagraphFont"/>
-    <w:link w:val="BalloonText"/>
-    <w:uiPriority w:val="99"/>
-    <w:semiHidden/>
-    <w:rsid w:val="003814BE"/>
-    <w:rPr>
-      <w:rFonts w:ascii="Tahoma" w:hAnsi="Tahoma" w:cs="Tahoma"/>
-      <w:sz w:val="16"/>
-      <w:szCs w:val="16"/>
-    </w:rPr>
-  </w:style>
-  <w:style w:type="character" w:customStyle="1" w:styleId="NoSpacingChar">
-    <w:name w:val="No Spacing Char"/>
-    <w:basedOn w:val="DefaultParagraphFont"/>
-    <w:link w:val="NoSpacing"/>
-    <w:uiPriority w:val="1"/>
-    <w:rsid w:val="00B41AB8"/>
-    <w:rPr>
-      <w:rFonts w:eastAsiaTheme="minorEastAsia"/>
-      <w:sz w:val="24"/>
-      <w:szCs w:val="24"/>
-      <w:lang w:val="en-US"/>
-    </w:rPr>
-  </w:style>
-  <w:style w:type="paragraph" w:styleId="TOCHeading">
-    <w:name w:val="TOC Heading"/>
-    <w:basedOn w:val="Heading1"/>
-    <w:next w:val="Normal"/>
-    <w:uiPriority w:val="39"/>
-    <w:semiHidden/>
-    <w:unhideWhenUsed/>
-    <w:qFormat/>
-    <w:rsid w:val="0097207A"/>
-    <w:pPr>
-      <w:outlineLvl w:val="9"/>
-    </w:pPr>
-    <w:rPr>
-      <w:lang w:val="en-US" w:eastAsia="ja-JP"/>
-    </w:rPr>
-  </w:style>
-  <w:style w:type="paragraph" w:styleId="TOC1">
-    <w:name w:val="toc 1"/>
-    <w:basedOn w:val="Normal"/>
-    <w:next w:val="Normal"/>
-    <w:autoRedefine/>
-    <w:uiPriority w:val="39"/>
-    <w:unhideWhenUsed/>
-    <w:rsid w:val="0097207A"/>
-    <w:pPr>
-      <w:spacing w:after="100"/>
-    </w:pPr>
-  </w:style>
-  <w:style w:type="character" w:styleId="Hyperlink">
-    <w:name w:val="Hyperlink"/>
-    <w:basedOn w:val="DefaultParagraphFont"/>
-    <w:uiPriority w:val="99"/>
-    <w:unhideWhenUsed/>
-    <w:rsid w:val="0097207A"/>
-    <w:rPr>
-      <w:color w:val="0000FF" w:themeColor="hyperlink"/>
-      <w:u w:val="single"/>
-    </w:rPr>
-  </w:style>
-  <w:style w:type="paragraph" w:styleId="Header">
-    <w:name w:val="header"/>
-    <w:basedOn w:val="Normal"/>
-    <w:link w:val="HeaderChar"/>
-    <w:uiPriority w:val="99"/>
-    <w:unhideWhenUsed/>
-    <w:rsid w:val="00761F9F"/>
-    <w:pPr>
-      <w:tabs>
-        <w:tab w:val="center" w:pos="4513"/>
-        <w:tab w:val="right" w:pos="9026"/>
-      </w:tabs>
-      <w:spacing w:after="0" w:line="240" w:lineRule="auto"/>
-    </w:pPr>
-  </w:style>
-  <w:style w:type="character" w:customStyle="1" w:styleId="HeaderChar">
-    <w:name w:val="Header Char"/>
-    <w:basedOn w:val="DefaultParagraphFont"/>
-    <w:link w:val="Header"/>
-    <w:uiPriority w:val="99"/>
-    <w:rsid w:val="00761F9F"/>
-  </w:style>
-  <w:style w:type="paragraph" w:styleId="Footer">
-    <w:name w:val="footer"/>
-    <w:basedOn w:val="Normal"/>
-    <w:link w:val="FooterChar"/>
-    <w:uiPriority w:val="99"/>
-    <w:unhideWhenUsed/>
-    <w:rsid w:val="00761F9F"/>
-    <w:pPr>
-      <w:tabs>
-        <w:tab w:val="center" w:pos="4513"/>
-        <w:tab w:val="right" w:pos="9026"/>
-      </w:tabs>
-      <w:spacing w:after="0" w:line="240" w:lineRule="auto"/>
-    </w:pPr>
-  </w:style>
-  <w:style w:type="character" w:customStyle="1" w:styleId="FooterChar">
-    <w:name w:val="Footer Char"/>
-    <w:basedOn w:val="DefaultParagraphFont"/>
-    <w:link w:val="Footer"/>
-    <w:uiPriority w:val="99"/>
-    <w:rsid w:val="00761F9F"/>
-  </w:style>
-</w:styles>
-</file>
-
-<file path=word/stylesWithEffects.xml><?xml version="1.0" encoding="utf-8"?>
-<w:styles xmlns:wpc="http://schemas.microsoft.com/office/word/2010/wordprocessingCanvas" xmlns:mc="http://schemas.openxmlformats.org/markup-compatibility/2006" xmlns:o="urn:schemas-microsoft-com:office:office" xmlns:r="http://schemas.openxmlformats.org/officeDocument/2006/relationships" xmlns:m="http://schemas.openxmlformats.org/officeDocument/2006/math" xmlns:v="urn:schemas-microsoft-com:vml" xmlns:wp14="http://schemas.microsoft.com/office/word/2010/wordprocessingDrawing" xmlns:wp="http://schemas.openxmlformats.org/drawingml/2006/wordprocessingDrawing" xmlns:w10="urn:schemas-microsoft-com:office:word" xmlns:w="http://schemas.openxmlformats.org/wordprocessingml/2006/main" xmlns:w14="http://schemas.microsoft.com/office/word/2010/wordml" xmlns:wpg="http://schemas.microsoft.com/office/word/2010/wordprocessingGroup" xmlns:wpi="http://schemas.microsoft.com/office/word/2010/wordprocessingInk" xmlns:wne="http://schemas.microsoft.com/office/word/2006/wordml" xmlns:wps="http://schemas.microsoft.com/office/word/2010/wordprocessingShape" mc:Ignorable="w14 wp14">
-  <w:docDefaults>
-    <w:rPrDefault>
-      <w:rPr>
-        <w:rFonts w:asciiTheme="minorHAnsi" w:eastAsiaTheme="minorHAnsi" w:hAnsiTheme="minorHAnsi" w:cstheme="minorBidi"/>
-        <w:sz w:val="22"/>
-        <w:szCs w:val="22"/>
-        <w:lang w:val="bg-BG" w:eastAsia="en-US" w:bidi="ar-SA"/>
-      </w:rPr>
-    </w:rPrDefault>
-    <w:pPrDefault>
-      <w:pPr>
-        <w:spacing w:after="200" w:line="276" w:lineRule="auto"/>
-      </w:pPr>
-    </w:pPrDefault>
-  </w:docDefaults>
-  <w:latentStyles w:defLockedState="0" w:defUIPriority="99" w:defSemiHidden="1" w:defUnhideWhenUsed="1" w:defQFormat="0" w:count="267">
-    <w:lsdException w:name="Normal" w:semiHidden="0" w:uiPriority="0" w:unhideWhenUsed="0" w:qFormat="1"/>
-    <w:lsdException w:name="heading 1" w:semiHidden="0" w:uiPriority="9" w:unhideWhenUsed="0" w:qFormat="1"/>
-    <w:lsdException w:name="heading 2" w:uiPriority="9" w:qFormat="1"/>
-    <w:lsdException w:name="heading 3" w:uiPriority="9" w:qFormat="1"/>
-    <w:lsdException w:name="heading 4" w:uiPriority="9" w:qFormat="1"/>
-    <w:lsdException w:name="heading 5" w:uiPriority="9" w:qFormat="1"/>
-    <w:lsdException w:name="heading 6" w:uiPriority="9" w:qFormat="1"/>
-    <w:lsdException w:name="heading 7" w:uiPriority="9" w:qFormat="1"/>
-    <w:lsdException w:name="heading 8" w:uiPriority="9" w:qFormat="1"/>
-    <w:lsdException w:name="heading 9" w:uiPriority="9" w:qFormat="1"/>
-    <w:lsdException w:name="toc 1" w:uiPriority="39"/>
-    <w:lsdException w:name="toc 2" w:uiPriority="39"/>
-    <w:lsdException w:name="toc 3" w:uiPriority="39"/>
-    <w:lsdException w:name="toc 4" w:uiPriority="39"/>
-    <w:lsdException w:name="toc 5" w:uiPriority="39"/>
-    <w:lsdException w:name="toc 6" w:uiPriority="39"/>
-    <w:lsdException w:name="toc 7" w:uiPriority="39"/>
-    <w:lsdException w:name="toc 8" w:uiPriority="39"/>
-    <w:lsdException w:name="toc 9" w:uiPriority="39"/>
-    <w:lsdException w:name="caption" w:uiPriority="35" w:qFormat="1"/>
-    <w:lsdException w:name="Title" w:semiHidden="0" w:uiPriority="10" w:unhideWhenUsed="0" w:qFormat="1"/>
-    <w:lsdException w:name="Default Paragraph Font" w:uiPriority="1"/>
-    <w:lsdException w:name="Subtitle" w:semiHidden="0" w:uiPriority="11" w:unhideWhenUsed="0" w:qFormat="1"/>
-    <w:lsdException w:name="Strong" w:semiHidden="0" w:uiPriority="22" w:unhideWhenUsed="0" w:qFormat="1"/>
-    <w:lsdException w:name="Emphasis" w:semiHidden="0" w:uiPriority="20" w:unhideWhenUsed="0" w:qFormat="1"/>
-    <w:lsdException w:name="Table Grid" w:semiHidden="0" w:uiPriority="59" w:unhideWhenUsed="0"/>
-    <w:lsdException w:name="Placeholder Text" w:unhideWhenUsed="0"/>
-    <w:lsdException w:name="No Spacing" w:semiHidden="0" w:uiPriority="1" w:unhideWhenUsed="0" w:qFormat="1"/>
-    <w:lsdException w:name="Light Shading" w:semiHidden="0" w:uiPriority="60" w:unhideWhenUsed="0"/>
-    <w:lsdException w:name="Light List" w:semiHidden="0" w:uiPriority="61" w:unhideWhenUsed="0"/>
-    <w:lsdException w:name="Light Grid" w:semiHidden="0" w:uiPriority="62" w:unhideWhenUsed="0"/>
-    <w:lsdException w:name="Medium Shading 1" w:semiHidden="0" w:uiPriority="63" w:unhideWhenUsed="0"/>
-    <w:lsdException w:name="Medium Shading 2" w:semiHidden="0" w:uiPriority="64" w:unhideWhenUsed="0"/>
-    <w:lsdException w:name="Medium List 1" w:semiHidden="0" w:uiPriority="65" w:unhideWhenUsed="0"/>
-    <w:lsdException w:name="Medium List 2" w:semiHidden="0" w:uiPriority="66" w:unhideWhenUsed="0"/>
-    <w:lsdException w:name="Medium Grid 1" w:semiHidden="0" w:uiPriority="67" w:unhideWhenUsed="0"/>
-    <w:lsdException w:name="Medium Grid 2" w:semiHidden="0" w:uiPriority="68" w:unhideWhenUsed="0"/>
-    <w:lsdException w:name="Medium Grid 3" w:semiHidden="0" w:uiPriority="69" w:unhideWhenUsed="0"/>
-    <w:lsdException w:name="Dark List" w:semiHidden="0" w:uiPriority="70" w:unhideWhenUsed="0"/>
-    <w:lsdException w:name="Colorful Shading" w:semiHidden="0" w:uiPriority="71" w:unhideWhenUsed="0"/>
-    <w:lsdException w:name="Colorful List" w:semiHidden="0" w:uiPriority="72" w:unhideWhenUsed="0"/>
-    <w:lsdException w:name="Colorful Grid" w:semiHidden="0" w:uiPriority="73" w:unhideWhenUsed="0"/>
-    <w:lsdException w:name="Light Shading Accent 1" w:semiHidden="0" w:uiPriority="60" w:unhideWhenUsed="0"/>
-    <w:lsdException w:name="Light List Accent 1" w:semiHidden="0" w:uiPriority="61" w:unhideWhenUsed="0"/>
-    <w:lsdException w:name="Light Grid Accent 1" w:semiHidden="0" w:uiPriority="62" w:unhideWhenUsed="0"/>
-    <w:lsdException w:name="Medium Shading 1 Accent 1" w:semiHidden="0" w:uiPriority="63" w:unhideWhenUsed="0"/>
-    <w:lsdException w:name="Medium Shading 2 Accent 1" w:semiHidden="0" w:uiPriority="64" w:unhideWhenUsed="0"/>
-    <w:lsdException w:name="Medium List 1 Accent 1" w:semiHidden="0" w:uiPriority="65" w:unhideWhenUsed="0"/>
-    <w:lsdException w:name="Revision" w:unhideWhenUsed="0"/>
-    <w:lsdException w:name="List Paragraph" w:semiHidden="0" w:uiPriority="34" w:unhideWhenUsed="0" w:qFormat="1"/>
-    <w:lsdException w:name="Quote" w:semiHidden="0" w:uiPriority="29" w:unhideWhenUsed="0" w:qFormat="1"/>
-    <w:lsdException w:name="Intense Quote" w:semiHidden="0" w:uiPriority="30" w:unhideWhenUsed="0" w:qFormat="1"/>
-    <w:lsdException w:name="Medium List 2 Accent 1" w:semiHidden="0" w:uiPriority="66" w:unhideWhenUsed="0"/>
-    <w:lsdException w:name="Medium Grid 1 Accent 1" w:semiHidden="0" w:uiPriority="67" w:unhideWhenUsed="0"/>
-    <w:lsdException w:name="Medium Grid 2 Accent 1" w:semiHidden="0" w:uiPriority="68" w:unhideWhenUsed="0"/>
-    <w:lsdException w:name="Medium Grid 3 Accent 1" w:semiHidden="0" w:uiPriority="69" w:unhideWhenUsed="0"/>
-    <w:lsdException w:name="Dark List Accent 1" w:semiHidden="0" w:uiPriority="70" w:unhideWhenUsed="0"/>
-    <w:lsdException w:name="Colorful Shading Accent 1" w:semiHidden="0" w:uiPriority="71" w:unhideWhenUsed="0"/>
-    <w:lsdException w:name="Colorful List Accent 1" w:semiHidden="0" w:uiPriority="72" w:unhideWhenUsed="0"/>
-    <w:lsdException w:name="Colorful Grid Accent 1" w:semiHidden="0" w:uiPriority="73" w:unhideWhenUsed="0"/>
-    <w:lsdException w:name="Light Shading Accent 2" w:semiHidden="0" w:uiPriority="60" w:unhideWhenUsed="0"/>
-    <w:lsdException w:name="Light List Accent 2" w:semiHidden="0" w:uiPriority="61" w:unhideWhenUsed="0"/>
-    <w:lsdException w:name="Light Grid Accent 2" w:semiHidden="0" w:uiPriority="62" w:unhideWhenUsed="0"/>
-    <w:lsdException w:name="Medium Shading 1 Accent 2" w:semiHidden="0" w:uiPriority="63" w:unhideWhenUsed="0"/>
-    <w:lsdException w:name="Medium Shading 2 Accent 2" w:semiHidden="0" w:uiPriority="64" w:unhideWhenUsed="0"/>
-    <w:lsdException w:name="Medium List 1 Accent 2" w:semiHidden="0" w:uiPriority="65" w:unhideWhenUsed="0"/>
-    <w:lsdException w:name="Medium List 2 Accent 2" w:semiHidden="0" w:uiPriority="66" w:unhideWhenUsed="0"/>
-    <w:lsdException w:name="Medium Grid 1 Accent 2" w:semiHidden="0" w:uiPriority="67" w:unhideWhenUsed="0"/>
-    <w:lsdException w:name="Medium Grid 2 Accent 2" w:semiHidden="0" w:uiPriority="68" w:unhideWhenUsed="0"/>
-    <w:lsdException w:name="Medium Grid 3 Accent 2" w:semiHidden="0" w:uiPriority="69" w:unhideWhenUsed="0"/>
-    <w:lsdException w:name="Dark List Accent 2" w:semiHidden="0" w:uiPriority="70" w:unhideWhenUsed="0"/>
-    <w:lsdException w:name="Colorful Shading Accent 2" w:semiHidden="0" w:uiPriority="71" w:unhideWhenUsed="0"/>
-    <w:lsdException w:name="Colorful List Accent 2" w:semiHidden="0" w:uiPriority="72" w:unhideWhenUsed="0"/>
-    <w:lsdException w:name="Colorful Grid Accent 2" w:semiHidden="0" w:uiPriority="73" w:unhideWhenUsed="0"/>
-    <w:lsdException w:name="Light Shading Accent 3" w:semiHidden="0" w:uiPriority="60" w:unhideWhenUsed="0"/>
-    <w:lsdException w:name="Light List Accent 3" w:semiHidden="0" w:uiPriority="61" w:unhideWhenUsed="0"/>
-    <w:lsdException w:name="Light Grid Accent 3" w:semiHidden="0" w:uiPriority="62" w:unhideWhenUsed="0"/>
-    <w:lsdException w:name="Medium Shading 1 Accent 3" w:semiHidden="0" w:uiPriority="63" w:unhideWhenUsed="0"/>
-    <w:lsdException w:name="Medium Shading 2 Accent 3" w:semiHidden="0" w:uiPriority="64" w:unhideWhenUsed="0"/>
-    <w:lsdException w:name="Medium List 1 Accent 3" w:semiHidden="0" w:uiPriority="65" w:unhideWhenUsed="0"/>
-    <w:lsdException w:name="Medium List 2 Accent 3" w:semiHidden="0" w:uiPriority="66" w:unhideWhenUsed="0"/>
-    <w:lsdException w:name="Medium Grid 1 Accent 3" w:semiHidden="0" w:uiPriority="67" w:unhideWhenUsed="0"/>
-    <w:lsdException w:name="Medium Grid 2 Accent 3" w:semiHidden="0" w:uiPriority="68" w:unhideWhenUsed="0"/>
-    <w:lsdException w:name="Medium Grid 3 Accent 3" w:semiHidden="0" w:uiPriority="69" w:unhideWhenUsed="0"/>
-    <w:lsdException w:name="Dark List Accent 3" w:semiHidden="0" w:uiPriority="70" w:unhideWhenUsed="0"/>
-    <w:lsdException w:name="Colorful Shading Accent 3" w:semiHidden="0" w:uiPriority="71" w:unhideWhenUsed="0"/>
-    <w:lsdException w:name="Colorful List Accent 3" w:semiHidden="0" w:uiPriority="72" w:unhideWhenUsed="0"/>
-    <w:lsdException w:name="Colorful Grid Accent 3" w:semiHidden="0" w:uiPriority="73" w:unhideWhenUsed="0"/>
-    <w:lsdException w:name="Light Shading Accent 4" w:semiHidden="0" w:uiPriority="60" w:unhideWhenUsed="0"/>
-    <w:lsdException w:name="Light List Accent 4" w:semiHidden="0" w:uiPriority="61" w:unhideWhenUsed="0"/>
-    <w:lsdException w:name="Light Grid Accent 4" w:semiHidden="0" w:uiPriority="62" w:unhideWhenUsed="0"/>
-    <w:lsdException w:name="Medium Shading 1 Accent 4" w:semiHidden="0" w:uiPriority="63" w:unhideWhenUsed="0"/>
-    <w:lsdException w:name="Medium Shading 2 Accent 4" w:semiHidden="0" w:uiPriority="64" w:unhideWhenUsed="0"/>
-    <w:lsdException w:name="Medium List 1 Accent 4" w:semiHidden="0" w:uiPriority="65" w:unhideWhenUsed="0"/>
-    <w:lsdException w:name="Medium List 2 Accent 4" w:semiHidden="0" w:uiPriority="66" w:unhideWhenUsed="0"/>
-    <w:lsdException w:name="Medium Grid 1 Accent 4" w:semiHidden="0" w:uiPriority="67" w:unhideWhenUsed="0"/>
-    <w:lsdException w:name="Medium Grid 2 Accent 4" w:semiHidden="0" w:uiPriority="68" w:unhideWhenUsed="0"/>
-    <w:lsdException w:name="Medium Grid 3 Accent 4" w:semiHidden="0" w:uiPriority="69" w:unhideWhenUsed="0"/>
-    <w:lsdException w:name="Dark List Accent 4" w:semiHidden="0" w:uiPriority="70" w:unhideWhenUsed="0"/>
-    <w:lsdException w:name="Colorful Shading Accent 4" w:semiHidden="0" w:uiPriority="71" w:unhideWhenUsed="0"/>
-    <w:lsdException w:name="Colorful List Accent 4" w:semiHidden="0" w:uiPriority="72" w:unhideWhenUsed="0"/>
-    <w:lsdException w:name="Colorful Grid Accent 4" w:semiHidden="0" w:uiPriority="73" w:unhideWhenUsed="0"/>
-    <w:lsdException w:name="Light Shading Accent 5" w:semiHidden="0" w:uiPriority="60" w:unhideWhenUsed="0"/>
-    <w:lsdException w:name="Light List Accent 5" w:semiHidden="0" w:uiPriority="61" w:unhideWhenUsed="0"/>
-    <w:lsdException w:name="Light Grid Accent 5" w:semiHidden="0" w:uiPriority="62" w:unhideWhenUsed="0"/>
-    <w:lsdException w:name="Medium Shading 1 Accent 5" w:semiHidden="0" w:uiPriority="63" w:unhideWhenUsed="0"/>
-    <w:lsdException w:name="Medium Shading 2 Accent 5" w:semiHidden="0" w:uiPriority="64" w:unhideWhenUsed="0"/>
-    <w:lsdException w:name="Medium List 1 Accent 5" w:semiHidden="0" w:uiPriority="65" w:unhideWhenUsed="0"/>
-    <w:lsdException w:name="Medium List 2 Accent 5" w:semiHidden="0" w:uiPriority="66" w:unhideWhenUsed="0"/>
-    <w:lsdException w:name="Medium Grid 1 Accent 5" w:semiHidden="0" w:uiPriority="67" w:unhideWhenUsed="0"/>
-    <w:lsdException w:name="Medium Grid 2 Accent 5" w:semiHidden="0" w:uiPriority="68" w:unhideWhenUsed="0"/>
-    <w:lsdException w:name="Medium Grid 3 Accent 5" w:semiHidden="0" w:uiPriority="69" w:unhideWhenUsed="0"/>
-    <w:lsdException w:name="Dark List Accent 5" w:semiHidden="0" w:uiPriority="70" w:unhideWhenUsed="0"/>
-    <w:lsdException w:name="Colorful Shading Accent 5" w:semiHidden="0" w:uiPriority="71" w:unhideWhenUsed="0"/>
-    <w:lsdException w:name="Colorful List Accent 5" w:semiHidden="0" w:uiPriority="72" w:unhideWhenUsed="0"/>
-    <w:lsdException w:name="Colorful Grid Accent 5" w:semiHidden="0" w:uiPriority="73" w:unhideWhenUsed="0"/>
-    <w:lsdException w:name="Light Shading Accent 6" w:semiHidden="0" w:uiPriority="60" w:unhideWhenUsed="0"/>
-    <w:lsdException w:name="Light List Accent 6" w:semiHidden="0" w:uiPriority="61" w:unhideWhenUsed="0"/>
-    <w:lsdException w:name="Light Grid Accent 6" w:semiHidden="0" w:uiPriority="62" w:unhideWhenUsed="0"/>
-    <w:lsdException w:name="Medium Shading 1 Accent 6" w:semiHidden="0" w:uiPriority="63" w:unhideWhenUsed="0"/>
-    <w:lsdException w:name="Medium Shading 2 Accent 6" w:semiHidden="0" w:uiPriority="64" w:unhideWhenUsed="0"/>
-    <w:lsdException w:name="Medium List 1 Accent 6" w:semiHidden="0" w:uiPriority="65" w:unhideWhenUsed="0"/>
-    <w:lsdException w:name="Medium List 2 Accent 6" w:semiHidden="0" w:uiPriority="66" w:unhideWhenUsed="0"/>
-    <w:lsdException w:name="Medium Grid 1 Accent 6" w:semiHidden="0" w:uiPriority="67" w:unhideWhenUsed="0"/>
-    <w:lsdException w:name="Medium Grid 2 Accent 6" w:semiHidden="0" w:uiPriority="68" w:unhideWhenUsed="0"/>
-    <w:lsdException w:name="Medium Grid 3 Accent 6" w:semiHidden="0" w:uiPriority="69" w:unhideWhenUsed="0"/>
-    <w:lsdException w:name="Dark List Accent 6" w:semiHidden="0" w:uiPriority="70" w:unhideWhenUsed="0"/>
-    <w:lsdException w:name="Colorful Shading Accent 6" w:semiHidden="0" w:uiPriority="71" w:unhideWhenUsed="0"/>
-    <w:lsdException w:name="Colorful List Accent 6" w:semiHidden="0" w:uiPriority="72" w:unhideWhenUsed="0"/>
-    <w:lsdException w:name="Colorful Grid Accent 6" w:semiHidden="0" w:uiPriority="73" w:unhideWhenUsed="0"/>
-    <w:lsdException w:name="Subtle Emphasis" w:semiHidden="0" w:uiPriority="19" w:unhideWhenUsed="0" w:qFormat="1"/>
-    <w:lsdException w:name="Intense Emphasis" w:semiHidden="0" w:uiPriority="21" w:unhideWhenUsed="0" w:qFormat="1"/>
-    <w:lsdException w:name="Subtle Reference" w:semiHidden="0" w:uiPriority="31" w:unhideWhenUsed="0" w:qFormat="1"/>
-    <w:lsdException w:name="Intense Reference" w:semiHidden="0" w:uiPriority="32" w:unhideWhenUsed="0" w:qFormat="1"/>
-    <w:lsdException w:name="Book Title" w:semiHidden="0" w:uiPriority="33" w:unhideWhenUsed="0" w:qFormat="1"/>
-    <w:lsdException w:name="Bibliography" w:uiPriority="37"/>
-    <w:lsdException w:name="TOC Heading" w:uiPriority="39" w:qFormat="1"/>
+  <w:latentStyles w:defLockedState="0" w:defUIPriority="99" w:defSemiHidden="0" w:defUnhideWhenUsed="0" w:defQFormat="0" w:count="371">
+    <w:lsdException w:name="Normal" w:uiPriority="0" w:qFormat="1"/>
+    <w:lsdException w:name="heading 1" w:uiPriority="9" w:qFormat="1"/>
+    <w:lsdException w:name="heading 2" w:semiHidden="1" w:uiPriority="9" w:unhideWhenUsed="1" w:qFormat="1"/>
+    <w:lsdException w:name="heading 3" w:semiHidden="1" w:uiPriority="9" w:unhideWhenUsed="1" w:qFormat="1"/>
+    <w:lsdException w:name="heading 4" w:semiHidden="1" w:uiPriority="9" w:unhideWhenUsed="1" w:qFormat="1"/>
+    <w:lsdException w:name="heading 5" w:semiHidden="1" w:uiPriority="9" w:unhideWhenUsed="1" w:qFormat="1"/>
+    <w:lsdException w:name="heading 6" w:semiHidden="1" w:uiPriority="9" w:unhideWhenUsed="1" w:qFormat="1"/>
+    <w:lsdException w:name="heading 7" w:semiHidden="1" w:uiPriority="9" w:unhideWhenUsed="1" w:qFormat="1"/>
+    <w:lsdException w:name="heading 8" w:semiHidden="1" w:uiPriority="9" w:unhideWhenUsed="1" w:qFormat="1"/>
+    <w:lsdException w:name="heading 9" w:semiHidden="1" w:uiPriority="9" w:unhideWhenUsed="1" w:qFormat="1"/>
+    <w:lsdException w:name="index 1" w:semiHidden="1" w:unhideWhenUsed="1"/>
+    <w:lsdException w:name="index 2" w:semiHidden="1" w:unhideWhenUsed="1"/>
+    <w:lsdException w:name="index 3" w:semiHidden="1" w:unhideWhenUsed="1"/>
+    <w:lsdException w:name="index 4" w:semiHidden="1" w:unhideWhenUsed="1"/>
+    <w:lsdException w:name="index 5" w:semiHidden="1" w:unhideWhenUsed="1"/>
+    <w:lsdException w:name="index 6" w:semiHidden="1" w:unhideWhenUsed="1"/>
+    <w:lsdException w:name="index 7" w:semiHidden="1" w:unhideWhenUsed="1"/>
+    <w:lsdException w:name="index 8" w:semiHidden="1" w:unhideWhenUsed="1"/>
+    <w:lsdException w:name="index 9" w:semiHidden="1" w:unhideWhenUsed="1"/>
+    <w:lsdException w:name="toc 1" w:semiHidden="1" w:uiPriority="39" w:unhideWhenUsed="1"/>
+    <w:lsdException w:name="toc 2" w:semiHidden="1" w:uiPriority="39" w:unhideWhenUsed="1"/>
+    <w:lsdException w:name="toc 3" w:semiHidden="1" w:uiPriority="39" w:unhideWhenUsed="1"/>
+    <w:lsdException w:name="toc 4" w:semiHidden="1" w:uiPriority="39" w:unhideWhenUsed="1"/>
+    <w:lsdException w:name="toc 5" w:semiHidden="1" w:uiPriority="39" w:unhideWhenUsed="1"/>
+    <w:lsdException w:name="toc 6" w:semiHidden="1" w:uiPriority="39" w:unhideWhenUsed="1"/>
+    <w:lsdException w:name="toc 7" w:semiHidden="1" w:uiPriority="39" w:unhideWhenUsed="1"/>
+    <w:lsdException w:name="toc 8" w:semiHidden="1" w:uiPriority="39" w:unhideWhenUsed="1"/>
+    <w:lsdException w:name="toc 9" w:semiHidden="1" w:uiPriority="39" w:unhideWhenUsed="1"/>
+    <w:lsdException w:name="Normal Indent" w:semiHidden="1" w:unhideWhenUsed="1"/>
+    <w:lsdException w:name="footnote text" w:semiHidden="1" w:unhideWhenUsed="1"/>
+    <w:lsdException w:name="annotation text" w:semiHidden="1" w:unhideWhenUsed="1"/>
+    <w:lsdException w:name="header" w:semiHidden="1" w:unhideWhenUsed="1"/>
+    <w:lsdException w:name="footer" w:semiHidden="1" w:unhideWhenUsed="1"/>
+    <w:lsdException w:name="index heading" w:semiHidden="1" w:unhideWhenUsed="1"/>
+    <w:lsdException w:name="caption" w:semiHidden="1" w:uiPriority="35" w:unhideWhenUsed="1" w:qFormat="1"/>
+    <w:lsdException w:name="table of figures" w:semiHidden="1" w:unhideWhenUsed="1"/>
+    <w:lsdException w:name="envelope address" w:semiHidden="1" w:unhideWhenUsed="1"/>
+    <w:lsdException w:name="envelope return" w:semiHidden="1" w:unhideWhenUsed="1"/>
+    <w:lsdException w:name="footnote reference" w:semiHidden="1" w:unhideWhenUsed="1"/>
+    <w:lsdException w:name="annotation reference" w:semiHidden="1" w:unhideWhenUsed="1"/>
+    <w:lsdException w:name="line number" w:semiHidden="1" w:unhideWhenUsed="1"/>
+    <w:lsdException w:name="page number" w:semiHidden="1" w:unhideWhenUsed="1"/>
+    <w:lsdException w:name="endnote reference" w:semiHidden="1" w:unhideWhenUsed="1"/>
+    <w:lsdException w:name="endnote text" w:semiHidden="1" w:unhideWhenUsed="1"/>
+    <w:lsdException w:name="table of authorities" w:semiHidden="1" w:unhideWhenUsed="1"/>
+    <w:lsdException w:name="macro" w:semiHidden="1" w:unhideWhenUsed="1"/>
+    <w:lsdException w:name="toa heading" w:semiHidden="1" w:unhideWhenUsed="1"/>
+    <w:lsdException w:name="List" w:semiHidden="1" w:unhideWhenUsed="1"/>
+    <w:lsdException w:name="List Bullet" w:semiHidden="1" w:unhideWhenUsed="1"/>
+    <w:lsdException w:name="List Number" w:semiHidden="1" w:unhideWhenUsed="1"/>
+    <w:lsdException w:name="List 2" w:semiHidden="1" w:unhideWhenUsed="1"/>
+    <w:lsdException w:name="List 3" w:semiHidden="1" w:unhideWhenUsed="1"/>
+    <w:lsdException w:name="List 4" w:semiHidden="1" w:unhideWhenUsed="1"/>
+    <w:lsdException w:name="List 5" w:semiHidden="1" w:unhideWhenUsed="1"/>
+    <w:lsdException w:name="List Bullet 2" w:semiHidden="1" w:unhideWhenUsed="1"/>
+    <w:lsdException w:name="List Bullet 3" w:semiHidden="1" w:unhideWhenUsed="1"/>
+    <w:lsdException w:name="List Bullet 4" w:semiHidden="1" w:unhideWhenUsed="1"/>
+    <w:lsdException w:name="List Bullet 5" w:semiHidden="1" w:unhideWhenUsed="1"/>
+    <w:lsdException w:name="List Number 2" w:semiHidden="1" w:unhideWhenUsed="1"/>
+    <w:lsdException w:name="List Number 3" w:semiHidden="1" w:unhideWhenUsed="1"/>
+    <w:lsdException w:name="List Number 4" w:semiHidden="1" w:unhideWhenUsed="1"/>
+    <w:lsdException w:name="List Number 5" w:semiHidden="1" w:unhideWhenUsed="1"/>
+    <w:lsdException w:name="Title" w:uiPriority="10" w:qFormat="1"/>
+    <w:lsdException w:name="Closing" w:semiHidden="1" w:unhideWhenUsed="1"/>
+    <w:lsdException w:name="Signature" w:semiHidden="1" w:unhideWhenUsed="1"/>
+    <w:lsdException w:name="Default Paragraph Font" w:semiHidden="1" w:uiPriority="1" w:unhideWhenUsed="1"/>
+    <w:lsdException w:name="Body Text" w:semiHidden="1" w:unhideWhenUsed="1"/>
+    <w:lsdException w:name="Body Text Indent" w:semiHidden="1" w:unhideWhenUsed="1"/>
+    <w:lsdException w:name="List Continue" w:semiHidden="1" w:unhideWhenUsed="1"/>
+    <w:lsdException w:name="List Continue 2" w:semiHidden="1" w:unhideWhenUsed="1"/>
+    <w:lsdException w:name="List Continue 3" w:semiHidden="1" w:unhideWhenUsed="1"/>
+    <w:lsdException w:name="List Continue 4" w:semiHidden="1" w:unhideWhenUsed="1"/>
+    <w:lsdException w:name="List Continue 5" w:semiHidden="1" w:unhideWhenUsed="1"/>
+    <w:lsdException w:name="Message Header" w:semiHidden="1" w:unhideWhenUsed="1"/>
+    <w:lsdException w:name="Subtitle" w:uiPriority="11" w:qFormat="1"/>
+    <w:lsdException w:name="Salutation" w:semiHidden="1" w:unhideWhenUsed="1"/>
+    <w:lsdException w:name="Date" w:semiHidden="1" w:unhideWhenUsed="1"/>
+    <w:lsdException w:name="Body Text First Indent" w:semiHidden="1" w:unhideWhenUsed="1"/>
+    <w:lsdException w:name="Body Text First Indent 2" w:semiHidden="1" w:unhideWhenUsed="1"/>
+    <w:lsdException w:name="Note Heading" w:semiHidden="1" w:unhideWhenUsed="1"/>
+    <w:lsdException w:name="Body Text 2" w:semiHidden="1" w:unhideWhenUsed="1"/>
+    <w:lsdException w:name="Body Text 3" w:semiHidden="1" w:unhideWhenUsed="1"/>
+    <w:lsdException w:name="Body Text Indent 2" w:semiHidden="1" w:unhideWhenUsed="1"/>
+    <w:lsdException w:name="Body Text Indent 3" w:semiHidden="1" w:unhideWhenUsed="1"/>
+    <w:lsdException w:name="Block Text" w:semiHidden="1" w:unhideWhenUsed="1"/>
+    <w:lsdException w:name="Hyperlink" w:semiHidden="1" w:unhideWhenUsed="1"/>
+    <w:lsdException w:name="FollowedHyperlink" w:semiHidden="1" w:unhideWhenUsed="1"/>
+    <w:lsdException w:name="Strong" w:uiPriority="22" w:qFormat="1"/>
+    <w:lsdException w:name="Emphasis" w:uiPriority="20" w:qFormat="1"/>
+    <w:lsdException w:name="Document Map" w:semiHidden="1" w:unhideWhenUsed="1"/>
+    <w:lsdException w:name="Plain Text" w:semiHidden="1" w:unhideWhenUsed="1"/>
+    <w:lsdException w:name="E-mail Signature" w:semiHidden="1" w:unhideWhenUsed="1"/>
+    <w:lsdException w:name="HTML Top of Form" w:semiHidden="1" w:unhideWhenUsed="1"/>
+    <w:lsdException w:name="HTML Bottom of Form" w:semiHidden="1" w:unhideWhenUsed="1"/>
+    <w:lsdException w:name="Normal (Web)" w:semiHidden="1" w:unhideWhenUsed="1"/>
+    <w:lsdException w:name="HTML Acronym" w:semiHidden="1" w:unhideWhenUsed="1"/>
+    <w:lsdException w:name="HTML Address" w:semiHidden="1" w:unhideWhenUsed="1"/>
+    <w:lsdException w:name="HTML Cite" w:semiHidden="1" w:unhideWhenUsed="1"/>
+    <w:lsdException w:name="HTML Code" w:semiHidden="1" w:unhideWhenUsed="1"/>
+    <w:lsdException w:name="HTML Definition" w:semiHidden="1" w:unhideWhenUsed="1"/>
+    <w:lsdException w:name="HTML Keyboard" w:semiHidden="1" w:unhideWhenUsed="1"/>
+    <w:lsdException w:name="HTML Preformatted" w:semiHidden="1" w:unhideWhenUsed="1"/>
+    <w:lsdException w:name="HTML Sample" w:semiHidden="1" w:unhideWhenUsed="1"/>
+    <w:lsdException w:name="HTML Typewriter" w:semiHidden="1" w:unhideWhenUsed="1"/>
+    <w:lsdException w:name="HTML Variable" w:semiHidden="1" w:unhideWhenUsed="1"/>
+    <w:lsdException w:name="Normal Table" w:semiHidden="1" w:unhideWhenUsed="1"/>
+    <w:lsdException w:name="annotation subject" w:semiHidden="1" w:unhideWhenUsed="1"/>
+    <w:lsdException w:name="No List" w:semiHidden="1" w:unhideWhenUsed="1"/>
+    <w:lsdException w:name="Outline List 1" w:semiHidden="1" w:unhideWhenUsed="1"/>
+    <w:lsdException w:name="Outline List 2" w:semiHidden="1" w:unhideWhenUsed="1"/>
+    <w:lsdException w:name="Outline List 3" w:semiHidden="1" w:unhideWhenUsed="1"/>
+    <w:lsdException w:name="Table Simple 1" w:semiHidden="1" w:unhideWhenUsed="1"/>
+    <w:lsdException w:name="Table Simple 2" w:semiHidden="1" w:unhideWhenUsed="1"/>
+    <w:lsdException w:name="Table Simple 3" w:semiHidden="1" w:unhideWhenUsed="1"/>
+    <w:lsdException w:name="Table Classic 1" w:semiHidden="1" w:unhideWhenUsed="1"/>
+    <w:lsdException w:name="Table Classic 2" w:semiHidden="1" w:unhideWhenUsed="1"/>
+    <w:lsdException w:name="Table Classic 3" w:semiHidden="1" w:unhideWhenUsed="1"/>
+    <w:lsdException w:name="Table Classic 4" w:semiHidden="1" w:unhideWhenUsed="1"/>
+    <w:lsdException w:name="Table Colorful 1" w:semiHidden="1" w:unhideWhenUsed="1"/>
+    <w:lsdException w:name="Table Colorful 2" w:semiHidden="1" w:unhideWhenUsed="1"/>
+    <w:lsdException w:name="Table Colorful 3" w:semiHidden="1" w:unhideWhenUsed="1"/>
+    <w:lsdException w:name="Table Columns 1" w:semiHidden="1" w:unhideWhenUsed="1"/>
+    <w:lsdException w:name="Table Columns 2" w:semiHidden="1" w:unhideWhenUsed="1"/>
+    <w:lsdException w:name="Table Columns 3" w:semiHidden="1" w:unhideWhenUsed="1"/>
+    <w:lsdException w:name="Table Columns 4" w:semiHidden="1" w:unhideWhenUsed="1"/>
+    <w:lsdException w:name="Table Columns 5" w:semiHidden="1" w:unhideWhenUsed="1"/>
+    <w:lsdException w:name="Table Grid 1" w:semiHidden="1" w:unhideWhenUsed="1"/>
+    <w:lsdException w:name="Table Grid 2" w:semiHidden="1" w:unhideWhenUsed="1"/>
+    <w:lsdException w:name="Table Grid 3" w:semiHidden="1" w:unhideWhenUsed="1"/>
+    <w:lsdException w:name="Table Grid 4" w:semiHidden="1" w:unhideWhenUsed="1"/>
+    <w:lsdException w:name="Table Grid 5" w:semiHidden="1" w:unhideWhenUsed="1"/>
+    <w:lsdException w:name="Table Grid 6" w:semiHidden="1" w:unhideWhenUsed="1"/>
+    <w:lsdException w:name="Table Grid 7" w:semiHidden="1" w:unhideWhenUsed="1"/>
+    <w:lsdException w:name="Table Grid 8" w:semiHidden="1" w:unhideWhenUsed="1"/>
+    <w:lsdException w:name="Table List 1" w:semiHidden="1" w:unhideWhenUsed="1"/>
+    <w:lsdException w:name="Table List 2" w:semiHidden="1" w:unhideWhenUsed="1"/>
+    <w:lsdException w:name="Table List 3" w:semiHidden="1" w:unhideWhenUsed="1"/>
+    <w:lsdException w:name="Table List 4" w:semiHidden="1" w:unhideWhenUsed="1"/>
+    <w:lsdException w:name="Table List 5" w:semiHidden="1" w:unhideWhenUsed="1"/>
+    <w:lsdException w:name="Table List 6" w:semiHidden="1" w:unhideWhenUsed="1"/>
+    <w:lsdException w:name="Table List 7" w:semiHidden="1" w:unhideWhenUsed="1"/>
+    <w:lsdException w:name="Table List 8" w:semiHidden="1" w:unhideWhenUsed="1"/>
+    <w:lsdException w:name="Table 3D effects 1" w:semiHidden="1" w:unhideWhenUsed="1"/>
+    <w:lsdException w:name="Table 3D effects 2" w:semiHidden="1" w:unhideWhenUsed="1"/>
+    <w:lsdException w:name="Table 3D effects 3" w:semiHidden="1" w:unhideWhenUsed="1"/>
+    <w:lsdException w:name="Table Contemporary" w:semiHidden="1" w:unhideWhenUsed="1"/>
+    <w:lsdException w:name="Table Elegant" w:semiHidden="1" w:unhideWhenUsed="1"/>
+    <w:lsdException w:name="Table Professional" w:semiHidden="1" w:unhideWhenUsed="1"/>
+    <w:lsdException w:name="Table Subtle 1" w:semiHidden="1" w:unhideWhenUsed="1"/>
+    <w:lsdException w:name="Table Subtle 2" w:semiHidden="1" w:unhideWhenUsed="1"/>
+    <w:lsdException w:name="Table Web 1" w:semiHidden="1" w:unhideWhenUsed="1"/>
+    <w:lsdException w:name="Table Web 2" w:semiHidden="1" w:unhideWhenUsed="1"/>
+    <w:lsdException w:name="Table Web 3" w:semiHidden="1" w:unhideWhenUsed="1"/>
+    <w:lsdException w:name="Balloon Text" w:semiHidden="1" w:unhideWhenUsed="1"/>
+    <w:lsdException w:name="Table Grid" w:uiPriority="59"/>
+    <w:lsdException w:name="Table Theme" w:semiHidden="1" w:unhideWhenUsed="1"/>
+    <w:lsdException w:name="Placeholder Text" w:semiHidden="1"/>
+    <w:lsdException w:name="No Spacing" w:uiPriority="1" w:qFormat="1"/>
+    <w:lsdException w:name="Light Shading" w:uiPriority="60"/>
+    <w:lsdException w:name="Light List" w:uiPriority="61"/>
+    <w:lsdException w:name="Light Grid" w:uiPriority="62"/>
+    <w:lsdException w:name="Medium Shading 1" w:uiPriority="63"/>
+    <w:lsdException w:name="Medium Shading 2" w:uiPriority="64"/>
+    <w:lsdException w:name="Medium List 1" w:uiPriority="65"/>
+    <w:lsdException w:name="Medium List 2" w:uiPriority="66"/>
+    <w:lsdException w:name="Medium Grid 1" w:uiPriority="67"/>
+    <w:lsdException w:name="Medium Grid 2" w:uiPriority="68"/>
+    <w:lsdException w:name="Medium Grid 3" w:uiPriority="69"/>
+    <w:lsdException w:name="Dark List" w:uiPriority="70"/>
+    <w:lsdException w:name="Colorful Shading" w:uiPriority="71"/>
+    <w:lsdException w:name="Colorful List" w:uiPriority="72"/>
+    <w:lsdException w:name="Colorful Grid" w:uiPriority="73"/>
+    <w:lsdException w:name="Light Shading Accent 1" w:uiPriority="60"/>
+    <w:lsdException w:name="Light List Accent 1" w:uiPriority="61"/>
+    <w:lsdException w:name="Light Grid Accent 1" w:uiPriority="62"/>
+    <w:lsdException w:name="Medium Shading 1 Accent 1" w:uiPriority="63"/>
+    <w:lsdException w:name="Medium Shading 2 Accent 1" w:uiPriority="64"/>
+    <w:lsdException w:name="Medium List 1 Accent 1" w:uiPriority="65"/>
+    <w:lsdException w:name="Revision" w:semiHidden="1"/>
+    <w:lsdException w:name="List Paragraph" w:uiPriority="34" w:qFormat="1"/>
+    <w:lsdException w:name="Quote" w:uiPriority="29" w:qFormat="1"/>
+    <w:lsdException w:name="Intense Quote" w:uiPriority="30" w:qFormat="1"/>
+    <w:lsdException w:name="Medium List 2 Accent 1" w:uiPriority="66"/>
+    <w:lsdException w:name="Medium Grid 1 Accent 1" w:uiPriority="67"/>
+    <w:lsdException w:name="Medium Grid 2 Accent 1" w:uiPriority="68"/>
+    <w:lsdException w:name="Medium Grid 3 Accent 1" w:uiPriority="69"/>
+    <w:lsdException w:name="Dark List Accent 1" w:uiPriority="70"/>
+    <w:lsdException w:name="Colorful Shading Accent 1" w:uiPriority="71"/>
+    <w:lsdException w:name="Colorful List Accent 1" w:uiPriority="72"/>
+    <w:lsdException w:name="Colorful Grid Accent 1" w:uiPriority="73"/>
+    <w:lsdException w:name="Light Shading Accent 2" w:uiPriority="60"/>
+    <w:lsdException w:name="Light List Accent 2" w:uiPriority="61"/>
+    <w:lsdException w:name="Light Grid Accent 2" w:uiPriority="62"/>
+    <w:lsdException w:name="Medium Shading 1 Accent 2" w:uiPriority="63"/>
+    <w:lsdException w:name="Medium Shading 2 Accent 2" w:uiPriority="64"/>
+    <w:lsdException w:name="Medium List 1 Accent 2" w:uiPriority="65"/>
+    <w:lsdException w:name="Medium List 2 Accent 2" w:uiPriority="66"/>
+    <w:lsdException w:name="Medium Grid 1 Accent 2" w:uiPriority="67"/>
+    <w:lsdException w:name="Medium Grid 2 Accent 2" w:uiPriority="68"/>
+    <w:lsdException w:name="Medium Grid 3 Accent 2" w:uiPriority="69"/>
+    <w:lsdException w:name="Dark List Accent 2" w:uiPriority="70"/>
+    <w:lsdException w:name="Colorful Shading Accent 2" w:uiPriority="71"/>
+    <w:lsdException w:name="Colorful List Accent 2" w:uiPriority="72"/>
+    <w:lsdException w:name="Colorful Grid Accent 2" w:uiPriority="73"/>
+    <w:lsdException w:name="Light Shading Accent 3" w:uiPriority="60"/>
+    <w:lsdException w:name="Light List Accent 3" w:uiPriority="61"/>
+    <w:lsdException w:name="Light Grid Accent 3" w:uiPriority="62"/>
+    <w:lsdException w:name="Medium Shading 1 Accent 3" w:uiPriority="63"/>
+    <w:lsdException w:name="Medium Shading 2 Accent 3" w:uiPriority="64"/>
+    <w:lsdException w:name="Medium List 1 Accent 3" w:uiPriority="65"/>
+    <w:lsdException w:name="Medium List 2 Accent 3" w:uiPriority="66"/>
+    <w:lsdException w:name="Medium Grid 1 Accent 3" w:uiPriority="67"/>
+    <w:lsdException w:name="Medium Grid 2 Accent 3" w:uiPriority="68"/>
+    <w:lsdException w:name="Medium Grid 3 Accent 3" w:uiPriority="69"/>
+    <w:lsdException w:name="Dark List Accent 3" w:uiPriority="70"/>
+    <w:lsdException w:name="Colorful Shading Accent 3" w:uiPriority="71"/>
+    <w:lsdException w:name="Colorful List Accent 3" w:uiPriority="72"/>
+    <w:lsdException w:name="Colorful Grid Accent 3" w:uiPriority="73"/>
+    <w:lsdException w:name="Light Shading Accent 4" w:uiPriority="60"/>
+    <w:lsdException w:name="Light List Accent 4" w:uiPriority="61"/>
+    <w:lsdException w:name="Light Grid Accent 4" w:uiPriority="62"/>
+    <w:lsdException w:name="Medium Shading 1 Accent 4" w:uiPriority="63"/>
+    <w:lsdException w:name="Medium Shading 2 Accent 4" w:uiPriority="64"/>
+    <w:lsdException w:name="Medium List 1 Accent 4" w:uiPriority="65"/>
+    <w:lsdException w:name="Medium List 2 Accent 4" w:uiPriority="66"/>
+    <w:lsdException w:name="Medium Grid 1 Accent 4" w:uiPriority="67"/>
+    <w:lsdException w:name="Medium Grid 2 Accent 4" w:uiPriority="68"/>
+    <w:lsdException w:name="Medium Grid 3 Accent 4" w:uiPriority="69"/>
+    <w:lsdException w:name="Dark List Accent 4" w:uiPriority="70"/>
+    <w:lsdException w:name="Colorful Shading Accent 4" w:uiPriority="71"/>
+    <w:lsdException w:name="Colorful List Accent 4" w:uiPriority="72"/>
+    <w:lsdException w:name="Colorful Grid Accent 4" w:uiPriority="73"/>
+    <w:lsdException w:name="Light Shading Accent 5" w:uiPriority="60"/>
+    <w:lsdException w:name="Light List Accent 5" w:uiPriority="61"/>
+    <w:lsdException w:name="Light Grid Accent 5" w:uiPriority="62"/>
+    <w:lsdException w:name="Medium Shading 1 Accent 5" w:uiPriority="63"/>
+    <w:lsdException w:name="Medium Shading 2 Accent 5" w:uiPriority="64"/>
+    <w:lsdException w:name="Medium List 1 Accent 5" w:uiPriority="65"/>
+    <w:lsdException w:name="Medium List 2 Accent 5" w:uiPriority="66"/>
+    <w:lsdException w:name="Medium Grid 1 Accent 5" w:uiPriority="67"/>
+    <w:lsdException w:name="Medium Grid 2 Accent 5" w:uiPriority="68"/>
+    <w:lsdException w:name="Medium Grid 3 Accent 5" w:uiPriority="69"/>
+    <w:lsdException w:name="Dark List Accent 5" w:uiPriority="70"/>
+    <w:lsdException w:name="Colorful Shading Accent 5" w:uiPriority="71"/>
+    <w:lsdException w:name="Colorful List Accent 5" w:uiPriority="72"/>
+    <w:lsdException w:name="Colorful Grid Accent 5" w:uiPriority="73"/>
+    <w:lsdException w:name="Light Shading Accent 6" w:uiPriority="60"/>
+    <w:lsdException w:name="Light List Accent 6" w:uiPriority="61"/>
+    <w:lsdException w:name="Light Grid Accent 6" w:uiPriority="62"/>
+    <w:lsdException w:name="Medium Shading 1 Accent 6" w:uiPriority="63"/>
+    <w:lsdException w:name="Medium Shading 2 Accent 6" w:uiPriority="64"/>
+    <w:lsdException w:name="Medium List 1 Accent 6" w:uiPriority="65"/>
+    <w:lsdException w:name="Medium List 2 Accent 6" w:uiPriority="66"/>
+    <w:lsdException w:name="Medium Grid 1 Accent 6" w:uiPriority="67"/>
+    <w:lsdException w:name="Medium Grid 2 Accent 6" w:uiPriority="68"/>
+    <w:lsdException w:name="Medium Grid 3 Accent 6" w:uiPriority="69"/>
+    <w:lsdException w:name="Dark List Accent 6" w:uiPriority="70"/>
+    <w:lsdException w:name="Colorful Shading Accent 6" w:uiPriority="71"/>
+    <w:lsdException w:name="Colorful List Accent 6" w:uiPriority="72"/>
+    <w:lsdException w:name="Colorful Grid Accent 6" w:uiPriority="73"/>
+    <w:lsdException w:name="Subtle Emphasis" w:uiPriority="19" w:qFormat="1"/>
+    <w:lsdException w:name="Intense Emphasis" w:uiPriority="21" w:qFormat="1"/>
+    <w:lsdException w:name="Subtle Reference" w:uiPriority="31" w:qFormat="1"/>
+    <w:lsdException w:name="Intense Reference" w:uiPriority="32" w:qFormat="1"/>
+    <w:lsdException w:name="Book Title" w:uiPriority="33" w:qFormat="1"/>
+    <w:lsdException w:name="Bibliography" w:semiHidden="1" w:uiPriority="37" w:unhideWhenUsed="1"/>
+    <w:lsdException w:name="TOC Heading" w:semiHidden="1" w:uiPriority="39" w:unhideWhenUsed="1" w:qFormat="1"/>
+    <w:lsdException w:name="Plain Table 1" w:uiPriority="41"/>
+    <w:lsdException w:name="Plain Table 2" w:uiPriority="42"/>
+    <w:lsdException w:name="Plain Table 3" w:uiPriority="43"/>
+    <w:lsdException w:name="Plain Table 4" w:uiPriority="44"/>
+    <w:lsdException w:name="Plain Table 5" w:uiPriority="45"/>
+    <w:lsdException w:name="Grid Table Light" w:uiPriority="40"/>
+    <w:lsdException w:name="Grid Table 1 Light" w:uiPriority="46"/>
+    <w:lsdException w:name="Grid Table 2" w:uiPriority="47"/>
+    <w:lsdException w:name="Grid Table 3" w:uiPriority="48"/>
+    <w:lsdException w:name="Grid Table 4" w:uiPriority="49"/>
+    <w:lsdException w:name="Grid Table 5 Dark" w:uiPriority="50"/>
+    <w:lsdException w:name="Grid Table 6 Colorful" w:uiPriority="51"/>
+    <w:lsdException w:name="Grid Table 7 Colorful" w:uiPriority="52"/>
+    <w:lsdException w:name="Grid Table 1 Light Accent 1" w:uiPriority="46"/>
+    <w:lsdException w:name="Grid Table 2 Accent 1" w:uiPriority="47"/>
+    <w:lsdException w:name="Grid Table 3 Accent 1" w:uiPriority="48"/>
+    <w:lsdException w:name="Grid Table 4 Accent 1" w:uiPriority="49"/>
+    <w:lsdException w:name="Grid Table 5 Dark Accent 1" w:uiPriority="50"/>
+    <w:lsdException w:name="Grid Table 6 Colorful Accent 1" w:uiPriority="51"/>
+    <w:lsdException w:name="Grid Table 7 Colorful Accent 1" w:uiPriority="52"/>
+    <w:lsdException w:name="Grid Table 1 Light Accent 2" w:uiPriority="46"/>
+    <w:lsdException w:name="Grid Table 2 Accent 2" w:uiPriority="47"/>
+    <w:lsdException w:name="Grid Table 3 Accent 2" w:uiPriority="48"/>
+    <w:lsdException w:name="Grid Table 4 Accent 2" w:uiPriority="49"/>
+    <w:lsdException w:name="Grid Table 5 Dark Accent 2" w:uiPriority="50"/>
+    <w:lsdException w:name="Grid Table 6 Colorful Accent 2" w:uiPriority="51"/>
+    <w:lsdException w:name="Grid Table 7 Colorful Accent 2" w:uiPriority="52"/>
+    <w:lsdException w:name="Grid Table 1 Light Accent 3" w:uiPriority="46"/>
+    <w:lsdException w:name="Grid Table 2 Accent 3" w:uiPriority="47"/>
+    <w:lsdException w:name="Grid Table 3 Accent 3" w:uiPriority="48"/>
+    <w:lsdException w:name="Grid Table 4 Accent 3" w:uiPriority="49"/>
+    <w:lsdException w:name="Grid Table 5 Dark Accent 3" w:uiPriority="50"/>
+    <w:lsdException w:name="Grid Table 6 Colorful Accent 3" w:uiPriority="51"/>
+    <w:lsdException w:name="Grid Table 7 Colorful Accent 3" w:uiPriority="52"/>
+    <w:lsdException w:name="Grid Table 1 Light Accent 4" w:uiPriority="46"/>
+    <w:lsdException w:name="Grid Table 2 Accent 4" w:uiPriority="47"/>
+    <w:lsdException w:name="Grid Table 3 Accent 4" w:uiPriority="48"/>
+    <w:lsdException w:name="Grid Table 4 Accent 4" w:uiPriority="49"/>
+    <w:lsdException w:name="Grid Table 5 Dark Accent 4" w:uiPriority="50"/>
+    <w:lsdException w:name="Grid Table 6 Colorful Accent 4" w:uiPriority="51"/>
+    <w:lsdException w:name="Grid Table 7 Colorful Accent 4" w:uiPriority="52"/>
+    <w:lsdException w:name="Grid Table 1 Light Accent 5" w:uiPriority="46"/>
+    <w:lsdException w:name="Grid Table 2 Accent 5" w:uiPriority="47"/>
+    <w:lsdException w:name="Grid Table 3 Accent 5" w:uiPriority="48"/>
+    <w:lsdException w:name="Grid Table 4 Accent 5" w:uiPriority="49"/>
+    <w:lsdException w:name="Grid Table 5 Dark Accent 5" w:uiPriority="50"/>
+    <w:lsdException w:name="Grid Table 6 Colorful Accent 5" w:uiPriority="51"/>
+    <w:lsdException w:name="Grid Table 7 Colorful Accent 5" w:uiPriority="52"/>
+    <w:lsdException w:name="Grid Table 1 Light Accent 6" w:uiPriority="46"/>
+    <w:lsdException w:name="Grid Table 2 Accent 6" w:uiPriority="47"/>
+    <w:lsdException w:name="Grid Table 3 Accent 6" w:uiPriority="48"/>
+    <w:lsdException w:name="Grid Table 4 Accent 6" w:uiPriority="49"/>
+    <w:lsdException w:name="Grid Table 5 Dark Accent 6" w:uiPriority="50"/>
+    <w:lsdException w:name="Grid Table 6 Colorful Accent 6" w:uiPriority="51"/>
+    <w:lsdException w:name="Grid Table 7 Colorful Accent 6" w:uiPriority="52"/>
+    <w:lsdException w:name="List Table 1 Light" w:uiPriority="46"/>
+    <w:lsdException w:name="List Table 2" w:uiPriority="47"/>
+    <w:lsdException w:name="List Table 3" w:uiPriority="48"/>
+    <w:lsdException w:name="List Table 4" w:uiPriority="49"/>
+    <w:lsdException w:name="List Table 5 Dark" w:uiPriority="50"/>
+    <w:lsdException w:name="List Table 6 Colorful" w:uiPriority="51"/>
+    <w:lsdException w:name="List Table 7 Colorful" w:uiPriority="52"/>
+    <w:lsdException w:name="List Table 1 Light Accent 1" w:uiPriority="46"/>
+    <w:lsdException w:name="List Table 2 Accent 1" w:uiPriority="47"/>
+    <w:lsdException w:name="List Table 3 Accent 1" w:uiPriority="48"/>
+    <w:lsdException w:name="List Table 4 Accent 1" w:uiPriority="49"/>
+    <w:lsdException w:name="List Table 5 Dark Accent 1" w:uiPriority="50"/>
+    <w:lsdException w:name="List Table 6 Colorful Accent 1" w:uiPriority="51"/>
+    <w:lsdException w:name="List Table 7 Colorful Accent 1" w:uiPriority="52"/>
+    <w:lsdException w:name="List Table 1 Light Accent 2" w:uiPriority="46"/>
+    <w:lsdException w:name="List Table 2 Accent 2" w:uiPriority="47"/>
+    <w:lsdException w:name="List Table 3 Accent 2" w:uiPriority="48"/>
+    <w:lsdException w:name="List Table 4 Accent 2" w:uiPriority="49"/>
+    <w:lsdException w:name="List Table 5 Dark Accent 2" w:uiPriority="50"/>
+    <w:lsdException w:name="List Table 6 Colorful Accent 2" w:uiPriority="51"/>
+    <w:lsdException w:name="List Table 7 Colorful Accent 2" w:uiPriority="52"/>
+    <w:lsdException w:name="List Table 1 Light Accent 3" w:uiPriority="46"/>
+    <w:lsdException w:name="List Table 2 Accent 3" w:uiPriority="47"/>
+    <w:lsdException w:name="List Table 3 Accent 3" w:uiPriority="48"/>
+    <w:lsdException w:name="List Table 4 Accent 3" w:uiPriority="49"/>
+    <w:lsdException w:name="List Table 5 Dark Accent 3" w:uiPriority="50"/>
+    <w:lsdException w:name="List Table 6 Colorful Accent 3" w:uiPriority="51"/>
+    <w:lsdException w:name="List Table 7 Colorful Accent 3" w:uiPriority="52"/>
+    <w:lsdException w:name="List Table 1 Light Accent 4" w:uiPriority="46"/>
+    <w:lsdException w:name="List Table 2 Accent 4" w:uiPriority="47"/>
+    <w:lsdException w:name="List Table 3 Accent 4" w:uiPriority="48"/>
+    <w:lsdException w:name="List Table 4 Accent 4" w:uiPriority="49"/>
+    <w:lsdException w:name="List Table 5 Dark Accent 4" w:uiPriority="50"/>
+    <w:lsdException w:name="List Table 6 Colorful Accent 4" w:uiPriority="51"/>
+    <w:lsdException w:name="List Table 7 Colorful Accent 4" w:uiPriority="52"/>
+    <w:lsdException w:name="List Table 1 Light Accent 5" w:uiPriority="46"/>
+    <w:lsdException w:name="List Table 2 Accent 5" w:uiPriority="47"/>
+    <w:lsdException w:name="List Table 3 Accent 5" w:uiPriority="48"/>
+    <w:lsdException w:name="List Table 4 Accent 5" w:uiPriority="49"/>
+    <w:lsdException w:name="List Table 5 Dark Accent 5" w:uiPriority="50"/>
+    <w:lsdException w:name="List Table 6 Colorful Accent 5" w:uiPriority="51"/>
+    <w:lsdException w:name="List Table 7 Colorful Accent 5" w:uiPriority="52"/>
+    <w:lsdException w:name="List Table 1 Light Accent 6" w:uiPriority="46"/>
+    <w:lsdException w:name="List Table 2 Accent 6" w:uiPriority="47"/>
+    <w:lsdException w:name="List Table 3 Accent 6" w:uiPriority="48"/>
+    <w:lsdException w:name="List Table 4 Accent 6" w:uiPriority="49"/>
+    <w:lsdException w:name="List Table 5 Dark Accent 6" w:uiPriority="50"/>
+    <w:lsdException w:name="List Table 6 Colorful Accent 6" w:uiPriority="51"/>
+    <w:lsdException w:name="List Table 7 Colorful Accent 6" w:uiPriority="52"/>
   </w:latentStyles>
   <w:style w:type="paragraph" w:default="1" w:styleId="Normal">
     <w:name w:val="Normal"/>
@@ -6567,7 +6230,7 @@
 </file>
 
 <file path=word/glossary/document.xml><?xml version="1.0" encoding="utf-8"?>
-<w:glossaryDocument xmlns:wpc="http://schemas.microsoft.com/office/word/2010/wordprocessingCanvas" xmlns:mc="http://schemas.openxmlformats.org/markup-compatibility/2006" xmlns:o="urn:schemas-microsoft-com:office:office" xmlns:r="http://schemas.openxmlformats.org/officeDocument/2006/relationships" xmlns:m="http://schemas.openxmlformats.org/officeDocument/2006/math" xmlns:v="urn:schemas-microsoft-com:vml" xmlns:wp14="http://schemas.microsoft.com/office/word/2010/wordprocessingDrawing" xmlns:wp="http://schemas.openxmlformats.org/drawingml/2006/wordprocessingDrawing" xmlns:w10="urn:schemas-microsoft-com:office:word" xmlns:w="http://schemas.openxmlformats.org/wordprocessingml/2006/main" xmlns:w14="http://schemas.microsoft.com/office/word/2010/wordml" xmlns:wpg="http://schemas.microsoft.com/office/word/2010/wordprocessingGroup" xmlns:wpi="http://schemas.microsoft.com/office/word/2010/wordprocessingInk" xmlns:wne="http://schemas.microsoft.com/office/word/2006/wordml" xmlns:wps="http://schemas.microsoft.com/office/word/2010/wordprocessingShape" mc:Ignorable="w14 wp14">
+<w:glossaryDocument xmlns:wpc="http://schemas.microsoft.com/office/word/2010/wordprocessingCanvas" xmlns:mc="http://schemas.openxmlformats.org/markup-compatibility/2006" xmlns:o="urn:schemas-microsoft-com:office:office" xmlns:r="http://schemas.openxmlformats.org/officeDocument/2006/relationships" xmlns:m="http://schemas.openxmlformats.org/officeDocument/2006/math" xmlns:v="urn:schemas-microsoft-com:vml" xmlns:wp14="http://schemas.microsoft.com/office/word/2010/wordprocessingDrawing" xmlns:wp="http://schemas.openxmlformats.org/drawingml/2006/wordprocessingDrawing" xmlns:w10="urn:schemas-microsoft-com:office:word" xmlns:w="http://schemas.openxmlformats.org/wordprocessingml/2006/main" xmlns:w14="http://schemas.microsoft.com/office/word/2010/wordml" xmlns:w15="http://schemas.microsoft.com/office/word/2012/wordml" xmlns:wpg="http://schemas.microsoft.com/office/word/2010/wordprocessingGroup" xmlns:wpi="http://schemas.microsoft.com/office/word/2010/wordprocessingInk" xmlns:wne="http://schemas.microsoft.com/office/word/2006/wordml" xmlns:wps="http://schemas.microsoft.com/office/word/2010/wordprocessingShape" mc:Ignorable="w14 w15 wp14">
   <w:docParts>
     <w:docPart>
       <w:docPartPr>
@@ -6696,24 +6359,24 @@
 </file>
 
 <file path=word/glossary/fontTable.xml><?xml version="1.0" encoding="utf-8"?>
-<w:fonts xmlns:mc="http://schemas.openxmlformats.org/markup-compatibility/2006" xmlns:r="http://schemas.openxmlformats.org/officeDocument/2006/relationships" xmlns:w="http://schemas.openxmlformats.org/wordprocessingml/2006/main" xmlns:w14="http://schemas.microsoft.com/office/word/2010/wordml" mc:Ignorable="w14">
+<w:fonts xmlns:mc="http://schemas.openxmlformats.org/markup-compatibility/2006" xmlns:r="http://schemas.openxmlformats.org/officeDocument/2006/relationships" xmlns:w="http://schemas.openxmlformats.org/wordprocessingml/2006/main" xmlns:w14="http://schemas.microsoft.com/office/word/2010/wordml" xmlns:w15="http://schemas.microsoft.com/office/word/2012/wordml" mc:Ignorable="w14 w15">
   <w:font w:name="Times New Roman">
     <w:panose1 w:val="02020603050405020304"/>
-    <w:charset w:val="00"/>
+    <w:charset w:val="CC"/>
     <w:family w:val="roman"/>
     <w:pitch w:val="variable"/>
     <w:sig w:usb0="E0002EFF" w:usb1="C0007843" w:usb2="00000009" w:usb3="00000000" w:csb0="000001FF" w:csb1="00000000"/>
   </w:font>
   <w:font w:name="Calibri">
     <w:panose1 w:val="020F0502020204030204"/>
-    <w:charset w:val="00"/>
+    <w:charset w:val="CC"/>
     <w:family w:val="swiss"/>
     <w:pitch w:val="variable"/>
-    <w:sig w:usb0="E10002FF" w:usb1="4000ACFF" w:usb2="00000009" w:usb3="00000000" w:csb0="0000019F" w:csb1="00000000"/>
+    <w:sig w:usb0="E00002FF" w:usb1="4000ACFF" w:usb2="00000001" w:usb3="00000000" w:csb0="0000019F" w:csb1="00000000"/>
   </w:font>
   <w:font w:name="Cambria">
     <w:panose1 w:val="02040503050406030204"/>
-    <w:charset w:val="00"/>
+    <w:charset w:val="CC"/>
     <w:family w:val="roman"/>
     <w:pitch w:val="variable"/>
     <w:sig w:usb0="E00002FF" w:usb1="400004FF" w:usb2="00000000" w:usb3="00000000" w:csb0="0000019F" w:csb1="00000000"/>
@@ -6725,11 +6388,18 @@
     <w:pitch w:val="variable"/>
     <w:sig w:usb0="E1002EFF" w:usb1="C000605B" w:usb2="00000029" w:usb3="00000000" w:csb0="000101FF" w:csb1="00000000"/>
   </w:font>
+  <w:font w:name="Calibri Light">
+    <w:panose1 w:val="020F0302020204030204"/>
+    <w:charset w:val="CC"/>
+    <w:family w:val="swiss"/>
+    <w:pitch w:val="variable"/>
+    <w:sig w:usb0="A00002EF" w:usb1="4000207B" w:usb2="00000000" w:usb3="00000000" w:csb0="0000019F" w:csb1="00000000"/>
+  </w:font>
 </w:fonts>
 </file>
 
 <file path=word/glossary/settings.xml><?xml version="1.0" encoding="utf-8"?>
-<w:settings xmlns:mc="http://schemas.openxmlformats.org/markup-compatibility/2006" xmlns:o="urn:schemas-microsoft-com:office:office" xmlns:r="http://schemas.openxmlformats.org/officeDocument/2006/relationships" xmlns:m="http://schemas.openxmlformats.org/officeDocument/2006/math" xmlns:v="urn:schemas-microsoft-com:vml" xmlns:w10="urn:schemas-microsoft-com:office:word" xmlns:w="http://schemas.openxmlformats.org/wordprocessingml/2006/main" xmlns:w14="http://schemas.microsoft.com/office/word/2010/wordml" xmlns:sl="http://schemas.openxmlformats.org/schemaLibrary/2006/main" mc:Ignorable="w14">
+<w:settings xmlns:mc="http://schemas.openxmlformats.org/markup-compatibility/2006" xmlns:o="urn:schemas-microsoft-com:office:office" xmlns:r="http://schemas.openxmlformats.org/officeDocument/2006/relationships" xmlns:m="http://schemas.openxmlformats.org/officeDocument/2006/math" xmlns:v="urn:schemas-microsoft-com:vml" xmlns:w10="urn:schemas-microsoft-com:office:word" xmlns:w="http://schemas.openxmlformats.org/wordprocessingml/2006/main" xmlns:w14="http://schemas.microsoft.com/office/word/2010/wordml" xmlns:w15="http://schemas.microsoft.com/office/word/2012/wordml" xmlns:sl="http://schemas.openxmlformats.org/schemaLibrary/2006/main" mc:Ignorable="w14 w15">
   <w:view w:val="normal"/>
   <w:defaultTabStop w:val="720"/>
   <w:characterSpacingControl w:val="doNotCompress"/>
@@ -6742,7 +6412,9 @@
   </w:compat>
   <w:rsids>
     <w:rsidRoot w:val="00E75193"/>
+    <w:rsid w:val="0024508D"/>
     <w:rsid w:val="002D3AD6"/>
+    <w:rsid w:val="00CB1DA4"/>
     <w:rsid w:val="00E75193"/>
   </w:rsids>
   <m:mathPr>
@@ -6766,7 +6438,7 @@
 </file>
 
 <file path=word/glossary/styles.xml><?xml version="1.0" encoding="utf-8"?>
-<w:styles xmlns:mc="http://schemas.openxmlformats.org/markup-compatibility/2006" xmlns:r="http://schemas.openxmlformats.org/officeDocument/2006/relationships" xmlns:w="http://schemas.openxmlformats.org/wordprocessingml/2006/main" xmlns:w14="http://schemas.microsoft.com/office/word/2010/wordml" mc:Ignorable="w14">
+<w:styles xmlns:mc="http://schemas.openxmlformats.org/markup-compatibility/2006" xmlns:r="http://schemas.openxmlformats.org/officeDocument/2006/relationships" xmlns:w="http://schemas.openxmlformats.org/wordprocessingml/2006/main" xmlns:w14="http://schemas.microsoft.com/office/word/2010/wordml" xmlns:w15="http://schemas.microsoft.com/office/word/2012/wordml" mc:Ignorable="w14 w15">
   <w:docDefaults>
     <w:rPrDefault>
       <w:rPr>
@@ -6782,358 +6454,378 @@
       </w:pPr>
     </w:pPrDefault>
   </w:docDefaults>
-  <w:latentStyles w:defLockedState="0" w:defUIPriority="99" w:defSemiHidden="1" w:defUnhideWhenUsed="1" w:defQFormat="0" w:count="267">
-    <w:lsdException w:name="Normal" w:semiHidden="0" w:uiPriority="0" w:unhideWhenUsed="0" w:qFormat="1"/>
-    <w:lsdException w:name="heading 1" w:semiHidden="0" w:uiPriority="9" w:unhideWhenUsed="0" w:qFormat="1"/>
-    <w:lsdException w:name="heading 2" w:uiPriority="9" w:qFormat="1"/>
-    <w:lsdException w:name="heading 3" w:uiPriority="9" w:qFormat="1"/>
-    <w:lsdException w:name="heading 4" w:uiPriority="9" w:qFormat="1"/>
-    <w:lsdException w:name="heading 5" w:uiPriority="9" w:qFormat="1"/>
-    <w:lsdException w:name="heading 6" w:uiPriority="9" w:qFormat="1"/>
-    <w:lsdException w:name="heading 7" w:uiPriority="9" w:qFormat="1"/>
-    <w:lsdException w:name="heading 8" w:uiPriority="9" w:qFormat="1"/>
-    <w:lsdException w:name="heading 9" w:uiPriority="9" w:qFormat="1"/>
-    <w:lsdException w:name="toc 1" w:uiPriority="39"/>
-    <w:lsdException w:name="toc 2" w:uiPriority="39"/>
-    <w:lsdException w:name="toc 3" w:uiPriority="39"/>
-    <w:lsdException w:name="toc 4" w:uiPriority="39"/>
-    <w:lsdException w:name="toc 5" w:uiPriority="39"/>
-    <w:lsdException w:name="toc 6" w:uiPriority="39"/>
-    <w:lsdException w:name="toc 7" w:uiPriority="39"/>
-    <w:lsdException w:name="toc 8" w:uiPriority="39"/>
-    <w:lsdException w:name="toc 9" w:uiPriority="39"/>
-    <w:lsdException w:name="caption" w:uiPriority="35" w:qFormat="1"/>
-    <w:lsdException w:name="Title" w:semiHidden="0" w:uiPriority="10" w:unhideWhenUsed="0" w:qFormat="1"/>
-    <w:lsdException w:name="Default Paragraph Font" w:uiPriority="1"/>
-    <w:lsdException w:name="Subtitle" w:semiHidden="0" w:uiPriority="11" w:unhideWhenUsed="0" w:qFormat="1"/>
-    <w:lsdException w:name="Strong" w:semiHidden="0" w:uiPriority="22" w:unhideWhenUsed="0" w:qFormat="1"/>
-    <w:lsdException w:name="Emphasis" w:semiHidden="0" w:uiPriority="20" w:unhideWhenUsed="0" w:qFormat="1"/>
-    <w:lsdException w:name="Table Grid" w:semiHidden="0" w:uiPriority="59" w:unhideWhenUsed="0"/>
-    <w:lsdException w:name="Placeholder Text" w:unhideWhenUsed="0"/>
-    <w:lsdException w:name="No Spacing" w:semiHidden="0" w:uiPriority="1" w:unhideWhenUsed="0" w:qFormat="1"/>
-    <w:lsdException w:name="Light Shading" w:semiHidden="0" w:uiPriority="60" w:unhideWhenUsed="0"/>
-    <w:lsdException w:name="Light List" w:semiHidden="0" w:uiPriority="61" w:unhideWhenUsed="0"/>
-    <w:lsdException w:name="Light Grid" w:semiHidden="0" w:uiPriority="62" w:unhideWhenUsed="0"/>
-    <w:lsdException w:name="Medium Shading 1" w:semiHidden="0" w:uiPriority="63" w:unhideWhenUsed="0"/>
-    <w:lsdException w:name="Medium Shading 2" w:semiHidden="0" w:uiPriority="64" w:unhideWhenUsed="0"/>
-    <w:lsdException w:name="Medium List 1" w:semiHidden="0" w:uiPriority="65" w:unhideWhenUsed="0"/>
-    <w:lsdException w:name="Medium List 2" w:semiHidden="0" w:uiPriority="66" w:unhideWhenUsed="0"/>
-    <w:lsdException w:name="Medium Grid 1" w:semiHidden="0" w:uiPriority="67" w:unhideWhenUsed="0"/>
-    <w:lsdException w:name="Medium Grid 2" w:semiHidden="0" w:uiPriority="68" w:unhideWhenUsed="0"/>
-    <w:lsdException w:name="Medium Grid 3" w:semiHidden="0" w:uiPriority="69" w:unhideWhenUsed="0"/>
-    <w:lsdException w:name="Dark List" w:semiHidden="0" w:uiPriority="70" w:unhideWhenUsed="0"/>
-    <w:lsdException w:name="Colorful Shading" w:semiHidden="0" w:uiPriority="71" w:unhideWhenUsed="0"/>
-    <w:lsdException w:name="Colorful List" w:semiHidden="0" w:uiPriority="72" w:unhideWhenUsed="0"/>
-    <w:lsdException w:name="Colorful Grid" w:semiHidden="0" w:uiPriority="73" w:unhideWhenUsed="0"/>
-    <w:lsdException w:name="Light Shading Accent 1" w:semiHidden="0" w:uiPriority="60" w:unhideWhenUsed="0"/>
-    <w:lsdException w:name="Light List Accent 1" w:semiHidden="0" w:uiPriority="61" w:unhideWhenUsed="0"/>
-    <w:lsdException w:name="Light Grid Accent 1" w:semiHidden="0" w:uiPriority="62" w:unhideWhenUsed="0"/>
-    <w:lsdException w:name="Medium Shading 1 Accent 1" w:semiHidden="0" w:uiPriority="63" w:unhideWhenUsed="0"/>
-    <w:lsdException w:name="Medium Shading 2 Accent 1" w:semiHidden="0" w:uiPriority="64" w:unhideWhenUsed="0"/>
-    <w:lsdException w:name="Medium List 1 Accent 1" w:semiHidden="0" w:uiPriority="65" w:unhideWhenUsed="0"/>
-    <w:lsdException w:name="Revision" w:unhideWhenUsed="0"/>
-    <w:lsdException w:name="List Paragraph" w:semiHidden="0" w:uiPriority="34" w:unhideWhenUsed="0" w:qFormat="1"/>
-    <w:lsdException w:name="Quote" w:semiHidden="0" w:uiPriority="29" w:unhideWhenUsed="0" w:qFormat="1"/>
-    <w:lsdException w:name="Intense Quote" w:semiHidden="0" w:uiPriority="30" w:unhideWhenUsed="0" w:qFormat="1"/>
-    <w:lsdException w:name="Medium List 2 Accent 1" w:semiHidden="0" w:uiPriority="66" w:unhideWhenUsed="0"/>
-    <w:lsdException w:name="Medium Grid 1 Accent 1" w:semiHidden="0" w:uiPriority="67" w:unhideWhenUsed="0"/>
-    <w:lsdException w:name="Medium Grid 2 Accent 1" w:semiHidden="0" w:uiPriority="68" w:unhideWhenUsed="0"/>
-    <w:lsdException w:name="Medium Grid 3 Accent 1" w:semiHidden="0" w:uiPriority="69" w:unhideWhenUsed="0"/>
-    <w:lsdException w:name="Dark List Accent 1" w:semiHidden="0" w:uiPriority="70" w:unhideWhenUsed="0"/>
-    <w:lsdException w:name="Colorful Shading Accent 1" w:semiHidden="0" w:uiPriority="71" w:unhideWhenUsed="0"/>
-    <w:lsdException w:name="Colorful List Accent 1" w:semiHidden="0" w:uiPriority="72" w:unhideWhenUsed="0"/>
-    <w:lsdException w:name="Colorful Grid Accent 1" w:semiHidden="0" w:uiPriority="73" w:unhideWhenUsed="0"/>
-    <w:lsdException w:name="Light Shading Accent 2" w:semiHidden="0" w:uiPriority="60" w:unhideWhenUsed="0"/>
-    <w:lsdException w:name="Light List Accent 2" w:semiHidden="0" w:uiPriority="61" w:unhideWhenUsed="0"/>
-    <w:lsdException w:name="Light Grid Accent 2" w:semiHidden="0" w:uiPriority="62" w:unhideWhenUsed="0"/>
-    <w:lsdException w:name="Medium Shading 1 Accent 2" w:semiHidden="0" w:uiPriority="63" w:unhideWhenUsed="0"/>
-    <w:lsdException w:name="Medium Shading 2 Accent 2" w:semiHidden="0" w:uiPriority="64" w:unhideWhenUsed="0"/>
-    <w:lsdException w:name="Medium List 1 Accent 2" w:semiHidden="0" w:uiPriority="65" w:unhideWhenUsed="0"/>
-    <w:lsdException w:name="Medium List 2 Accent 2" w:semiHidden="0" w:uiPriority="66" w:unhideWhenUsed="0"/>
-    <w:lsdException w:name="Medium Grid 1 Accent 2" w:semiHidden="0" w:uiPriority="67" w:unhideWhenUsed="0"/>
-    <w:lsdException w:name="Medium Grid 2 Accent 2" w:semiHidden="0" w:uiPriority="68" w:unhideWhenUsed="0"/>
-    <w:lsdException w:name="Medium Grid 3 Accent 2" w:semiHidden="0" w:uiPriority="69" w:unhideWhenUsed="0"/>
-    <w:lsdException w:name="Dark List Accent 2" w:semiHidden="0" w:uiPriority="70" w:unhideWhenUsed="0"/>
-    <w:lsdException w:name="Colorful Shading Accent 2" w:semiHidden="0" w:uiPriority="71" w:unhideWhenUsed="0"/>
-    <w:lsdException w:name="Colorful List Accent 2" w:semiHidden="0" w:uiPriority="72" w:unhideWhenUsed="0"/>
-    <w:lsdException w:name="Colorful Grid Accent 2" w:semiHidden="0" w:uiPriority="73" w:unhideWhenUsed="0"/>
-    <w:lsdException w:name="Light Shading Accent 3" w:semiHidden="0" w:uiPriority="60" w:unhideWhenUsed="0"/>
-    <w:lsdException w:name="Light List Accent 3" w:semiHidden="0" w:uiPriority="61" w:unhideWhenUsed="0"/>
-    <w:lsdException w:name="Light Grid Accent 3" w:semiHidden="0" w:uiPriority="62" w:unhideWhenUsed="0"/>
-    <w:lsdException w:name="Medium Shading 1 Accent 3" w:semiHidden="0" w:uiPriority="63" w:unhideWhenUsed="0"/>
-    <w:lsdException w:name="Medium Shading 2 Accent 3" w:semiHidden="0" w:uiPriority="64" w:unhideWhenUsed="0"/>
-    <w:lsdException w:name="Medium List 1 Accent 3" w:semiHidden="0" w:uiPriority="65" w:unhideWhenUsed="0"/>
-    <w:lsdException w:name="Medium List 2 Accent 3" w:semiHidden="0" w:uiPriority="66" w:unhideWhenUsed="0"/>
-    <w:lsdException w:name="Medium Grid 1 Accent 3" w:semiHidden="0" w:uiPriority="67" w:unhideWhenUsed="0"/>
-    <w:lsdException w:name="Medium Grid 2 Accent 3" w:semiHidden="0" w:uiPriority="68" w:unhideWhenUsed="0"/>
-    <w:lsdException w:name="Medium Grid 3 Accent 3" w:semiHidden="0" w:uiPriority="69" w:unhideWhenUsed="0"/>
-    <w:lsdException w:name="Dark List Accent 3" w:semiHidden="0" w:uiPriority="70" w:unhideWhenUsed="0"/>
-    <w:lsdException w:name="Colorful Shading Accent 3" w:semiHidden="0" w:uiPriority="71" w:unhideWhenUsed="0"/>
-    <w:lsdException w:name="Colorful List Accent 3" w:semiHidden="0" w:uiPriority="72" w:unhideWhenUsed="0"/>
-    <w:lsdException w:name="Colorful Grid Accent 3" w:semiHidden="0" w:uiPriority="73" w:unhideWhenUsed="0"/>
-    <w:lsdException w:name="Light Shading Accent 4" w:semiHidden="0" w:uiPriority="60" w:unhideWhenUsed="0"/>
-    <w:lsdException w:name="Light List Accent 4" w:semiHidden="0" w:uiPriority="61" w:unhideWhenUsed="0"/>
-    <w:lsdException w:name="Light Grid Accent 4" w:semiHidden="0" w:uiPriority="62" w:unhideWhenUsed="0"/>
-    <w:lsdException w:name="Medium Shading 1 Accent 4" w:semiHidden="0" w:uiPriority="63" w:unhideWhenUsed="0"/>
-    <w:lsdException w:name="Medium Shading 2 Accent 4" w:semiHidden="0" w:uiPriority="64" w:unhideWhenUsed="0"/>
-    <w:lsdException w:name="Medium List 1 Accent 4" w:semiHidden="0" w:uiPriority="65" w:unhideWhenUsed="0"/>
-    <w:lsdException w:name="Medium List 2 Accent 4" w:semiHidden="0" w:uiPriority="66" w:unhideWhenUsed="0"/>
-    <w:lsdException w:name="Medium Grid 1 Accent 4" w:semiHidden="0" w:uiPriority="67" w:unhideWhenUsed="0"/>
-    <w:lsdException w:name="Medium Grid 2 Accent 4" w:semiHidden="0" w:uiPriority="68" w:unhideWhenUsed="0"/>
-    <w:lsdException w:name="Medium Grid 3 Accent 4" w:semiHidden="0" w:uiPriority="69" w:unhideWhenUsed="0"/>
-    <w:lsdException w:name="Dark List Accent 4" w:semiHidden="0" w:uiPriority="70" w:unhideWhenUsed="0"/>
-    <w:lsdException w:name="Colorful Shading Accent 4" w:semiHidden="0" w:uiPriority="71" w:unhideWhenUsed="0"/>
-    <w:lsdException w:name="Colorful List Accent 4" w:semiHidden="0" w:uiPriority="72" w:unhideWhenUsed="0"/>
-    <w:lsdException w:name="Colorful Grid Accent 4" w:semiHidden="0" w:uiPriority="73" w:unhideWhenUsed="0"/>
-    <w:lsdException w:name="Light Shading Accent 5" w:semiHidden="0" w:uiPriority="60" w:unhideWhenUsed="0"/>
-    <w:lsdException w:name="Light List Accent 5" w:semiHidden="0" w:uiPriority="61" w:unhideWhenUsed="0"/>
-    <w:lsdException w:name="Light Grid Accent 5" w:semiHidden="0" w:uiPriority="62" w:unhideWhenUsed="0"/>
-    <w:lsdException w:name="Medium Shading 1 Accent 5" w:semiHidden="0" w:uiPriority="63" w:unhideWhenUsed="0"/>
-    <w:lsdException w:name="Medium Shading 2 Accent 5" w:semiHidden="0" w:uiPriority="64" w:unhideWhenUsed="0"/>
-    <w:lsdException w:name="Medium List 1 Accent 5" w:semiHidden="0" w:uiPriority="65" w:unhideWhenUsed="0"/>
-    <w:lsdException w:name="Medium List 2 Accent 5" w:semiHidden="0" w:uiPriority="66" w:unhideWhenUsed="0"/>
-    <w:lsdException w:name="Medium Grid 1 Accent 5" w:semiHidden="0" w:uiPriority="67" w:unhideWhenUsed="0"/>
-    <w:lsdException w:name="Medium Grid 2 Accent 5" w:semiHidden="0" w:uiPriority="68" w:unhideWhenUsed="0"/>
-    <w:lsdException w:name="Medium Grid 3 Accent 5" w:semiHidden="0" w:uiPriority="69" w:unhideWhenUsed="0"/>
-    <w:lsdException w:name="Dark List Accent 5" w:semiHidden="0" w:uiPriority="70" w:unhideWhenUsed="0"/>
-    <w:lsdException w:name="Colorful Shading Accent 5" w:semiHidden="0" w:uiPriority="71" w:unhideWhenUsed="0"/>
-    <w:lsdException w:name="Colorful List Accent 5" w:semiHidden="0" w:uiPriority="72" w:unhideWhenUsed="0"/>
-    <w:lsdException w:name="Colorful Grid Accent 5" w:semiHidden="0" w:uiPriority="73" w:unhideWhenUsed="0"/>
-    <w:lsdException w:name="Light Shading Accent 6" w:semiHidden="0" w:uiPriority="60" w:unhideWhenUsed="0"/>
-    <w:lsdException w:name="Light List Accent 6" w:semiHidden="0" w:uiPriority="61" w:unhideWhenUsed="0"/>
-    <w:lsdException w:name="Light Grid Accent 6" w:semiHidden="0" w:uiPriority="62" w:unhideWhenUsed="0"/>
-    <w:lsdException w:name="Medium Shading 1 Accent 6" w:semiHidden="0" w:uiPriority="63" w:unhideWhenUsed="0"/>
-    <w:lsdException w:name="Medium Shading 2 Accent 6" w:semiHidden="0" w:uiPriority="64" w:unhideWhenUsed="0"/>
-    <w:lsdException w:name="Medium List 1 Accent 6" w:semiHidden="0" w:uiPriority="65" w:unhideWhenUsed="0"/>
-    <w:lsdException w:name="Medium List 2 Accent 6" w:semiHidden="0" w:uiPriority="66" w:unhideWhenUsed="0"/>
-    <w:lsdException w:name="Medium Grid 1 Accent 6" w:semiHidden="0" w:uiPriority="67" w:unhideWhenUsed="0"/>
-    <w:lsdException w:name="Medium Grid 2 Accent 6" w:semiHidden="0" w:uiPriority="68" w:unhideWhenUsed="0"/>
-    <w:lsdException w:name="Medium Grid 3 Accent 6" w:semiHidden="0" w:uiPriority="69" w:unhideWhenUsed="0"/>
-    <w:lsdException w:name="Dark List Accent 6" w:semiHidden="0" w:uiPriority="70" w:unhideWhenUsed="0"/>
-    <w:lsdException w:name="Colorful Shading Accent 6" w:semiHidden="0" w:uiPriority="71" w:unhideWhenUsed="0"/>
-    <w:lsdException w:name="Colorful List Accent 6" w:semiHidden="0" w:uiPriority="72" w:unhideWhenUsed="0"/>
-    <w:lsdException w:name="Colorful Grid Accent 6" w:semiHidden="0" w:uiPriority="73" w:unhideWhenUsed="0"/>
-    <w:lsdException w:name="Subtle Emphasis" w:semiHidden="0" w:uiPriority="19" w:unhideWhenUsed="0" w:qFormat="1"/>
-    <w:lsdException w:name="Intense Emphasis" w:semiHidden="0" w:uiPriority="21" w:unhideWhenUsed="0" w:qFormat="1"/>
-    <w:lsdException w:name="Subtle Reference" w:semiHidden="0" w:uiPriority="31" w:unhideWhenUsed="0" w:qFormat="1"/>
-    <w:lsdException w:name="Intense Reference" w:semiHidden="0" w:uiPriority="32" w:unhideWhenUsed="0" w:qFormat="1"/>
-    <w:lsdException w:name="Book Title" w:semiHidden="0" w:uiPriority="33" w:unhideWhenUsed="0" w:qFormat="1"/>
-    <w:lsdException w:name="Bibliography" w:uiPriority="37"/>
-    <w:lsdException w:name="TOC Heading" w:uiPriority="39" w:qFormat="1"/>
-  </w:latentStyles>
-  <w:style w:type="paragraph" w:default="1" w:styleId="Normal">
-    <w:name w:val="Normal"/>
-    <w:qFormat/>
-  </w:style>
-  <w:style w:type="character" w:default="1" w:styleId="DefaultParagraphFont">
-    <w:name w:val="Default Paragraph Font"/>
-    <w:uiPriority w:val="1"/>
-    <w:semiHidden/>
-    <w:unhideWhenUsed/>
-  </w:style>
-  <w:style w:type="table" w:default="1" w:styleId="TableNormal">
-    <w:name w:val="Normal Table"/>
-    <w:uiPriority w:val="99"/>
-    <w:semiHidden/>
-    <w:unhideWhenUsed/>
-    <w:tblPr>
-      <w:tblInd w:w="0" w:type="dxa"/>
-      <w:tblCellMar>
-        <w:top w:w="0" w:type="dxa"/>
-        <w:left w:w="108" w:type="dxa"/>
-        <w:bottom w:w="0" w:type="dxa"/>
-        <w:right w:w="108" w:type="dxa"/>
-      </w:tblCellMar>
-    </w:tblPr>
-  </w:style>
-  <w:style w:type="numbering" w:default="1" w:styleId="NoList">
-    <w:name w:val="No List"/>
-    <w:uiPriority w:val="99"/>
-    <w:semiHidden/>
-    <w:unhideWhenUsed/>
-  </w:style>
-  <w:style w:type="paragraph" w:customStyle="1" w:styleId="29DF0176F2EC4A0A9FB1DB9858ECAE7D">
-    <w:name w:val="29DF0176F2EC4A0A9FB1DB9858ECAE7D"/>
-    <w:rsid w:val="00E75193"/>
-  </w:style>
-  <w:style w:type="paragraph" w:customStyle="1" w:styleId="1495F56E6D2944DBA180A6269E0C64EE">
-    <w:name w:val="1495F56E6D2944DBA180A6269E0C64EE"/>
-    <w:rsid w:val="00E75193"/>
-  </w:style>
-  <w:style w:type="paragraph" w:customStyle="1" w:styleId="35344BD340474443B3136E99B7FC6DC9">
-    <w:name w:val="35344BD340474443B3136E99B7FC6DC9"/>
-    <w:rsid w:val="00E75193"/>
-  </w:style>
-  <w:style w:type="paragraph" w:customStyle="1" w:styleId="5209864423C2490C82ACAB6950185824">
-    <w:name w:val="5209864423C2490C82ACAB6950185824"/>
-    <w:rsid w:val="00E75193"/>
-  </w:style>
-  <w:style w:type="paragraph" w:customStyle="1" w:styleId="FF609BDB4A34440DBF9AE463FA418218">
-    <w:name w:val="FF609BDB4A34440DBF9AE463FA418218"/>
-    <w:rsid w:val="00E75193"/>
-  </w:style>
-  <w:style w:type="paragraph" w:customStyle="1" w:styleId="C7B571E20BB041FA9C20A4D347A87C71">
-    <w:name w:val="C7B571E20BB041FA9C20A4D347A87C71"/>
-    <w:rsid w:val="00E75193"/>
-  </w:style>
-</w:styles>
-</file>
-
-<file path=word/glossary/stylesWithEffects.xml><?xml version="1.0" encoding="utf-8"?>
-<w:styles xmlns:wpc="http://schemas.microsoft.com/office/word/2010/wordprocessingCanvas" xmlns:mc="http://schemas.openxmlformats.org/markup-compatibility/2006" xmlns:o="urn:schemas-microsoft-com:office:office" xmlns:r="http://schemas.openxmlformats.org/officeDocument/2006/relationships" xmlns:m="http://schemas.openxmlformats.org/officeDocument/2006/math" xmlns:v="urn:schemas-microsoft-com:vml" xmlns:wp14="http://schemas.microsoft.com/office/word/2010/wordprocessingDrawing" xmlns:wp="http://schemas.openxmlformats.org/drawingml/2006/wordprocessingDrawing" xmlns:w10="urn:schemas-microsoft-com:office:word" xmlns:w="http://schemas.openxmlformats.org/wordprocessingml/2006/main" xmlns:w14="http://schemas.microsoft.com/office/word/2010/wordml" xmlns:wpg="http://schemas.microsoft.com/office/word/2010/wordprocessingGroup" xmlns:wpi="http://schemas.microsoft.com/office/word/2010/wordprocessingInk" xmlns:wne="http://schemas.microsoft.com/office/word/2006/wordml" xmlns:wps="http://schemas.microsoft.com/office/word/2010/wordprocessingShape" mc:Ignorable="w14 wp14">
-  <w:docDefaults>
-    <w:rPrDefault>
-      <w:rPr>
-        <w:rFonts w:asciiTheme="minorHAnsi" w:eastAsiaTheme="minorEastAsia" w:hAnsiTheme="minorHAnsi" w:cstheme="minorBidi"/>
-        <w:sz w:val="22"/>
-        <w:szCs w:val="22"/>
-        <w:lang w:val="en-GB" w:eastAsia="en-GB" w:bidi="ar-SA"/>
-      </w:rPr>
-    </w:rPrDefault>
-    <w:pPrDefault>
-      <w:pPr>
-        <w:spacing w:after="200" w:line="276" w:lineRule="auto"/>
-      </w:pPr>
-    </w:pPrDefault>
-  </w:docDefaults>
-  <w:latentStyles w:defLockedState="0" w:defUIPriority="99" w:defSemiHidden="1" w:defUnhideWhenUsed="1" w:defQFormat="0" w:count="267">
-    <w:lsdException w:name="Normal" w:semiHidden="0" w:uiPriority="0" w:unhideWhenUsed="0" w:qFormat="1"/>
-    <w:lsdException w:name="heading 1" w:semiHidden="0" w:uiPriority="9" w:unhideWhenUsed="0" w:qFormat="1"/>
-    <w:lsdException w:name="heading 2" w:uiPriority="9" w:qFormat="1"/>
-    <w:lsdException w:name="heading 3" w:uiPriority="9" w:qFormat="1"/>
-    <w:lsdException w:name="heading 4" w:uiPriority="9" w:qFormat="1"/>
-    <w:lsdException w:name="heading 5" w:uiPriority="9" w:qFormat="1"/>
-    <w:lsdException w:name="heading 6" w:uiPriority="9" w:qFormat="1"/>
-    <w:lsdException w:name="heading 7" w:uiPriority="9" w:qFormat="1"/>
-    <w:lsdException w:name="heading 8" w:uiPriority="9" w:qFormat="1"/>
-    <w:lsdException w:name="heading 9" w:uiPriority="9" w:qFormat="1"/>
-    <w:lsdException w:name="toc 1" w:uiPriority="39"/>
-    <w:lsdException w:name="toc 2" w:uiPriority="39"/>
-    <w:lsdException w:name="toc 3" w:uiPriority="39"/>
-    <w:lsdException w:name="toc 4" w:uiPriority="39"/>
-    <w:lsdException w:name="toc 5" w:uiPriority="39"/>
-    <w:lsdException w:name="toc 6" w:uiPriority="39"/>
-    <w:lsdException w:name="toc 7" w:uiPriority="39"/>
-    <w:lsdException w:name="toc 8" w:uiPriority="39"/>
-    <w:lsdException w:name="toc 9" w:uiPriority="39"/>
-    <w:lsdException w:name="caption" w:uiPriority="35" w:qFormat="1"/>
-    <w:lsdException w:name="Title" w:semiHidden="0" w:uiPriority="10" w:unhideWhenUsed="0" w:qFormat="1"/>
-    <w:lsdException w:name="Default Paragraph Font" w:uiPriority="1"/>
-    <w:lsdException w:name="Subtitle" w:semiHidden="0" w:uiPriority="11" w:unhideWhenUsed="0" w:qFormat="1"/>
-    <w:lsdException w:name="Strong" w:semiHidden="0" w:uiPriority="22" w:unhideWhenUsed="0" w:qFormat="1"/>
-    <w:lsdException w:name="Emphasis" w:semiHidden="0" w:uiPriority="20" w:unhideWhenUsed="0" w:qFormat="1"/>
-    <w:lsdException w:name="Table Grid" w:semiHidden="0" w:uiPriority="59" w:unhideWhenUsed="0"/>
-    <w:lsdException w:name="Placeholder Text" w:unhideWhenUsed="0"/>
-    <w:lsdException w:name="No Spacing" w:semiHidden="0" w:uiPriority="1" w:unhideWhenUsed="0" w:qFormat="1"/>
-    <w:lsdException w:name="Light Shading" w:semiHidden="0" w:uiPriority="60" w:unhideWhenUsed="0"/>
-    <w:lsdException w:name="Light List" w:semiHidden="0" w:uiPriority="61" w:unhideWhenUsed="0"/>
-    <w:lsdException w:name="Light Grid" w:semiHidden="0" w:uiPriority="62" w:unhideWhenUsed="0"/>
-    <w:lsdException w:name="Medium Shading 1" w:semiHidden="0" w:uiPriority="63" w:unhideWhenUsed="0"/>
-    <w:lsdException w:name="Medium Shading 2" w:semiHidden="0" w:uiPriority="64" w:unhideWhenUsed="0"/>
-    <w:lsdException w:name="Medium List 1" w:semiHidden="0" w:uiPriority="65" w:unhideWhenUsed="0"/>
-    <w:lsdException w:name="Medium List 2" w:semiHidden="0" w:uiPriority="66" w:unhideWhenUsed="0"/>
-    <w:lsdException w:name="Medium Grid 1" w:semiHidden="0" w:uiPriority="67" w:unhideWhenUsed="0"/>
-    <w:lsdException w:name="Medium Grid 2" w:semiHidden="0" w:uiPriority="68" w:unhideWhenUsed="0"/>
-    <w:lsdException w:name="Medium Grid 3" w:semiHidden="0" w:uiPriority="69" w:unhideWhenUsed="0"/>
-    <w:lsdException w:name="Dark List" w:semiHidden="0" w:uiPriority="70" w:unhideWhenUsed="0"/>
-    <w:lsdException w:name="Colorful Shading" w:semiHidden="0" w:uiPriority="71" w:unhideWhenUsed="0"/>
-    <w:lsdException w:name="Colorful List" w:semiHidden="0" w:uiPriority="72" w:unhideWhenUsed="0"/>
-    <w:lsdException w:name="Colorful Grid" w:semiHidden="0" w:uiPriority="73" w:unhideWhenUsed="0"/>
-    <w:lsdException w:name="Light Shading Accent 1" w:semiHidden="0" w:uiPriority="60" w:unhideWhenUsed="0"/>
-    <w:lsdException w:name="Light List Accent 1" w:semiHidden="0" w:uiPriority="61" w:unhideWhenUsed="0"/>
-    <w:lsdException w:name="Light Grid Accent 1" w:semiHidden="0" w:uiPriority="62" w:unhideWhenUsed="0"/>
-    <w:lsdException w:name="Medium Shading 1 Accent 1" w:semiHidden="0" w:uiPriority="63" w:unhideWhenUsed="0"/>
-    <w:lsdException w:name="Medium Shading 2 Accent 1" w:semiHidden="0" w:uiPriority="64" w:unhideWhenUsed="0"/>
-    <w:lsdException w:name="Medium List 1 Accent 1" w:semiHidden="0" w:uiPriority="65" w:unhideWhenUsed="0"/>
-    <w:lsdException w:name="Revision" w:unhideWhenUsed="0"/>
-    <w:lsdException w:name="List Paragraph" w:semiHidden="0" w:uiPriority="34" w:unhideWhenUsed="0" w:qFormat="1"/>
-    <w:lsdException w:name="Quote" w:semiHidden="0" w:uiPriority="29" w:unhideWhenUsed="0" w:qFormat="1"/>
-    <w:lsdException w:name="Intense Quote" w:semiHidden="0" w:uiPriority="30" w:unhideWhenUsed="0" w:qFormat="1"/>
-    <w:lsdException w:name="Medium List 2 Accent 1" w:semiHidden="0" w:uiPriority="66" w:unhideWhenUsed="0"/>
-    <w:lsdException w:name="Medium Grid 1 Accent 1" w:semiHidden="0" w:uiPriority="67" w:unhideWhenUsed="0"/>
-    <w:lsdException w:name="Medium Grid 2 Accent 1" w:semiHidden="0" w:uiPriority="68" w:unhideWhenUsed="0"/>
-    <w:lsdException w:name="Medium Grid 3 Accent 1" w:semiHidden="0" w:uiPriority="69" w:unhideWhenUsed="0"/>
-    <w:lsdException w:name="Dark List Accent 1" w:semiHidden="0" w:uiPriority="70" w:unhideWhenUsed="0"/>
-    <w:lsdException w:name="Colorful Shading Accent 1" w:semiHidden="0" w:uiPriority="71" w:unhideWhenUsed="0"/>
-    <w:lsdException w:name="Colorful List Accent 1" w:semiHidden="0" w:uiPriority="72" w:unhideWhenUsed="0"/>
-    <w:lsdException w:name="Colorful Grid Accent 1" w:semiHidden="0" w:uiPriority="73" w:unhideWhenUsed="0"/>
-    <w:lsdException w:name="Light Shading Accent 2" w:semiHidden="0" w:uiPriority="60" w:unhideWhenUsed="0"/>
-    <w:lsdException w:name="Light List Accent 2" w:semiHidden="0" w:uiPriority="61" w:unhideWhenUsed="0"/>
-    <w:lsdException w:name="Light Grid Accent 2" w:semiHidden="0" w:uiPriority="62" w:unhideWhenUsed="0"/>
-    <w:lsdException w:name="Medium Shading 1 Accent 2" w:semiHidden="0" w:uiPriority="63" w:unhideWhenUsed="0"/>
-    <w:lsdException w:name="Medium Shading 2 Accent 2" w:semiHidden="0" w:uiPriority="64" w:unhideWhenUsed="0"/>
-    <w:lsdException w:name="Medium List 1 Accent 2" w:semiHidden="0" w:uiPriority="65" w:unhideWhenUsed="0"/>
-    <w:lsdException w:name="Medium List 2 Accent 2" w:semiHidden="0" w:uiPriority="66" w:unhideWhenUsed="0"/>
-    <w:lsdException w:name="Medium Grid 1 Accent 2" w:semiHidden="0" w:uiPriority="67" w:unhideWhenUsed="0"/>
-    <w:lsdException w:name="Medium Grid 2 Accent 2" w:semiHidden="0" w:uiPriority="68" w:unhideWhenUsed="0"/>
-    <w:lsdException w:name="Medium Grid 3 Accent 2" w:semiHidden="0" w:uiPriority="69" w:unhideWhenUsed="0"/>
-    <w:lsdException w:name="Dark List Accent 2" w:semiHidden="0" w:uiPriority="70" w:unhideWhenUsed="0"/>
-    <w:lsdException w:name="Colorful Shading Accent 2" w:semiHidden="0" w:uiPriority="71" w:unhideWhenUsed="0"/>
-    <w:lsdException w:name="Colorful List Accent 2" w:semiHidden="0" w:uiPriority="72" w:unhideWhenUsed="0"/>
-    <w:lsdException w:name="Colorful Grid Accent 2" w:semiHidden="0" w:uiPriority="73" w:unhideWhenUsed="0"/>
-    <w:lsdException w:name="Light Shading Accent 3" w:semiHidden="0" w:uiPriority="60" w:unhideWhenUsed="0"/>
-    <w:lsdException w:name="Light List Accent 3" w:semiHidden="0" w:uiPriority="61" w:unhideWhenUsed="0"/>
-    <w:lsdException w:name="Light Grid Accent 3" w:semiHidden="0" w:uiPriority="62" w:unhideWhenUsed="0"/>
-    <w:lsdException w:name="Medium Shading 1 Accent 3" w:semiHidden="0" w:uiPriority="63" w:unhideWhenUsed="0"/>
-    <w:lsdException w:name="Medium Shading 2 Accent 3" w:semiHidden="0" w:uiPriority="64" w:unhideWhenUsed="0"/>
-    <w:lsdException w:name="Medium List 1 Accent 3" w:semiHidden="0" w:uiPriority="65" w:unhideWhenUsed="0"/>
-    <w:lsdException w:name="Medium List 2 Accent 3" w:semiHidden="0" w:uiPriority="66" w:unhideWhenUsed="0"/>
-    <w:lsdException w:name="Medium Grid 1 Accent 3" w:semiHidden="0" w:uiPriority="67" w:unhideWhenUsed="0"/>
-    <w:lsdException w:name="Medium Grid 2 Accent 3" w:semiHidden="0" w:uiPriority="68" w:unhideWhenUsed="0"/>
-    <w:lsdException w:name="Medium Grid 3 Accent 3" w:semiHidden="0" w:uiPriority="69" w:unhideWhenUsed="0"/>
-    <w:lsdException w:name="Dark List Accent 3" w:semiHidden="0" w:uiPriority="70" w:unhideWhenUsed="0"/>
-    <w:lsdException w:name="Colorful Shading Accent 3" w:semiHidden="0" w:uiPriority="71" w:unhideWhenUsed="0"/>
-    <w:lsdException w:name="Colorful List Accent 3" w:semiHidden="0" w:uiPriority="72" w:unhideWhenUsed="0"/>
-    <w:lsdException w:name="Colorful Grid Accent 3" w:semiHidden="0" w:uiPriority="73" w:unhideWhenUsed="0"/>
-    <w:lsdException w:name="Light Shading Accent 4" w:semiHidden="0" w:uiPriority="60" w:unhideWhenUsed="0"/>
-    <w:lsdException w:name="Light List Accent 4" w:semiHidden="0" w:uiPriority="61" w:unhideWhenUsed="0"/>
-    <w:lsdException w:name="Light Grid Accent 4" w:semiHidden="0" w:uiPriority="62" w:unhideWhenUsed="0"/>
-    <w:lsdException w:name="Medium Shading 1 Accent 4" w:semiHidden="0" w:uiPriority="63" w:unhideWhenUsed="0"/>
-    <w:lsdException w:name="Medium Shading 2 Accent 4" w:semiHidden="0" w:uiPriority="64" w:unhideWhenUsed="0"/>
-    <w:lsdException w:name="Medium List 1 Accent 4" w:semiHidden="0" w:uiPriority="65" w:unhideWhenUsed="0"/>
-    <w:lsdException w:name="Medium List 2 Accent 4" w:semiHidden="0" w:uiPriority="66" w:unhideWhenUsed="0"/>
-    <w:lsdException w:name="Medium Grid 1 Accent 4" w:semiHidden="0" w:uiPriority="67" w:unhideWhenUsed="0"/>
-    <w:lsdException w:name="Medium Grid 2 Accent 4" w:semiHidden="0" w:uiPriority="68" w:unhideWhenUsed="0"/>
-    <w:lsdException w:name="Medium Grid 3 Accent 4" w:semiHidden="0" w:uiPriority="69" w:unhideWhenUsed="0"/>
-    <w:lsdException w:name="Dark List Accent 4" w:semiHidden="0" w:uiPriority="70" w:unhideWhenUsed="0"/>
-    <w:lsdException w:name="Colorful Shading Accent 4" w:semiHidden="0" w:uiPriority="71" w:unhideWhenUsed="0"/>
-    <w:lsdException w:name="Colorful List Accent 4" w:semiHidden="0" w:uiPriority="72" w:unhideWhenUsed="0"/>
-    <w:lsdException w:name="Colorful Grid Accent 4" w:semiHidden="0" w:uiPriority="73" w:unhideWhenUsed="0"/>
-    <w:lsdException w:name="Light Shading Accent 5" w:semiHidden="0" w:uiPriority="60" w:unhideWhenUsed="0"/>
-    <w:lsdException w:name="Light List Accent 5" w:semiHidden="0" w:uiPriority="61" w:unhideWhenUsed="0"/>
-    <w:lsdException w:name="Light Grid Accent 5" w:semiHidden="0" w:uiPriority="62" w:unhideWhenUsed="0"/>
-    <w:lsdException w:name="Medium Shading 1 Accent 5" w:semiHidden="0" w:uiPriority="63" w:unhideWhenUsed="0"/>
-    <w:lsdException w:name="Medium Shading 2 Accent 5" w:semiHidden="0" w:uiPriority="64" w:unhideWhenUsed="0"/>
-    <w:lsdException w:name="Medium List 1 Accent 5" w:semiHidden="0" w:uiPriority="65" w:unhideWhenUsed="0"/>
-    <w:lsdException w:name="Medium List 2 Accent 5" w:semiHidden="0" w:uiPriority="66" w:unhideWhenUsed="0"/>
-    <w:lsdException w:name="Medium Grid 1 Accent 5" w:semiHidden="0" w:uiPriority="67" w:unhideWhenUsed="0"/>
-    <w:lsdException w:name="Medium Grid 2 Accent 5" w:semiHidden="0" w:uiPriority="68" w:unhideWhenUsed="0"/>
-    <w:lsdException w:name="Medium Grid 3 Accent 5" w:semiHidden="0" w:uiPriority="69" w:unhideWhenUsed="0"/>
-    <w:lsdException w:name="Dark List Accent 5" w:semiHidden="0" w:uiPriority="70" w:unhideWhenUsed="0"/>
-    <w:lsdException w:name="Colorful Shading Accent 5" w:semiHidden="0" w:uiPriority="71" w:unhideWhenUsed="0"/>
-    <w:lsdException w:name="Colorful List Accent 5" w:semiHidden="0" w:uiPriority="72" w:unhideWhenUsed="0"/>
-    <w:lsdException w:name="Colorful Grid Accent 5" w:semiHidden="0" w:uiPriority="73" w:unhideWhenUsed="0"/>
-    <w:lsdException w:name="Light Shading Accent 6" w:semiHidden="0" w:uiPriority="60" w:unhideWhenUsed="0"/>
-    <w:lsdException w:name="Light List Accent 6" w:semiHidden="0" w:uiPriority="61" w:unhideWhenUsed="0"/>
-    <w:lsdException w:name="Light Grid Accent 6" w:semiHidden="0" w:uiPriority="62" w:unhideWhenUsed="0"/>
-    <w:lsdException w:name="Medium Shading 1 Accent 6" w:semiHidden="0" w:uiPriority="63" w:unhideWhenUsed="0"/>
-    <w:lsdException w:name="Medium Shading 2 Accent 6" w:semiHidden="0" w:uiPriority="64" w:unhideWhenUsed="0"/>
-    <w:lsdException w:name="Medium List 1 Accent 6" w:semiHidden="0" w:uiPriority="65" w:unhideWhenUsed="0"/>
-    <w:lsdException w:name="Medium List 2 Accent 6" w:semiHidden="0" w:uiPriority="66" w:unhideWhenUsed="0"/>
-    <w:lsdException w:name="Medium Grid 1 Accent 6" w:semiHidden="0" w:uiPriority="67" w:unhideWhenUsed="0"/>
-    <w:lsdException w:name="Medium Grid 2 Accent 6" w:semiHidden="0" w:uiPriority="68" w:unhideWhenUsed="0"/>
-    <w:lsdException w:name="Medium Grid 3 Accent 6" w:semiHidden="0" w:uiPriority="69" w:unhideWhenUsed="0"/>
-    <w:lsdException w:name="Dark List Accent 6" w:semiHidden="0" w:uiPriority="70" w:unhideWhenUsed="0"/>
-    <w:lsdException w:name="Colorful Shading Accent 6" w:semiHidden="0" w:uiPriority="71" w:unhideWhenUsed="0"/>
-    <w:lsdException w:name="Colorful List Accent 6" w:semiHidden="0" w:uiPriority="72" w:unhideWhenUsed="0"/>
-    <w:lsdException w:name="Colorful Grid Accent 6" w:semiHidden="0" w:uiPriority="73" w:unhideWhenUsed="0"/>
-    <w:lsdException w:name="Subtle Emphasis" w:semiHidden="0" w:uiPriority="19" w:unhideWhenUsed="0" w:qFormat="1"/>
-    <w:lsdException w:name="Intense Emphasis" w:semiHidden="0" w:uiPriority="21" w:unhideWhenUsed="0" w:qFormat="1"/>
-    <w:lsdException w:name="Subtle Reference" w:semiHidden="0" w:uiPriority="31" w:unhideWhenUsed="0" w:qFormat="1"/>
-    <w:lsdException w:name="Intense Reference" w:semiHidden="0" w:uiPriority="32" w:unhideWhenUsed="0" w:qFormat="1"/>
-    <w:lsdException w:name="Book Title" w:semiHidden="0" w:uiPriority="33" w:unhideWhenUsed="0" w:qFormat="1"/>
-    <w:lsdException w:name="Bibliography" w:uiPriority="37"/>
-    <w:lsdException w:name="TOC Heading" w:uiPriority="39" w:qFormat="1"/>
+  <w:latentStyles w:defLockedState="0" w:defUIPriority="99" w:defSemiHidden="0" w:defUnhideWhenUsed="0" w:defQFormat="0" w:count="371">
+    <w:lsdException w:name="Normal" w:uiPriority="0" w:qFormat="1"/>
+    <w:lsdException w:name="heading 1" w:uiPriority="9" w:qFormat="1"/>
+    <w:lsdException w:name="heading 2" w:semiHidden="1" w:uiPriority="9" w:unhideWhenUsed="1" w:qFormat="1"/>
+    <w:lsdException w:name="heading 3" w:semiHidden="1" w:uiPriority="9" w:unhideWhenUsed="1" w:qFormat="1"/>
+    <w:lsdException w:name="heading 4" w:semiHidden="1" w:uiPriority="9" w:unhideWhenUsed="1" w:qFormat="1"/>
+    <w:lsdException w:name="heading 5" w:semiHidden="1" w:uiPriority="9" w:unhideWhenUsed="1" w:qFormat="1"/>
+    <w:lsdException w:name="heading 6" w:semiHidden="1" w:uiPriority="9" w:unhideWhenUsed="1" w:qFormat="1"/>
+    <w:lsdException w:name="heading 7" w:semiHidden="1" w:uiPriority="9" w:unhideWhenUsed="1" w:qFormat="1"/>
+    <w:lsdException w:name="heading 8" w:semiHidden="1" w:uiPriority="9" w:unhideWhenUsed="1" w:qFormat="1"/>
+    <w:lsdException w:name="heading 9" w:semiHidden="1" w:uiPriority="9" w:unhideWhenUsed="1" w:qFormat="1"/>
+    <w:lsdException w:name="index 1" w:semiHidden="1" w:unhideWhenUsed="1"/>
+    <w:lsdException w:name="index 2" w:semiHidden="1" w:unhideWhenUsed="1"/>
+    <w:lsdException w:name="index 3" w:semiHidden="1" w:unhideWhenUsed="1"/>
+    <w:lsdException w:name="index 4" w:semiHidden="1" w:unhideWhenUsed="1"/>
+    <w:lsdException w:name="index 5" w:semiHidden="1" w:unhideWhenUsed="1"/>
+    <w:lsdException w:name="index 6" w:semiHidden="1" w:unhideWhenUsed="1"/>
+    <w:lsdException w:name="index 7" w:semiHidden="1" w:unhideWhenUsed="1"/>
+    <w:lsdException w:name="index 8" w:semiHidden="1" w:unhideWhenUsed="1"/>
+    <w:lsdException w:name="index 9" w:semiHidden="1" w:unhideWhenUsed="1"/>
+    <w:lsdException w:name="toc 1" w:semiHidden="1" w:uiPriority="39" w:unhideWhenUsed="1"/>
+    <w:lsdException w:name="toc 2" w:semiHidden="1" w:uiPriority="39" w:unhideWhenUsed="1"/>
+    <w:lsdException w:name="toc 3" w:semiHidden="1" w:uiPriority="39" w:unhideWhenUsed="1"/>
+    <w:lsdException w:name="toc 4" w:semiHidden="1" w:uiPriority="39" w:unhideWhenUsed="1"/>
+    <w:lsdException w:name="toc 5" w:semiHidden="1" w:uiPriority="39" w:unhideWhenUsed="1"/>
+    <w:lsdException w:name="toc 6" w:semiHidden="1" w:uiPriority="39" w:unhideWhenUsed="1"/>
+    <w:lsdException w:name="toc 7" w:semiHidden="1" w:uiPriority="39" w:unhideWhenUsed="1"/>
+    <w:lsdException w:name="toc 8" w:semiHidden="1" w:uiPriority="39" w:unhideWhenUsed="1"/>
+    <w:lsdException w:name="toc 9" w:semiHidden="1" w:uiPriority="39" w:unhideWhenUsed="1"/>
+    <w:lsdException w:name="Normal Indent" w:semiHidden="1" w:unhideWhenUsed="1"/>
+    <w:lsdException w:name="footnote text" w:semiHidden="1" w:unhideWhenUsed="1"/>
+    <w:lsdException w:name="annotation text" w:semiHidden="1" w:unhideWhenUsed="1"/>
+    <w:lsdException w:name="header" w:semiHidden="1" w:unhideWhenUsed="1"/>
+    <w:lsdException w:name="footer" w:semiHidden="1" w:unhideWhenUsed="1"/>
+    <w:lsdException w:name="index heading" w:semiHidden="1" w:unhideWhenUsed="1"/>
+    <w:lsdException w:name="caption" w:semiHidden="1" w:uiPriority="35" w:unhideWhenUsed="1" w:qFormat="1"/>
+    <w:lsdException w:name="table of figures" w:semiHidden="1" w:unhideWhenUsed="1"/>
+    <w:lsdException w:name="envelope address" w:semiHidden="1" w:unhideWhenUsed="1"/>
+    <w:lsdException w:name="envelope return" w:semiHidden="1" w:unhideWhenUsed="1"/>
+    <w:lsdException w:name="footnote reference" w:semiHidden="1" w:unhideWhenUsed="1"/>
+    <w:lsdException w:name="annotation reference" w:semiHidden="1" w:unhideWhenUsed="1"/>
+    <w:lsdException w:name="line number" w:semiHidden="1" w:unhideWhenUsed="1"/>
+    <w:lsdException w:name="page number" w:semiHidden="1" w:unhideWhenUsed="1"/>
+    <w:lsdException w:name="endnote reference" w:semiHidden="1" w:unhideWhenUsed="1"/>
+    <w:lsdException w:name="endnote text" w:semiHidden="1" w:unhideWhenUsed="1"/>
+    <w:lsdException w:name="table of authorities" w:semiHidden="1" w:unhideWhenUsed="1"/>
+    <w:lsdException w:name="macro" w:semiHidden="1" w:unhideWhenUsed="1"/>
+    <w:lsdException w:name="toa heading" w:semiHidden="1" w:unhideWhenUsed="1"/>
+    <w:lsdException w:name="List" w:semiHidden="1" w:unhideWhenUsed="1"/>
+    <w:lsdException w:name="List Bullet" w:semiHidden="1" w:unhideWhenUsed="1"/>
+    <w:lsdException w:name="List Number" w:semiHidden="1" w:unhideWhenUsed="1"/>
+    <w:lsdException w:name="List 2" w:semiHidden="1" w:unhideWhenUsed="1"/>
+    <w:lsdException w:name="List 3" w:semiHidden="1" w:unhideWhenUsed="1"/>
+    <w:lsdException w:name="List 4" w:semiHidden="1" w:unhideWhenUsed="1"/>
+    <w:lsdException w:name="List 5" w:semiHidden="1" w:unhideWhenUsed="1"/>
+    <w:lsdException w:name="List Bullet 2" w:semiHidden="1" w:unhideWhenUsed="1"/>
+    <w:lsdException w:name="List Bullet 3" w:semiHidden="1" w:unhideWhenUsed="1"/>
+    <w:lsdException w:name="List Bullet 4" w:semiHidden="1" w:unhideWhenUsed="1"/>
+    <w:lsdException w:name="List Bullet 5" w:semiHidden="1" w:unhideWhenUsed="1"/>
+    <w:lsdException w:name="List Number 2" w:semiHidden="1" w:unhideWhenUsed="1"/>
+    <w:lsdException w:name="List Number 3" w:semiHidden="1" w:unhideWhenUsed="1"/>
+    <w:lsdException w:name="List Number 4" w:semiHidden="1" w:unhideWhenUsed="1"/>
+    <w:lsdException w:name="List Number 5" w:semiHidden="1" w:unhideWhenUsed="1"/>
+    <w:lsdException w:name="Title" w:uiPriority="10" w:qFormat="1"/>
+    <w:lsdException w:name="Closing" w:semiHidden="1" w:unhideWhenUsed="1"/>
+    <w:lsdException w:name="Signature" w:semiHidden="1" w:unhideWhenUsed="1"/>
+    <w:lsdException w:name="Default Paragraph Font" w:semiHidden="1" w:uiPriority="1" w:unhideWhenUsed="1"/>
+    <w:lsdException w:name="Body Text" w:semiHidden="1" w:unhideWhenUsed="1"/>
+    <w:lsdException w:name="Body Text Indent" w:semiHidden="1" w:unhideWhenUsed="1"/>
+    <w:lsdException w:name="List Continue" w:semiHidden="1" w:unhideWhenUsed="1"/>
+    <w:lsdException w:name="List Continue 2" w:semiHidden="1" w:unhideWhenUsed="1"/>
+    <w:lsdException w:name="List Continue 3" w:semiHidden="1" w:unhideWhenUsed="1"/>
+    <w:lsdException w:name="List Continue 4" w:semiHidden="1" w:unhideWhenUsed="1"/>
+    <w:lsdException w:name="List Continue 5" w:semiHidden="1" w:unhideWhenUsed="1"/>
+    <w:lsdException w:name="Message Header" w:semiHidden="1" w:unhideWhenUsed="1"/>
+    <w:lsdException w:name="Subtitle" w:uiPriority="11" w:qFormat="1"/>
+    <w:lsdException w:name="Salutation" w:semiHidden="1" w:unhideWhenUsed="1"/>
+    <w:lsdException w:name="Date" w:semiHidden="1" w:unhideWhenUsed="1"/>
+    <w:lsdException w:name="Body Text First Indent" w:semiHidden="1" w:unhideWhenUsed="1"/>
+    <w:lsdException w:name="Body Text First Indent 2" w:semiHidden="1" w:unhideWhenUsed="1"/>
+    <w:lsdException w:name="Note Heading" w:semiHidden="1" w:unhideWhenUsed="1"/>
+    <w:lsdException w:name="Body Text 2" w:semiHidden="1" w:unhideWhenUsed="1"/>
+    <w:lsdException w:name="Body Text 3" w:semiHidden="1" w:unhideWhenUsed="1"/>
+    <w:lsdException w:name="Body Text Indent 2" w:semiHidden="1" w:unhideWhenUsed="1"/>
+    <w:lsdException w:name="Body Text Indent 3" w:semiHidden="1" w:unhideWhenUsed="1"/>
+    <w:lsdException w:name="Block Text" w:semiHidden="1" w:unhideWhenUsed="1"/>
+    <w:lsdException w:name="Hyperlink" w:semiHidden="1" w:unhideWhenUsed="1"/>
+    <w:lsdException w:name="FollowedHyperlink" w:semiHidden="1" w:unhideWhenUsed="1"/>
+    <w:lsdException w:name="Strong" w:uiPriority="22" w:qFormat="1"/>
+    <w:lsdException w:name="Emphasis" w:uiPriority="20" w:qFormat="1"/>
+    <w:lsdException w:name="Document Map" w:semiHidden="1" w:unhideWhenUsed="1"/>
+    <w:lsdException w:name="Plain Text" w:semiHidden="1" w:unhideWhenUsed="1"/>
+    <w:lsdException w:name="E-mail Signature" w:semiHidden="1" w:unhideWhenUsed="1"/>
+    <w:lsdException w:name="HTML Top of Form" w:semiHidden="1" w:unhideWhenUsed="1"/>
+    <w:lsdException w:name="HTML Bottom of Form" w:semiHidden="1" w:unhideWhenUsed="1"/>
+    <w:lsdException w:name="Normal (Web)" w:semiHidden="1" w:unhideWhenUsed="1"/>
+    <w:lsdException w:name="HTML Acronym" w:semiHidden="1" w:unhideWhenUsed="1"/>
+    <w:lsdException w:name="HTML Address" w:semiHidden="1" w:unhideWhenUsed="1"/>
+    <w:lsdException w:name="HTML Cite" w:semiHidden="1" w:unhideWhenUsed="1"/>
+    <w:lsdException w:name="HTML Code" w:semiHidden="1" w:unhideWhenUsed="1"/>
+    <w:lsdException w:name="HTML Definition" w:semiHidden="1" w:unhideWhenUsed="1"/>
+    <w:lsdException w:name="HTML Keyboard" w:semiHidden="1" w:unhideWhenUsed="1"/>
+    <w:lsdException w:name="HTML Preformatted" w:semiHidden="1" w:unhideWhenUsed="1"/>
+    <w:lsdException w:name="HTML Sample" w:semiHidden="1" w:unhideWhenUsed="1"/>
+    <w:lsdException w:name="HTML Typewriter" w:semiHidden="1" w:unhideWhenUsed="1"/>
+    <w:lsdException w:name="HTML Variable" w:semiHidden="1" w:unhideWhenUsed="1"/>
+    <w:lsdException w:name="Normal Table" w:semiHidden="1" w:unhideWhenUsed="1"/>
+    <w:lsdException w:name="annotation subject" w:semiHidden="1" w:unhideWhenUsed="1"/>
+    <w:lsdException w:name="No List" w:semiHidden="1" w:unhideWhenUsed="1"/>
+    <w:lsdException w:name="Outline List 1" w:semiHidden="1" w:unhideWhenUsed="1"/>
+    <w:lsdException w:name="Outline List 2" w:semiHidden="1" w:unhideWhenUsed="1"/>
+    <w:lsdException w:name="Outline List 3" w:semiHidden="1" w:unhideWhenUsed="1"/>
+    <w:lsdException w:name="Table Simple 1" w:semiHidden="1" w:unhideWhenUsed="1"/>
+    <w:lsdException w:name="Table Simple 2" w:semiHidden="1" w:unhideWhenUsed="1"/>
+    <w:lsdException w:name="Table Simple 3" w:semiHidden="1" w:unhideWhenUsed="1"/>
+    <w:lsdException w:name="Table Classic 1" w:semiHidden="1" w:unhideWhenUsed="1"/>
+    <w:lsdException w:name="Table Classic 2" w:semiHidden="1" w:unhideWhenUsed="1"/>
+    <w:lsdException w:name="Table Classic 3" w:semiHidden="1" w:unhideWhenUsed="1"/>
+    <w:lsdException w:name="Table Classic 4" w:semiHidden="1" w:unhideWhenUsed="1"/>
+    <w:lsdException w:name="Table Colorful 1" w:semiHidden="1" w:unhideWhenUsed="1"/>
+    <w:lsdException w:name="Table Colorful 2" w:semiHidden="1" w:unhideWhenUsed="1"/>
+    <w:lsdException w:name="Table Colorful 3" w:semiHidden="1" w:unhideWhenUsed="1"/>
+    <w:lsdException w:name="Table Columns 1" w:semiHidden="1" w:unhideWhenUsed="1"/>
+    <w:lsdException w:name="Table Columns 2" w:semiHidden="1" w:unhideWhenUsed="1"/>
+    <w:lsdException w:name="Table Columns 3" w:semiHidden="1" w:unhideWhenUsed="1"/>
+    <w:lsdException w:name="Table Columns 4" w:semiHidden="1" w:unhideWhenUsed="1"/>
+    <w:lsdException w:name="Table Columns 5" w:semiHidden="1" w:unhideWhenUsed="1"/>
+    <w:lsdException w:name="Table Grid 1" w:semiHidden="1" w:unhideWhenUsed="1"/>
+    <w:lsdException w:name="Table Grid 2" w:semiHidden="1" w:unhideWhenUsed="1"/>
+    <w:lsdException w:name="Table Grid 3" w:semiHidden="1" w:unhideWhenUsed="1"/>
+    <w:lsdException w:name="Table Grid 4" w:semiHidden="1" w:unhideWhenUsed="1"/>
+    <w:lsdException w:name="Table Grid 5" w:semiHidden="1" w:unhideWhenUsed="1"/>
+    <w:lsdException w:name="Table Grid 6" w:semiHidden="1" w:unhideWhenUsed="1"/>
+    <w:lsdException w:name="Table Grid 7" w:semiHidden="1" w:unhideWhenUsed="1"/>
+    <w:lsdException w:name="Table Grid 8" w:semiHidden="1" w:unhideWhenUsed="1"/>
+    <w:lsdException w:name="Table List 1" w:semiHidden="1" w:unhideWhenUsed="1"/>
+    <w:lsdException w:name="Table List 2" w:semiHidden="1" w:unhideWhenUsed="1"/>
+    <w:lsdException w:name="Table List 3" w:semiHidden="1" w:unhideWhenUsed="1"/>
+    <w:lsdException w:name="Table List 4" w:semiHidden="1" w:unhideWhenUsed="1"/>
+    <w:lsdException w:name="Table List 5" w:semiHidden="1" w:unhideWhenUsed="1"/>
+    <w:lsdException w:name="Table List 6" w:semiHidden="1" w:unhideWhenUsed="1"/>
+    <w:lsdException w:name="Table List 7" w:semiHidden="1" w:unhideWhenUsed="1"/>
+    <w:lsdException w:name="Table List 8" w:semiHidden="1" w:unhideWhenUsed="1"/>
+    <w:lsdException w:name="Table 3D effects 1" w:semiHidden="1" w:unhideWhenUsed="1"/>
+    <w:lsdException w:name="Table 3D effects 2" w:semiHidden="1" w:unhideWhenUsed="1"/>
+    <w:lsdException w:name="Table 3D effects 3" w:semiHidden="1" w:unhideWhenUsed="1"/>
+    <w:lsdException w:name="Table Contemporary" w:semiHidden="1" w:unhideWhenUsed="1"/>
+    <w:lsdException w:name="Table Elegant" w:semiHidden="1" w:unhideWhenUsed="1"/>
+    <w:lsdException w:name="Table Professional" w:semiHidden="1" w:unhideWhenUsed="1"/>
+    <w:lsdException w:name="Table Subtle 1" w:semiHidden="1" w:unhideWhenUsed="1"/>
+    <w:lsdException w:name="Table Subtle 2" w:semiHidden="1" w:unhideWhenUsed="1"/>
+    <w:lsdException w:name="Table Web 1" w:semiHidden="1" w:unhideWhenUsed="1"/>
+    <w:lsdException w:name="Table Web 2" w:semiHidden="1" w:unhideWhenUsed="1"/>
+    <w:lsdException w:name="Table Web 3" w:semiHidden="1" w:unhideWhenUsed="1"/>
+    <w:lsdException w:name="Balloon Text" w:semiHidden="1" w:unhideWhenUsed="1"/>
+    <w:lsdException w:name="Table Grid" w:uiPriority="59"/>
+    <w:lsdException w:name="Table Theme" w:semiHidden="1" w:unhideWhenUsed="1"/>
+    <w:lsdException w:name="Placeholder Text" w:semiHidden="1"/>
+    <w:lsdException w:name="No Spacing" w:uiPriority="1" w:qFormat="1"/>
+    <w:lsdException w:name="Light Shading" w:uiPriority="60"/>
+    <w:lsdException w:name="Light List" w:uiPriority="61"/>
+    <w:lsdException w:name="Light Grid" w:uiPriority="62"/>
+    <w:lsdException w:name="Medium Shading 1" w:uiPriority="63"/>
+    <w:lsdException w:name="Medium Shading 2" w:uiPriority="64"/>
+    <w:lsdException w:name="Medium List 1" w:uiPriority="65"/>
+    <w:lsdException w:name="Medium List 2" w:uiPriority="66"/>
+    <w:lsdException w:name="Medium Grid 1" w:uiPriority="67"/>
+    <w:lsdException w:name="Medium Grid 2" w:uiPriority="68"/>
+    <w:lsdException w:name="Medium Grid 3" w:uiPriority="69"/>
+    <w:lsdException w:name="Dark List" w:uiPriority="70"/>
+    <w:lsdException w:name="Colorful Shading" w:uiPriority="71"/>
+    <w:lsdException w:name="Colorful List" w:uiPriority="72"/>
+    <w:lsdException w:name="Colorful Grid" w:uiPriority="73"/>
+    <w:lsdException w:name="Light Shading Accent 1" w:uiPriority="60"/>
+    <w:lsdException w:name="Light List Accent 1" w:uiPriority="61"/>
+    <w:lsdException w:name="Light Grid Accent 1" w:uiPriority="62"/>
+    <w:lsdException w:name="Medium Shading 1 Accent 1" w:uiPriority="63"/>
+    <w:lsdException w:name="Medium Shading 2 Accent 1" w:uiPriority="64"/>
+    <w:lsdException w:name="Medium List 1 Accent 1" w:uiPriority="65"/>
+    <w:lsdException w:name="Revision" w:semiHidden="1"/>
+    <w:lsdException w:name="List Paragraph" w:uiPriority="34" w:qFormat="1"/>
+    <w:lsdException w:name="Quote" w:uiPriority="29" w:qFormat="1"/>
+    <w:lsdException w:name="Intense Quote" w:uiPriority="30" w:qFormat="1"/>
+    <w:lsdException w:name="Medium List 2 Accent 1" w:uiPriority="66"/>
+    <w:lsdException w:name="Medium Grid 1 Accent 1" w:uiPriority="67"/>
+    <w:lsdException w:name="Medium Grid 2 Accent 1" w:uiPriority="68"/>
+    <w:lsdException w:name="Medium Grid 3 Accent 1" w:uiPriority="69"/>
+    <w:lsdException w:name="Dark List Accent 1" w:uiPriority="70"/>
+    <w:lsdException w:name="Colorful Shading Accent 1" w:uiPriority="71"/>
+    <w:lsdException w:name="Colorful List Accent 1" w:uiPriority="72"/>
+    <w:lsdException w:name="Colorful Grid Accent 1" w:uiPriority="73"/>
+    <w:lsdException w:name="Light Shading Accent 2" w:uiPriority="60"/>
+    <w:lsdException w:name="Light List Accent 2" w:uiPriority="61"/>
+    <w:lsdException w:name="Light Grid Accent 2" w:uiPriority="62"/>
+    <w:lsdException w:name="Medium Shading 1 Accent 2" w:uiPriority="63"/>
+    <w:lsdException w:name="Medium Shading 2 Accent 2" w:uiPriority="64"/>
+    <w:lsdException w:name="Medium List 1 Accent 2" w:uiPriority="65"/>
+    <w:lsdException w:name="Medium List 2 Accent 2" w:uiPriority="66"/>
+    <w:lsdException w:name="Medium Grid 1 Accent 2" w:uiPriority="67"/>
+    <w:lsdException w:name="Medium Grid 2 Accent 2" w:uiPriority="68"/>
+    <w:lsdException w:name="Medium Grid 3 Accent 2" w:uiPriority="69"/>
+    <w:lsdException w:name="Dark List Accent 2" w:uiPriority="70"/>
+    <w:lsdException w:name="Colorful Shading Accent 2" w:uiPriority="71"/>
+    <w:lsdException w:name="Colorful List Accent 2" w:uiPriority="72"/>
+    <w:lsdException w:name="Colorful Grid Accent 2" w:uiPriority="73"/>
+    <w:lsdException w:name="Light Shading Accent 3" w:uiPriority="60"/>
+    <w:lsdException w:name="Light List Accent 3" w:uiPriority="61"/>
+    <w:lsdException w:name="Light Grid Accent 3" w:uiPriority="62"/>
+    <w:lsdException w:name="Medium Shading 1 Accent 3" w:uiPriority="63"/>
+    <w:lsdException w:name="Medium Shading 2 Accent 3" w:uiPriority="64"/>
+    <w:lsdException w:name="Medium List 1 Accent 3" w:uiPriority="65"/>
+    <w:lsdException w:name="Medium List 2 Accent 3" w:uiPriority="66"/>
+    <w:lsdException w:name="Medium Grid 1 Accent 3" w:uiPriority="67"/>
+    <w:lsdException w:name="Medium Grid 2 Accent 3" w:uiPriority="68"/>
+    <w:lsdException w:name="Medium Grid 3 Accent 3" w:uiPriority="69"/>
+    <w:lsdException w:name="Dark List Accent 3" w:uiPriority="70"/>
+    <w:lsdException w:name="Colorful Shading Accent 3" w:uiPriority="71"/>
+    <w:lsdException w:name="Colorful List Accent 3" w:uiPriority="72"/>
+    <w:lsdException w:name="Colorful Grid Accent 3" w:uiPriority="73"/>
+    <w:lsdException w:name="Light Shading Accent 4" w:uiPriority="60"/>
+    <w:lsdException w:name="Light List Accent 4" w:uiPriority="61"/>
+    <w:lsdException w:name="Light Grid Accent 4" w:uiPriority="62"/>
+    <w:lsdException w:name="Medium Shading 1 Accent 4" w:uiPriority="63"/>
+    <w:lsdException w:name="Medium Shading 2 Accent 4" w:uiPriority="64"/>
+    <w:lsdException w:name="Medium List 1 Accent 4" w:uiPriority="65"/>
+    <w:lsdException w:name="Medium List 2 Accent 4" w:uiPriority="66"/>
+    <w:lsdException w:name="Medium Grid 1 Accent 4" w:uiPriority="67"/>
+    <w:lsdException w:name="Medium Grid 2 Accent 4" w:uiPriority="68"/>
+    <w:lsdException w:name="Medium Grid 3 Accent 4" w:uiPriority="69"/>
+    <w:lsdException w:name="Dark List Accent 4" w:uiPriority="70"/>
+    <w:lsdException w:name="Colorful Shading Accent 4" w:uiPriority="71"/>
+    <w:lsdException w:name="Colorful List Accent 4" w:uiPriority="72"/>
+    <w:lsdException w:name="Colorful Grid Accent 4" w:uiPriority="73"/>
+    <w:lsdException w:name="Light Shading Accent 5" w:uiPriority="60"/>
+    <w:lsdException w:name="Light List Accent 5" w:uiPriority="61"/>
+    <w:lsdException w:name="Light Grid Accent 5" w:uiPriority="62"/>
+    <w:lsdException w:name="Medium Shading 1 Accent 5" w:uiPriority="63"/>
+    <w:lsdException w:name="Medium Shading 2 Accent 5" w:uiPriority="64"/>
+    <w:lsdException w:name="Medium List 1 Accent 5" w:uiPriority="65"/>
+    <w:lsdException w:name="Medium List 2 Accent 5" w:uiPriority="66"/>
+    <w:lsdException w:name="Medium Grid 1 Accent 5" w:uiPriority="67"/>
+    <w:lsdException w:name="Medium Grid 2 Accent 5" w:uiPriority="68"/>
+    <w:lsdException w:name="Medium Grid 3 Accent 5" w:uiPriority="69"/>
+    <w:lsdException w:name="Dark List Accent 5" w:uiPriority="70"/>
+    <w:lsdException w:name="Colorful Shading Accent 5" w:uiPriority="71"/>
+    <w:lsdException w:name="Colorful List Accent 5" w:uiPriority="72"/>
+    <w:lsdException w:name="Colorful Grid Accent 5" w:uiPriority="73"/>
+    <w:lsdException w:name="Light Shading Accent 6" w:uiPriority="60"/>
+    <w:lsdException w:name="Light List Accent 6" w:uiPriority="61"/>
+    <w:lsdException w:name="Light Grid Accent 6" w:uiPriority="62"/>
+    <w:lsdException w:name="Medium Shading 1 Accent 6" w:uiPriority="63"/>
+    <w:lsdException w:name="Medium Shading 2 Accent 6" w:uiPriority="64"/>
+    <w:lsdException w:name="Medium List 1 Accent 6" w:uiPriority="65"/>
+    <w:lsdException w:name="Medium List 2 Accent 6" w:uiPriority="66"/>
+    <w:lsdException w:name="Medium Grid 1 Accent 6" w:uiPriority="67"/>
+    <w:lsdException w:name="Medium Grid 2 Accent 6" w:uiPriority="68"/>
+    <w:lsdException w:name="Medium Grid 3 Accent 6" w:uiPriority="69"/>
+    <w:lsdException w:name="Dark List Accent 6" w:uiPriority="70"/>
+    <w:lsdException w:name="Colorful Shading Accent 6" w:uiPriority="71"/>
+    <w:lsdException w:name="Colorful List Accent 6" w:uiPriority="72"/>
+    <w:lsdException w:name="Colorful Grid Accent 6" w:uiPriority="73"/>
+    <w:lsdException w:name="Subtle Emphasis" w:uiPriority="19" w:qFormat="1"/>
+    <w:lsdException w:name="Intense Emphasis" w:uiPriority="21" w:qFormat="1"/>
+    <w:lsdException w:name="Subtle Reference" w:uiPriority="31" w:qFormat="1"/>
+    <w:lsdException w:name="Intense Reference" w:uiPriority="32" w:qFormat="1"/>
+    <w:lsdException w:name="Book Title" w:uiPriority="33" w:qFormat="1"/>
+    <w:lsdException w:name="Bibliography" w:semiHidden="1" w:uiPriority="37" w:unhideWhenUsed="1"/>
+    <w:lsdException w:name="TOC Heading" w:semiHidden="1" w:uiPriority="39" w:unhideWhenUsed="1" w:qFormat="1"/>
+    <w:lsdException w:name="Plain Table 1" w:uiPriority="41"/>
+    <w:lsdException w:name="Plain Table 2" w:uiPriority="42"/>
+    <w:lsdException w:name="Plain Table 3" w:uiPriority="43"/>
+    <w:lsdException w:name="Plain Table 4" w:uiPriority="44"/>
+    <w:lsdException w:name="Plain Table 5" w:uiPriority="45"/>
+    <w:lsdException w:name="Grid Table Light" w:uiPriority="40"/>
+    <w:lsdException w:name="Grid Table 1 Light" w:uiPriority="46"/>
+    <w:lsdException w:name="Grid Table 2" w:uiPriority="47"/>
+    <w:lsdException w:name="Grid Table 3" w:uiPriority="48"/>
+    <w:lsdException w:name="Grid Table 4" w:uiPriority="49"/>
+    <w:lsdException w:name="Grid Table 5 Dark" w:uiPriority="50"/>
+    <w:lsdException w:name="Grid Table 6 Colorful" w:uiPriority="51"/>
+    <w:lsdException w:name="Grid Table 7 Colorful" w:uiPriority="52"/>
+    <w:lsdException w:name="Grid Table 1 Light Accent 1" w:uiPriority="46"/>
+    <w:lsdException w:name="Grid Table 2 Accent 1" w:uiPriority="47"/>
+    <w:lsdException w:name="Grid Table 3 Accent 1" w:uiPriority="48"/>
+    <w:lsdException w:name="Grid Table 4 Accent 1" w:uiPriority="49"/>
+    <w:lsdException w:name="Grid Table 5 Dark Accent 1" w:uiPriority="50"/>
+    <w:lsdException w:name="Grid Table 6 Colorful Accent 1" w:uiPriority="51"/>
+    <w:lsdException w:name="Grid Table 7 Colorful Accent 1" w:uiPriority="52"/>
+    <w:lsdException w:name="Grid Table 1 Light Accent 2" w:uiPriority="46"/>
+    <w:lsdException w:name="Grid Table 2 Accent 2" w:uiPriority="47"/>
+    <w:lsdException w:name="Grid Table 3 Accent 2" w:uiPriority="48"/>
+    <w:lsdException w:name="Grid Table 4 Accent 2" w:uiPriority="49"/>
+    <w:lsdException w:name="Grid Table 5 Dark Accent 2" w:uiPriority="50"/>
+    <w:lsdException w:name="Grid Table 6 Colorful Accent 2" w:uiPriority="51"/>
+    <w:lsdException w:name="Grid Table 7 Colorful Accent 2" w:uiPriority="52"/>
+    <w:lsdException w:name="Grid Table 1 Light Accent 3" w:uiPriority="46"/>
+    <w:lsdException w:name="Grid Table 2 Accent 3" w:uiPriority="47"/>
+    <w:lsdException w:name="Grid Table 3 Accent 3" w:uiPriority="48"/>
+    <w:lsdException w:name="Grid Table 4 Accent 3" w:uiPriority="49"/>
+    <w:lsdException w:name="Grid Table 5 Dark Accent 3" w:uiPriority="50"/>
+    <w:lsdException w:name="Grid Table 6 Colorful Accent 3" w:uiPriority="51"/>
+    <w:lsdException w:name="Grid Table 7 Colorful Accent 3" w:uiPriority="52"/>
+    <w:lsdException w:name="Grid Table 1 Light Accent 4" w:uiPriority="46"/>
+    <w:lsdException w:name="Grid Table 2 Accent 4" w:uiPriority="47"/>
+    <w:lsdException w:name="Grid Table 3 Accent 4" w:uiPriority="48"/>
+    <w:lsdException w:name="Grid Table 4 Accent 4" w:uiPriority="49"/>
+    <w:lsdException w:name="Grid Table 5 Dark Accent 4" w:uiPriority="50"/>
+    <w:lsdException w:name="Grid Table 6 Colorful Accent 4" w:uiPriority="51"/>
+    <w:lsdException w:name="Grid Table 7 Colorful Accent 4" w:uiPriority="52"/>
+    <w:lsdException w:name="Grid Table 1 Light Accent 5" w:uiPriority="46"/>
+    <w:lsdException w:name="Grid Table 2 Accent 5" w:uiPriority="47"/>
+    <w:lsdException w:name="Grid Table 3 Accent 5" w:uiPriority="48"/>
+    <w:lsdException w:name="Grid Table 4 Accent 5" w:uiPriority="49"/>
+    <w:lsdException w:name="Grid Table 5 Dark Accent 5" w:uiPriority="50"/>
+    <w:lsdException w:name="Grid Table 6 Colorful Accent 5" w:uiPriority="51"/>
+    <w:lsdException w:name="Grid Table 7 Colorful Accent 5" w:uiPriority="52"/>
+    <w:lsdException w:name="Grid Table 1 Light Accent 6" w:uiPriority="46"/>
+    <w:lsdException w:name="Grid Table 2 Accent 6" w:uiPriority="47"/>
+    <w:lsdException w:name="Grid Table 3 Accent 6" w:uiPriority="48"/>
+    <w:lsdException w:name="Grid Table 4 Accent 6" w:uiPriority="49"/>
+    <w:lsdException w:name="Grid Table 5 Dark Accent 6" w:uiPriority="50"/>
+    <w:lsdException w:name="Grid Table 6 Colorful Accent 6" w:uiPriority="51"/>
+    <w:lsdException w:name="Grid Table 7 Colorful Accent 6" w:uiPriority="52"/>
+    <w:lsdException w:name="List Table 1 Light" w:uiPriority="46"/>
+    <w:lsdException w:name="List Table 2" w:uiPriority="47"/>
+    <w:lsdException w:name="List Table 3" w:uiPriority="48"/>
+    <w:lsdException w:name="List Table 4" w:uiPriority="49"/>
+    <w:lsdException w:name="List Table 5 Dark" w:uiPriority="50"/>
+    <w:lsdException w:name="List Table 6 Colorful" w:uiPriority="51"/>
+    <w:lsdException w:name="List Table 7 Colorful" w:uiPriority="52"/>
+    <w:lsdException w:name="List Table 1 Light Accent 1" w:uiPriority="46"/>
+    <w:lsdException w:name="List Table 2 Accent 1" w:uiPriority="47"/>
+    <w:lsdException w:name="List Table 3 Accent 1" w:uiPriority="48"/>
+    <w:lsdException w:name="List Table 4 Accent 1" w:uiPriority="49"/>
+    <w:lsdException w:name="List Table 5 Dark Accent 1" w:uiPriority="50"/>
+    <w:lsdException w:name="List Table 6 Colorful Accent 1" w:uiPriority="51"/>
+    <w:lsdException w:name="List Table 7 Colorful Accent 1" w:uiPriority="52"/>
+    <w:lsdException w:name="List Table 1 Light Accent 2" w:uiPriority="46"/>
+    <w:lsdException w:name="List Table 2 Accent 2" w:uiPriority="47"/>
+    <w:lsdException w:name="List Table 3 Accent 2" w:uiPriority="48"/>
+    <w:lsdException w:name="List Table 4 Accent 2" w:uiPriority="49"/>
+    <w:lsdException w:name="List Table 5 Dark Accent 2" w:uiPriority="50"/>
+    <w:lsdException w:name="List Table 6 Colorful Accent 2" w:uiPriority="51"/>
+    <w:lsdException w:name="List Table 7 Colorful Accent 2" w:uiPriority="52"/>
+    <w:lsdException w:name="List Table 1 Light Accent 3" w:uiPriority="46"/>
+    <w:lsdException w:name="List Table 2 Accent 3" w:uiPriority="47"/>
+    <w:lsdException w:name="List Table 3 Accent 3" w:uiPriority="48"/>
+    <w:lsdException w:name="List Table 4 Accent 3" w:uiPriority="49"/>
+    <w:lsdException w:name="List Table 5 Dark Accent 3" w:uiPriority="50"/>
+    <w:lsdException w:name="List Table 6 Colorful Accent 3" w:uiPriority="51"/>
+    <w:lsdException w:name="List Table 7 Colorful Accent 3" w:uiPriority="52"/>
+    <w:lsdException w:name="List Table 1 Light Accent 4" w:uiPriority="46"/>
+    <w:lsdException w:name="List Table 2 Accent 4" w:uiPriority="47"/>
+    <w:lsdException w:name="List Table 3 Accent 4" w:uiPriority="48"/>
+    <w:lsdException w:name="List Table 4 Accent 4" w:uiPriority="49"/>
+    <w:lsdException w:name="List Table 5 Dark Accent 4" w:uiPriority="50"/>
+    <w:lsdException w:name="List Table 6 Colorful Accent 4" w:uiPriority="51"/>
+    <w:lsdException w:name="List Table 7 Colorful Accent 4" w:uiPriority="52"/>
+    <w:lsdException w:name="List Table 1 Light Accent 5" w:uiPriority="46"/>
+    <w:lsdException w:name="List Table 2 Accent 5" w:uiPriority="47"/>
+    <w:lsdException w:name="List Table 3 Accent 5" w:uiPriority="48"/>
+    <w:lsdException w:name="List Table 4 Accent 5" w:uiPriority="49"/>
+    <w:lsdException w:name="List Table 5 Dark Accent 5" w:uiPriority="50"/>
+    <w:lsdException w:name="List Table 6 Colorful Accent 5" w:uiPriority="51"/>
+    <w:lsdException w:name="List Table 7 Colorful Accent 5" w:uiPriority="52"/>
+    <w:lsdException w:name="List Table 1 Light Accent 6" w:uiPriority="46"/>
+    <w:lsdException w:name="List Table 2 Accent 6" w:uiPriority="47"/>
+    <w:lsdException w:name="List Table 3 Accent 6" w:uiPriority="48"/>
+    <w:lsdException w:name="List Table 4 Accent 6" w:uiPriority="49"/>
+    <w:lsdException w:name="List Table 5 Dark Accent 6" w:uiPriority="50"/>
+    <w:lsdException w:name="List Table 6 Colorful Accent 6" w:uiPriority="51"/>
+    <w:lsdException w:name="List Table 7 Colorful Accent 6" w:uiPriority="52"/>
   </w:latentStyles>
   <w:style w:type="paragraph" w:default="1" w:styleId="Normal">
     <w:name w:val="Normal"/>
@@ -7194,7 +6886,7 @@
 </file>
 
 <file path=word/glossary/webSettings.xml><?xml version="1.0" encoding="utf-8"?>
-<w:webSettings xmlns:mc="http://schemas.openxmlformats.org/markup-compatibility/2006" xmlns:r="http://schemas.openxmlformats.org/officeDocument/2006/relationships" xmlns:w="http://schemas.openxmlformats.org/wordprocessingml/2006/main" xmlns:w14="http://schemas.microsoft.com/office/word/2010/wordml" mc:Ignorable="w14">
+<w:webSettings xmlns:mc="http://schemas.openxmlformats.org/markup-compatibility/2006" xmlns:r="http://schemas.openxmlformats.org/officeDocument/2006/relationships" xmlns:w="http://schemas.openxmlformats.org/wordprocessingml/2006/main" xmlns:w14="http://schemas.microsoft.com/office/word/2010/wordml" xmlns:w15="http://schemas.microsoft.com/office/word/2012/wordml" mc:Ignorable="w14 w15">
   <w:optimizeForBrowser/>
   <w:allowPNG/>
 </w:webSettings>
@@ -7509,7 +7201,7 @@
 </file>
 
 <file path=customXml/itemProps2.xml><?xml version="1.0" encoding="utf-8"?>
-<ds:datastoreItem xmlns:ds="http://schemas.openxmlformats.org/officeDocument/2006/customXml" ds:itemID="{B8D8F2F5-A39C-40B1-8B81-713B5AC9779A}">
+<ds:datastoreItem xmlns:ds="http://schemas.openxmlformats.org/officeDocument/2006/customXml" ds:itemID="{BAF7F2A3-5312-4158-8075-86AE3CE440CC}">
   <ds:schemaRefs>
     <ds:schemaRef ds:uri="http://schemas.openxmlformats.org/officeDocument/2006/bibliography"/>
   </ds:schemaRefs>

</xml_diff>

<commit_message>
removed some documents and removed the space before Dimitar :D
</commit_message>
<xml_diff>
--- a/User Requirements Specification.docx
+++ b/User Requirements Specification.docx
@@ -425,8 +425,6 @@
                                   </w:rPr>
                                   <w:t>v</w:t>
                                 </w:r>
-                                <w:bookmarkStart w:id="0" w:name="_GoBack"/>
-                                <w:bookmarkEnd w:id="0"/>
                               </w:p>
                               <w:p>
                                 <w:pPr>
@@ -440,7 +438,7 @@
                                     <w:i/>
                                     <w:lang w:val="en-US"/>
                                   </w:rPr>
-                                  <w:t xml:space="preserve"> Dimitar Vikentiev </w:t>
+                                  <w:t xml:space="preserve">Dimitar Vikentiev </w:t>
                                 </w:r>
                               </w:p>
                               <w:p>
@@ -527,8 +525,6 @@
                             </w:rPr>
                             <w:t>v</w:t>
                           </w:r>
-                          <w:bookmarkStart w:id="1" w:name="_GoBack"/>
-                          <w:bookmarkEnd w:id="1"/>
                         </w:p>
                         <w:p>
                           <w:pPr>
@@ -542,7 +538,7 @@
                               <w:i/>
                               <w:lang w:val="en-US"/>
                             </w:rPr>
-                            <w:t xml:space="preserve"> Dimitar Vikentiev </w:t>
+                            <w:t xml:space="preserve">Dimitar Vikentiev </w:t>
                           </w:r>
                         </w:p>
                         <w:p>
@@ -1205,14 +1201,14 @@
           <w:lang w:val="en-US"/>
         </w:rPr>
       </w:pPr>
-      <w:bookmarkStart w:id="2" w:name="_Toc435961584"/>
+      <w:bookmarkStart w:id="0" w:name="_Toc435961584"/>
       <w:r>
         <w:rPr>
           <w:lang w:val="en-US"/>
         </w:rPr>
         <w:t>Introduction</w:t>
       </w:r>
-      <w:bookmarkEnd w:id="2"/>
+      <w:bookmarkEnd w:id="0"/>
     </w:p>
     <w:p>
       <w:pPr>
@@ -1376,7 +1372,7 @@
           <w:lang w:val="en-US"/>
         </w:rPr>
       </w:pPr>
-      <w:bookmarkStart w:id="3" w:name="_Toc435961585"/>
+      <w:bookmarkStart w:id="1" w:name="_Toc435961585"/>
       <w:r>
         <w:rPr>
           <w:lang w:val="en-US"/>
@@ -1384,7 +1380,7 @@
         <w:lastRenderedPageBreak/>
         <w:t>Functional requirements (use-cases)</w:t>
       </w:r>
-      <w:bookmarkEnd w:id="3"/>
+      <w:bookmarkEnd w:id="1"/>
     </w:p>
     <w:p>
       <w:pPr>
@@ -1963,6 +1959,14 @@
         </w:rPr>
         <w:t>.</w:t>
       </w:r>
+      <w:r>
+        <w:rPr>
+          <w:lang w:val="en-US"/>
+        </w:rPr>
+        <w:t xml:space="preserve"> </w:t>
+      </w:r>
+      <w:bookmarkStart w:id="2" w:name="_GoBack"/>
+      <w:bookmarkEnd w:id="2"/>
     </w:p>
     <w:p>
       <w:pPr>
@@ -3221,7 +3225,7 @@
           <w:lang w:val="en-US"/>
         </w:rPr>
       </w:pPr>
-      <w:bookmarkStart w:id="4" w:name="_Toc435961586"/>
+      <w:bookmarkStart w:id="3" w:name="_Toc435961586"/>
       <w:r>
         <w:rPr>
           <w:lang w:val="en-US"/>
@@ -3229,7 +3233,7 @@
         <w:lastRenderedPageBreak/>
         <w:t>User Interface</w:t>
       </w:r>
-      <w:bookmarkEnd w:id="4"/>
+      <w:bookmarkEnd w:id="3"/>
     </w:p>
     <w:p>
       <w:pPr>
@@ -3384,7 +3388,7 @@
           <w:lang w:val="en-US"/>
         </w:rPr>
       </w:pPr>
-      <w:bookmarkStart w:id="5" w:name="_Toc435961587"/>
+      <w:bookmarkStart w:id="4" w:name="_Toc435961587"/>
       <w:r>
         <w:rPr>
           <w:lang w:val="en-US"/>
@@ -3392,7 +3396,7 @@
         <w:lastRenderedPageBreak/>
         <w:t>Nonfunctional requirements</w:t>
       </w:r>
-      <w:bookmarkEnd w:id="5"/>
+      <w:bookmarkEnd w:id="4"/>
     </w:p>
     <w:p>
       <w:pPr>
@@ -3524,7 +3528,7 @@
             <w:bCs/>
             <w:noProof/>
           </w:rPr>
-          <w:t>4</w:t>
+          <w:t>5</w:t>
         </w:r>
         <w:r>
           <w:rPr>
@@ -6414,6 +6418,7 @@
     <w:rsidRoot w:val="00E75193"/>
     <w:rsid w:val="0024508D"/>
     <w:rsid w:val="002D3AD6"/>
+    <w:rsid w:val="009A5B88"/>
     <w:rsid w:val="00CB1DA4"/>
     <w:rsid w:val="00E75193"/>
   </w:rsids>
@@ -7201,7 +7206,7 @@
 </file>
 
 <file path=customXml/itemProps2.xml><?xml version="1.0" encoding="utf-8"?>
-<ds:datastoreItem xmlns:ds="http://schemas.openxmlformats.org/officeDocument/2006/customXml" ds:itemID="{BAF7F2A3-5312-4158-8075-86AE3CE440CC}">
+<ds:datastoreItem xmlns:ds="http://schemas.openxmlformats.org/officeDocument/2006/customXml" ds:itemID="{A3DB2BBC-1041-4F47-B237-3A0FE54BE35D}">
   <ds:schemaRefs>
     <ds:schemaRef ds:uri="http://schemas.openxmlformats.org/officeDocument/2006/bibliography"/>
   </ds:schemaRefs>

</xml_diff>

<commit_message>
What we talked about today - notes
</commit_message>
<xml_diff>
--- a/User Requirements Specification.docx
+++ b/User Requirements Specification.docx
@@ -258,9 +258,6 @@
                 </w:rPr>
                 <w:alias w:val="Date"/>
                 <w:id w:val="516659546"/>
-                <w:placeholder>
-                  <w:docPart w:val="FF609BDB4A34440DBF9AE463FA418218"/>
-                </w:placeholder>
                 <w:dataBinding w:prefixMappings="xmlns:ns0='http://schemas.microsoft.com/office/2006/coverPageProps'" w:xpath="/ns0:CoverPageProperties[1]/ns0:PublishDate[1]" w:storeItemID="{55AF091B-3C7A-41E3-B477-F2FDAA23CFDA}"/>
                 <w:date w:fullDate="2015-11-22T00:00:00Z">
                   <w:dateFormat w:val="M/d/yyyy"/>
@@ -394,8 +391,17 @@
                                     <w:i/>
                                     <w:lang w:val="en-GB"/>
                                   </w:rPr>
-                                  <w:t>Rosen Danev</w:t>
+                                  <w:t xml:space="preserve">Rosen </w:t>
                                 </w:r>
+                                <w:proofErr w:type="spellStart"/>
+                                <w:r>
+                                  <w:rPr>
+                                    <w:i/>
+                                    <w:lang w:val="en-GB"/>
+                                  </w:rPr>
+                                  <w:t>Danev</w:t>
+                                </w:r>
+                                <w:proofErr w:type="spellEnd"/>
                               </w:p>
                               <w:p>
                                 <w:pPr>
@@ -404,13 +410,23 @@
                                     <w:lang w:val="en-US"/>
                                   </w:rPr>
                                 </w:pPr>
+                                <w:proofErr w:type="spellStart"/>
                                 <w:r>
                                   <w:rPr>
                                     <w:i/>
                                     <w:lang w:val="en-GB"/>
                                   </w:rPr>
-                                  <w:t xml:space="preserve">Preslav </w:t>
+                                  <w:t>Preslav</w:t>
                                 </w:r>
+                                <w:proofErr w:type="spellEnd"/>
+                                <w:r>
+                                  <w:rPr>
+                                    <w:i/>
+                                    <w:lang w:val="en-GB"/>
+                                  </w:rPr>
+                                  <w:t xml:space="preserve"> </w:t>
+                                </w:r>
+                                <w:proofErr w:type="spellStart"/>
                                 <w:r>
                                   <w:rPr>
                                     <w:i/>
@@ -425,6 +441,7 @@
                                   </w:rPr>
                                   <w:t>v</w:t>
                                 </w:r>
+                                <w:proofErr w:type="spellEnd"/>
                               </w:p>
                               <w:p>
                                 <w:pPr>
@@ -433,14 +450,37 @@
                                     <w:lang w:val="en-US"/>
                                   </w:rPr>
                                 </w:pPr>
-                                <w:bookmarkStart w:id="0" w:name="_GoBack"/>
-                                <w:bookmarkEnd w:id="0"/>
+                                <w:proofErr w:type="spellStart"/>
                                 <w:r>
                                   <w:rPr>
                                     <w:i/>
                                     <w:lang w:val="en-US"/>
                                   </w:rPr>
-                                  <w:t xml:space="preserve">Dimitar Vikentiev </w:t>
+                                  <w:t>Dimitar</w:t>
+                                </w:r>
+                                <w:proofErr w:type="spellEnd"/>
+                                <w:r>
+                                  <w:rPr>
+                                    <w:i/>
+                                    <w:lang w:val="en-US"/>
+                                  </w:rPr>
+                                  <w:t xml:space="preserve"> </w:t>
+                                </w:r>
+                                <w:proofErr w:type="spellStart"/>
+                                <w:r>
+                                  <w:rPr>
+                                    <w:i/>
+                                    <w:lang w:val="en-US"/>
+                                  </w:rPr>
+                                  <w:t>Vikentiev</w:t>
+                                </w:r>
+                                <w:proofErr w:type="spellEnd"/>
+                                <w:r>
+                                  <w:rPr>
+                                    <w:i/>
+                                    <w:lang w:val="en-US"/>
+                                  </w:rPr>
+                                  <w:t xml:space="preserve"> </w:t>
                                 </w:r>
                               </w:p>
                               <w:p>
@@ -455,8 +495,17 @@
                                     <w:i/>
                                     <w:lang w:val="en-US"/>
                                   </w:rPr>
-                                  <w:t>Monica Stoica</w:t>
+                                  <w:t xml:space="preserve">Monica </w:t>
                                 </w:r>
+                                <w:proofErr w:type="spellStart"/>
+                                <w:r>
+                                  <w:rPr>
+                                    <w:i/>
+                                    <w:lang w:val="en-US"/>
+                                  </w:rPr>
+                                  <w:t>Stoica</w:t>
+                                </w:r>
+                                <w:proofErr w:type="spellEnd"/>
                               </w:p>
                             </w:txbxContent>
                           </wps:txbx>
@@ -1205,14 +1254,14 @@
           <w:lang w:val="en-US"/>
         </w:rPr>
       </w:pPr>
-      <w:bookmarkStart w:id="2" w:name="_Toc435961584"/>
+      <w:bookmarkStart w:id="0" w:name="_Toc435961584"/>
       <w:r>
         <w:rPr>
           <w:lang w:val="en-US"/>
         </w:rPr>
         <w:t>Introduction</w:t>
       </w:r>
-      <w:bookmarkEnd w:id="2"/>
+      <w:bookmarkEnd w:id="0"/>
     </w:p>
     <w:p>
       <w:pPr>
@@ -1239,7 +1288,91 @@
         <w:rPr>
           <w:lang w:val="en-US"/>
         </w:rPr>
-        <w:t>Our group consists of four members: Rosen Danev, Preslav Gerchev, Dimitar Vikentiev and Monica Stoica, all part of class EI6S3.</w:t>
+        <w:t xml:space="preserve">Our group consists of four members: Rosen </w:t>
+      </w:r>
+      <w:proofErr w:type="spellStart"/>
+      <w:r>
+        <w:rPr>
+          <w:lang w:val="en-US"/>
+        </w:rPr>
+        <w:t>Danev</w:t>
+      </w:r>
+      <w:proofErr w:type="spellEnd"/>
+      <w:r>
+        <w:rPr>
+          <w:lang w:val="en-US"/>
+        </w:rPr>
+        <w:t xml:space="preserve">, </w:t>
+      </w:r>
+      <w:proofErr w:type="spellStart"/>
+      <w:r>
+        <w:rPr>
+          <w:lang w:val="en-US"/>
+        </w:rPr>
+        <w:t>Preslav</w:t>
+      </w:r>
+      <w:proofErr w:type="spellEnd"/>
+      <w:r>
+        <w:rPr>
+          <w:lang w:val="en-US"/>
+        </w:rPr>
+        <w:t xml:space="preserve"> </w:t>
+      </w:r>
+      <w:proofErr w:type="spellStart"/>
+      <w:r>
+        <w:rPr>
+          <w:lang w:val="en-US"/>
+        </w:rPr>
+        <w:t>Gerchev</w:t>
+      </w:r>
+      <w:proofErr w:type="spellEnd"/>
+      <w:r>
+        <w:rPr>
+          <w:lang w:val="en-US"/>
+        </w:rPr>
+        <w:t xml:space="preserve">, </w:t>
+      </w:r>
+      <w:proofErr w:type="spellStart"/>
+      <w:r>
+        <w:rPr>
+          <w:lang w:val="en-US"/>
+        </w:rPr>
+        <w:t>Dimitar</w:t>
+      </w:r>
+      <w:proofErr w:type="spellEnd"/>
+      <w:r>
+        <w:rPr>
+          <w:lang w:val="en-US"/>
+        </w:rPr>
+        <w:t xml:space="preserve"> </w:t>
+      </w:r>
+      <w:proofErr w:type="spellStart"/>
+      <w:r>
+        <w:rPr>
+          <w:lang w:val="en-US"/>
+        </w:rPr>
+        <w:t>Vikentiev</w:t>
+      </w:r>
+      <w:proofErr w:type="spellEnd"/>
+      <w:r>
+        <w:rPr>
+          <w:lang w:val="en-US"/>
+        </w:rPr>
+        <w:t xml:space="preserve"> and Monica </w:t>
+      </w:r>
+      <w:proofErr w:type="spellStart"/>
+      <w:r>
+        <w:rPr>
+          <w:lang w:val="en-US"/>
+        </w:rPr>
+        <w:t>Stoica</w:t>
+      </w:r>
+      <w:proofErr w:type="spellEnd"/>
+      <w:r>
+        <w:rPr>
+          <w:lang w:val="en-US"/>
+        </w:rPr>
+        <w:t>, all part of class EI6S3.</w:t>
       </w:r>
     </w:p>
     <w:p>
@@ -1376,7 +1509,7 @@
           <w:lang w:val="en-US"/>
         </w:rPr>
       </w:pPr>
-      <w:bookmarkStart w:id="3" w:name="_Toc435961585"/>
+      <w:bookmarkStart w:id="1" w:name="_Toc435961585"/>
       <w:r>
         <w:rPr>
           <w:lang w:val="en-US"/>
@@ -1384,7 +1517,7 @@
         <w:lastRenderedPageBreak/>
         <w:t>Functional requirements (use-cases)</w:t>
       </w:r>
-      <w:bookmarkEnd w:id="3"/>
+      <w:bookmarkEnd w:id="1"/>
     </w:p>
     <w:p>
       <w:pPr>
@@ -1661,13 +1794,23 @@
           <w:lang w:val="en-US"/>
         </w:rPr>
       </w:pPr>
+      <w:proofErr w:type="gramStart"/>
       <w:r>
         <w:rPr>
           <w:sz w:val="40"/>
           <w:szCs w:val="40"/>
           <w:lang w:val="en-US"/>
         </w:rPr>
-        <w:t xml:space="preserve">II. </w:t>
+        <w:t>II.</w:t>
+      </w:r>
+      <w:proofErr w:type="gramEnd"/>
+      <w:r>
+        <w:rPr>
+          <w:sz w:val="40"/>
+          <w:szCs w:val="40"/>
+          <w:lang w:val="en-US"/>
+        </w:rPr>
+        <w:t xml:space="preserve"> </w:t>
       </w:r>
     </w:p>
     <w:p>
@@ -1973,6 +2116,7 @@
           <w:lang w:val="en-US"/>
         </w:rPr>
       </w:pPr>
+      <w:proofErr w:type="gramStart"/>
       <w:r>
         <w:rPr>
           <w:b/>
@@ -1992,6 +2136,7 @@
         </w:rPr>
         <w:t>.</w:t>
       </w:r>
+      <w:proofErr w:type="gramEnd"/>
     </w:p>
     <w:p>
       <w:pPr>
@@ -2382,6 +2527,7 @@
           <w:lang w:val="en-US"/>
         </w:rPr>
       </w:pPr>
+      <w:proofErr w:type="gramStart"/>
       <w:r>
         <w:rPr>
           <w:sz w:val="40"/>
@@ -2390,6 +2536,7 @@
         </w:rPr>
         <w:t>IV.</w:t>
       </w:r>
+      <w:proofErr w:type="gramEnd"/>
     </w:p>
     <w:p>
       <w:pPr>
@@ -2898,7 +3045,13 @@
         <w:rPr>
           <w:lang w:val="en-US"/>
         </w:rPr>
-        <w:t>4a: There is already a file with that name</w:t>
+        <w:t>3</w:t>
+      </w:r>
+      <w:r>
+        <w:rPr>
+          <w:lang w:val="en-US"/>
+        </w:rPr>
+        <w:t>a: There is already a file with that name</w:t>
       </w:r>
     </w:p>
     <w:p>
@@ -2940,7 +3093,7 @@
         <w:rPr>
           <w:lang w:val="en-US"/>
         </w:rPr>
-        <w:t>e user is returned at MSS-step 4</w:t>
+        <w:t>e user is returned at MSS-step 3</w:t>
       </w:r>
       <w:r>
         <w:rPr>
@@ -2966,6 +3119,7 @@
           <w:lang w:val="en-US"/>
         </w:rPr>
       </w:pPr>
+      <w:proofErr w:type="gramStart"/>
       <w:r>
         <w:rPr>
           <w:sz w:val="40"/>
@@ -2974,6 +3128,7 @@
         </w:rPr>
         <w:t>VI.</w:t>
       </w:r>
+      <w:proofErr w:type="gramEnd"/>
     </w:p>
     <w:p>
       <w:pPr>
@@ -3221,7 +3376,7 @@
           <w:lang w:val="en-US"/>
         </w:rPr>
       </w:pPr>
-      <w:bookmarkStart w:id="4" w:name="_Toc435961586"/>
+      <w:bookmarkStart w:id="2" w:name="_Toc435961586"/>
       <w:r>
         <w:rPr>
           <w:lang w:val="en-US"/>
@@ -3229,7 +3384,7 @@
         <w:lastRenderedPageBreak/>
         <w:t>User Interface</w:t>
       </w:r>
-      <w:bookmarkEnd w:id="4"/>
+      <w:bookmarkEnd w:id="2"/>
     </w:p>
     <w:p>
       <w:pPr>
@@ -3384,7 +3539,7 @@
           <w:lang w:val="en-US"/>
         </w:rPr>
       </w:pPr>
-      <w:bookmarkStart w:id="5" w:name="_Toc435961587"/>
+      <w:bookmarkStart w:id="3" w:name="_Toc435961587"/>
       <w:r>
         <w:rPr>
           <w:lang w:val="en-US"/>
@@ -3392,7 +3547,7 @@
         <w:lastRenderedPageBreak/>
         <w:t>Nonfunctional requirements</w:t>
       </w:r>
-      <w:bookmarkEnd w:id="5"/>
+      <w:bookmarkEnd w:id="3"/>
     </w:p>
     <w:p>
       <w:pPr>
@@ -3485,7 +3640,15 @@
         <w:rPr>
           <w:lang w:val="en-US"/>
         </w:rPr>
-        <w:t>Half of the incoming fuel leaves the splitter via the upper output and half of it via the lower output</w:t>
+        <w:t>Half of the incoming fuel l</w:t>
+      </w:r>
+      <w:bookmarkStart w:id="4" w:name="_GoBack"/>
+      <w:bookmarkEnd w:id="4"/>
+      <w:r>
+        <w:rPr>
+          <w:lang w:val="en-US"/>
+        </w:rPr>
+        <w:t>eaves the splitter via the upper output and half of it via the lower output</w:t>
       </w:r>
     </w:p>
     <w:p>
@@ -3728,7 +3891,7 @@
             <w:bCs/>
             <w:noProof/>
           </w:rPr>
-          <w:t>3</w:t>
+          <w:t>7</w:t>
         </w:r>
         <w:r>
           <w:rPr>
@@ -6759,37 +6922,6 @@
         </w:p>
       </w:docPartBody>
     </w:docPart>
-    <w:docPart>
-      <w:docPartPr>
-        <w:name w:val="35344BD340474443B3136E99B7FC6DC9"/>
-        <w:category>
-          <w:name w:val="General"/>
-          <w:gallery w:val="placeholder"/>
-        </w:category>
-        <w:types>
-          <w:type w:val="bbPlcHdr"/>
-        </w:types>
-        <w:behaviors>
-          <w:behavior w:val="content"/>
-        </w:behaviors>
-        <w:guid w:val="{2DC1A744-3045-4AC6-9127-E8952D1DDF32}"/>
-      </w:docPartPr>
-      <w:docPartBody>
-        <w:p>
-          <w:pPr>
-            <w:pStyle w:val="35344BD340474443B3136E99B7FC6DC9"/>
-          </w:pPr>
-          <w:r>
-            <w:rPr>
-              <w:rFonts w:asciiTheme="majorHAnsi" w:eastAsiaTheme="majorEastAsia" w:hAnsiTheme="majorHAnsi" w:cstheme="majorBidi"/>
-              <w:sz w:val="44"/>
-              <w:szCs w:val="44"/>
-            </w:rPr>
-            <w:t>[Type the document subtitle]</w:t>
-          </w:r>
-        </w:p>
-      </w:docPartBody>
-    </w:docPart>
   </w:docParts>
 </w:glossaryDocument>
 </file>
@@ -6864,6 +6996,7 @@
   <w:rsids>
     <w:rsidRoot w:val="00E75193"/>
     <w:rsid w:val="002D3AD6"/>
+    <w:rsid w:val="00687670"/>
     <w:rsid w:val="00E25AF9"/>
     <w:rsid w:val="00E75193"/>
     <w:rsid w:val="00E9085B"/>
@@ -7632,7 +7765,7 @@
 </file>
 
 <file path=customXml/itemProps2.xml><?xml version="1.0" encoding="utf-8"?>
-<ds:datastoreItem xmlns:ds="http://schemas.openxmlformats.org/officeDocument/2006/customXml" ds:itemID="{CFA0E2A9-3EE0-40EF-B56D-88A185450FC1}">
+<ds:datastoreItem xmlns:ds="http://schemas.openxmlformats.org/officeDocument/2006/customXml" ds:itemID="{3327F4B0-EE5E-4058-A050-13B17028638B}">
   <ds:schemaRefs>
     <ds:schemaRef ds:uri="http://schemas.openxmlformats.org/officeDocument/2006/bibliography"/>
   </ds:schemaRefs>

</xml_diff>

<commit_message>
Point 6 and 12 from the notes.
</commit_message>
<xml_diff>
--- a/User Requirements Specification.docx
+++ b/User Requirements Specification.docx
@@ -1,6 +1,6 @@
 
 <file path=word/document.xml><?xml version="1.0" encoding="utf-8"?>
-<w:document xmlns:wpc="http://schemas.microsoft.com/office/word/2010/wordprocessingCanvas" xmlns:mo="http://schemas.microsoft.com/office/mac/office/2008/main" xmlns:mc="http://schemas.openxmlformats.org/markup-compatibility/2006" xmlns:mv="urn:schemas-microsoft-com:mac:vml" xmlns:o="urn:schemas-microsoft-com:office:office" xmlns:r="http://schemas.openxmlformats.org/officeDocument/2006/relationships" xmlns:m="http://schemas.openxmlformats.org/officeDocument/2006/math" xmlns:v="urn:schemas-microsoft-com:vml" xmlns:wp14="http://schemas.microsoft.com/office/word/2010/wordprocessingDrawing" xmlns:wp="http://schemas.openxmlformats.org/drawingml/2006/wordprocessingDrawing" xmlns:w10="urn:schemas-microsoft-com:office:word" xmlns:w="http://schemas.openxmlformats.org/wordprocessingml/2006/main" xmlns:w14="http://schemas.microsoft.com/office/word/2010/wordml" xmlns:wpg="http://schemas.microsoft.com/office/word/2010/wordprocessingGroup" xmlns:wpi="http://schemas.microsoft.com/office/word/2010/wordprocessingInk" xmlns:wne="http://schemas.microsoft.com/office/word/2006/wordml" xmlns:wps="http://schemas.microsoft.com/office/word/2010/wordprocessingShape" mc:Ignorable="w14 wp14">
+<w:document xmlns:wpc="http://schemas.microsoft.com/office/word/2010/wordprocessingCanvas" xmlns:mc="http://schemas.openxmlformats.org/markup-compatibility/2006" xmlns:o="urn:schemas-microsoft-com:office:office" xmlns:r="http://schemas.openxmlformats.org/officeDocument/2006/relationships" xmlns:m="http://schemas.openxmlformats.org/officeDocument/2006/math" xmlns:v="urn:schemas-microsoft-com:vml" xmlns:wp14="http://schemas.microsoft.com/office/word/2010/wordprocessingDrawing" xmlns:wp="http://schemas.openxmlformats.org/drawingml/2006/wordprocessingDrawing" xmlns:w10="urn:schemas-microsoft-com:office:word" xmlns:w="http://schemas.openxmlformats.org/wordprocessingml/2006/main" xmlns:w14="http://schemas.microsoft.com/office/word/2010/wordml" xmlns:wpg="http://schemas.microsoft.com/office/word/2010/wordprocessingGroup" xmlns:wpi="http://schemas.microsoft.com/office/word/2010/wordprocessingInk" xmlns:wne="http://schemas.microsoft.com/office/word/2006/wordml" xmlns:wps="http://schemas.microsoft.com/office/word/2010/wordprocessingShape" mc:Ignorable="w14 wp14">
   <w:body>
     <w:sdt>
       <w:sdtPr>
@@ -105,12 +105,10 @@
                 </w:rPr>
                 <w:alias w:val="Title"/>
                 <w:id w:val="15524250"/>
-                <w:placeholder>
-                  <w:docPart w:val="1495F56E6D2944DBA180A6269E0C64EE"/>
-                </w:placeholder>
                 <w:dataBinding w:prefixMappings="xmlns:ns0='http://schemas.openxmlformats.org/package/2006/metadata/core-properties' xmlns:ns1='http://purl.org/dc/elements/1.1/'" w:xpath="/ns0:coreProperties[1]/ns1:title[1]" w:storeItemID="{6C3C8BC8-F283-45AE-878A-BAB7291924A1}"/>
                 <w:text/>
               </w:sdtPr>
+              <w:sdtEndPr/>
               <w:sdtContent>
                 <w:tc>
                   <w:tcPr>
@@ -168,6 +166,7 @@
                 <w:dataBinding w:prefixMappings="xmlns:ns0='http://schemas.openxmlformats.org/package/2006/metadata/core-properties' xmlns:ns1='http://purl.org/dc/elements/1.1/'" w:xpath="/ns0:coreProperties[1]/ns1:subject[1]" w:storeItemID="{6C3C8BC8-F283-45AE-878A-BAB7291924A1}"/>
                 <w:text/>
               </w:sdtPr>
+              <w:sdtEndPr/>
               <w:sdtContent>
                 <w:tc>
                   <w:tcPr>
@@ -269,6 +268,7 @@
                   <w:calendar w:val="gregorian"/>
                 </w:date>
               </w:sdtPr>
+              <w:sdtEndPr/>
               <w:sdtContent>
                 <w:tc>
                   <w:tcPr>
@@ -333,7 +333,7 @@
           <w:r>
             <w:rPr>
               <w:noProof/>
-              <w:lang w:val="en-US"/>
+              <w:lang w:eastAsia="bg-BG"/>
             </w:rPr>
             <mc:AlternateContent>
               <mc:Choice Requires="wps">
@@ -523,7 +523,7 @@
                     <v:stroke joinstyle="miter"/>
                     <v:path gradientshapeok="t" o:connecttype="rect"/>
                   </v:shapetype>
-                  <v:shape id="Text Box 2" o:spid="_x0000_s1026" type="#_x0000_t202" style="position:absolute;margin-left:-12.45pt;margin-top:216.45pt;width:186.95pt;height:110.55pt;z-index:251659264;visibility:visible;mso-wrap-style:square;mso-width-percent:400;mso-height-percent:200;mso-wrap-distance-left:9pt;mso-wrap-distance-top:0;mso-wrap-distance-right:9pt;mso-wrap-distance-bottom:0;mso-position-horizontal:absolute;mso-position-horizontal-relative:text;mso-position-vertical:absolute;mso-position-vertical-relative:text;mso-width-percent:400;mso-height-percent:200;mso-width-relative:margin;mso-height-relative:margin;v-text-anchor:top" o:gfxdata="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" strokecolor="white [3212]">
+                  <v:shape id="Text Box 2" o:spid="_x0000_s1026" type="#_x0000_t202" style="position:absolute;margin-left:-12.45pt;margin-top:216.45pt;width:181.45pt;height:109.65pt;z-index:251659264;visibility:visible;mso-wrap-style:square;mso-width-percent:400;mso-height-percent:200;mso-wrap-distance-left:9pt;mso-wrap-distance-top:0;mso-wrap-distance-right:9pt;mso-wrap-distance-bottom:0;mso-position-horizontal:absolute;mso-position-horizontal-relative:text;mso-position-vertical:absolute;mso-position-vertical-relative:text;mso-width-percent:400;mso-height-percent:200;mso-width-relative:margin;mso-height-relative:margin;v-text-anchor:top" o:gfxdata="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" strokecolor="white [3212]">
                     <v:textbox style="mso-fit-shape-to-text:t">
                       <w:txbxContent>
                         <w:p>
@@ -538,8 +538,17 @@
                               <w:i/>
                               <w:lang w:val="en-GB"/>
                             </w:rPr>
-                            <w:t>Rosen Danev</w:t>
+                            <w:t xml:space="preserve">Rosen </w:t>
                           </w:r>
+                          <w:proofErr w:type="spellStart"/>
+                          <w:r>
+                            <w:rPr>
+                              <w:i/>
+                              <w:lang w:val="en-GB"/>
+                            </w:rPr>
+                            <w:t>Danev</w:t>
+                          </w:r>
+                          <w:proofErr w:type="spellEnd"/>
                         </w:p>
                         <w:p>
                           <w:pPr>
@@ -555,6 +564,7 @@
                             </w:rPr>
                             <w:t xml:space="preserve">Preslav </w:t>
                           </w:r>
+                          <w:proofErr w:type="spellStart"/>
                           <w:r>
                             <w:rPr>
                               <w:i/>
@@ -569,6 +579,7 @@
                             </w:rPr>
                             <w:t>v</w:t>
                           </w:r>
+                          <w:proofErr w:type="spellEnd"/>
                         </w:p>
                         <w:p>
                           <w:pPr>
@@ -577,14 +588,37 @@
                               <w:lang w:val="en-US"/>
                             </w:rPr>
                           </w:pPr>
-                          <w:bookmarkStart w:id="1" w:name="_GoBack"/>
-                          <w:bookmarkEnd w:id="1"/>
+                          <w:proofErr w:type="spellStart"/>
                           <w:r>
                             <w:rPr>
                               <w:i/>
                               <w:lang w:val="en-US"/>
                             </w:rPr>
-                            <w:t xml:space="preserve">Dimitar Vikentiev </w:t>
+                            <w:t>Dimitar</w:t>
+                          </w:r>
+                          <w:proofErr w:type="spellEnd"/>
+                          <w:r>
+                            <w:rPr>
+                              <w:i/>
+                              <w:lang w:val="en-US"/>
+                            </w:rPr>
+                            <w:t xml:space="preserve"> </w:t>
+                          </w:r>
+                          <w:proofErr w:type="spellStart"/>
+                          <w:r>
+                            <w:rPr>
+                              <w:i/>
+                              <w:lang w:val="en-US"/>
+                            </w:rPr>
+                            <w:t>Vikentiev</w:t>
+                          </w:r>
+                          <w:proofErr w:type="spellEnd"/>
+                          <w:r>
+                            <w:rPr>
+                              <w:i/>
+                              <w:lang w:val="en-US"/>
+                            </w:rPr>
+                            <w:t xml:space="preserve"> </w:t>
                           </w:r>
                         </w:p>
                         <w:p>
@@ -599,8 +633,17 @@
                               <w:i/>
                               <w:lang w:val="en-US"/>
                             </w:rPr>
-                            <w:t>Monica Stoica</w:t>
+                            <w:t xml:space="preserve">Monica </w:t>
                           </w:r>
+                          <w:proofErr w:type="spellStart"/>
+                          <w:r>
+                            <w:rPr>
+                              <w:i/>
+                              <w:lang w:val="en-US"/>
+                            </w:rPr>
+                            <w:t>Stoica</w:t>
+                          </w:r>
+                          <w:proofErr w:type="spellEnd"/>
                         </w:p>
                       </w:txbxContent>
                     </v:textbox>
@@ -2583,23 +2626,7 @@
           <w:lang w:val="en-US"/>
         </w:rPr>
         <w:tab/>
-        <w:t xml:space="preserve">1. </w:t>
-      </w:r>
-      <w:proofErr w:type="gramStart"/>
-      <w:r>
-        <w:rPr>
-          <w:b/>
-          <w:lang w:val="en-US"/>
-        </w:rPr>
-        <w:t>a</w:t>
-      </w:r>
-      <w:proofErr w:type="gramEnd"/>
-      <w:r>
-        <w:rPr>
-          <w:b/>
-          <w:lang w:val="en-US"/>
-        </w:rPr>
-        <w:t>) The system displays a dialog box asking the actor if he/she wishes to save the current file -&gt; if yes, use case save file</w:t>
+        <w:t>1. a) The system displays a dialog box asking the actor if he/she wishes to save the current file -&gt; if yes, use case save file</w:t>
       </w:r>
       <w:r>
         <w:rPr>
@@ -3345,7 +3372,7 @@
           <w:b/>
           <w:lang w:val="en-US"/>
         </w:rPr>
-        <w:t>1.a )</w:t>
+        <w:t>1.a</w:t>
       </w:r>
       <w:proofErr w:type="gramEnd"/>
       <w:r>
@@ -3353,7 +3380,7 @@
           <w:b/>
           <w:lang w:val="en-US"/>
         </w:rPr>
-        <w:t xml:space="preserve"> The file has no location or name on the disk-&gt; continue with save as, step 2</w:t>
+        <w:t xml:space="preserve"> ) The file has no location or name on the disk-&gt; continue with save as, step 2</w:t>
       </w:r>
     </w:p>
     <w:p>
@@ -3586,109 +3613,6 @@
     </w:p>
     <w:p>
       <w:pPr>
-        <w:pStyle w:val="ListParagraph"/>
-        <w:rPr>
-          <w:b/>
-          <w:lang w:val="en-US"/>
-        </w:rPr>
-      </w:pPr>
-      <w:r>
-        <w:rPr>
-          <w:b/>
-          <w:lang w:val="en-US"/>
-        </w:rPr>
-        <w:t>Extensions:</w:t>
-      </w:r>
-    </w:p>
-    <w:p>
-      <w:pPr>
-        <w:pStyle w:val="ListParagraph"/>
-        <w:ind w:left="1080"/>
-        <w:rPr>
-          <w:b/>
-          <w:i/>
-          <w:color w:val="FF6600"/>
-          <w:lang w:val="en-US"/>
-        </w:rPr>
-      </w:pPr>
-      <w:r>
-        <w:rPr>
-          <w:b/>
-          <w:i/>
-          <w:color w:val="FF6600"/>
-          <w:lang w:val="en-US"/>
-        </w:rPr>
-        <w:t>4a: There is already a file with that name</w:t>
-      </w:r>
-    </w:p>
-    <w:p>
-      <w:pPr>
-        <w:pStyle w:val="ListParagraph"/>
-        <w:numPr>
-          <w:ilvl w:val="0"/>
-          <w:numId w:val="16"/>
-        </w:numPr>
-        <w:rPr>
-          <w:b/>
-          <w:i/>
-          <w:color w:val="FF6600"/>
-          <w:lang w:val="en-US"/>
-        </w:rPr>
-      </w:pPr>
-      <w:r>
-        <w:rPr>
-          <w:b/>
-          <w:i/>
-          <w:color w:val="FF6600"/>
-          <w:lang w:val="en-US"/>
-        </w:rPr>
-        <w:t>The system displays a warning.</w:t>
-      </w:r>
-    </w:p>
-    <w:p>
-      <w:pPr>
-        <w:pStyle w:val="ListParagraph"/>
-        <w:numPr>
-          <w:ilvl w:val="0"/>
-          <w:numId w:val="16"/>
-        </w:numPr>
-        <w:rPr>
-          <w:b/>
-          <w:i/>
-          <w:color w:val="FF6600"/>
-          <w:lang w:val="en-US"/>
-        </w:rPr>
-      </w:pPr>
-      <w:r>
-        <w:rPr>
-          <w:b/>
-          <w:i/>
-          <w:color w:val="FF6600"/>
-          <w:lang w:val="en-US"/>
-        </w:rPr>
-        <w:t>The actor</w:t>
-      </w:r>
-      <w:r>
-        <w:rPr>
-          <w:b/>
-          <w:i/>
-          <w:color w:val="FF6600"/>
-          <w:lang w:val="en-US"/>
-        </w:rPr>
-        <w:t xml:space="preserve"> </w:t>
-      </w:r>
-      <w:r>
-        <w:rPr>
-          <w:b/>
-          <w:i/>
-          <w:color w:val="FF6600"/>
-          <w:lang w:val="en-US"/>
-        </w:rPr>
-        <w:t>is returned at MSS-step 4.</w:t>
-      </w:r>
-    </w:p>
-    <w:p>
-      <w:pPr>
         <w:rPr>
           <w:sz w:val="40"/>
           <w:szCs w:val="40"/>
@@ -3704,13 +3628,13 @@
           <w:lang w:val="en-US"/>
         </w:rPr>
       </w:pPr>
+      <w:proofErr w:type="gramStart"/>
       <w:r>
         <w:rPr>
           <w:sz w:val="40"/>
           <w:szCs w:val="40"/>
           <w:lang w:val="en-US"/>
         </w:rPr>
-        <w:lastRenderedPageBreak/>
         <w:t>VI</w:t>
       </w:r>
       <w:r>
@@ -3729,6 +3653,7 @@
         </w:rPr>
         <w:t>.</w:t>
       </w:r>
+      <w:proofErr w:type="gramEnd"/>
     </w:p>
     <w:p>
       <w:pPr>
@@ -3761,6 +3686,7 @@
           <w:b/>
           <w:lang w:val="en-US"/>
         </w:rPr>
+        <w:lastRenderedPageBreak/>
         <w:t>Pre</w:t>
       </w:r>
       <w:r>
@@ -4000,12 +3926,425 @@
           <w:lang w:val="en-US"/>
         </w:rPr>
       </w:pPr>
+    </w:p>
+    <w:p>
+      <w:pPr>
+        <w:rPr>
+          <w:sz w:val="40"/>
+          <w:szCs w:val="40"/>
+          <w:lang w:val="en-US"/>
+        </w:rPr>
+      </w:pPr>
+      <w:proofErr w:type="gramStart"/>
+      <w:r>
+        <w:rPr>
+          <w:sz w:val="40"/>
+          <w:szCs w:val="40"/>
+          <w:lang w:val="en-US"/>
+        </w:rPr>
+        <w:t>VI</w:t>
+      </w:r>
+      <w:r>
+        <w:rPr>
+          <w:sz w:val="40"/>
+          <w:szCs w:val="40"/>
+          <w:lang w:val="en-US"/>
+        </w:rPr>
+        <w:t>I</w:t>
+      </w:r>
+      <w:r>
+        <w:rPr>
+          <w:sz w:val="40"/>
+          <w:szCs w:val="40"/>
+          <w:lang w:val="en-US"/>
+        </w:rPr>
+        <w:t>I</w:t>
+      </w:r>
+      <w:r>
+        <w:rPr>
+          <w:sz w:val="40"/>
+          <w:szCs w:val="40"/>
+          <w:lang w:val="en-US"/>
+        </w:rPr>
+        <w:t>.</w:t>
+      </w:r>
+      <w:proofErr w:type="gramEnd"/>
+    </w:p>
+    <w:p>
+      <w:pPr>
+        <w:rPr>
+          <w:lang w:val="en-US"/>
+        </w:rPr>
+      </w:pPr>
+      <w:r>
+        <w:rPr>
+          <w:b/>
+          <w:lang w:val="en-US"/>
+        </w:rPr>
+        <w:t>Goal</w:t>
+      </w:r>
+      <w:r>
+        <w:rPr>
+          <w:lang w:val="en-US"/>
+        </w:rPr>
+        <w:t xml:space="preserve">: </w:t>
+      </w:r>
+      <w:r>
+        <w:rPr>
+          <w:lang w:val="en-US"/>
+        </w:rPr>
+        <w:t>Create a pipeline.</w:t>
+      </w:r>
+    </w:p>
+    <w:p>
+      <w:pPr>
+        <w:rPr>
+          <w:lang w:val="en-US"/>
+        </w:rPr>
+      </w:pPr>
+      <w:r>
+        <w:rPr>
+          <w:b/>
+          <w:lang w:val="en-US"/>
+        </w:rPr>
+        <w:t>Pre</w:t>
+      </w:r>
+      <w:r>
+        <w:rPr>
+          <w:lang w:val="en-US"/>
+        </w:rPr>
+        <w:t xml:space="preserve">: There must be at </w:t>
+      </w:r>
+      <w:r>
+        <w:rPr>
+          <w:lang w:val="en-US"/>
+        </w:rPr>
+        <w:t>least two elements (sink</w:t>
+      </w:r>
+      <w:r>
+        <w:rPr>
+          <w:lang w:val="en-US"/>
+        </w:rPr>
+        <w:t>, pump</w:t>
+      </w:r>
+      <w:r>
+        <w:rPr>
+          <w:lang w:val="en-US"/>
+        </w:rPr>
+        <w:t>, splitter, merger)</w:t>
+      </w:r>
+      <w:r>
+        <w:rPr>
+          <w:lang w:val="en-US"/>
+        </w:rPr>
+        <w:t xml:space="preserve"> placed on the screen.</w:t>
+      </w:r>
+    </w:p>
+    <w:p>
+      <w:pPr>
+        <w:rPr>
+          <w:b/>
+          <w:lang w:val="en-US"/>
+        </w:rPr>
+      </w:pPr>
+      <w:r>
+        <w:rPr>
+          <w:b/>
+          <w:lang w:val="en-US"/>
+        </w:rPr>
+        <w:t>MSS:</w:t>
+      </w:r>
+    </w:p>
+    <w:p>
+      <w:pPr>
+        <w:pStyle w:val="ListParagraph"/>
+        <w:numPr>
+          <w:ilvl w:val="0"/>
+          <w:numId w:val="29"/>
+        </w:numPr>
+        <w:rPr>
+          <w:lang w:val="en-US"/>
+        </w:rPr>
+      </w:pPr>
+      <w:r>
+        <w:rPr>
+          <w:lang w:val="en-US"/>
+        </w:rPr>
+        <w:t>The actor selects the</w:t>
+      </w:r>
+      <w:r>
+        <w:rPr>
+          <w:lang w:val="en-US"/>
+        </w:rPr>
+        <w:t xml:space="preserve"> pipeline icon from the toolbar.</w:t>
+      </w:r>
+    </w:p>
+    <w:p>
+      <w:pPr>
+        <w:pStyle w:val="ListParagraph"/>
+        <w:numPr>
+          <w:ilvl w:val="0"/>
+          <w:numId w:val="29"/>
+        </w:numPr>
+        <w:rPr>
+          <w:lang w:val="en-US"/>
+        </w:rPr>
+      </w:pPr>
+      <w:r>
+        <w:rPr>
+          <w:lang w:val="en-US"/>
+        </w:rPr>
+        <w:t>The</w:t>
+      </w:r>
+      <w:r>
+        <w:rPr>
+          <w:lang w:val="en-US"/>
+        </w:rPr>
+        <w:t xml:space="preserve"> actor clicks on the element that he wishes to begin the pipeline from.</w:t>
+      </w:r>
+    </w:p>
+    <w:p>
+      <w:pPr>
+        <w:pStyle w:val="ListParagraph"/>
+        <w:numPr>
+          <w:ilvl w:val="0"/>
+          <w:numId w:val="29"/>
+        </w:numPr>
+        <w:rPr>
+          <w:lang w:val="en-US"/>
+        </w:rPr>
+      </w:pPr>
+      <w:r>
+        <w:rPr>
+          <w:lang w:val="en-US"/>
+        </w:rPr>
+        <w:t xml:space="preserve">The actor </w:t>
+      </w:r>
+      <w:r>
+        <w:rPr>
+          <w:lang w:val="en-US"/>
+        </w:rPr>
+        <w:t xml:space="preserve">presses on various points inside the picture box that represents the path of the pipeline. </w:t>
+      </w:r>
+    </w:p>
+    <w:p>
+      <w:pPr>
+        <w:pStyle w:val="ListParagraph"/>
+        <w:numPr>
+          <w:ilvl w:val="0"/>
+          <w:numId w:val="29"/>
+        </w:numPr>
+        <w:rPr>
+          <w:lang w:val="en-US"/>
+        </w:rPr>
+      </w:pPr>
+      <w:r>
+        <w:rPr>
+          <w:lang w:val="en-US"/>
+        </w:rPr>
+        <w:t>The system</w:t>
+      </w:r>
+      <w:r>
+        <w:rPr>
+          <w:lang w:val="en-US"/>
+        </w:rPr>
+        <w:t xml:space="preserve"> adds</w:t>
+      </w:r>
+      <w:r>
+        <w:rPr>
+          <w:lang w:val="en-US"/>
+        </w:rPr>
+        <w:t xml:space="preserve"> the </w:t>
+      </w:r>
+      <w:r>
+        <w:rPr>
+          <w:lang w:val="en-US"/>
+        </w:rPr>
+        <w:t>points to a list.</w:t>
+      </w:r>
+    </w:p>
+    <w:p>
+      <w:pPr>
+        <w:pStyle w:val="ListParagraph"/>
+        <w:numPr>
+          <w:ilvl w:val="0"/>
+          <w:numId w:val="29"/>
+        </w:numPr>
+        <w:rPr>
+          <w:lang w:val="en-US"/>
+        </w:rPr>
+      </w:pPr>
+      <w:r>
+        <w:rPr>
+          <w:lang w:val="en-US"/>
+        </w:rPr>
+        <w:t>The actor presses on the element that he wishes to end the pipeline at.</w:t>
+      </w:r>
+    </w:p>
+    <w:p>
+      <w:pPr>
+        <w:pStyle w:val="ListParagraph"/>
+        <w:numPr>
+          <w:ilvl w:val="0"/>
+          <w:numId w:val="29"/>
+        </w:numPr>
+        <w:rPr>
+          <w:lang w:val="en-US"/>
+        </w:rPr>
+      </w:pPr>
+      <w:r>
+        <w:rPr>
+          <w:lang w:val="en-US"/>
+        </w:rPr>
+        <w:t>The system draws the pipeline using the points and the start and end element.</w:t>
+      </w:r>
+    </w:p>
+    <w:p>
+      <w:pPr>
+        <w:pStyle w:val="ListParagraph"/>
+        <w:rPr>
+          <w:lang w:val="en-US"/>
+        </w:rPr>
+      </w:pPr>
+    </w:p>
+    <w:p>
+      <w:pPr>
+        <w:pStyle w:val="ListParagraph"/>
+        <w:rPr>
+          <w:lang w:val="en-US"/>
+        </w:rPr>
+      </w:pPr>
+    </w:p>
+    <w:p>
+      <w:pPr>
+        <w:pStyle w:val="ListParagraph"/>
+        <w:rPr>
+          <w:b/>
+          <w:lang w:val="en-US"/>
+        </w:rPr>
+      </w:pPr>
+      <w:r>
+        <w:rPr>
+          <w:b/>
+          <w:lang w:val="en-US"/>
+        </w:rPr>
+        <w:t>Extensions:</w:t>
+      </w:r>
+    </w:p>
+    <w:p>
+      <w:pPr>
+        <w:pStyle w:val="ListParagraph"/>
+        <w:ind w:left="1080"/>
+        <w:rPr>
+          <w:lang w:val="en-US"/>
+        </w:rPr>
+      </w:pPr>
+      <w:r>
+        <w:rPr>
+          <w:lang w:val="en-US"/>
+        </w:rPr>
+        <w:t>2</w:t>
+      </w:r>
+      <w:r>
+        <w:rPr>
+          <w:lang w:val="en-US"/>
+        </w:rPr>
+        <w:t xml:space="preserve">a: The </w:t>
+      </w:r>
+      <w:r>
+        <w:rPr>
+          <w:lang w:val="en-US"/>
+        </w:rPr>
+        <w:t>actor doesn’t press on an element.</w:t>
+      </w:r>
+    </w:p>
+    <w:p>
+      <w:pPr>
+        <w:pStyle w:val="ListParagraph"/>
+        <w:numPr>
+          <w:ilvl w:val="0"/>
+          <w:numId w:val="31"/>
+        </w:numPr>
+        <w:rPr>
+          <w:lang w:val="en-US"/>
+        </w:rPr>
+      </w:pPr>
+      <w:r>
+        <w:rPr>
+          <w:lang w:val="en-US"/>
+        </w:rPr>
+        <w:t>The system displays a warning.</w:t>
+      </w:r>
+    </w:p>
+    <w:p>
+      <w:pPr>
+        <w:pStyle w:val="ListParagraph"/>
+        <w:numPr>
+          <w:ilvl w:val="0"/>
+          <w:numId w:val="31"/>
+        </w:numPr>
+        <w:rPr>
+          <w:lang w:val="en-US"/>
+        </w:rPr>
+      </w:pPr>
+      <w:r>
+        <w:rPr>
+          <w:lang w:val="en-US"/>
+        </w:rPr>
+        <w:t xml:space="preserve">The actor </w:t>
+      </w:r>
+      <w:r>
+        <w:rPr>
+          <w:lang w:val="en-US"/>
+        </w:rPr>
+        <w:t>is returned at MSS-step 1</w:t>
+      </w:r>
+      <w:r>
+        <w:rPr>
+          <w:lang w:val="en-US"/>
+        </w:rPr>
+        <w:t>.</w:t>
+      </w:r>
+    </w:p>
+    <w:p>
+      <w:pPr>
+        <w:ind w:left="1416"/>
+        <w:rPr>
+          <w:lang w:val="en-US"/>
+        </w:rPr>
+      </w:pPr>
+      <w:bookmarkStart w:id="2" w:name="_GoBack"/>
+      <w:bookmarkEnd w:id="2"/>
       <w:r>
         <w:rPr>
           <w:lang w:val="en-US"/>
         </w:rPr>
         <w:t xml:space="preserve"> </w:t>
       </w:r>
+    </w:p>
+    <w:p>
+      <w:pPr>
+        <w:pStyle w:val="ListParagraph"/>
+        <w:ind w:left="1770"/>
+        <w:rPr>
+          <w:lang w:val="en-US"/>
+        </w:rPr>
+      </w:pPr>
+      <w:r>
+        <w:rPr>
+          <w:lang w:val="en-US"/>
+        </w:rPr>
+        <w:t xml:space="preserve"> </w:t>
+      </w:r>
+    </w:p>
+    <w:p>
+      <w:pPr>
+        <w:pStyle w:val="ListParagraph"/>
+        <w:ind w:left="1770"/>
+        <w:rPr>
+          <w:lang w:val="en-US"/>
+        </w:rPr>
+      </w:pPr>
     </w:p>
     <w:p>
       <w:pPr>
@@ -4022,14 +4361,14 @@
           <w:lang w:val="en-US"/>
         </w:rPr>
       </w:pPr>
-      <w:bookmarkStart w:id="2" w:name="_Toc435961586"/>
+      <w:bookmarkStart w:id="3" w:name="_Toc435961586"/>
       <w:r>
         <w:rPr>
           <w:lang w:val="en-US"/>
         </w:rPr>
         <w:t>User Interface</w:t>
       </w:r>
-      <w:bookmarkEnd w:id="2"/>
+      <w:bookmarkEnd w:id="3"/>
     </w:p>
     <w:p>
       <w:pPr>
@@ -4049,6 +4388,7 @@
         <w:rPr>
           <w:lang w:val="en-US"/>
         </w:rPr>
+        <w:lastRenderedPageBreak/>
         <w:t>Below is given the design that we will be using for our application.</w:t>
       </w:r>
       <w:r>
@@ -4074,9 +4414,8 @@
       <w:r>
         <w:rPr>
           <w:noProof/>
-          <w:lang w:val="en-US"/>
-        </w:rPr>
-        <w:lastRenderedPageBreak/>
+          <w:lang w:eastAsia="bg-BG"/>
+        </w:rPr>
         <w:drawing>
           <wp:inline distT="0" distB="0" distL="0" distR="0" wp14:anchorId="6622DB38" wp14:editId="6240E6E2">
             <wp:extent cx="5762625" cy="4114800"/>
@@ -4185,14 +4524,14 @@
           <w:lang w:val="en-US"/>
         </w:rPr>
       </w:pPr>
-      <w:bookmarkStart w:id="3" w:name="_Toc435961587"/>
+      <w:bookmarkStart w:id="4" w:name="_Toc435961587"/>
       <w:r>
         <w:rPr>
           <w:lang w:val="en-US"/>
         </w:rPr>
         <w:t>Nonfunctional requirements</w:t>
       </w:r>
-      <w:bookmarkEnd w:id="3"/>
+      <w:bookmarkEnd w:id="4"/>
     </w:p>
     <w:p>
       <w:pPr>
@@ -4224,6 +4563,7 @@
         <w:rPr>
           <w:lang w:val="en-US"/>
         </w:rPr>
+        <w:lastRenderedPageBreak/>
         <w:tab/>
         <w:t xml:space="preserve">The software system will </w:t>
       </w:r>
@@ -4291,7 +4631,6 @@
           <w:i/>
           <w:lang w:val="en-US"/>
         </w:rPr>
-        <w:lastRenderedPageBreak/>
         <w:t>Half of the incoming fuel leaves the splitter via the upper output and half of it via the lower output</w:t>
       </w:r>
     </w:p>
@@ -4478,8 +4817,6 @@
         </w:rPr>
         <w:t xml:space="preserve"> The system will insure maintainability by being able to add and remove components, recoverability by saving and loading a file, capacity by adding as many elements as wanted and reliability by assuring the user that the application will not crash at unexpected times.</w:t>
       </w:r>
-      <w:bookmarkStart w:id="4" w:name="_GoBack"/>
-      <w:bookmarkEnd w:id="4"/>
     </w:p>
     <w:p>
       <w:pPr>
@@ -4507,7 +4844,7 @@
 </file>
 
 <file path=word/endnotes.xml><?xml version="1.0" encoding="utf-8"?>
-<w:endnotes xmlns:wpc="http://schemas.microsoft.com/office/word/2010/wordprocessingCanvas" xmlns:mo="http://schemas.microsoft.com/office/mac/office/2008/main" xmlns:mc="http://schemas.openxmlformats.org/markup-compatibility/2006" xmlns:mv="urn:schemas-microsoft-com:mac:vml" xmlns:o="urn:schemas-microsoft-com:office:office" xmlns:r="http://schemas.openxmlformats.org/officeDocument/2006/relationships" xmlns:m="http://schemas.openxmlformats.org/officeDocument/2006/math" xmlns:v="urn:schemas-microsoft-com:vml" xmlns:wp14="http://schemas.microsoft.com/office/word/2010/wordprocessingDrawing" xmlns:wp="http://schemas.openxmlformats.org/drawingml/2006/wordprocessingDrawing" xmlns:w10="urn:schemas-microsoft-com:office:word" xmlns:w="http://schemas.openxmlformats.org/wordprocessingml/2006/main" xmlns:w14="http://schemas.microsoft.com/office/word/2010/wordml" xmlns:wpg="http://schemas.microsoft.com/office/word/2010/wordprocessingGroup" xmlns:wpi="http://schemas.microsoft.com/office/word/2010/wordprocessingInk" xmlns:wne="http://schemas.microsoft.com/office/word/2006/wordml" xmlns:wps="http://schemas.microsoft.com/office/word/2010/wordprocessingShape" mc:Ignorable="w14 wp14">
+<w:endnotes xmlns:wpc="http://schemas.microsoft.com/office/word/2010/wordprocessingCanvas" xmlns:mc="http://schemas.openxmlformats.org/markup-compatibility/2006" xmlns:o="urn:schemas-microsoft-com:office:office" xmlns:r="http://schemas.openxmlformats.org/officeDocument/2006/relationships" xmlns:m="http://schemas.openxmlformats.org/officeDocument/2006/math" xmlns:v="urn:schemas-microsoft-com:vml" xmlns:wp14="http://schemas.microsoft.com/office/word/2010/wordprocessingDrawing" xmlns:wp="http://schemas.openxmlformats.org/drawingml/2006/wordprocessingDrawing" xmlns:w10="urn:schemas-microsoft-com:office:word" xmlns:w="http://schemas.openxmlformats.org/wordprocessingml/2006/main" xmlns:w14="http://schemas.microsoft.com/office/word/2010/wordml" xmlns:wpg="http://schemas.microsoft.com/office/word/2010/wordprocessingGroup" xmlns:wpi="http://schemas.microsoft.com/office/word/2010/wordprocessingInk" xmlns:wne="http://schemas.microsoft.com/office/word/2006/wordml" xmlns:wps="http://schemas.microsoft.com/office/word/2010/wordprocessingShape" mc:Ignorable="w14 wp14">
   <w:endnote w:type="separator" w:id="-1">
     <w:p>
       <w:pPr>
@@ -4532,7 +4869,7 @@
 </file>
 
 <file path=word/footer1.xml><?xml version="1.0" encoding="utf-8"?>
-<w:ftr xmlns:wpc="http://schemas.microsoft.com/office/word/2010/wordprocessingCanvas" xmlns:mo="http://schemas.microsoft.com/office/mac/office/2008/main" xmlns:mc="http://schemas.openxmlformats.org/markup-compatibility/2006" xmlns:mv="urn:schemas-microsoft-com:mac:vml" xmlns:o="urn:schemas-microsoft-com:office:office" xmlns:r="http://schemas.openxmlformats.org/officeDocument/2006/relationships" xmlns:m="http://schemas.openxmlformats.org/officeDocument/2006/math" xmlns:v="urn:schemas-microsoft-com:vml" xmlns:wp14="http://schemas.microsoft.com/office/word/2010/wordprocessingDrawing" xmlns:wp="http://schemas.openxmlformats.org/drawingml/2006/wordprocessingDrawing" xmlns:w10="urn:schemas-microsoft-com:office:word" xmlns:w="http://schemas.openxmlformats.org/wordprocessingml/2006/main" xmlns:w14="http://schemas.microsoft.com/office/word/2010/wordml" xmlns:wpg="http://schemas.microsoft.com/office/word/2010/wordprocessingGroup" xmlns:wpi="http://schemas.microsoft.com/office/word/2010/wordprocessingInk" xmlns:wne="http://schemas.microsoft.com/office/word/2006/wordml" xmlns:wps="http://schemas.microsoft.com/office/word/2010/wordprocessingShape" mc:Ignorable="w14 wp14">
+<w:ftr xmlns:wpc="http://schemas.microsoft.com/office/word/2010/wordprocessingCanvas" xmlns:mc="http://schemas.openxmlformats.org/markup-compatibility/2006" xmlns:o="urn:schemas-microsoft-com:office:office" xmlns:r="http://schemas.openxmlformats.org/officeDocument/2006/relationships" xmlns:m="http://schemas.openxmlformats.org/officeDocument/2006/math" xmlns:v="urn:schemas-microsoft-com:vml" xmlns:wp14="http://schemas.microsoft.com/office/word/2010/wordprocessingDrawing" xmlns:wp="http://schemas.openxmlformats.org/drawingml/2006/wordprocessingDrawing" xmlns:w10="urn:schemas-microsoft-com:office:word" xmlns:w="http://schemas.openxmlformats.org/wordprocessingml/2006/main" xmlns:w14="http://schemas.microsoft.com/office/word/2010/wordml" xmlns:wpg="http://schemas.microsoft.com/office/word/2010/wordprocessingGroup" xmlns:wpi="http://schemas.microsoft.com/office/word/2010/wordprocessingInk" xmlns:wne="http://schemas.microsoft.com/office/word/2006/wordml" xmlns:wps="http://schemas.microsoft.com/office/word/2010/wordprocessingShape" mc:Ignorable="w14 wp14">
   <w:sdt>
     <w:sdtPr>
       <w:id w:val="1233737173"/>
@@ -4574,7 +4911,7 @@
             <w:bCs/>
             <w:noProof/>
           </w:rPr>
-          <w:t>8</w:t>
+          <w:t>5</w:t>
         </w:r>
         <w:r>
           <w:rPr>
@@ -4610,7 +4947,7 @@
 </file>
 
 <file path=word/footnotes.xml><?xml version="1.0" encoding="utf-8"?>
-<w:footnotes xmlns:wpc="http://schemas.microsoft.com/office/word/2010/wordprocessingCanvas" xmlns:mo="http://schemas.microsoft.com/office/mac/office/2008/main" xmlns:mc="http://schemas.openxmlformats.org/markup-compatibility/2006" xmlns:mv="urn:schemas-microsoft-com:mac:vml" xmlns:o="urn:schemas-microsoft-com:office:office" xmlns:r="http://schemas.openxmlformats.org/officeDocument/2006/relationships" xmlns:m="http://schemas.openxmlformats.org/officeDocument/2006/math" xmlns:v="urn:schemas-microsoft-com:vml" xmlns:wp14="http://schemas.microsoft.com/office/word/2010/wordprocessingDrawing" xmlns:wp="http://schemas.openxmlformats.org/drawingml/2006/wordprocessingDrawing" xmlns:w10="urn:schemas-microsoft-com:office:word" xmlns:w="http://schemas.openxmlformats.org/wordprocessingml/2006/main" xmlns:w14="http://schemas.microsoft.com/office/word/2010/wordml" xmlns:wpg="http://schemas.microsoft.com/office/word/2010/wordprocessingGroup" xmlns:wpi="http://schemas.microsoft.com/office/word/2010/wordprocessingInk" xmlns:wne="http://schemas.microsoft.com/office/word/2006/wordml" xmlns:wps="http://schemas.microsoft.com/office/word/2010/wordprocessingShape" mc:Ignorable="w14 wp14">
+<w:footnotes xmlns:wpc="http://schemas.microsoft.com/office/word/2010/wordprocessingCanvas" xmlns:mc="http://schemas.openxmlformats.org/markup-compatibility/2006" xmlns:o="urn:schemas-microsoft-com:office:office" xmlns:r="http://schemas.openxmlformats.org/officeDocument/2006/relationships" xmlns:m="http://schemas.openxmlformats.org/officeDocument/2006/math" xmlns:v="urn:schemas-microsoft-com:vml" xmlns:wp14="http://schemas.microsoft.com/office/word/2010/wordprocessingDrawing" xmlns:wp="http://schemas.openxmlformats.org/drawingml/2006/wordprocessingDrawing" xmlns:w10="urn:schemas-microsoft-com:office:word" xmlns:w="http://schemas.openxmlformats.org/wordprocessingml/2006/main" xmlns:w14="http://schemas.microsoft.com/office/word/2010/wordml" xmlns:wpg="http://schemas.microsoft.com/office/word/2010/wordprocessingGroup" xmlns:wpi="http://schemas.microsoft.com/office/word/2010/wordprocessingInk" xmlns:wne="http://schemas.microsoft.com/office/word/2006/wordml" xmlns:wps="http://schemas.microsoft.com/office/word/2010/wordprocessingShape" mc:Ignorable="w14 wp14">
   <w:footnote w:type="separator" w:id="-1">
     <w:p>
       <w:pPr>
@@ -4635,7 +4972,7 @@
 </file>
 
 <file path=word/numbering.xml><?xml version="1.0" encoding="utf-8"?>
-<w:numbering xmlns:wpc="http://schemas.microsoft.com/office/word/2010/wordprocessingCanvas" xmlns:mo="http://schemas.microsoft.com/office/mac/office/2008/main" xmlns:mc="http://schemas.openxmlformats.org/markup-compatibility/2006" xmlns:mv="urn:schemas-microsoft-com:mac:vml" xmlns:o="urn:schemas-microsoft-com:office:office" xmlns:r="http://schemas.openxmlformats.org/officeDocument/2006/relationships" xmlns:m="http://schemas.openxmlformats.org/officeDocument/2006/math" xmlns:v="urn:schemas-microsoft-com:vml" xmlns:wp14="http://schemas.microsoft.com/office/word/2010/wordprocessingDrawing" xmlns:wp="http://schemas.openxmlformats.org/drawingml/2006/wordprocessingDrawing" xmlns:w10="urn:schemas-microsoft-com:office:word" xmlns:w="http://schemas.openxmlformats.org/wordprocessingml/2006/main" xmlns:w14="http://schemas.microsoft.com/office/word/2010/wordml" xmlns:wpg="http://schemas.microsoft.com/office/word/2010/wordprocessingGroup" xmlns:wpi="http://schemas.microsoft.com/office/word/2010/wordprocessingInk" xmlns:wne="http://schemas.microsoft.com/office/word/2006/wordml" xmlns:wps="http://schemas.microsoft.com/office/word/2010/wordprocessingShape" mc:Ignorable="w14 wp14">
+<w:numbering xmlns:wpc="http://schemas.microsoft.com/office/word/2010/wordprocessingCanvas" xmlns:mc="http://schemas.openxmlformats.org/markup-compatibility/2006" xmlns:o="urn:schemas-microsoft-com:office:office" xmlns:r="http://schemas.openxmlformats.org/officeDocument/2006/relationships" xmlns:m="http://schemas.openxmlformats.org/officeDocument/2006/math" xmlns:v="urn:schemas-microsoft-com:vml" xmlns:wp14="http://schemas.microsoft.com/office/word/2010/wordprocessingDrawing" xmlns:wp="http://schemas.openxmlformats.org/drawingml/2006/wordprocessingDrawing" xmlns:w10="urn:schemas-microsoft-com:office:word" xmlns:w="http://schemas.openxmlformats.org/wordprocessingml/2006/main" xmlns:w14="http://schemas.microsoft.com/office/word/2010/wordml" xmlns:wpg="http://schemas.microsoft.com/office/word/2010/wordprocessingGroup" xmlns:wpi="http://schemas.microsoft.com/office/word/2010/wordprocessingInk" xmlns:wne="http://schemas.microsoft.com/office/word/2006/wordml" xmlns:wps="http://schemas.microsoft.com/office/word/2010/wordprocessingShape" mc:Ignorable="w14 wp14">
   <w:abstractNum w:abstractNumId="0">
     <w:nsid w:val="065945DB"/>
     <w:multiLevelType w:val="hybridMultilevel"/>
@@ -5261,6 +5598,95 @@
     </w:lvl>
   </w:abstractNum>
   <w:abstractNum w:abstractNumId="7">
+    <w:nsid w:val="3A0F1045"/>
+    <w:multiLevelType w:val="hybridMultilevel"/>
+    <w:tmpl w:val="C0949B8A"/>
+    <w:lvl w:ilvl="0" w:tplc="07EAD4A0">
+      <w:start w:val="1"/>
+      <w:numFmt w:val="decimal"/>
+      <w:lvlText w:val="%1."/>
+      <w:lvlJc w:val="left"/>
+      <w:pPr>
+        <w:ind w:left="1068" w:hanging="360"/>
+      </w:pPr>
+      <w:rPr>
+        <w:rFonts w:hint="default"/>
+      </w:rPr>
+    </w:lvl>
+    <w:lvl w:ilvl="1" w:tplc="04020019" w:tentative="1">
+      <w:start w:val="1"/>
+      <w:numFmt w:val="lowerLetter"/>
+      <w:lvlText w:val="%2."/>
+      <w:lvlJc w:val="left"/>
+      <w:pPr>
+        <w:ind w:left="1788" w:hanging="360"/>
+      </w:pPr>
+    </w:lvl>
+    <w:lvl w:ilvl="2" w:tplc="0402001B" w:tentative="1">
+      <w:start w:val="1"/>
+      <w:numFmt w:val="lowerRoman"/>
+      <w:lvlText w:val="%3."/>
+      <w:lvlJc w:val="right"/>
+      <w:pPr>
+        <w:ind w:left="2508" w:hanging="180"/>
+      </w:pPr>
+    </w:lvl>
+    <w:lvl w:ilvl="3" w:tplc="0402000F" w:tentative="1">
+      <w:start w:val="1"/>
+      <w:numFmt w:val="decimal"/>
+      <w:lvlText w:val="%4."/>
+      <w:lvlJc w:val="left"/>
+      <w:pPr>
+        <w:ind w:left="3228" w:hanging="360"/>
+      </w:pPr>
+    </w:lvl>
+    <w:lvl w:ilvl="4" w:tplc="04020019" w:tentative="1">
+      <w:start w:val="1"/>
+      <w:numFmt w:val="lowerLetter"/>
+      <w:lvlText w:val="%5."/>
+      <w:lvlJc w:val="left"/>
+      <w:pPr>
+        <w:ind w:left="3948" w:hanging="360"/>
+      </w:pPr>
+    </w:lvl>
+    <w:lvl w:ilvl="5" w:tplc="0402001B" w:tentative="1">
+      <w:start w:val="1"/>
+      <w:numFmt w:val="lowerRoman"/>
+      <w:lvlText w:val="%6."/>
+      <w:lvlJc w:val="right"/>
+      <w:pPr>
+        <w:ind w:left="4668" w:hanging="180"/>
+      </w:pPr>
+    </w:lvl>
+    <w:lvl w:ilvl="6" w:tplc="0402000F" w:tentative="1">
+      <w:start w:val="1"/>
+      <w:numFmt w:val="decimal"/>
+      <w:lvlText w:val="%7."/>
+      <w:lvlJc w:val="left"/>
+      <w:pPr>
+        <w:ind w:left="5388" w:hanging="360"/>
+      </w:pPr>
+    </w:lvl>
+    <w:lvl w:ilvl="7" w:tplc="04020019" w:tentative="1">
+      <w:start w:val="1"/>
+      <w:numFmt w:val="lowerLetter"/>
+      <w:lvlText w:val="%8."/>
+      <w:lvlJc w:val="left"/>
+      <w:pPr>
+        <w:ind w:left="6108" w:hanging="360"/>
+      </w:pPr>
+    </w:lvl>
+    <w:lvl w:ilvl="8" w:tplc="0402001B" w:tentative="1">
+      <w:start w:val="1"/>
+      <w:numFmt w:val="lowerRoman"/>
+      <w:lvlText w:val="%9."/>
+      <w:lvlJc w:val="right"/>
+      <w:pPr>
+        <w:ind w:left="6828" w:hanging="180"/>
+      </w:pPr>
+    </w:lvl>
+  </w:abstractNum>
+  <w:abstractNum w:abstractNumId="8">
     <w:nsid w:val="3B336073"/>
     <w:multiLevelType w:val="hybridMultilevel"/>
     <w:tmpl w:val="CED66218"/>
@@ -5349,7 +5775,7 @@
       </w:pPr>
     </w:lvl>
   </w:abstractNum>
-  <w:abstractNum w:abstractNumId="8">
+  <w:abstractNum w:abstractNumId="9">
     <w:nsid w:val="3BD813D7"/>
     <w:multiLevelType w:val="hybridMultilevel"/>
     <w:tmpl w:val="C538AAE6"/>
@@ -5438,7 +5864,96 @@
       </w:pPr>
     </w:lvl>
   </w:abstractNum>
-  <w:abstractNum w:abstractNumId="9">
+  <w:abstractNum w:abstractNumId="10">
+    <w:nsid w:val="3C0C6540"/>
+    <w:multiLevelType w:val="hybridMultilevel"/>
+    <w:tmpl w:val="E1E833DA"/>
+    <w:lvl w:ilvl="0" w:tplc="2E6C4106">
+      <w:start w:val="1"/>
+      <w:numFmt w:val="decimal"/>
+      <w:lvlText w:val="%1."/>
+      <w:lvlJc w:val="left"/>
+      <w:pPr>
+        <w:ind w:left="1776" w:hanging="360"/>
+      </w:pPr>
+      <w:rPr>
+        <w:rFonts w:hint="default"/>
+      </w:rPr>
+    </w:lvl>
+    <w:lvl w:ilvl="1" w:tplc="04020019" w:tentative="1">
+      <w:start w:val="1"/>
+      <w:numFmt w:val="lowerLetter"/>
+      <w:lvlText w:val="%2."/>
+      <w:lvlJc w:val="left"/>
+      <w:pPr>
+        <w:ind w:left="2496" w:hanging="360"/>
+      </w:pPr>
+    </w:lvl>
+    <w:lvl w:ilvl="2" w:tplc="0402001B" w:tentative="1">
+      <w:start w:val="1"/>
+      <w:numFmt w:val="lowerRoman"/>
+      <w:lvlText w:val="%3."/>
+      <w:lvlJc w:val="right"/>
+      <w:pPr>
+        <w:ind w:left="3216" w:hanging="180"/>
+      </w:pPr>
+    </w:lvl>
+    <w:lvl w:ilvl="3" w:tplc="0402000F" w:tentative="1">
+      <w:start w:val="1"/>
+      <w:numFmt w:val="decimal"/>
+      <w:lvlText w:val="%4."/>
+      <w:lvlJc w:val="left"/>
+      <w:pPr>
+        <w:ind w:left="3936" w:hanging="360"/>
+      </w:pPr>
+    </w:lvl>
+    <w:lvl w:ilvl="4" w:tplc="04020019" w:tentative="1">
+      <w:start w:val="1"/>
+      <w:numFmt w:val="lowerLetter"/>
+      <w:lvlText w:val="%5."/>
+      <w:lvlJc w:val="left"/>
+      <w:pPr>
+        <w:ind w:left="4656" w:hanging="360"/>
+      </w:pPr>
+    </w:lvl>
+    <w:lvl w:ilvl="5" w:tplc="0402001B" w:tentative="1">
+      <w:start w:val="1"/>
+      <w:numFmt w:val="lowerRoman"/>
+      <w:lvlText w:val="%6."/>
+      <w:lvlJc w:val="right"/>
+      <w:pPr>
+        <w:ind w:left="5376" w:hanging="180"/>
+      </w:pPr>
+    </w:lvl>
+    <w:lvl w:ilvl="6" w:tplc="0402000F" w:tentative="1">
+      <w:start w:val="1"/>
+      <w:numFmt w:val="decimal"/>
+      <w:lvlText w:val="%7."/>
+      <w:lvlJc w:val="left"/>
+      <w:pPr>
+        <w:ind w:left="6096" w:hanging="360"/>
+      </w:pPr>
+    </w:lvl>
+    <w:lvl w:ilvl="7" w:tplc="04020019" w:tentative="1">
+      <w:start w:val="1"/>
+      <w:numFmt w:val="lowerLetter"/>
+      <w:lvlText w:val="%8."/>
+      <w:lvlJc w:val="left"/>
+      <w:pPr>
+        <w:ind w:left="6816" w:hanging="360"/>
+      </w:pPr>
+    </w:lvl>
+    <w:lvl w:ilvl="8" w:tplc="0402001B" w:tentative="1">
+      <w:start w:val="1"/>
+      <w:numFmt w:val="lowerRoman"/>
+      <w:lvlText w:val="%9."/>
+      <w:lvlJc w:val="right"/>
+      <w:pPr>
+        <w:ind w:left="7536" w:hanging="180"/>
+      </w:pPr>
+    </w:lvl>
+  </w:abstractNum>
+  <w:abstractNum w:abstractNumId="11">
     <w:nsid w:val="3FF43EDA"/>
     <w:multiLevelType w:val="hybridMultilevel"/>
     <w:tmpl w:val="4C70D4F2"/>
@@ -5527,7 +6042,7 @@
       </w:pPr>
     </w:lvl>
   </w:abstractNum>
-  <w:abstractNum w:abstractNumId="10">
+  <w:abstractNum w:abstractNumId="12">
     <w:nsid w:val="46097B21"/>
     <w:multiLevelType w:val="hybridMultilevel"/>
     <w:tmpl w:val="B5CE34B4"/>
@@ -5616,7 +6131,99 @@
       </w:pPr>
     </w:lvl>
   </w:abstractNum>
-  <w:abstractNum w:abstractNumId="11">
+  <w:abstractNum w:abstractNumId="13">
+    <w:nsid w:val="49575DEF"/>
+    <w:multiLevelType w:val="hybridMultilevel"/>
+    <w:tmpl w:val="3EBE609E"/>
+    <w:lvl w:ilvl="0" w:tplc="0402000F">
+      <w:start w:val="1"/>
+      <w:numFmt w:val="decimal"/>
+      <w:lvlText w:val="%1."/>
+      <w:lvlJc w:val="left"/>
+      <w:pPr>
+        <w:ind w:left="720" w:hanging="360"/>
+      </w:pPr>
+      <w:rPr>
+        <w:rFonts w:hint="default"/>
+      </w:rPr>
+    </w:lvl>
+    <w:lvl w:ilvl="1" w:tplc="FED4D3D0">
+      <w:start w:val="1"/>
+      <w:numFmt w:val="decimal"/>
+      <w:lvlText w:val="%2."/>
+      <w:lvlJc w:val="left"/>
+      <w:pPr>
+        <w:ind w:left="1440" w:hanging="360"/>
+      </w:pPr>
+      <w:rPr>
+        <w:rFonts w:asciiTheme="minorHAnsi" w:eastAsiaTheme="minorHAnsi" w:hAnsiTheme="minorHAnsi" w:cstheme="minorBidi"/>
+      </w:rPr>
+    </w:lvl>
+    <w:lvl w:ilvl="2" w:tplc="0402001B">
+      <w:start w:val="1"/>
+      <w:numFmt w:val="lowerRoman"/>
+      <w:lvlText w:val="%3."/>
+      <w:lvlJc w:val="right"/>
+      <w:pPr>
+        <w:ind w:left="2160" w:hanging="180"/>
+      </w:pPr>
+    </w:lvl>
+    <w:lvl w:ilvl="3" w:tplc="0402000F" w:tentative="1">
+      <w:start w:val="1"/>
+      <w:numFmt w:val="decimal"/>
+      <w:lvlText w:val="%4."/>
+      <w:lvlJc w:val="left"/>
+      <w:pPr>
+        <w:ind w:left="2880" w:hanging="360"/>
+      </w:pPr>
+    </w:lvl>
+    <w:lvl w:ilvl="4" w:tplc="04020019" w:tentative="1">
+      <w:start w:val="1"/>
+      <w:numFmt w:val="lowerLetter"/>
+      <w:lvlText w:val="%5."/>
+      <w:lvlJc w:val="left"/>
+      <w:pPr>
+        <w:ind w:left="3600" w:hanging="360"/>
+      </w:pPr>
+    </w:lvl>
+    <w:lvl w:ilvl="5" w:tplc="0402001B" w:tentative="1">
+      <w:start w:val="1"/>
+      <w:numFmt w:val="lowerRoman"/>
+      <w:lvlText w:val="%6."/>
+      <w:lvlJc w:val="right"/>
+      <w:pPr>
+        <w:ind w:left="4320" w:hanging="180"/>
+      </w:pPr>
+    </w:lvl>
+    <w:lvl w:ilvl="6" w:tplc="0402000F" w:tentative="1">
+      <w:start w:val="1"/>
+      <w:numFmt w:val="decimal"/>
+      <w:lvlText w:val="%7."/>
+      <w:lvlJc w:val="left"/>
+      <w:pPr>
+        <w:ind w:left="5040" w:hanging="360"/>
+      </w:pPr>
+    </w:lvl>
+    <w:lvl w:ilvl="7" w:tplc="04020019" w:tentative="1">
+      <w:start w:val="1"/>
+      <w:numFmt w:val="lowerLetter"/>
+      <w:lvlText w:val="%8."/>
+      <w:lvlJc w:val="left"/>
+      <w:pPr>
+        <w:ind w:left="5760" w:hanging="360"/>
+      </w:pPr>
+    </w:lvl>
+    <w:lvl w:ilvl="8" w:tplc="0402001B" w:tentative="1">
+      <w:start w:val="1"/>
+      <w:numFmt w:val="lowerRoman"/>
+      <w:lvlText w:val="%9."/>
+      <w:lvlJc w:val="right"/>
+      <w:pPr>
+        <w:ind w:left="6480" w:hanging="180"/>
+      </w:pPr>
+    </w:lvl>
+  </w:abstractNum>
+  <w:abstractNum w:abstractNumId="14">
     <w:nsid w:val="499E6F63"/>
     <w:multiLevelType w:val="hybridMultilevel"/>
     <w:tmpl w:val="9712FE5C"/>
@@ -5705,7 +6312,7 @@
       </w:pPr>
     </w:lvl>
   </w:abstractNum>
-  <w:abstractNum w:abstractNumId="12">
+  <w:abstractNum w:abstractNumId="15">
     <w:nsid w:val="4BEE2B1C"/>
     <w:multiLevelType w:val="hybridMultilevel"/>
     <w:tmpl w:val="AB94E596"/>
@@ -5794,7 +6401,7 @@
       </w:pPr>
     </w:lvl>
   </w:abstractNum>
-  <w:abstractNum w:abstractNumId="13">
+  <w:abstractNum w:abstractNumId="16">
     <w:nsid w:val="4EB53A83"/>
     <w:multiLevelType w:val="hybridMultilevel"/>
     <w:tmpl w:val="3F0AD800"/>
@@ -5883,7 +6490,7 @@
       </w:pPr>
     </w:lvl>
   </w:abstractNum>
-  <w:abstractNum w:abstractNumId="14">
+  <w:abstractNum w:abstractNumId="17">
     <w:nsid w:val="52886FE6"/>
     <w:multiLevelType w:val="hybridMultilevel"/>
     <w:tmpl w:val="C538AAE6"/>
@@ -5972,7 +6579,7 @@
       </w:pPr>
     </w:lvl>
   </w:abstractNum>
-  <w:abstractNum w:abstractNumId="15">
+  <w:abstractNum w:abstractNumId="18">
     <w:nsid w:val="57F06425"/>
     <w:multiLevelType w:val="hybridMultilevel"/>
     <w:tmpl w:val="61240994"/>
@@ -6061,7 +6668,96 @@
       </w:pPr>
     </w:lvl>
   </w:abstractNum>
-  <w:abstractNum w:abstractNumId="16">
+  <w:abstractNum w:abstractNumId="19">
+    <w:nsid w:val="598C0F15"/>
+    <w:multiLevelType w:val="hybridMultilevel"/>
+    <w:tmpl w:val="4F9EE39E"/>
+    <w:lvl w:ilvl="0" w:tplc="30F20A94">
+      <w:start w:val="1"/>
+      <w:numFmt w:val="decimal"/>
+      <w:lvlText w:val="%1."/>
+      <w:lvlJc w:val="left"/>
+      <w:pPr>
+        <w:ind w:left="1080" w:hanging="360"/>
+      </w:pPr>
+      <w:rPr>
+        <w:rFonts w:hint="default"/>
+      </w:rPr>
+    </w:lvl>
+    <w:lvl w:ilvl="1" w:tplc="04020019" w:tentative="1">
+      <w:start w:val="1"/>
+      <w:numFmt w:val="lowerLetter"/>
+      <w:lvlText w:val="%2."/>
+      <w:lvlJc w:val="left"/>
+      <w:pPr>
+        <w:ind w:left="1800" w:hanging="360"/>
+      </w:pPr>
+    </w:lvl>
+    <w:lvl w:ilvl="2" w:tplc="0402001B" w:tentative="1">
+      <w:start w:val="1"/>
+      <w:numFmt w:val="lowerRoman"/>
+      <w:lvlText w:val="%3."/>
+      <w:lvlJc w:val="right"/>
+      <w:pPr>
+        <w:ind w:left="2520" w:hanging="180"/>
+      </w:pPr>
+    </w:lvl>
+    <w:lvl w:ilvl="3" w:tplc="0402000F" w:tentative="1">
+      <w:start w:val="1"/>
+      <w:numFmt w:val="decimal"/>
+      <w:lvlText w:val="%4."/>
+      <w:lvlJc w:val="left"/>
+      <w:pPr>
+        <w:ind w:left="3240" w:hanging="360"/>
+      </w:pPr>
+    </w:lvl>
+    <w:lvl w:ilvl="4" w:tplc="04020019" w:tentative="1">
+      <w:start w:val="1"/>
+      <w:numFmt w:val="lowerLetter"/>
+      <w:lvlText w:val="%5."/>
+      <w:lvlJc w:val="left"/>
+      <w:pPr>
+        <w:ind w:left="3960" w:hanging="360"/>
+      </w:pPr>
+    </w:lvl>
+    <w:lvl w:ilvl="5" w:tplc="0402001B" w:tentative="1">
+      <w:start w:val="1"/>
+      <w:numFmt w:val="lowerRoman"/>
+      <w:lvlText w:val="%6."/>
+      <w:lvlJc w:val="right"/>
+      <w:pPr>
+        <w:ind w:left="4680" w:hanging="180"/>
+      </w:pPr>
+    </w:lvl>
+    <w:lvl w:ilvl="6" w:tplc="0402000F" w:tentative="1">
+      <w:start w:val="1"/>
+      <w:numFmt w:val="decimal"/>
+      <w:lvlText w:val="%7."/>
+      <w:lvlJc w:val="left"/>
+      <w:pPr>
+        <w:ind w:left="5400" w:hanging="360"/>
+      </w:pPr>
+    </w:lvl>
+    <w:lvl w:ilvl="7" w:tplc="04020019" w:tentative="1">
+      <w:start w:val="1"/>
+      <w:numFmt w:val="lowerLetter"/>
+      <w:lvlText w:val="%8."/>
+      <w:lvlJc w:val="left"/>
+      <w:pPr>
+        <w:ind w:left="6120" w:hanging="360"/>
+      </w:pPr>
+    </w:lvl>
+    <w:lvl w:ilvl="8" w:tplc="0402001B" w:tentative="1">
+      <w:start w:val="1"/>
+      <w:numFmt w:val="lowerRoman"/>
+      <w:lvlText w:val="%9."/>
+      <w:lvlJc w:val="right"/>
+      <w:pPr>
+        <w:ind w:left="6840" w:hanging="180"/>
+      </w:pPr>
+    </w:lvl>
+  </w:abstractNum>
+  <w:abstractNum w:abstractNumId="20">
     <w:nsid w:val="59AC6179"/>
     <w:multiLevelType w:val="hybridMultilevel"/>
     <w:tmpl w:val="0144FCA8"/>
@@ -6150,7 +6846,7 @@
       </w:pPr>
     </w:lvl>
   </w:abstractNum>
-  <w:abstractNum w:abstractNumId="17">
+  <w:abstractNum w:abstractNumId="21">
     <w:nsid w:val="5AF355D6"/>
     <w:multiLevelType w:val="hybridMultilevel"/>
     <w:tmpl w:val="8F02B930"/>
@@ -6262,7 +6958,7 @@
       </w:rPr>
     </w:lvl>
   </w:abstractNum>
-  <w:abstractNum w:abstractNumId="18">
+  <w:abstractNum w:abstractNumId="22">
     <w:nsid w:val="5EC31A39"/>
     <w:multiLevelType w:val="hybridMultilevel"/>
     <w:tmpl w:val="6B5C1B9E"/>
@@ -6351,7 +7047,7 @@
       </w:pPr>
     </w:lvl>
   </w:abstractNum>
-  <w:abstractNum w:abstractNumId="19">
+  <w:abstractNum w:abstractNumId="23">
     <w:nsid w:val="60B66965"/>
     <w:multiLevelType w:val="hybridMultilevel"/>
     <w:tmpl w:val="397A5FD2"/>
@@ -6437,7 +7133,7 @@
       </w:pPr>
     </w:lvl>
   </w:abstractNum>
-  <w:abstractNum w:abstractNumId="20">
+  <w:abstractNum w:abstractNumId="24">
     <w:nsid w:val="66F808F8"/>
     <w:multiLevelType w:val="hybridMultilevel"/>
     <w:tmpl w:val="EFD44B20"/>
@@ -6526,7 +7222,7 @@
       </w:pPr>
     </w:lvl>
   </w:abstractNum>
-  <w:abstractNum w:abstractNumId="21">
+  <w:abstractNum w:abstractNumId="25">
     <w:nsid w:val="6A1610FD"/>
     <w:multiLevelType w:val="hybridMultilevel"/>
     <w:tmpl w:val="ADB8DA3C"/>
@@ -6615,7 +7311,7 @@
       </w:pPr>
     </w:lvl>
   </w:abstractNum>
-  <w:abstractNum w:abstractNumId="22">
+  <w:abstractNum w:abstractNumId="26">
     <w:nsid w:val="6DFA62E7"/>
     <w:multiLevelType w:val="hybridMultilevel"/>
     <w:tmpl w:val="1720710A"/>
@@ -6701,7 +7397,7 @@
       </w:pPr>
     </w:lvl>
   </w:abstractNum>
-  <w:abstractNum w:abstractNumId="23">
+  <w:abstractNum w:abstractNumId="27">
     <w:nsid w:val="71727455"/>
     <w:multiLevelType w:val="hybridMultilevel"/>
     <w:tmpl w:val="85C2D5C4"/>
@@ -6790,7 +7486,7 @@
       </w:pPr>
     </w:lvl>
   </w:abstractNum>
-  <w:abstractNum w:abstractNumId="24">
+  <w:abstractNum w:abstractNumId="28">
     <w:nsid w:val="72BA127D"/>
     <w:multiLevelType w:val="hybridMultilevel"/>
     <w:tmpl w:val="CD4EC7B6"/>
@@ -6879,7 +7575,7 @@
       </w:pPr>
     </w:lvl>
   </w:abstractNum>
-  <w:abstractNum w:abstractNumId="25">
+  <w:abstractNum w:abstractNumId="29">
     <w:nsid w:val="795A4BB2"/>
     <w:multiLevelType w:val="hybridMultilevel"/>
     <w:tmpl w:val="4C8C0F62"/>
@@ -6968,7 +7664,7 @@
       </w:pPr>
     </w:lvl>
   </w:abstractNum>
-  <w:abstractNum w:abstractNumId="26">
+  <w:abstractNum w:abstractNumId="30">
     <w:nsid w:val="7DD77AA5"/>
     <w:multiLevelType w:val="hybridMultilevel"/>
     <w:tmpl w:val="B7909806"/>
@@ -7058,43 +7754,43 @@
     </w:lvl>
   </w:abstractNum>
   <w:num w:numId="1">
-    <w:abstractNumId w:val="20"/>
+    <w:abstractNumId w:val="24"/>
   </w:num>
   <w:num w:numId="2">
     <w:abstractNumId w:val="6"/>
   </w:num>
   <w:num w:numId="3">
-    <w:abstractNumId w:val="9"/>
+    <w:abstractNumId w:val="11"/>
   </w:num>
   <w:num w:numId="4">
-    <w:abstractNumId w:val="11"/>
+    <w:abstractNumId w:val="14"/>
   </w:num>
   <w:num w:numId="5">
-    <w:abstractNumId w:val="25"/>
+    <w:abstractNumId w:val="29"/>
   </w:num>
   <w:num w:numId="6">
-    <w:abstractNumId w:val="14"/>
+    <w:abstractNumId w:val="17"/>
   </w:num>
   <w:num w:numId="7">
-    <w:abstractNumId w:val="15"/>
+    <w:abstractNumId w:val="18"/>
   </w:num>
   <w:num w:numId="8">
-    <w:abstractNumId w:val="16"/>
+    <w:abstractNumId w:val="20"/>
   </w:num>
   <w:num w:numId="9">
     <w:abstractNumId w:val="4"/>
   </w:num>
   <w:num w:numId="10">
-    <w:abstractNumId w:val="26"/>
+    <w:abstractNumId w:val="30"/>
   </w:num>
   <w:num w:numId="11">
-    <w:abstractNumId w:val="21"/>
+    <w:abstractNumId w:val="25"/>
   </w:num>
   <w:num w:numId="12">
     <w:abstractNumId w:val="3"/>
   </w:num>
   <w:num w:numId="13">
-    <w:abstractNumId w:val="24"/>
+    <w:abstractNumId w:val="28"/>
   </w:num>
   <w:num w:numId="14">
     <w:abstractNumId w:val="5"/>
@@ -7103,40 +7799,52 @@
     <w:abstractNumId w:val="1"/>
   </w:num>
   <w:num w:numId="16">
-    <w:abstractNumId w:val="13"/>
+    <w:abstractNumId w:val="16"/>
   </w:num>
   <w:num w:numId="17">
     <w:abstractNumId w:val="2"/>
   </w:num>
   <w:num w:numId="18">
+    <w:abstractNumId w:val="9"/>
+  </w:num>
+  <w:num w:numId="19">
+    <w:abstractNumId w:val="15"/>
+  </w:num>
+  <w:num w:numId="20">
+    <w:abstractNumId w:val="12"/>
+  </w:num>
+  <w:num w:numId="21">
     <w:abstractNumId w:val="8"/>
   </w:num>
-  <w:num w:numId="19">
-    <w:abstractNumId w:val="12"/>
-  </w:num>
-  <w:num w:numId="20">
-    <w:abstractNumId w:val="10"/>
-  </w:num>
-  <w:num w:numId="21">
-    <w:abstractNumId w:val="7"/>
-  </w:num>
   <w:num w:numId="22">
-    <w:abstractNumId w:val="18"/>
+    <w:abstractNumId w:val="22"/>
   </w:num>
   <w:num w:numId="23">
-    <w:abstractNumId w:val="17"/>
+    <w:abstractNumId w:val="21"/>
   </w:num>
   <w:num w:numId="24">
     <w:abstractNumId w:val="0"/>
   </w:num>
   <w:num w:numId="25">
+    <w:abstractNumId w:val="27"/>
+  </w:num>
+  <w:num w:numId="26">
     <w:abstractNumId w:val="23"/>
   </w:num>
-  <w:num w:numId="26">
+  <w:num w:numId="27">
+    <w:abstractNumId w:val="26"/>
+  </w:num>
+  <w:num w:numId="28">
     <w:abstractNumId w:val="19"/>
   </w:num>
-  <w:num w:numId="27">
-    <w:abstractNumId w:val="22"/>
+  <w:num w:numId="29">
+    <w:abstractNumId w:val="13"/>
+  </w:num>
+  <w:num w:numId="30">
+    <w:abstractNumId w:val="7"/>
+  </w:num>
+  <w:num w:numId="31">
+    <w:abstractNumId w:val="10"/>
   </w:num>
 </w:numbering>
 </file>
@@ -7158,7 +7866,7 @@
       </w:pPr>
     </w:pPrDefault>
   </w:docDefaults>
-  <w:latentStyles w:defLockedState="0" w:defUIPriority="99" w:defSemiHidden="1" w:defUnhideWhenUsed="1" w:defQFormat="0" w:count="276">
+  <w:latentStyles w:defLockedState="0" w:defUIPriority="99" w:defSemiHidden="1" w:defUnhideWhenUsed="1" w:defQFormat="0" w:count="267">
     <w:lsdException w:name="Normal" w:semiHidden="0" w:uiPriority="0" w:unhideWhenUsed="0" w:qFormat="1"/>
     <w:lsdException w:name="heading 1" w:semiHidden="0" w:uiPriority="9" w:unhideWhenUsed="0" w:qFormat="1"/>
     <w:lsdException w:name="heading 2" w:uiPriority="9" w:qFormat="1"/>
@@ -7523,7 +8231,7 @@
 </file>
 
 <file path=word/stylesWithEffects.xml><?xml version="1.0" encoding="utf-8"?>
-<w:styles xmlns:wpc="http://schemas.microsoft.com/office/word/2010/wordprocessingCanvas" xmlns:mo="http://schemas.microsoft.com/office/mac/office/2008/main" xmlns:mc="http://schemas.openxmlformats.org/markup-compatibility/2006" xmlns:mv="urn:schemas-microsoft-com:mac:vml" xmlns:o="urn:schemas-microsoft-com:office:office" xmlns:r="http://schemas.openxmlformats.org/officeDocument/2006/relationships" xmlns:m="http://schemas.openxmlformats.org/officeDocument/2006/math" xmlns:v="urn:schemas-microsoft-com:vml" xmlns:wp14="http://schemas.microsoft.com/office/word/2010/wordprocessingDrawing" xmlns:wp="http://schemas.openxmlformats.org/drawingml/2006/wordprocessingDrawing" xmlns:w10="urn:schemas-microsoft-com:office:word" xmlns:w="http://schemas.openxmlformats.org/wordprocessingml/2006/main" xmlns:w14="http://schemas.microsoft.com/office/word/2010/wordml" xmlns:wpg="http://schemas.microsoft.com/office/word/2010/wordprocessingGroup" xmlns:wpi="http://schemas.microsoft.com/office/word/2010/wordprocessingInk" xmlns:wne="http://schemas.microsoft.com/office/word/2006/wordml" xmlns:wps="http://schemas.microsoft.com/office/word/2010/wordprocessingShape" mc:Ignorable="w14 wp14">
+<w:styles xmlns:wpc="http://schemas.microsoft.com/office/word/2010/wordprocessingCanvas" xmlns:mc="http://schemas.openxmlformats.org/markup-compatibility/2006" xmlns:o="urn:schemas-microsoft-com:office:office" xmlns:r="http://schemas.openxmlformats.org/officeDocument/2006/relationships" xmlns:m="http://schemas.openxmlformats.org/officeDocument/2006/math" xmlns:v="urn:schemas-microsoft-com:vml" xmlns:wp14="http://schemas.microsoft.com/office/word/2010/wordprocessingDrawing" xmlns:wp="http://schemas.openxmlformats.org/drawingml/2006/wordprocessingDrawing" xmlns:w10="urn:schemas-microsoft-com:office:word" xmlns:w="http://schemas.openxmlformats.org/wordprocessingml/2006/main" xmlns:w14="http://schemas.microsoft.com/office/word/2010/wordml" xmlns:wpg="http://schemas.microsoft.com/office/word/2010/wordprocessingGroup" xmlns:wpi="http://schemas.microsoft.com/office/word/2010/wordprocessingInk" xmlns:wne="http://schemas.microsoft.com/office/word/2006/wordml" xmlns:wps="http://schemas.microsoft.com/office/word/2010/wordprocessingShape" mc:Ignorable="w14 wp14">
   <w:docDefaults>
     <w:rPrDefault>
       <w:rPr>
@@ -7539,7 +8247,7 @@
       </w:pPr>
     </w:pPrDefault>
   </w:docDefaults>
-  <w:latentStyles w:defLockedState="0" w:defUIPriority="99" w:defSemiHidden="1" w:defUnhideWhenUsed="1" w:defQFormat="0" w:count="276">
+  <w:latentStyles w:defLockedState="0" w:defUIPriority="99" w:defSemiHidden="1" w:defUnhideWhenUsed="1" w:defQFormat="0" w:count="267">
     <w:lsdException w:name="Normal" w:semiHidden="0" w:uiPriority="0" w:unhideWhenUsed="0" w:qFormat="1"/>
     <w:lsdException w:name="heading 1" w:semiHidden="0" w:uiPriority="9" w:unhideWhenUsed="0" w:qFormat="1"/>
     <w:lsdException w:name="heading 2" w:uiPriority="9" w:qFormat="1"/>
@@ -7904,64 +8612,31 @@
 </file>
 
 <file path=word/glossary/document.xml><?xml version="1.0" encoding="utf-8"?>
-<w:glossaryDocument xmlns:wpc="http://schemas.microsoft.com/office/word/2010/wordprocessingCanvas" xmlns:mo="http://schemas.microsoft.com/office/mac/office/2008/main" xmlns:mc="http://schemas.openxmlformats.org/markup-compatibility/2006" xmlns:mv="urn:schemas-microsoft-com:mac:vml" xmlns:o="urn:schemas-microsoft-com:office:office" xmlns:r="http://schemas.openxmlformats.org/officeDocument/2006/relationships" xmlns:m="http://schemas.openxmlformats.org/officeDocument/2006/math" xmlns:v="urn:schemas-microsoft-com:vml" xmlns:wp14="http://schemas.microsoft.com/office/word/2010/wordprocessingDrawing" xmlns:wp="http://schemas.openxmlformats.org/drawingml/2006/wordprocessingDrawing" xmlns:w10="urn:schemas-microsoft-com:office:word" xmlns:w="http://schemas.openxmlformats.org/wordprocessingml/2006/main" xmlns:w14="http://schemas.microsoft.com/office/word/2010/wordml" xmlns:wpg="http://schemas.microsoft.com/office/word/2010/wordprocessingGroup" xmlns:wpi="http://schemas.microsoft.com/office/word/2010/wordprocessingInk" xmlns:wne="http://schemas.microsoft.com/office/word/2006/wordml" xmlns:wps="http://schemas.microsoft.com/office/word/2010/wordprocessingShape" mc:Ignorable="w14 wp14">
-  <w:docParts>
-    <w:docPart>
-      <w:docPartPr>
-        <w:name w:val="29DF0176F2EC4A0A9FB1DB9858ECAE7D"/>
-        <w:category>
-          <w:name w:val="General"/>
-          <w:gallery w:val="placeholder"/>
-        </w:category>
-        <w:types>
-          <w:type w:val="bbPlcHdr"/>
-        </w:types>
-        <w:behaviors>
-          <w:behavior w:val="content"/>
-        </w:behaviors>
-        <w:guid w:val="{AAD0265C-A645-440D-B9D6-2E5D095989F7}"/>
-      </w:docPartPr>
-      <w:docPartBody>
-        <w:p>
-          <w:pPr>
-            <w:pStyle w:val="29DF0176F2EC4A0A9FB1DB9858ECAE7D"/>
-          </w:pPr>
-          <w:r>
-            <w:rPr>
-              <w:rFonts w:asciiTheme="majorHAnsi" w:eastAsiaTheme="majorEastAsia" w:hAnsiTheme="majorHAnsi" w:cstheme="majorBidi"/>
-              <w:caps/>
-            </w:rPr>
-            <w:t>[Type the company name]</w:t>
-          </w:r>
-        </w:p>
-      </w:docPartBody>
-    </w:docPart>
-  </w:docParts>
-</w:glossaryDocument>
+<w:glossaryDocument xmlns:wpc="http://schemas.microsoft.com/office/word/2010/wordprocessingCanvas" xmlns:mc="http://schemas.openxmlformats.org/markup-compatibility/2006" xmlns:o="urn:schemas-microsoft-com:office:office" xmlns:r="http://schemas.openxmlformats.org/officeDocument/2006/relationships" xmlns:m="http://schemas.openxmlformats.org/officeDocument/2006/math" xmlns:v="urn:schemas-microsoft-com:vml" xmlns:wp14="http://schemas.microsoft.com/office/word/2010/wordprocessingDrawing" xmlns:wp="http://schemas.openxmlformats.org/drawingml/2006/wordprocessingDrawing" xmlns:w10="urn:schemas-microsoft-com:office:word" xmlns:w="http://schemas.openxmlformats.org/wordprocessingml/2006/main" xmlns:w14="http://schemas.microsoft.com/office/word/2010/wordml" xmlns:wpg="http://schemas.microsoft.com/office/word/2010/wordprocessingGroup" xmlns:wpi="http://schemas.microsoft.com/office/word/2010/wordprocessingInk" xmlns:wne="http://schemas.microsoft.com/office/word/2006/wordml" xmlns:wps="http://schemas.microsoft.com/office/word/2010/wordprocessingShape" mc:Ignorable="w14 wp14"/>
 </file>
 
 <file path=word/glossary/fontTable.xml><?xml version="1.0" encoding="utf-8"?>
 <w:fonts xmlns:mc="http://schemas.openxmlformats.org/markup-compatibility/2006" xmlns:r="http://schemas.openxmlformats.org/officeDocument/2006/relationships" xmlns:w="http://schemas.openxmlformats.org/wordprocessingml/2006/main" xmlns:w14="http://schemas.microsoft.com/office/word/2010/wordml" mc:Ignorable="w14">
   <w:font w:name="Times New Roman">
     <w:panose1 w:val="02020603050405020304"/>
-    <w:charset w:val="00"/>
-    <w:family w:val="auto"/>
+    <w:charset w:val="CC"/>
+    <w:family w:val="roman"/>
     <w:pitch w:val="variable"/>
-    <w:sig w:usb0="00000003" w:usb1="00000000" w:usb2="00000000" w:usb3="00000000" w:csb0="00000001" w:csb1="00000000"/>
+    <w:sig w:usb0="E0002AFF" w:usb1="C0007841" w:usb2="00000009" w:usb3="00000000" w:csb0="000001FF" w:csb1="00000000"/>
   </w:font>
   <w:font w:name="Calibri">
     <w:panose1 w:val="020F0502020204030204"/>
-    <w:charset w:val="00"/>
-    <w:family w:val="auto"/>
+    <w:charset w:val="CC"/>
+    <w:family w:val="swiss"/>
     <w:pitch w:val="variable"/>
-    <w:sig w:usb0="00000003" w:usb1="00000000" w:usb2="00000000" w:usb3="00000000" w:csb0="00000001" w:csb1="00000000"/>
+    <w:sig w:usb0="E00002FF" w:usb1="4000ACFF" w:usb2="00000001" w:usb3="00000000" w:csb0="0000019F" w:csb1="00000000"/>
   </w:font>
   <w:font w:name="Courier New">
     <w:panose1 w:val="02070309020205020404"/>
-    <w:charset w:val="00"/>
-    <w:family w:val="auto"/>
-    <w:pitch w:val="variable"/>
-    <w:sig w:usb0="00000003" w:usb1="00000000" w:usb2="00000000" w:usb3="00000000" w:csb0="00000001" w:csb1="00000000"/>
+    <w:charset w:val="CC"/>
+    <w:family w:val="modern"/>
+    <w:pitch w:val="fixed"/>
+    <w:sig w:usb0="E0002AFF" w:usb1="C0007843" w:usb2="00000009" w:usb3="00000000" w:csb0="000001FF" w:csb1="00000000"/>
   </w:font>
   <w:font w:name="Wingdings">
     <w:panose1 w:val="05000000000000000000"/>
@@ -7971,46 +8646,40 @@
     <w:sig w:usb0="00000000" w:usb1="10000000" w:usb2="00000000" w:usb3="00000000" w:csb0="80000000" w:csb1="00000000"/>
   </w:font>
   <w:font w:name="Symbol">
-    <w:panose1 w:val="00000000000000000000"/>
+    <w:panose1 w:val="05050102010706020507"/>
     <w:charset w:val="02"/>
-    <w:family w:val="auto"/>
+    <w:family w:val="roman"/>
     <w:pitch w:val="variable"/>
     <w:sig w:usb0="00000000" w:usb1="10000000" w:usb2="00000000" w:usb3="00000000" w:csb0="80000000" w:csb1="00000000"/>
   </w:font>
   <w:font w:name="Cambria">
     <w:panose1 w:val="02040503050406030204"/>
-    <w:charset w:val="00"/>
-    <w:family w:val="auto"/>
+    <w:charset w:val="CC"/>
+    <w:family w:val="roman"/>
     <w:pitch w:val="variable"/>
-    <w:sig w:usb0="00000003" w:usb1="00000000" w:usb2="00000000" w:usb3="00000000" w:csb0="00000001" w:csb1="00000000"/>
+    <w:sig w:usb0="E00002FF" w:usb1="400004FF" w:usb2="00000000" w:usb3="00000000" w:csb0="0000019F" w:csb1="00000000"/>
   </w:font>
-  <w:font w:name="ＭＳ ゴシック">
-    <w:panose1 w:val="00000000000000000000"/>
+  <w:font w:name="MS Gothic">
+    <w:altName w:val="ＭＳ ゴシック"/>
+    <w:panose1 w:val="020B0609070205080204"/>
     <w:charset w:val="80"/>
     <w:family w:val="modern"/>
-    <w:notTrueType/>
     <w:pitch w:val="fixed"/>
-    <w:sig w:usb0="00000001" w:usb1="08070000" w:usb2="00000010" w:usb3="00000000" w:csb0="00020000" w:csb1="00000000"/>
+    <w:sig w:usb0="E00002FF" w:usb1="6AC7FDFB" w:usb2="00000012" w:usb3="00000000" w:csb0="0002009F" w:csb1="00000000"/>
   </w:font>
-  <w:font w:name="ＭＳ 明朝">
-    <w:panose1 w:val="00000000000000000000"/>
+  <w:font w:name="MS Mincho">
+    <w:altName w:val="ＭＳ 明朝"/>
+    <w:panose1 w:val="02020609040205080304"/>
     <w:charset w:val="80"/>
-    <w:family w:val="roman"/>
-    <w:notTrueType/>
+    <w:family w:val="modern"/>
     <w:pitch w:val="fixed"/>
-    <w:sig w:usb0="00000001" w:usb1="08070000" w:usb2="00000010" w:usb3="00000000" w:csb0="00020000" w:csb1="00000000"/>
+    <w:sig w:usb0="E00002FF" w:usb1="6AC7FDFB" w:usb2="00000012" w:usb3="00000000" w:csb0="0002009F" w:csb1="00000000"/>
   </w:font>
   <w:font w:name="Tahoma">
     <w:panose1 w:val="020B0604030504040204"/>
     <w:charset w:val="00"/>
-    <w:family w:val="auto"/>
-    <w:pitch w:val="variable"/>
-    <w:sig w:usb0="00000003" w:usb1="00000000" w:usb2="00000000" w:usb3="00000000" w:csb0="00000001" w:csb1="00000000"/>
-  </w:font>
-  <w:font w:name="Arial">
-    <w:panose1 w:val="020B0604020202020204"/>
-    <w:charset w:val="00"/>
-    <w:family w:val="auto"/>
+    <w:family w:val="swiss"/>
+    <w:notTrueType/>
     <w:pitch w:val="variable"/>
     <w:sig w:usb0="00000003" w:usb1="00000000" w:usb2="00000000" w:usb3="00000000" w:csb0="00000001" w:csb1="00000000"/>
   </w:font>
@@ -8033,6 +8702,7 @@
   <w:rsids>
     <w:rsidRoot w:val="00E75193"/>
     <w:rsid w:val="002D3AD6"/>
+    <w:rsid w:val="00500173"/>
     <w:rsid w:val="007C465C"/>
     <w:rsid w:val="00A40C2C"/>
     <w:rsid w:val="00E25AF9"/>
@@ -8077,7 +8747,7 @@
       </w:pPr>
     </w:pPrDefault>
   </w:docDefaults>
-  <w:latentStyles w:defLockedState="0" w:defUIPriority="99" w:defSemiHidden="1" w:defUnhideWhenUsed="1" w:defQFormat="0" w:count="276">
+  <w:latentStyles w:defLockedState="0" w:defUIPriority="99" w:defSemiHidden="1" w:defUnhideWhenUsed="1" w:defQFormat="0" w:count="267">
     <w:lsdException w:name="Normal" w:semiHidden="0" w:uiPriority="0" w:unhideWhenUsed="0" w:qFormat="1"/>
     <w:lsdException w:name="heading 1" w:semiHidden="0" w:uiPriority="9" w:unhideWhenUsed="0" w:qFormat="1"/>
     <w:lsdException w:name="heading 2" w:uiPriority="9" w:qFormat="1"/>
@@ -8275,7 +8945,7 @@
 </file>
 
 <file path=word/glossary/stylesWithEffects.xml><?xml version="1.0" encoding="utf-8"?>
-<w:styles xmlns:wpc="http://schemas.microsoft.com/office/word/2010/wordprocessingCanvas" xmlns:mo="http://schemas.microsoft.com/office/mac/office/2008/main" xmlns:mc="http://schemas.openxmlformats.org/markup-compatibility/2006" xmlns:mv="urn:schemas-microsoft-com:mac:vml" xmlns:o="urn:schemas-microsoft-com:office:office" xmlns:r="http://schemas.openxmlformats.org/officeDocument/2006/relationships" xmlns:m="http://schemas.openxmlformats.org/officeDocument/2006/math" xmlns:v="urn:schemas-microsoft-com:vml" xmlns:wp14="http://schemas.microsoft.com/office/word/2010/wordprocessingDrawing" xmlns:wp="http://schemas.openxmlformats.org/drawingml/2006/wordprocessingDrawing" xmlns:w10="urn:schemas-microsoft-com:office:word" xmlns:w="http://schemas.openxmlformats.org/wordprocessingml/2006/main" xmlns:w14="http://schemas.microsoft.com/office/word/2010/wordml" xmlns:wpg="http://schemas.microsoft.com/office/word/2010/wordprocessingGroup" xmlns:wpi="http://schemas.microsoft.com/office/word/2010/wordprocessingInk" xmlns:wne="http://schemas.microsoft.com/office/word/2006/wordml" xmlns:wps="http://schemas.microsoft.com/office/word/2010/wordprocessingShape" mc:Ignorable="w14 wp14">
+<w:styles xmlns:wpc="http://schemas.microsoft.com/office/word/2010/wordprocessingCanvas" xmlns:mc="http://schemas.openxmlformats.org/markup-compatibility/2006" xmlns:o="urn:schemas-microsoft-com:office:office" xmlns:r="http://schemas.openxmlformats.org/officeDocument/2006/relationships" xmlns:m="http://schemas.openxmlformats.org/officeDocument/2006/math" xmlns:v="urn:schemas-microsoft-com:vml" xmlns:wp14="http://schemas.microsoft.com/office/word/2010/wordprocessingDrawing" xmlns:wp="http://schemas.openxmlformats.org/drawingml/2006/wordprocessingDrawing" xmlns:w10="urn:schemas-microsoft-com:office:word" xmlns:w="http://schemas.openxmlformats.org/wordprocessingml/2006/main" xmlns:w14="http://schemas.microsoft.com/office/word/2010/wordml" xmlns:wpg="http://schemas.microsoft.com/office/word/2010/wordprocessingGroup" xmlns:wpi="http://schemas.microsoft.com/office/word/2010/wordprocessingInk" xmlns:wne="http://schemas.microsoft.com/office/word/2006/wordml" xmlns:wps="http://schemas.microsoft.com/office/word/2010/wordprocessingShape" mc:Ignorable="w14 wp14">
   <w:docDefaults>
     <w:rPrDefault>
       <w:rPr>
@@ -8291,7 +8961,7 @@
       </w:pPr>
     </w:pPrDefault>
   </w:docDefaults>
-  <w:latentStyles w:defLockedState="0" w:defUIPriority="99" w:defSemiHidden="1" w:defUnhideWhenUsed="1" w:defQFormat="0" w:count="276">
+  <w:latentStyles w:defLockedState="0" w:defUIPriority="99" w:defSemiHidden="1" w:defUnhideWhenUsed="1" w:defQFormat="0" w:count="267">
     <w:lsdException w:name="Normal" w:semiHidden="0" w:uiPriority="0" w:unhideWhenUsed="0" w:qFormat="1"/>
     <w:lsdException w:name="heading 1" w:semiHidden="0" w:uiPriority="9" w:unhideWhenUsed="0" w:qFormat="1"/>
     <w:lsdException w:name="heading 2" w:uiPriority="9" w:qFormat="1"/>
@@ -8492,7 +9162,6 @@
 <w:webSettings xmlns:mc="http://schemas.openxmlformats.org/markup-compatibility/2006" xmlns:r="http://schemas.openxmlformats.org/officeDocument/2006/relationships" xmlns:w="http://schemas.openxmlformats.org/wordprocessingml/2006/main" xmlns:w14="http://schemas.microsoft.com/office/word/2010/wordml" mc:Ignorable="w14">
   <w:optimizeForBrowser/>
   <w:allowPNG/>
-  <w:doNotSaveAsSingleFile/>
 </w:webSettings>
 </file>
 
@@ -8805,7 +9474,7 @@
 </file>
 
 <file path=customXml/itemProps2.xml><?xml version="1.0" encoding="utf-8"?>
-<ds:datastoreItem xmlns:ds="http://schemas.openxmlformats.org/officeDocument/2006/customXml" ds:itemID="{92ED7049-1A38-654B-A914-8460331002B5}">
+<ds:datastoreItem xmlns:ds="http://schemas.openxmlformats.org/officeDocument/2006/customXml" ds:itemID="{597ACACC-B148-4970-9002-5D55E1284FB9}">
   <ds:schemaRefs>
     <ds:schemaRef ds:uri="http://schemas.openxmlformats.org/officeDocument/2006/bibliography"/>
   </ds:schemaRefs>

</xml_diff>

<commit_message>
some changes on first use case
</commit_message>
<xml_diff>
--- a/User Requirements Specification.docx
+++ b/User Requirements Specification.docx
@@ -1,6 +1,6 @@
 
 <file path=word/document.xml><?xml version="1.0" encoding="utf-8"?>
-<w:document xmlns:wpc="http://schemas.microsoft.com/office/word/2010/wordprocessingCanvas" xmlns:mo="http://schemas.microsoft.com/office/mac/office/2008/main" xmlns:mc="http://schemas.openxmlformats.org/markup-compatibility/2006" xmlns:mv="urn:schemas-microsoft-com:mac:vml" xmlns:o="urn:schemas-microsoft-com:office:office" xmlns:r="http://schemas.openxmlformats.org/officeDocument/2006/relationships" xmlns:m="http://schemas.openxmlformats.org/officeDocument/2006/math" xmlns:v="urn:schemas-microsoft-com:vml" xmlns:wp14="http://schemas.microsoft.com/office/word/2010/wordprocessingDrawing" xmlns:wp="http://schemas.openxmlformats.org/drawingml/2006/wordprocessingDrawing" xmlns:w10="urn:schemas-microsoft-com:office:word" xmlns:w="http://schemas.openxmlformats.org/wordprocessingml/2006/main" xmlns:w14="http://schemas.microsoft.com/office/word/2010/wordml" xmlns:wpg="http://schemas.microsoft.com/office/word/2010/wordprocessingGroup" xmlns:wpi="http://schemas.microsoft.com/office/word/2010/wordprocessingInk" xmlns:wne="http://schemas.microsoft.com/office/word/2006/wordml" xmlns:wps="http://schemas.microsoft.com/office/word/2010/wordprocessingShape" mc:Ignorable="w14 wp14">
+<w:document xmlns:wpc="http://schemas.microsoft.com/office/word/2010/wordprocessingCanvas" xmlns:mc="http://schemas.openxmlformats.org/markup-compatibility/2006" xmlns:o="urn:schemas-microsoft-com:office:office" xmlns:r="http://schemas.openxmlformats.org/officeDocument/2006/relationships" xmlns:m="http://schemas.openxmlformats.org/officeDocument/2006/math" xmlns:v="urn:schemas-microsoft-com:vml" xmlns:wp14="http://schemas.microsoft.com/office/word/2010/wordprocessingDrawing" xmlns:wp="http://schemas.openxmlformats.org/drawingml/2006/wordprocessingDrawing" xmlns:w10="urn:schemas-microsoft-com:office:word" xmlns:w="http://schemas.openxmlformats.org/wordprocessingml/2006/main" xmlns:w14="http://schemas.microsoft.com/office/word/2010/wordml" xmlns:w15="http://schemas.microsoft.com/office/word/2012/wordml" xmlns:wpg="http://schemas.microsoft.com/office/word/2010/wordprocessingGroup" xmlns:wpi="http://schemas.microsoft.com/office/word/2010/wordprocessingInk" xmlns:wne="http://schemas.microsoft.com/office/word/2006/wordml" xmlns:wps="http://schemas.microsoft.com/office/word/2010/wordprocessingShape" mc:Ignorable="w14 w15 wp14">
   <w:body>
     <w:sdt>
       <w:sdtPr>
@@ -105,6 +105,7 @@
                 <w:dataBinding w:prefixMappings="xmlns:ns0='http://schemas.openxmlformats.org/package/2006/metadata/core-properties' xmlns:ns1='http://purl.org/dc/elements/1.1/'" w:xpath="/ns0:coreProperties[1]/ns1:title[1]" w:storeItemID="{6C3C8BC8-F283-45AE-878A-BAB7291924A1}"/>
                 <w:text/>
               </w:sdtPr>
+              <w:sdtEndPr/>
               <w:sdtContent>
                 <w:tc>
                   <w:tcPr>
@@ -162,6 +163,7 @@
                 <w:dataBinding w:prefixMappings="xmlns:ns0='http://schemas.openxmlformats.org/package/2006/metadata/core-properties' xmlns:ns1='http://purl.org/dc/elements/1.1/'" w:xpath="/ns0:coreProperties[1]/ns1:subject[1]" w:storeItemID="{6C3C8BC8-F283-45AE-878A-BAB7291924A1}"/>
                 <w:text/>
               </w:sdtPr>
+              <w:sdtEndPr/>
               <w:sdtContent>
                 <w:tc>
                   <w:tcPr>
@@ -263,6 +265,7 @@
                   <w:calendar w:val="gregorian"/>
                 </w:date>
               </w:sdtPr>
+              <w:sdtEndPr/>
               <w:sdtContent>
                 <w:tc>
                   <w:tcPr>
@@ -394,17 +397,8 @@
                                     <w:i/>
                                     <w:lang w:val="en-GB"/>
                                   </w:rPr>
-                                  <w:t xml:space="preserve">Rosen </w:t>
+                                  <w:t>Rosen Danev</w:t>
                                 </w:r>
-                                <w:proofErr w:type="spellStart"/>
-                                <w:r>
-                                  <w:rPr>
-                                    <w:i/>
-                                    <w:lang w:val="en-GB"/>
-                                  </w:rPr>
-                                  <w:t>Danev</w:t>
-                                </w:r>
-                                <w:proofErr w:type="spellEnd"/>
                               </w:p>
                               <w:p>
                                 <w:pPr>
@@ -420,7 +414,6 @@
                                   </w:rPr>
                                   <w:t xml:space="preserve">Preslav </w:t>
                                 </w:r>
-                                <w:proofErr w:type="spellStart"/>
                                 <w:r>
                                   <w:rPr>
                                     <w:i/>
@@ -435,7 +428,6 @@
                                   </w:rPr>
                                   <w:t>v</w:t>
                                 </w:r>
-                                <w:proofErr w:type="spellEnd"/>
                               </w:p>
                               <w:p>
                                 <w:pPr>
@@ -444,37 +436,12 @@
                                     <w:lang w:val="en-US"/>
                                   </w:rPr>
                                 </w:pPr>
-                                <w:proofErr w:type="spellStart"/>
                                 <w:r>
                                   <w:rPr>
                                     <w:i/>
                                     <w:lang w:val="en-US"/>
                                   </w:rPr>
-                                  <w:t>Dimitar</w:t>
-                                </w:r>
-                                <w:proofErr w:type="spellEnd"/>
-                                <w:r>
-                                  <w:rPr>
-                                    <w:i/>
-                                    <w:lang w:val="en-US"/>
-                                  </w:rPr>
-                                  <w:t xml:space="preserve"> </w:t>
-                                </w:r>
-                                <w:proofErr w:type="spellStart"/>
-                                <w:r>
-                                  <w:rPr>
-                                    <w:i/>
-                                    <w:lang w:val="en-US"/>
-                                  </w:rPr>
-                                  <w:t>Vikentiev</w:t>
-                                </w:r>
-                                <w:proofErr w:type="spellEnd"/>
-                                <w:r>
-                                  <w:rPr>
-                                    <w:i/>
-                                    <w:lang w:val="en-US"/>
-                                  </w:rPr>
-                                  <w:t xml:space="preserve"> </w:t>
+                                  <w:t xml:space="preserve">Dimitar Vikentiev </w:t>
                                 </w:r>
                               </w:p>
                               <w:p>
@@ -489,17 +456,8 @@
                                     <w:i/>
                                     <w:lang w:val="en-US"/>
                                   </w:rPr>
-                                  <w:t xml:space="preserve">Monica </w:t>
+                                  <w:t>Monica Stoica</w:t>
                                 </w:r>
-                                <w:proofErr w:type="spellStart"/>
-                                <w:r>
-                                  <w:rPr>
-                                    <w:i/>
-                                    <w:lang w:val="en-US"/>
-                                  </w:rPr>
-                                  <w:t>Stoica</w:t>
-                                </w:r>
-                                <w:proofErr w:type="spellEnd"/>
                               </w:p>
                             </w:txbxContent>
                           </wps:txbx>
@@ -520,7 +478,7 @@
               </mc:Choice>
               <mc:Fallback>
                 <w:pict>
-                  <v:shapetype id="_x0000_t202" coordsize="21600,21600" o:spt="202" path="m,l,21600r21600,l21600,xe">
+                  <v:shapetype w14:anchorId="6D8175BB" id="_x0000_t202" coordsize="21600,21600" o:spt="202" path="m,l,21600r21600,l21600,xe">
                     <v:stroke joinstyle="miter"/>
                     <v:path gradientshapeok="t" o:connecttype="rect"/>
                   </v:shapetype>
@@ -539,17 +497,8 @@
                               <w:i/>
                               <w:lang w:val="en-GB"/>
                             </w:rPr>
-                            <w:t xml:space="preserve">Rosen </w:t>
+                            <w:t>Rosen Danev</w:t>
                           </w:r>
-                          <w:proofErr w:type="spellStart"/>
-                          <w:r>
-                            <w:rPr>
-                              <w:i/>
-                              <w:lang w:val="en-GB"/>
-                            </w:rPr>
-                            <w:t>Danev</w:t>
-                          </w:r>
-                          <w:proofErr w:type="spellEnd"/>
                         </w:p>
                         <w:p>
                           <w:pPr>
@@ -565,7 +514,6 @@
                             </w:rPr>
                             <w:t xml:space="preserve">Preslav </w:t>
                           </w:r>
-                          <w:proofErr w:type="spellStart"/>
                           <w:r>
                             <w:rPr>
                               <w:i/>
@@ -580,7 +528,6 @@
                             </w:rPr>
                             <w:t>v</w:t>
                           </w:r>
-                          <w:proofErr w:type="spellEnd"/>
                         </w:p>
                         <w:p>
                           <w:pPr>
@@ -589,37 +536,12 @@
                               <w:lang w:val="en-US"/>
                             </w:rPr>
                           </w:pPr>
-                          <w:proofErr w:type="spellStart"/>
                           <w:r>
                             <w:rPr>
                               <w:i/>
                               <w:lang w:val="en-US"/>
                             </w:rPr>
-                            <w:t>Dimitar</w:t>
-                          </w:r>
-                          <w:proofErr w:type="spellEnd"/>
-                          <w:r>
-                            <w:rPr>
-                              <w:i/>
-                              <w:lang w:val="en-US"/>
-                            </w:rPr>
-                            <w:t xml:space="preserve"> </w:t>
-                          </w:r>
-                          <w:proofErr w:type="spellStart"/>
-                          <w:r>
-                            <w:rPr>
-                              <w:i/>
-                              <w:lang w:val="en-US"/>
-                            </w:rPr>
-                            <w:t>Vikentiev</w:t>
-                          </w:r>
-                          <w:proofErr w:type="spellEnd"/>
-                          <w:r>
-                            <w:rPr>
-                              <w:i/>
-                              <w:lang w:val="en-US"/>
-                            </w:rPr>
-                            <w:t xml:space="preserve"> </w:t>
+                            <w:t xml:space="preserve">Dimitar Vikentiev </w:t>
                           </w:r>
                         </w:p>
                         <w:p>
@@ -634,17 +556,8 @@
                               <w:i/>
                               <w:lang w:val="en-US"/>
                             </w:rPr>
-                            <w:t xml:space="preserve">Monica </w:t>
+                            <w:t>Monica Stoica</w:t>
                           </w:r>
-                          <w:proofErr w:type="spellStart"/>
-                          <w:r>
-                            <w:rPr>
-                              <w:i/>
-                              <w:lang w:val="en-US"/>
-                            </w:rPr>
-                            <w:t>Stoica</w:t>
-                          </w:r>
-                          <w:proofErr w:type="spellEnd"/>
                         </w:p>
                       </w:txbxContent>
                     </v:textbox>
@@ -1114,8 +1027,6 @@
           <w:lang w:val="en-US"/>
         </w:rPr>
       </w:pPr>
-      <w:bookmarkStart w:id="0" w:name="_GoBack"/>
-      <w:bookmarkEnd w:id="0"/>
     </w:p>
     <w:p>
       <w:pPr>
@@ -1324,14 +1235,14 @@
           <w:lang w:val="en-US"/>
         </w:rPr>
       </w:pPr>
-      <w:bookmarkStart w:id="1" w:name="_Toc310105049"/>
+      <w:bookmarkStart w:id="0" w:name="_Toc310105049"/>
       <w:r>
         <w:rPr>
           <w:lang w:val="en-US"/>
         </w:rPr>
         <w:t>Introduction</w:t>
       </w:r>
-      <w:bookmarkEnd w:id="1"/>
+      <w:bookmarkEnd w:id="0"/>
     </w:p>
     <w:p>
       <w:pPr>
@@ -1358,77 +1269,7 @@
         <w:rPr>
           <w:lang w:val="en-US"/>
         </w:rPr>
-        <w:t xml:space="preserve">Our group consists of four members: Rosen </w:t>
-      </w:r>
-      <w:proofErr w:type="spellStart"/>
-      <w:r>
-        <w:rPr>
-          <w:lang w:val="en-US"/>
-        </w:rPr>
-        <w:t>Danev</w:t>
-      </w:r>
-      <w:proofErr w:type="spellEnd"/>
-      <w:r>
-        <w:rPr>
-          <w:lang w:val="en-US"/>
-        </w:rPr>
-        <w:t xml:space="preserve">, Preslav </w:t>
-      </w:r>
-      <w:proofErr w:type="spellStart"/>
-      <w:r>
-        <w:rPr>
-          <w:lang w:val="en-US"/>
-        </w:rPr>
-        <w:t>Gerchev</w:t>
-      </w:r>
-      <w:proofErr w:type="spellEnd"/>
-      <w:r>
-        <w:rPr>
-          <w:lang w:val="en-US"/>
-        </w:rPr>
-        <w:t xml:space="preserve">, </w:t>
-      </w:r>
-      <w:proofErr w:type="spellStart"/>
-      <w:r>
-        <w:rPr>
-          <w:lang w:val="en-US"/>
-        </w:rPr>
-        <w:t>Dimitar</w:t>
-      </w:r>
-      <w:proofErr w:type="spellEnd"/>
-      <w:r>
-        <w:rPr>
-          <w:lang w:val="en-US"/>
-        </w:rPr>
-        <w:t xml:space="preserve"> </w:t>
-      </w:r>
-      <w:proofErr w:type="spellStart"/>
-      <w:r>
-        <w:rPr>
-          <w:lang w:val="en-US"/>
-        </w:rPr>
-        <w:t>Vikentiev</w:t>
-      </w:r>
-      <w:proofErr w:type="spellEnd"/>
-      <w:r>
-        <w:rPr>
-          <w:lang w:val="en-US"/>
-        </w:rPr>
-        <w:t xml:space="preserve"> and Monica </w:t>
-      </w:r>
-      <w:proofErr w:type="spellStart"/>
-      <w:r>
-        <w:rPr>
-          <w:lang w:val="en-US"/>
-        </w:rPr>
-        <w:t>Stoica</w:t>
-      </w:r>
-      <w:proofErr w:type="spellEnd"/>
-      <w:r>
-        <w:rPr>
-          <w:lang w:val="en-US"/>
-        </w:rPr>
-        <w:t>, all part of class EI6S3.</w:t>
+        <w:t>Our group consists of four members: Rosen Danev, Preslav Gerchev, Dimitar Vikentiev and Monica Stoica, all part of class EI6S3.</w:t>
       </w:r>
     </w:p>
     <w:p>
@@ -1565,7 +1406,7 @@
           <w:lang w:val="en-US"/>
         </w:rPr>
       </w:pPr>
-      <w:bookmarkStart w:id="2" w:name="_Toc310105050"/>
+      <w:bookmarkStart w:id="1" w:name="_Toc310105050"/>
       <w:r>
         <w:rPr>
           <w:lang w:val="en-US"/>
@@ -1573,7 +1414,7 @@
         <w:lastRenderedPageBreak/>
         <w:t>Functional requirements (use-cases)</w:t>
       </w:r>
-      <w:bookmarkEnd w:id="2"/>
+      <w:bookmarkEnd w:id="1"/>
     </w:p>
     <w:p>
       <w:pPr>
@@ -1846,7 +1687,7 @@
         <w:rPr>
           <w:lang w:val="en-US"/>
         </w:rPr>
-        <w:t xml:space="preserve">ist </w:t>
+        <w:t>ist</w:t>
       </w:r>
     </w:p>
     <w:p>
@@ -1982,6 +1823,43 @@
     </w:p>
     <w:p>
       <w:pPr>
+        <w:pStyle w:val="ListParagraph"/>
+        <w:ind w:left="1080"/>
+        <w:rPr>
+          <w:lang w:val="en-US"/>
+        </w:rPr>
+      </w:pPr>
+      <w:r>
+        <w:rPr>
+          <w:b/>
+          <w:lang w:val="en-US"/>
+        </w:rPr>
+        <w:t>3a</w:t>
+      </w:r>
+      <w:r>
+        <w:rPr>
+          <w:lang w:val="en-US"/>
+        </w:rPr>
+        <w:t>: If the element is splitter the system registers the default output and i</w:t>
+      </w:r>
+      <w:bookmarkStart w:id="2" w:name="_GoBack"/>
+      <w:bookmarkEnd w:id="2"/>
+      <w:r>
+        <w:rPr>
+          <w:lang w:val="en-US"/>
+        </w:rPr>
+        <w:t xml:space="preserve">nput flow. </w:t>
+      </w:r>
+    </w:p>
+    <w:p>
+      <w:pPr>
+        <w:rPr>
+          <w:lang w:val="en-US"/>
+        </w:rPr>
+      </w:pPr>
+    </w:p>
+    <w:p>
+      <w:pPr>
         <w:rPr>
           <w:b/>
           <w:sz w:val="40"/>
@@ -2251,6 +2129,7 @@
         <w:rPr>
           <w:lang w:val="en-US"/>
         </w:rPr>
+        <w:lastRenderedPageBreak/>
         <w:t xml:space="preserve">The system calculates the downer output percentage and saves it </w:t>
       </w:r>
     </w:p>
@@ -2275,7 +2154,6 @@
           <w:b/>
           <w:lang w:val="en-US"/>
         </w:rPr>
-        <w:lastRenderedPageBreak/>
         <w:t>Extensions:</w:t>
       </w:r>
     </w:p>
@@ -3027,7 +2905,6 @@
           <w:szCs w:val="40"/>
           <w:lang w:val="en-US"/>
         </w:rPr>
-        <w:lastRenderedPageBreak/>
         <w:t>IV.</w:t>
       </w:r>
     </w:p>
@@ -3718,7 +3595,6 @@
           <w:szCs w:val="40"/>
           <w:lang w:val="en-US"/>
         </w:rPr>
-        <w:lastRenderedPageBreak/>
         <w:t>V</w:t>
       </w:r>
       <w:r>
@@ -4372,7 +4248,6 @@
           <w:szCs w:val="40"/>
           <w:lang w:val="en-US"/>
         </w:rPr>
-        <w:lastRenderedPageBreak/>
         <w:t>VIII.</w:t>
       </w:r>
     </w:p>
@@ -4913,21 +4788,7 @@
         <w:rPr>
           <w:lang w:val="en-US"/>
         </w:rPr>
-        <w:t xml:space="preserve">The current and the maximum flow can be adjusted in the </w:t>
-      </w:r>
-      <w:proofErr w:type="spellStart"/>
-      <w:r>
-        <w:rPr>
-          <w:lang w:val="en-US"/>
-        </w:rPr>
-        <w:t>texboxes</w:t>
-      </w:r>
-      <w:proofErr w:type="spellEnd"/>
-      <w:r>
-        <w:rPr>
-          <w:lang w:val="en-US"/>
-        </w:rPr>
-        <w:t xml:space="preserve"> placed on top of the panel. To save the changes, the user has to press on the button represented by a ‘tick’. If the user whishes to adjust the percentage of the flow of a splitter, he/she has to press on the button Adjust splitter and a textbox will be displayed in which the upper percentage will be inserted.</w:t>
+        <w:t>The current and the maximum flow can be adjusted in the texboxes placed on top of the panel. To save the changes, the user has to press on the button represented by a ‘tick’. If the user whishes to adjust the percentage of the flow of a splitter, he/she has to press on the button Adjust splitter and a textbox will be displayed in which the upper percentage will be inserted.</w:t>
       </w:r>
     </w:p>
     <w:p>
@@ -4987,7 +4848,7 @@
                     </pic:cNvPicPr>
                   </pic:nvPicPr>
                   <pic:blipFill>
-                    <a:blip r:embed="rId10">
+                    <a:blip r:embed="rId9">
                       <a:extLst>
                         <a:ext uri="{28A0092B-C50C-407E-A947-70E740481C1C}">
                           <a14:useLocalDpi xmlns:a14="http://schemas.microsoft.com/office/drawing/2010/main" val="0"/>
@@ -5234,7 +5095,7 @@
       </w:pPr>
     </w:p>
     <w:sectPr>
-      <w:footerReference w:type="default" r:id="rId11"/>
+      <w:footerReference w:type="default" r:id="rId10"/>
       <w:pgSz w:w="11906" w:h="16838"/>
       <w:pgMar w:top="1417" w:right="1417" w:bottom="1417" w:left="1417" w:header="708" w:footer="708" w:gutter="0"/>
       <w:pgNumType w:start="0"/>
@@ -5247,7 +5108,7 @@
 </file>
 
 <file path=word/endnotes.xml><?xml version="1.0" encoding="utf-8"?>
-<w:endnotes xmlns:wpc="http://schemas.microsoft.com/office/word/2010/wordprocessingCanvas" xmlns:mo="http://schemas.microsoft.com/office/mac/office/2008/main" xmlns:mc="http://schemas.openxmlformats.org/markup-compatibility/2006" xmlns:mv="urn:schemas-microsoft-com:mac:vml" xmlns:o="urn:schemas-microsoft-com:office:office" xmlns:r="http://schemas.openxmlformats.org/officeDocument/2006/relationships" xmlns:m="http://schemas.openxmlformats.org/officeDocument/2006/math" xmlns:v="urn:schemas-microsoft-com:vml" xmlns:wp14="http://schemas.microsoft.com/office/word/2010/wordprocessingDrawing" xmlns:wp="http://schemas.openxmlformats.org/drawingml/2006/wordprocessingDrawing" xmlns:w10="urn:schemas-microsoft-com:office:word" xmlns:w="http://schemas.openxmlformats.org/wordprocessingml/2006/main" xmlns:w14="http://schemas.microsoft.com/office/word/2010/wordml" xmlns:wpg="http://schemas.microsoft.com/office/word/2010/wordprocessingGroup" xmlns:wpi="http://schemas.microsoft.com/office/word/2010/wordprocessingInk" xmlns:wne="http://schemas.microsoft.com/office/word/2006/wordml" xmlns:wps="http://schemas.microsoft.com/office/word/2010/wordprocessingShape" mc:Ignorable="w14 wp14">
+<w:endnotes xmlns:wpc="http://schemas.microsoft.com/office/word/2010/wordprocessingCanvas" xmlns:mc="http://schemas.openxmlformats.org/markup-compatibility/2006" xmlns:o="urn:schemas-microsoft-com:office:office" xmlns:r="http://schemas.openxmlformats.org/officeDocument/2006/relationships" xmlns:m="http://schemas.openxmlformats.org/officeDocument/2006/math" xmlns:v="urn:schemas-microsoft-com:vml" xmlns:wp14="http://schemas.microsoft.com/office/word/2010/wordprocessingDrawing" xmlns:wp="http://schemas.openxmlformats.org/drawingml/2006/wordprocessingDrawing" xmlns:w10="urn:schemas-microsoft-com:office:word" xmlns:w="http://schemas.openxmlformats.org/wordprocessingml/2006/main" xmlns:w14="http://schemas.microsoft.com/office/word/2010/wordml" xmlns:w15="http://schemas.microsoft.com/office/word/2012/wordml" xmlns:wpg="http://schemas.microsoft.com/office/word/2010/wordprocessingGroup" xmlns:wpi="http://schemas.microsoft.com/office/word/2010/wordprocessingInk" xmlns:wne="http://schemas.microsoft.com/office/word/2006/wordml" xmlns:wps="http://schemas.microsoft.com/office/word/2010/wordprocessingShape" mc:Ignorable="w14 w15 wp14">
   <w:endnote w:type="separator" w:id="-1">
     <w:p>
       <w:pPr>
@@ -5272,7 +5133,7 @@
 </file>
 
 <file path=word/footer1.xml><?xml version="1.0" encoding="utf-8"?>
-<w:ftr xmlns:wpc="http://schemas.microsoft.com/office/word/2010/wordprocessingCanvas" xmlns:mo="http://schemas.microsoft.com/office/mac/office/2008/main" xmlns:mc="http://schemas.openxmlformats.org/markup-compatibility/2006" xmlns:mv="urn:schemas-microsoft-com:mac:vml" xmlns:o="urn:schemas-microsoft-com:office:office" xmlns:r="http://schemas.openxmlformats.org/officeDocument/2006/relationships" xmlns:m="http://schemas.openxmlformats.org/officeDocument/2006/math" xmlns:v="urn:schemas-microsoft-com:vml" xmlns:wp14="http://schemas.microsoft.com/office/word/2010/wordprocessingDrawing" xmlns:wp="http://schemas.openxmlformats.org/drawingml/2006/wordprocessingDrawing" xmlns:w10="urn:schemas-microsoft-com:office:word" xmlns:w="http://schemas.openxmlformats.org/wordprocessingml/2006/main" xmlns:w14="http://schemas.microsoft.com/office/word/2010/wordml" xmlns:wpg="http://schemas.microsoft.com/office/word/2010/wordprocessingGroup" xmlns:wpi="http://schemas.microsoft.com/office/word/2010/wordprocessingInk" xmlns:wne="http://schemas.microsoft.com/office/word/2006/wordml" xmlns:wps="http://schemas.microsoft.com/office/word/2010/wordprocessingShape" mc:Ignorable="w14 wp14">
+<w:ftr xmlns:wpc="http://schemas.microsoft.com/office/word/2010/wordprocessingCanvas" xmlns:mc="http://schemas.openxmlformats.org/markup-compatibility/2006" xmlns:o="urn:schemas-microsoft-com:office:office" xmlns:r="http://schemas.openxmlformats.org/officeDocument/2006/relationships" xmlns:m="http://schemas.openxmlformats.org/officeDocument/2006/math" xmlns:v="urn:schemas-microsoft-com:vml" xmlns:wp14="http://schemas.microsoft.com/office/word/2010/wordprocessingDrawing" xmlns:wp="http://schemas.openxmlformats.org/drawingml/2006/wordprocessingDrawing" xmlns:w10="urn:schemas-microsoft-com:office:word" xmlns:w="http://schemas.openxmlformats.org/wordprocessingml/2006/main" xmlns:w14="http://schemas.microsoft.com/office/word/2010/wordml" xmlns:w15="http://schemas.microsoft.com/office/word/2012/wordml" xmlns:wpg="http://schemas.microsoft.com/office/word/2010/wordprocessingGroup" xmlns:wpi="http://schemas.microsoft.com/office/word/2010/wordprocessingInk" xmlns:wne="http://schemas.microsoft.com/office/word/2006/wordml" xmlns:wps="http://schemas.microsoft.com/office/word/2010/wordprocessingShape" mc:Ignorable="w14 w15 wp14">
   <w:sdt>
     <w:sdtPr>
       <w:id w:val="1233737173"/>
@@ -5314,7 +5175,7 @@
             <w:bCs/>
             <w:noProof/>
           </w:rPr>
-          <w:t>1</w:t>
+          <w:t>4</w:t>
         </w:r>
         <w:r>
           <w:rPr>
@@ -5350,7 +5211,7 @@
 </file>
 
 <file path=word/footnotes.xml><?xml version="1.0" encoding="utf-8"?>
-<w:footnotes xmlns:wpc="http://schemas.microsoft.com/office/word/2010/wordprocessingCanvas" xmlns:mo="http://schemas.microsoft.com/office/mac/office/2008/main" xmlns:mc="http://schemas.openxmlformats.org/markup-compatibility/2006" xmlns:mv="urn:schemas-microsoft-com:mac:vml" xmlns:o="urn:schemas-microsoft-com:office:office" xmlns:r="http://schemas.openxmlformats.org/officeDocument/2006/relationships" xmlns:m="http://schemas.openxmlformats.org/officeDocument/2006/math" xmlns:v="urn:schemas-microsoft-com:vml" xmlns:wp14="http://schemas.microsoft.com/office/word/2010/wordprocessingDrawing" xmlns:wp="http://schemas.openxmlformats.org/drawingml/2006/wordprocessingDrawing" xmlns:w10="urn:schemas-microsoft-com:office:word" xmlns:w="http://schemas.openxmlformats.org/wordprocessingml/2006/main" xmlns:w14="http://schemas.microsoft.com/office/word/2010/wordml" xmlns:wpg="http://schemas.microsoft.com/office/word/2010/wordprocessingGroup" xmlns:wpi="http://schemas.microsoft.com/office/word/2010/wordprocessingInk" xmlns:wne="http://schemas.microsoft.com/office/word/2006/wordml" xmlns:wps="http://schemas.microsoft.com/office/word/2010/wordprocessingShape" mc:Ignorable="w14 wp14">
+<w:footnotes xmlns:wpc="http://schemas.microsoft.com/office/word/2010/wordprocessingCanvas" xmlns:mc="http://schemas.openxmlformats.org/markup-compatibility/2006" xmlns:o="urn:schemas-microsoft-com:office:office" xmlns:r="http://schemas.openxmlformats.org/officeDocument/2006/relationships" xmlns:m="http://schemas.openxmlformats.org/officeDocument/2006/math" xmlns:v="urn:schemas-microsoft-com:vml" xmlns:wp14="http://schemas.microsoft.com/office/word/2010/wordprocessingDrawing" xmlns:wp="http://schemas.openxmlformats.org/drawingml/2006/wordprocessingDrawing" xmlns:w10="urn:schemas-microsoft-com:office:word" xmlns:w="http://schemas.openxmlformats.org/wordprocessingml/2006/main" xmlns:w14="http://schemas.microsoft.com/office/word/2010/wordml" xmlns:w15="http://schemas.microsoft.com/office/word/2012/wordml" xmlns:wpg="http://schemas.microsoft.com/office/word/2010/wordprocessingGroup" xmlns:wpi="http://schemas.microsoft.com/office/word/2010/wordprocessingInk" xmlns:wne="http://schemas.microsoft.com/office/word/2006/wordml" xmlns:wps="http://schemas.microsoft.com/office/word/2010/wordprocessingShape" mc:Ignorable="w14 w15 wp14">
   <w:footnote w:type="separator" w:id="-1">
     <w:p>
       <w:pPr>
@@ -5375,8 +5236,8 @@
 </file>
 
 <file path=word/numbering.xml><?xml version="1.0" encoding="utf-8"?>
-<w:numbering xmlns:wpc="http://schemas.microsoft.com/office/word/2010/wordprocessingCanvas" xmlns:mo="http://schemas.microsoft.com/office/mac/office/2008/main" xmlns:mc="http://schemas.openxmlformats.org/markup-compatibility/2006" xmlns:mv="urn:schemas-microsoft-com:mac:vml" xmlns:o="urn:schemas-microsoft-com:office:office" xmlns:r="http://schemas.openxmlformats.org/officeDocument/2006/relationships" xmlns:m="http://schemas.openxmlformats.org/officeDocument/2006/math" xmlns:v="urn:schemas-microsoft-com:vml" xmlns:wp14="http://schemas.microsoft.com/office/word/2010/wordprocessingDrawing" xmlns:wp="http://schemas.openxmlformats.org/drawingml/2006/wordprocessingDrawing" xmlns:w10="urn:schemas-microsoft-com:office:word" xmlns:w="http://schemas.openxmlformats.org/wordprocessingml/2006/main" xmlns:w14="http://schemas.microsoft.com/office/word/2010/wordml" xmlns:wpg="http://schemas.microsoft.com/office/word/2010/wordprocessingGroup" xmlns:wpi="http://schemas.microsoft.com/office/word/2010/wordprocessingInk" xmlns:wne="http://schemas.microsoft.com/office/word/2006/wordml" xmlns:wps="http://schemas.microsoft.com/office/word/2010/wordprocessingShape" mc:Ignorable="w14 wp14">
-  <w:abstractNum w:abstractNumId="0">
+<w:numbering xmlns:wpc="http://schemas.microsoft.com/office/word/2010/wordprocessingCanvas" xmlns:mc="http://schemas.openxmlformats.org/markup-compatibility/2006" xmlns:o="urn:schemas-microsoft-com:office:office" xmlns:r="http://schemas.openxmlformats.org/officeDocument/2006/relationships" xmlns:m="http://schemas.openxmlformats.org/officeDocument/2006/math" xmlns:v="urn:schemas-microsoft-com:vml" xmlns:wp14="http://schemas.microsoft.com/office/word/2010/wordprocessingDrawing" xmlns:wp="http://schemas.openxmlformats.org/drawingml/2006/wordprocessingDrawing" xmlns:w10="urn:schemas-microsoft-com:office:word" xmlns:w="http://schemas.openxmlformats.org/wordprocessingml/2006/main" xmlns:w14="http://schemas.microsoft.com/office/word/2010/wordml" xmlns:w15="http://schemas.microsoft.com/office/word/2012/wordml" xmlns:wpg="http://schemas.microsoft.com/office/word/2010/wordprocessingGroup" xmlns:wpi="http://schemas.microsoft.com/office/word/2010/wordprocessingInk" xmlns:wne="http://schemas.microsoft.com/office/word/2006/wordml" xmlns:wps="http://schemas.microsoft.com/office/word/2010/wordprocessingShape" mc:Ignorable="w14 w15 wp14">
+  <w:abstractNum w:abstractNumId="0" w15:restartNumberingAfterBreak="0">
     <w:nsid w:val="065945DB"/>
     <w:multiLevelType w:val="hybridMultilevel"/>
     <w:tmpl w:val="FB8EFFBE"/>
@@ -5465,7 +5326,7 @@
       </w:pPr>
     </w:lvl>
   </w:abstractNum>
-  <w:abstractNum w:abstractNumId="1">
+  <w:abstractNum w:abstractNumId="1" w15:restartNumberingAfterBreak="0">
     <w:nsid w:val="09425EB6"/>
     <w:multiLevelType w:val="hybridMultilevel"/>
     <w:tmpl w:val="7FCC5182"/>
@@ -5554,7 +5415,7 @@
       </w:pPr>
     </w:lvl>
   </w:abstractNum>
-  <w:abstractNum w:abstractNumId="2">
+  <w:abstractNum w:abstractNumId="2" w15:restartNumberingAfterBreak="0">
     <w:nsid w:val="0E64338A"/>
     <w:multiLevelType w:val="hybridMultilevel"/>
     <w:tmpl w:val="AB0802D6"/>
@@ -5643,7 +5504,7 @@
       </w:pPr>
     </w:lvl>
   </w:abstractNum>
-  <w:abstractNum w:abstractNumId="3">
+  <w:abstractNum w:abstractNumId="3" w15:restartNumberingAfterBreak="0">
     <w:nsid w:val="1BAF3AAB"/>
     <w:multiLevelType w:val="hybridMultilevel"/>
     <w:tmpl w:val="C6D44E86"/>
@@ -5732,7 +5593,7 @@
       </w:pPr>
     </w:lvl>
   </w:abstractNum>
-  <w:abstractNum w:abstractNumId="4">
+  <w:abstractNum w:abstractNumId="4" w15:restartNumberingAfterBreak="0">
     <w:nsid w:val="2DB007D8"/>
     <w:multiLevelType w:val="hybridMultilevel"/>
     <w:tmpl w:val="D9344230"/>
@@ -5821,7 +5682,7 @@
       </w:pPr>
     </w:lvl>
   </w:abstractNum>
-  <w:abstractNum w:abstractNumId="5">
+  <w:abstractNum w:abstractNumId="5" w15:restartNumberingAfterBreak="0">
     <w:nsid w:val="2EB7649E"/>
     <w:multiLevelType w:val="hybridMultilevel"/>
     <w:tmpl w:val="91840642"/>
@@ -5910,7 +5771,7 @@
       </w:pPr>
     </w:lvl>
   </w:abstractNum>
-  <w:abstractNum w:abstractNumId="6">
+  <w:abstractNum w:abstractNumId="6" w15:restartNumberingAfterBreak="0">
     <w:nsid w:val="306B3129"/>
     <w:multiLevelType w:val="hybridMultilevel"/>
     <w:tmpl w:val="22EC2BAC"/>
@@ -6000,7 +5861,7 @@
       </w:pPr>
     </w:lvl>
   </w:abstractNum>
-  <w:abstractNum w:abstractNumId="7">
+  <w:abstractNum w:abstractNumId="7" w15:restartNumberingAfterBreak="0">
     <w:nsid w:val="3A0F1045"/>
     <w:multiLevelType w:val="hybridMultilevel"/>
     <w:tmpl w:val="C0949B8A"/>
@@ -6089,7 +5950,7 @@
       </w:pPr>
     </w:lvl>
   </w:abstractNum>
-  <w:abstractNum w:abstractNumId="8">
+  <w:abstractNum w:abstractNumId="8" w15:restartNumberingAfterBreak="0">
     <w:nsid w:val="3B336073"/>
     <w:multiLevelType w:val="hybridMultilevel"/>
     <w:tmpl w:val="CED66218"/>
@@ -6178,7 +6039,7 @@
       </w:pPr>
     </w:lvl>
   </w:abstractNum>
-  <w:abstractNum w:abstractNumId="9">
+  <w:abstractNum w:abstractNumId="9" w15:restartNumberingAfterBreak="0">
     <w:nsid w:val="3BD813D7"/>
     <w:multiLevelType w:val="hybridMultilevel"/>
     <w:tmpl w:val="C538AAE6"/>
@@ -6267,7 +6128,7 @@
       </w:pPr>
     </w:lvl>
   </w:abstractNum>
-  <w:abstractNum w:abstractNumId="10">
+  <w:abstractNum w:abstractNumId="10" w15:restartNumberingAfterBreak="0">
     <w:nsid w:val="3C0C6540"/>
     <w:multiLevelType w:val="hybridMultilevel"/>
     <w:tmpl w:val="E1E833DA"/>
@@ -6356,7 +6217,7 @@
       </w:pPr>
     </w:lvl>
   </w:abstractNum>
-  <w:abstractNum w:abstractNumId="11">
+  <w:abstractNum w:abstractNumId="11" w15:restartNumberingAfterBreak="0">
     <w:nsid w:val="3FF43EDA"/>
     <w:multiLevelType w:val="hybridMultilevel"/>
     <w:tmpl w:val="4C70D4F2"/>
@@ -6445,7 +6306,7 @@
       </w:pPr>
     </w:lvl>
   </w:abstractNum>
-  <w:abstractNum w:abstractNumId="12">
+  <w:abstractNum w:abstractNumId="12" w15:restartNumberingAfterBreak="0">
     <w:nsid w:val="46097B21"/>
     <w:multiLevelType w:val="hybridMultilevel"/>
     <w:tmpl w:val="B5CE34B4"/>
@@ -6534,7 +6395,7 @@
       </w:pPr>
     </w:lvl>
   </w:abstractNum>
-  <w:abstractNum w:abstractNumId="13">
+  <w:abstractNum w:abstractNumId="13" w15:restartNumberingAfterBreak="0">
     <w:nsid w:val="49575DEF"/>
     <w:multiLevelType w:val="hybridMultilevel"/>
     <w:tmpl w:val="3EBE609E"/>
@@ -6626,7 +6487,7 @@
       </w:pPr>
     </w:lvl>
   </w:abstractNum>
-  <w:abstractNum w:abstractNumId="14">
+  <w:abstractNum w:abstractNumId="14" w15:restartNumberingAfterBreak="0">
     <w:nsid w:val="499E6F63"/>
     <w:multiLevelType w:val="hybridMultilevel"/>
     <w:tmpl w:val="9712FE5C"/>
@@ -6715,7 +6576,7 @@
       </w:pPr>
     </w:lvl>
   </w:abstractNum>
-  <w:abstractNum w:abstractNumId="15">
+  <w:abstractNum w:abstractNumId="15" w15:restartNumberingAfterBreak="0">
     <w:nsid w:val="4BEE2B1C"/>
     <w:multiLevelType w:val="hybridMultilevel"/>
     <w:tmpl w:val="AB94E596"/>
@@ -6804,7 +6665,7 @@
       </w:pPr>
     </w:lvl>
   </w:abstractNum>
-  <w:abstractNum w:abstractNumId="16">
+  <w:abstractNum w:abstractNumId="16" w15:restartNumberingAfterBreak="0">
     <w:nsid w:val="4EB53A83"/>
     <w:multiLevelType w:val="hybridMultilevel"/>
     <w:tmpl w:val="3F0AD800"/>
@@ -6893,7 +6754,7 @@
       </w:pPr>
     </w:lvl>
   </w:abstractNum>
-  <w:abstractNum w:abstractNumId="17">
+  <w:abstractNum w:abstractNumId="17" w15:restartNumberingAfterBreak="0">
     <w:nsid w:val="52886FE6"/>
     <w:multiLevelType w:val="hybridMultilevel"/>
     <w:tmpl w:val="C538AAE6"/>
@@ -6982,7 +6843,7 @@
       </w:pPr>
     </w:lvl>
   </w:abstractNum>
-  <w:abstractNum w:abstractNumId="18">
+  <w:abstractNum w:abstractNumId="18" w15:restartNumberingAfterBreak="0">
     <w:nsid w:val="57F06425"/>
     <w:multiLevelType w:val="hybridMultilevel"/>
     <w:tmpl w:val="61240994"/>
@@ -7071,7 +6932,7 @@
       </w:pPr>
     </w:lvl>
   </w:abstractNum>
-  <w:abstractNum w:abstractNumId="19">
+  <w:abstractNum w:abstractNumId="19" w15:restartNumberingAfterBreak="0">
     <w:nsid w:val="598C0F15"/>
     <w:multiLevelType w:val="hybridMultilevel"/>
     <w:tmpl w:val="4F9EE39E"/>
@@ -7160,7 +7021,7 @@
       </w:pPr>
     </w:lvl>
   </w:abstractNum>
-  <w:abstractNum w:abstractNumId="20">
+  <w:abstractNum w:abstractNumId="20" w15:restartNumberingAfterBreak="0">
     <w:nsid w:val="59AC6179"/>
     <w:multiLevelType w:val="hybridMultilevel"/>
     <w:tmpl w:val="0144FCA8"/>
@@ -7249,7 +7110,7 @@
       </w:pPr>
     </w:lvl>
   </w:abstractNum>
-  <w:abstractNum w:abstractNumId="21">
+  <w:abstractNum w:abstractNumId="21" w15:restartNumberingAfterBreak="0">
     <w:nsid w:val="5AF355D6"/>
     <w:multiLevelType w:val="hybridMultilevel"/>
     <w:tmpl w:val="8F02B930"/>
@@ -7361,7 +7222,7 @@
       </w:rPr>
     </w:lvl>
   </w:abstractNum>
-  <w:abstractNum w:abstractNumId="22">
+  <w:abstractNum w:abstractNumId="22" w15:restartNumberingAfterBreak="0">
     <w:nsid w:val="5EC31A39"/>
     <w:multiLevelType w:val="hybridMultilevel"/>
     <w:tmpl w:val="6B5C1B9E"/>
@@ -7450,7 +7311,7 @@
       </w:pPr>
     </w:lvl>
   </w:abstractNum>
-  <w:abstractNum w:abstractNumId="23">
+  <w:abstractNum w:abstractNumId="23" w15:restartNumberingAfterBreak="0">
     <w:nsid w:val="60B66965"/>
     <w:multiLevelType w:val="hybridMultilevel"/>
     <w:tmpl w:val="397A5FD2"/>
@@ -7536,7 +7397,7 @@
       </w:pPr>
     </w:lvl>
   </w:abstractNum>
-  <w:abstractNum w:abstractNumId="24">
+  <w:abstractNum w:abstractNumId="24" w15:restartNumberingAfterBreak="0">
     <w:nsid w:val="66F808F8"/>
     <w:multiLevelType w:val="hybridMultilevel"/>
     <w:tmpl w:val="EFD44B20"/>
@@ -7625,7 +7486,7 @@
       </w:pPr>
     </w:lvl>
   </w:abstractNum>
-  <w:abstractNum w:abstractNumId="25">
+  <w:abstractNum w:abstractNumId="25" w15:restartNumberingAfterBreak="0">
     <w:nsid w:val="6A1610FD"/>
     <w:multiLevelType w:val="hybridMultilevel"/>
     <w:tmpl w:val="ADB8DA3C"/>
@@ -7714,7 +7575,7 @@
       </w:pPr>
     </w:lvl>
   </w:abstractNum>
-  <w:abstractNum w:abstractNumId="26">
+  <w:abstractNum w:abstractNumId="26" w15:restartNumberingAfterBreak="0">
     <w:nsid w:val="6DFA62E7"/>
     <w:multiLevelType w:val="hybridMultilevel"/>
     <w:tmpl w:val="1720710A"/>
@@ -7800,7 +7661,7 @@
       </w:pPr>
     </w:lvl>
   </w:abstractNum>
-  <w:abstractNum w:abstractNumId="27">
+  <w:abstractNum w:abstractNumId="27" w15:restartNumberingAfterBreak="0">
     <w:nsid w:val="71727455"/>
     <w:multiLevelType w:val="hybridMultilevel"/>
     <w:tmpl w:val="85C2D5C4"/>
@@ -7889,7 +7750,7 @@
       </w:pPr>
     </w:lvl>
   </w:abstractNum>
-  <w:abstractNum w:abstractNumId="28">
+  <w:abstractNum w:abstractNumId="28" w15:restartNumberingAfterBreak="0">
     <w:nsid w:val="72BA127D"/>
     <w:multiLevelType w:val="hybridMultilevel"/>
     <w:tmpl w:val="CD4EC7B6"/>
@@ -7978,7 +7839,7 @@
       </w:pPr>
     </w:lvl>
   </w:abstractNum>
-  <w:abstractNum w:abstractNumId="29">
+  <w:abstractNum w:abstractNumId="29" w15:restartNumberingAfterBreak="0">
     <w:nsid w:val="795A4BB2"/>
     <w:multiLevelType w:val="hybridMultilevel"/>
     <w:tmpl w:val="4C8C0F62"/>
@@ -8067,7 +7928,7 @@
       </w:pPr>
     </w:lvl>
   </w:abstractNum>
-  <w:abstractNum w:abstractNumId="30">
+  <w:abstractNum w:abstractNumId="30" w15:restartNumberingAfterBreak="0">
     <w:nsid w:val="7DD77AA5"/>
     <w:multiLevelType w:val="hybridMultilevel"/>
     <w:tmpl w:val="B7909806"/>
@@ -8253,7 +8114,7 @@
 </file>
 
 <file path=word/styles.xml><?xml version="1.0" encoding="utf-8"?>
-<w:styles xmlns:mc="http://schemas.openxmlformats.org/markup-compatibility/2006" xmlns:r="http://schemas.openxmlformats.org/officeDocument/2006/relationships" xmlns:w="http://schemas.openxmlformats.org/wordprocessingml/2006/main" xmlns:w14="http://schemas.microsoft.com/office/word/2010/wordml" mc:Ignorable="w14">
+<w:styles xmlns:mc="http://schemas.openxmlformats.org/markup-compatibility/2006" xmlns:r="http://schemas.openxmlformats.org/officeDocument/2006/relationships" xmlns:w="http://schemas.openxmlformats.org/wordprocessingml/2006/main" xmlns:w14="http://schemas.microsoft.com/office/word/2010/wordml" xmlns:w15="http://schemas.microsoft.com/office/word/2012/wordml" mc:Ignorable="w14 w15">
   <w:docDefaults>
     <w:rPrDefault>
       <w:rPr>
@@ -8269,525 +8130,369 @@
       </w:pPr>
     </w:pPrDefault>
   </w:docDefaults>
-  <w:latentStyles w:defLockedState="0" w:defUIPriority="99" w:defSemiHidden="1" w:defUnhideWhenUsed="1" w:defQFormat="0" w:count="276">
-    <w:lsdException w:name="Normal" w:semiHidden="0" w:uiPriority="0" w:unhideWhenUsed="0" w:qFormat="1"/>
-    <w:lsdException w:name="heading 1" w:semiHidden="0" w:uiPriority="9" w:unhideWhenUsed="0" w:qFormat="1"/>
-    <w:lsdException w:name="heading 2" w:uiPriority="9" w:qFormat="1"/>
-    <w:lsdException w:name="heading 3" w:uiPriority="9" w:qFormat="1"/>
-    <w:lsdException w:name="heading 4" w:uiPriority="9" w:qFormat="1"/>
-    <w:lsdException w:name="heading 5" w:uiPriority="9" w:qFormat="1"/>
-    <w:lsdException w:name="heading 6" w:uiPriority="9" w:qFormat="1"/>
-    <w:lsdException w:name="heading 7" w:uiPriority="9" w:qFormat="1"/>
-    <w:lsdException w:name="heading 8" w:uiPriority="9" w:qFormat="1"/>
-    <w:lsdException w:name="heading 9" w:uiPriority="9" w:qFormat="1"/>
-    <w:lsdException w:name="toc 1" w:uiPriority="39"/>
-    <w:lsdException w:name="toc 2" w:uiPriority="39"/>
-    <w:lsdException w:name="toc 3" w:uiPriority="39"/>
-    <w:lsdException w:name="toc 4" w:uiPriority="39"/>
-    <w:lsdException w:name="toc 5" w:uiPriority="39"/>
-    <w:lsdException w:name="toc 6" w:uiPriority="39"/>
-    <w:lsdException w:name="toc 7" w:uiPriority="39"/>
-    <w:lsdException w:name="toc 8" w:uiPriority="39"/>
-    <w:lsdException w:name="toc 9" w:uiPriority="39"/>
-    <w:lsdException w:name="caption" w:uiPriority="35" w:qFormat="1"/>
-    <w:lsdException w:name="Title" w:semiHidden="0" w:uiPriority="10" w:unhideWhenUsed="0" w:qFormat="1"/>
-    <w:lsdException w:name="Default Paragraph Font" w:uiPriority="1"/>
-    <w:lsdException w:name="Subtitle" w:semiHidden="0" w:uiPriority="11" w:unhideWhenUsed="0" w:qFormat="1"/>
-    <w:lsdException w:name="Strong" w:semiHidden="0" w:uiPriority="22" w:unhideWhenUsed="0" w:qFormat="1"/>
-    <w:lsdException w:name="Emphasis" w:semiHidden="0" w:uiPriority="20" w:unhideWhenUsed="0" w:qFormat="1"/>
-    <w:lsdException w:name="Table Grid" w:semiHidden="0" w:uiPriority="59" w:unhideWhenUsed="0"/>
-    <w:lsdException w:name="Placeholder Text" w:unhideWhenUsed="0"/>
-    <w:lsdException w:name="No Spacing" w:semiHidden="0" w:uiPriority="1" w:unhideWhenUsed="0" w:qFormat="1"/>
-    <w:lsdException w:name="Light Shading" w:semiHidden="0" w:uiPriority="60" w:unhideWhenUsed="0"/>
-    <w:lsdException w:name="Light List" w:semiHidden="0" w:uiPriority="61" w:unhideWhenUsed="0"/>
-    <w:lsdException w:name="Light Grid" w:semiHidden="0" w:uiPriority="62" w:unhideWhenUsed="0"/>
-    <w:lsdException w:name="Medium Shading 1" w:semiHidden="0" w:uiPriority="63" w:unhideWhenUsed="0"/>
-    <w:lsdException w:name="Medium Shading 2" w:semiHidden="0" w:uiPriority="64" w:unhideWhenUsed="0"/>
-    <w:lsdException w:name="Medium List 1" w:semiHidden="0" w:uiPriority="65" w:unhideWhenUsed="0"/>
-    <w:lsdException w:name="Medium List 2" w:semiHidden="0" w:uiPriority="66" w:unhideWhenUsed="0"/>
-    <w:lsdException w:name="Medium Grid 1" w:semiHidden="0" w:uiPriority="67" w:unhideWhenUsed="0"/>
-    <w:lsdException w:name="Medium Grid 2" w:semiHidden="0" w:uiPriority="68" w:unhideWhenUsed="0"/>
-    <w:lsdException w:name="Medium Grid 3" w:semiHidden="0" w:uiPriority="69" w:unhideWhenUsed="0"/>
-    <w:lsdException w:name="Dark List" w:semiHidden="0" w:uiPriority="70" w:unhideWhenUsed="0"/>
-    <w:lsdException w:name="Colorful Shading" w:semiHidden="0" w:uiPriority="71" w:unhideWhenUsed="0"/>
-    <w:lsdException w:name="Colorful List" w:semiHidden="0" w:uiPriority="72" w:unhideWhenUsed="0"/>
-    <w:lsdException w:name="Colorful Grid" w:semiHidden="0" w:uiPriority="73" w:unhideWhenUsed="0"/>
-    <w:lsdException w:name="Light Shading Accent 1" w:semiHidden="0" w:uiPriority="60" w:unhideWhenUsed="0"/>
-    <w:lsdException w:name="Light List Accent 1" w:semiHidden="0" w:uiPriority="61" w:unhideWhenUsed="0"/>
-    <w:lsdException w:name="Light Grid Accent 1" w:semiHidden="0" w:uiPriority="62" w:unhideWhenUsed="0"/>
-    <w:lsdException w:name="Medium Shading 1 Accent 1" w:semiHidden="0" w:uiPriority="63" w:unhideWhenUsed="0"/>
-    <w:lsdException w:name="Medium Shading 2 Accent 1" w:semiHidden="0" w:uiPriority="64" w:unhideWhenUsed="0"/>
-    <w:lsdException w:name="Medium List 1 Accent 1" w:semiHidden="0" w:uiPriority="65" w:unhideWhenUsed="0"/>
-    <w:lsdException w:name="Revision" w:unhideWhenUsed="0"/>
-    <w:lsdException w:name="List Paragraph" w:semiHidden="0" w:uiPriority="34" w:unhideWhenUsed="0" w:qFormat="1"/>
-    <w:lsdException w:name="Quote" w:semiHidden="0" w:uiPriority="29" w:unhideWhenUsed="0" w:qFormat="1"/>
-    <w:lsdException w:name="Intense Quote" w:semiHidden="0" w:uiPriority="30" w:unhideWhenUsed="0" w:qFormat="1"/>
-    <w:lsdException w:name="Medium List 2 Accent 1" w:semiHidden="0" w:uiPriority="66" w:unhideWhenUsed="0"/>
-    <w:lsdException w:name="Medium Grid 1 Accent 1" w:semiHidden="0" w:uiPriority="67" w:unhideWhenUsed="0"/>
-    <w:lsdException w:name="Medium Grid 2 Accent 1" w:semiHidden="0" w:uiPriority="68" w:unhideWhenUsed="0"/>
-    <w:lsdException w:name="Medium Grid 3 Accent 1" w:semiHidden="0" w:uiPriority="69" w:unhideWhenUsed="0"/>
-    <w:lsdException w:name="Dark List Accent 1" w:semiHidden="0" w:uiPriority="70" w:unhideWhenUsed="0"/>
-    <w:lsdException w:name="Colorful Shading Accent 1" w:semiHidden="0" w:uiPriority="71" w:unhideWhenUsed="0"/>
-    <w:lsdException w:name="Colorful List Accent 1" w:semiHidden="0" w:uiPriority="72" w:unhideWhenUsed="0"/>
-    <w:lsdException w:name="Colorful Grid Accent 1" w:semiHidden="0" w:uiPriority="73" w:unhideWhenUsed="0"/>
-    <w:lsdException w:name="Light Shading Accent 2" w:semiHidden="0" w:uiPriority="60" w:unhideWhenUsed="0"/>
-    <w:lsdException w:name="Light List Accent 2" w:semiHidden="0" w:uiPriority="61" w:unhideWhenUsed="0"/>
-    <w:lsdException w:name="Light Grid Accent 2" w:semiHidden="0" w:uiPriority="62" w:unhideWhenUsed="0"/>
-    <w:lsdException w:name="Medium Shading 1 Accent 2" w:semiHidden="0" w:uiPriority="63" w:unhideWhenUsed="0"/>
-    <w:lsdException w:name="Medium Shading 2 Accent 2" w:semiHidden="0" w:uiPriority="64" w:unhideWhenUsed="0"/>
-    <w:lsdException w:name="Medium List 1 Accent 2" w:semiHidden="0" w:uiPriority="65" w:unhideWhenUsed="0"/>
-    <w:lsdException w:name="Medium List 2 Accent 2" w:semiHidden="0" w:uiPriority="66" w:unhideWhenUsed="0"/>
-    <w:lsdException w:name="Medium Grid 1 Accent 2" w:semiHidden="0" w:uiPriority="67" w:unhideWhenUsed="0"/>
-    <w:lsdException w:name="Medium Grid 2 Accent 2" w:semiHidden="0" w:uiPriority="68" w:unhideWhenUsed="0"/>
-    <w:lsdException w:name="Medium Grid 3 Accent 2" w:semiHidden="0" w:uiPriority="69" w:unhideWhenUsed="0"/>
-    <w:lsdException w:name="Dark List Accent 2" w:semiHidden="0" w:uiPriority="70" w:unhideWhenUsed="0"/>
-    <w:lsdException w:name="Colorful Shading Accent 2" w:semiHidden="0" w:uiPriority="71" w:unhideWhenUsed="0"/>
-    <w:lsdException w:name="Colorful List Accent 2" w:semiHidden="0" w:uiPriority="72" w:unhideWhenUsed="0"/>
-    <w:lsdException w:name="Colorful Grid Accent 2" w:semiHidden="0" w:uiPriority="73" w:unhideWhenUsed="0"/>
-    <w:lsdException w:name="Light Shading Accent 3" w:semiHidden="0" w:uiPriority="60" w:unhideWhenUsed="0"/>
-    <w:lsdException w:name="Light List Accent 3" w:semiHidden="0" w:uiPriority="61" w:unhideWhenUsed="0"/>
-    <w:lsdException w:name="Light Grid Accent 3" w:semiHidden="0" w:uiPriority="62" w:unhideWhenUsed="0"/>
-    <w:lsdException w:name="Medium Shading 1 Accent 3" w:semiHidden="0" w:uiPriority="63" w:unhideWhenUsed="0"/>
-    <w:lsdException w:name="Medium Shading 2 Accent 3" w:semiHidden="0" w:uiPriority="64" w:unhideWhenUsed="0"/>
-    <w:lsdException w:name="Medium List 1 Accent 3" w:semiHidden="0" w:uiPriority="65" w:unhideWhenUsed="0"/>
-    <w:lsdException w:name="Medium List 2 Accent 3" w:semiHidden="0" w:uiPriority="66" w:unhideWhenUsed="0"/>
-    <w:lsdException w:name="Medium Grid 1 Accent 3" w:semiHidden="0" w:uiPriority="67" w:unhideWhenUsed="0"/>
-    <w:lsdException w:name="Medium Grid 2 Accent 3" w:semiHidden="0" w:uiPriority="68" w:unhideWhenUsed="0"/>
-    <w:lsdException w:name="Medium Grid 3 Accent 3" w:semiHidden="0" w:uiPriority="69" w:unhideWhenUsed="0"/>
-    <w:lsdException w:name="Dark List Accent 3" w:semiHidden="0" w:uiPriority="70" w:unhideWhenUsed="0"/>
-    <w:lsdException w:name="Colorful Shading Accent 3" w:semiHidden="0" w:uiPriority="71" w:unhideWhenUsed="0"/>
-    <w:lsdException w:name="Colorful List Accent 3" w:semiHidden="0" w:uiPriority="72" w:unhideWhenUsed="0"/>
-    <w:lsdException w:name="Colorful Grid Accent 3" w:semiHidden="0" w:uiPriority="73" w:unhideWhenUsed="0"/>
-    <w:lsdException w:name="Light Shading Accent 4" w:semiHidden="0" w:uiPriority="60" w:unhideWhenUsed="0"/>
-    <w:lsdException w:name="Light List Accent 4" w:semiHidden="0" w:uiPriority="61" w:unhideWhenUsed="0"/>
-    <w:lsdException w:name="Light Grid Accent 4" w:semiHidden="0" w:uiPriority="62" w:unhideWhenUsed="0"/>
-    <w:lsdException w:name="Medium Shading 1 Accent 4" w:semiHidden="0" w:uiPriority="63" w:unhideWhenUsed="0"/>
-    <w:lsdException w:name="Medium Shading 2 Accent 4" w:semiHidden="0" w:uiPriority="64" w:unhideWhenUsed="0"/>
-    <w:lsdException w:name="Medium List 1 Accent 4" w:semiHidden="0" w:uiPriority="65" w:unhideWhenUsed="0"/>
-    <w:lsdException w:name="Medium List 2 Accent 4" w:semiHidden="0" w:uiPriority="66" w:unhideWhenUsed="0"/>
-    <w:lsdException w:name="Medium Grid 1 Accent 4" w:semiHidden="0" w:uiPriority="67" w:unhideWhenUsed="0"/>
-    <w:lsdException w:name="Medium Grid 2 Accent 4" w:semiHidden="0" w:uiPriority="68" w:unhideWhenUsed="0"/>
-    <w:lsdException w:name="Medium Grid 3 Accent 4" w:semiHidden="0" w:uiPriority="69" w:unhideWhenUsed="0"/>
-    <w:lsdException w:name="Dark List Accent 4" w:semiHidden="0" w:uiPriority="70" w:unhideWhenUsed="0"/>
-    <w:lsdException w:name="Colorful Shading Accent 4" w:semiHidden="0" w:uiPriority="71" w:unhideWhenUsed="0"/>
-    <w:lsdException w:name="Colorful List Accent 4" w:semiHidden="0" w:uiPriority="72" w:unhideWhenUsed="0"/>
-    <w:lsdException w:name="Colorful Grid Accent 4" w:semiHidden="0" w:uiPriority="73" w:unhideWhenUsed="0"/>
-    <w:lsdException w:name="Light Shading Accent 5" w:semiHidden="0" w:uiPriority="60" w:unhideWhenUsed="0"/>
-    <w:lsdException w:name="Light List Accent 5" w:semiHidden="0" w:uiPriority="61" w:unhideWhenUsed="0"/>
-    <w:lsdException w:name="Light Grid Accent 5" w:semiHidden="0" w:uiPriority="62" w:unhideWhenUsed="0"/>
-    <w:lsdException w:name="Medium Shading 1 Accent 5" w:semiHidden="0" w:uiPriority="63" w:unhideWhenUsed="0"/>
-    <w:lsdException w:name="Medium Shading 2 Accent 5" w:semiHidden="0" w:uiPriority="64" w:unhideWhenUsed="0"/>
-    <w:lsdException w:name="Medium List 1 Accent 5" w:semiHidden="0" w:uiPriority="65" w:unhideWhenUsed="0"/>
-    <w:lsdException w:name="Medium List 2 Accent 5" w:semiHidden="0" w:uiPriority="66" w:unhideWhenUsed="0"/>
-    <w:lsdException w:name="Medium Grid 1 Accent 5" w:semiHidden="0" w:uiPriority="67" w:unhideWhenUsed="0"/>
-    <w:lsdException w:name="Medium Grid 2 Accent 5" w:semiHidden="0" w:uiPriority="68" w:unhideWhenUsed="0"/>
-    <w:lsdException w:name="Medium Grid 3 Accent 5" w:semiHidden="0" w:uiPriority="69" w:unhideWhenUsed="0"/>
-    <w:lsdException w:name="Dark List Accent 5" w:semiHidden="0" w:uiPriority="70" w:unhideWhenUsed="0"/>
-    <w:lsdException w:name="Colorful Shading Accent 5" w:semiHidden="0" w:uiPriority="71" w:unhideWhenUsed="0"/>
-    <w:lsdException w:name="Colorful List Accent 5" w:semiHidden="0" w:uiPriority="72" w:unhideWhenUsed="0"/>
-    <w:lsdException w:name="Colorful Grid Accent 5" w:semiHidden="0" w:uiPriority="73" w:unhideWhenUsed="0"/>
-    <w:lsdException w:name="Light Shading Accent 6" w:semiHidden="0" w:uiPriority="60" w:unhideWhenUsed="0"/>
-    <w:lsdException w:name="Light List Accent 6" w:semiHidden="0" w:uiPriority="61" w:unhideWhenUsed="0"/>
-    <w:lsdException w:name="Light Grid Accent 6" w:semiHidden="0" w:uiPriority="62" w:unhideWhenUsed="0"/>
-    <w:lsdException w:name="Medium Shading 1 Accent 6" w:semiHidden="0" w:uiPriority="63" w:unhideWhenUsed="0"/>
-    <w:lsdException w:name="Medium Shading 2 Accent 6" w:semiHidden="0" w:uiPriority="64" w:unhideWhenUsed="0"/>
-    <w:lsdException w:name="Medium List 1 Accent 6" w:semiHidden="0" w:uiPriority="65" w:unhideWhenUsed="0"/>
-    <w:lsdException w:name="Medium List 2 Accent 6" w:semiHidden="0" w:uiPriority="66" w:unhideWhenUsed="0"/>
-    <w:lsdException w:name="Medium Grid 1 Accent 6" w:semiHidden="0" w:uiPriority="67" w:unhideWhenUsed="0"/>
-    <w:lsdException w:name="Medium Grid 2 Accent 6" w:semiHidden="0" w:uiPriority="68" w:unhideWhenUsed="0"/>
-    <w:lsdException w:name="Medium Grid 3 Accent 6" w:semiHidden="0" w:uiPriority="69" w:unhideWhenUsed="0"/>
-    <w:lsdException w:name="Dark List Accent 6" w:semiHidden="0" w:uiPriority="70" w:unhideWhenUsed="0"/>
-    <w:lsdException w:name="Colorful Shading Accent 6" w:semiHidden="0" w:uiPriority="71" w:unhideWhenUsed="0"/>
-    <w:lsdException w:name="Colorful List Accent 6" w:semiHidden="0" w:uiPriority="72" w:unhideWhenUsed="0"/>
-    <w:lsdException w:name="Colorful Grid Accent 6" w:semiHidden="0" w:uiPriority="73" w:unhideWhenUsed="0"/>
-    <w:lsdException w:name="Subtle Emphasis" w:semiHidden="0" w:uiPriority="19" w:unhideWhenUsed="0" w:qFormat="1"/>
-    <w:lsdException w:name="Intense Emphasis" w:semiHidden="0" w:uiPriority="21" w:unhideWhenUsed="0" w:qFormat="1"/>
-    <w:lsdException w:name="Subtle Reference" w:semiHidden="0" w:uiPriority="31" w:unhideWhenUsed="0" w:qFormat="1"/>
-    <w:lsdException w:name="Intense Reference" w:semiHidden="0" w:uiPriority="32" w:unhideWhenUsed="0" w:qFormat="1"/>
-    <w:lsdException w:name="Book Title" w:semiHidden="0" w:uiPriority="33" w:unhideWhenUsed="0" w:qFormat="1"/>
-    <w:lsdException w:name="Bibliography" w:uiPriority="37"/>
-    <w:lsdException w:name="TOC Heading" w:uiPriority="39" w:qFormat="1"/>
-  </w:latentStyles>
-  <w:style w:type="paragraph" w:default="1" w:styleId="Normal">
-    <w:name w:val="Normal"/>
-    <w:qFormat/>
-  </w:style>
-  <w:style w:type="paragraph" w:styleId="Heading1">
-    <w:name w:val="heading 1"/>
-    <w:basedOn w:val="Normal"/>
-    <w:next w:val="Normal"/>
-    <w:link w:val="Heading1Char"/>
-    <w:uiPriority w:val="9"/>
-    <w:qFormat/>
-    <w:rsid w:val="002C74CB"/>
-    <w:pPr>
-      <w:keepNext/>
-      <w:keepLines/>
-      <w:spacing w:before="480" w:after="0"/>
-      <w:outlineLvl w:val="0"/>
-    </w:pPr>
-    <w:rPr>
-      <w:rFonts w:asciiTheme="majorHAnsi" w:eastAsiaTheme="majorEastAsia" w:hAnsiTheme="majorHAnsi" w:cstheme="majorBidi"/>
-      <w:b/>
-      <w:bCs/>
-      <w:color w:val="365F91" w:themeColor="accent1" w:themeShade="BF"/>
-      <w:sz w:val="28"/>
-      <w:szCs w:val="28"/>
-    </w:rPr>
-  </w:style>
-  <w:style w:type="character" w:default="1" w:styleId="DefaultParagraphFont">
-    <w:name w:val="Default Paragraph Font"/>
-    <w:uiPriority w:val="1"/>
-    <w:semiHidden/>
-    <w:unhideWhenUsed/>
-  </w:style>
-  <w:style w:type="table" w:default="1" w:styleId="TableNormal">
-    <w:name w:val="Normal Table"/>
-    <w:uiPriority w:val="99"/>
-    <w:semiHidden/>
-    <w:unhideWhenUsed/>
-    <w:tblPr>
-      <w:tblInd w:w="0" w:type="dxa"/>
-      <w:tblCellMar>
-        <w:top w:w="0" w:type="dxa"/>
-        <w:left w:w="108" w:type="dxa"/>
-        <w:bottom w:w="0" w:type="dxa"/>
-        <w:right w:w="108" w:type="dxa"/>
-      </w:tblCellMar>
-    </w:tblPr>
-  </w:style>
-  <w:style w:type="numbering" w:default="1" w:styleId="NoList">
-    <w:name w:val="No List"/>
-    <w:uiPriority w:val="99"/>
-    <w:semiHidden/>
-    <w:unhideWhenUsed/>
-  </w:style>
-  <w:style w:type="character" w:customStyle="1" w:styleId="Heading1Char">
-    <w:name w:val="Heading 1 Char"/>
-    <w:basedOn w:val="DefaultParagraphFont"/>
-    <w:link w:val="Heading1"/>
-    <w:uiPriority w:val="9"/>
-    <w:rsid w:val="002C74CB"/>
-    <w:rPr>
-      <w:rFonts w:asciiTheme="majorHAnsi" w:eastAsiaTheme="majorEastAsia" w:hAnsiTheme="majorHAnsi" w:cstheme="majorBidi"/>
-      <w:b/>
-      <w:bCs/>
-      <w:color w:val="365F91" w:themeColor="accent1" w:themeShade="BF"/>
-      <w:sz w:val="28"/>
-      <w:szCs w:val="28"/>
-    </w:rPr>
-  </w:style>
-  <w:style w:type="paragraph" w:styleId="ListParagraph">
-    <w:name w:val="List Paragraph"/>
-    <w:basedOn w:val="Normal"/>
-    <w:uiPriority w:val="34"/>
-    <w:qFormat/>
-    <w:rsid w:val="002C74CB"/>
-    <w:pPr>
-      <w:ind w:left="720"/>
-      <w:contextualSpacing/>
-    </w:pPr>
-  </w:style>
-  <w:style w:type="paragraph" w:styleId="NoSpacing">
-    <w:name w:val="No Spacing"/>
-    <w:link w:val="NoSpacingChar"/>
-    <w:uiPriority w:val="1"/>
-    <w:qFormat/>
-    <w:rsid w:val="002C74CB"/>
-    <w:pPr>
-      <w:spacing w:after="0" w:line="240" w:lineRule="auto"/>
-    </w:pPr>
-    <w:rPr>
-      <w:rFonts w:eastAsiaTheme="minorEastAsia"/>
-      <w:sz w:val="24"/>
-      <w:szCs w:val="24"/>
-      <w:lang w:val="en-US"/>
-    </w:rPr>
-  </w:style>
-  <w:style w:type="paragraph" w:styleId="BalloonText">
-    <w:name w:val="Balloon Text"/>
-    <w:basedOn w:val="Normal"/>
-    <w:link w:val="BalloonTextChar"/>
-    <w:uiPriority w:val="99"/>
-    <w:semiHidden/>
-    <w:unhideWhenUsed/>
-    <w:rsid w:val="003814BE"/>
-    <w:pPr>
-      <w:spacing w:after="0" w:line="240" w:lineRule="auto"/>
-    </w:pPr>
-    <w:rPr>
-      <w:rFonts w:ascii="Tahoma" w:hAnsi="Tahoma" w:cs="Tahoma"/>
-      <w:sz w:val="16"/>
-      <w:szCs w:val="16"/>
-    </w:rPr>
-  </w:style>
-  <w:style w:type="character" w:customStyle="1" w:styleId="BalloonTextChar">
-    <w:name w:val="Balloon Text Char"/>
-    <w:basedOn w:val="DefaultParagraphFont"/>
-    <w:link w:val="BalloonText"/>
-    <w:uiPriority w:val="99"/>
-    <w:semiHidden/>
-    <w:rsid w:val="003814BE"/>
-    <w:rPr>
-      <w:rFonts w:ascii="Tahoma" w:hAnsi="Tahoma" w:cs="Tahoma"/>
-      <w:sz w:val="16"/>
-      <w:szCs w:val="16"/>
-    </w:rPr>
-  </w:style>
-  <w:style w:type="character" w:customStyle="1" w:styleId="NoSpacingChar">
-    <w:name w:val="No Spacing Char"/>
-    <w:basedOn w:val="DefaultParagraphFont"/>
-    <w:link w:val="NoSpacing"/>
-    <w:uiPriority w:val="1"/>
-    <w:rsid w:val="00B41AB8"/>
-    <w:rPr>
-      <w:rFonts w:eastAsiaTheme="minorEastAsia"/>
-      <w:sz w:val="24"/>
-      <w:szCs w:val="24"/>
-      <w:lang w:val="en-US"/>
-    </w:rPr>
-  </w:style>
-  <w:style w:type="paragraph" w:styleId="TOCHeading">
-    <w:name w:val="TOC Heading"/>
-    <w:basedOn w:val="Heading1"/>
-    <w:next w:val="Normal"/>
-    <w:uiPriority w:val="39"/>
-    <w:semiHidden/>
-    <w:unhideWhenUsed/>
-    <w:qFormat/>
-    <w:rsid w:val="0097207A"/>
-    <w:pPr>
-      <w:outlineLvl w:val="9"/>
-    </w:pPr>
-    <w:rPr>
-      <w:lang w:val="en-US" w:eastAsia="ja-JP"/>
-    </w:rPr>
-  </w:style>
-  <w:style w:type="paragraph" w:styleId="TOC1">
-    <w:name w:val="toc 1"/>
-    <w:basedOn w:val="Normal"/>
-    <w:next w:val="Normal"/>
-    <w:autoRedefine/>
-    <w:uiPriority w:val="39"/>
-    <w:unhideWhenUsed/>
-    <w:rsid w:val="0097207A"/>
-    <w:pPr>
-      <w:spacing w:after="100"/>
-    </w:pPr>
-  </w:style>
-  <w:style w:type="character" w:styleId="Hyperlink">
-    <w:name w:val="Hyperlink"/>
-    <w:basedOn w:val="DefaultParagraphFont"/>
-    <w:uiPriority w:val="99"/>
-    <w:unhideWhenUsed/>
-    <w:rsid w:val="0097207A"/>
-    <w:rPr>
-      <w:color w:val="0000FF" w:themeColor="hyperlink"/>
-      <w:u w:val="single"/>
-    </w:rPr>
-  </w:style>
-  <w:style w:type="paragraph" w:styleId="Header">
-    <w:name w:val="header"/>
-    <w:basedOn w:val="Normal"/>
-    <w:link w:val="HeaderChar"/>
-    <w:uiPriority w:val="99"/>
-    <w:unhideWhenUsed/>
-    <w:rsid w:val="00761F9F"/>
-    <w:pPr>
-      <w:tabs>
-        <w:tab w:val="center" w:pos="4513"/>
-        <w:tab w:val="right" w:pos="9026"/>
-      </w:tabs>
-      <w:spacing w:after="0" w:line="240" w:lineRule="auto"/>
-    </w:pPr>
-  </w:style>
-  <w:style w:type="character" w:customStyle="1" w:styleId="HeaderChar">
-    <w:name w:val="Header Char"/>
-    <w:basedOn w:val="DefaultParagraphFont"/>
-    <w:link w:val="Header"/>
-    <w:uiPriority w:val="99"/>
-    <w:rsid w:val="00761F9F"/>
-  </w:style>
-  <w:style w:type="paragraph" w:styleId="Footer">
-    <w:name w:val="footer"/>
-    <w:basedOn w:val="Normal"/>
-    <w:link w:val="FooterChar"/>
-    <w:uiPriority w:val="99"/>
-    <w:unhideWhenUsed/>
-    <w:rsid w:val="00761F9F"/>
-    <w:pPr>
-      <w:tabs>
-        <w:tab w:val="center" w:pos="4513"/>
-        <w:tab w:val="right" w:pos="9026"/>
-      </w:tabs>
-      <w:spacing w:after="0" w:line="240" w:lineRule="auto"/>
-    </w:pPr>
-  </w:style>
-  <w:style w:type="character" w:customStyle="1" w:styleId="FooterChar">
-    <w:name w:val="Footer Char"/>
-    <w:basedOn w:val="DefaultParagraphFont"/>
-    <w:link w:val="Footer"/>
-    <w:uiPriority w:val="99"/>
-    <w:rsid w:val="00761F9F"/>
-  </w:style>
-</w:styles>
-</file>
-
-<file path=word/stylesWithEffects.xml><?xml version="1.0" encoding="utf-8"?>
-<w:styles xmlns:wpc="http://schemas.microsoft.com/office/word/2010/wordprocessingCanvas" xmlns:mo="http://schemas.microsoft.com/office/mac/office/2008/main" xmlns:mc="http://schemas.openxmlformats.org/markup-compatibility/2006" xmlns:mv="urn:schemas-microsoft-com:mac:vml" xmlns:o="urn:schemas-microsoft-com:office:office" xmlns:r="http://schemas.openxmlformats.org/officeDocument/2006/relationships" xmlns:m="http://schemas.openxmlformats.org/officeDocument/2006/math" xmlns:v="urn:schemas-microsoft-com:vml" xmlns:wp14="http://schemas.microsoft.com/office/word/2010/wordprocessingDrawing" xmlns:wp="http://schemas.openxmlformats.org/drawingml/2006/wordprocessingDrawing" xmlns:w10="urn:schemas-microsoft-com:office:word" xmlns:w="http://schemas.openxmlformats.org/wordprocessingml/2006/main" xmlns:w14="http://schemas.microsoft.com/office/word/2010/wordml" xmlns:wpg="http://schemas.microsoft.com/office/word/2010/wordprocessingGroup" xmlns:wpi="http://schemas.microsoft.com/office/word/2010/wordprocessingInk" xmlns:wne="http://schemas.microsoft.com/office/word/2006/wordml" xmlns:wps="http://schemas.microsoft.com/office/word/2010/wordprocessingShape" mc:Ignorable="w14 wp14">
-  <w:docDefaults>
-    <w:rPrDefault>
-      <w:rPr>
-        <w:rFonts w:asciiTheme="minorHAnsi" w:eastAsiaTheme="minorHAnsi" w:hAnsiTheme="minorHAnsi" w:cstheme="minorBidi"/>
-        <w:sz w:val="22"/>
-        <w:szCs w:val="22"/>
-        <w:lang w:val="bg-BG" w:eastAsia="en-US" w:bidi="ar-SA"/>
-      </w:rPr>
-    </w:rPrDefault>
-    <w:pPrDefault>
-      <w:pPr>
-        <w:spacing w:after="200" w:line="276" w:lineRule="auto"/>
-      </w:pPr>
-    </w:pPrDefault>
-  </w:docDefaults>
-  <w:latentStyles w:defLockedState="0" w:defUIPriority="99" w:defSemiHidden="1" w:defUnhideWhenUsed="1" w:defQFormat="0" w:count="276">
-    <w:lsdException w:name="Normal" w:semiHidden="0" w:uiPriority="0" w:unhideWhenUsed="0" w:qFormat="1"/>
-    <w:lsdException w:name="heading 1" w:semiHidden="0" w:uiPriority="9" w:unhideWhenUsed="0" w:qFormat="1"/>
-    <w:lsdException w:name="heading 2" w:uiPriority="9" w:qFormat="1"/>
-    <w:lsdException w:name="heading 3" w:uiPriority="9" w:qFormat="1"/>
-    <w:lsdException w:name="heading 4" w:uiPriority="9" w:qFormat="1"/>
-    <w:lsdException w:name="heading 5" w:uiPriority="9" w:qFormat="1"/>
-    <w:lsdException w:name="heading 6" w:uiPriority="9" w:qFormat="1"/>
-    <w:lsdException w:name="heading 7" w:uiPriority="9" w:qFormat="1"/>
-    <w:lsdException w:name="heading 8" w:uiPriority="9" w:qFormat="1"/>
-    <w:lsdException w:name="heading 9" w:uiPriority="9" w:qFormat="1"/>
-    <w:lsdException w:name="toc 1" w:uiPriority="39"/>
-    <w:lsdException w:name="toc 2" w:uiPriority="39"/>
-    <w:lsdException w:name="toc 3" w:uiPriority="39"/>
-    <w:lsdException w:name="toc 4" w:uiPriority="39"/>
-    <w:lsdException w:name="toc 5" w:uiPriority="39"/>
-    <w:lsdException w:name="toc 6" w:uiPriority="39"/>
-    <w:lsdException w:name="toc 7" w:uiPriority="39"/>
-    <w:lsdException w:name="toc 8" w:uiPriority="39"/>
-    <w:lsdException w:name="toc 9" w:uiPriority="39"/>
-    <w:lsdException w:name="caption" w:uiPriority="35" w:qFormat="1"/>
-    <w:lsdException w:name="Title" w:semiHidden="0" w:uiPriority="10" w:unhideWhenUsed="0" w:qFormat="1"/>
-    <w:lsdException w:name="Default Paragraph Font" w:uiPriority="1"/>
-    <w:lsdException w:name="Subtitle" w:semiHidden="0" w:uiPriority="11" w:unhideWhenUsed="0" w:qFormat="1"/>
-    <w:lsdException w:name="Strong" w:semiHidden="0" w:uiPriority="22" w:unhideWhenUsed="0" w:qFormat="1"/>
-    <w:lsdException w:name="Emphasis" w:semiHidden="0" w:uiPriority="20" w:unhideWhenUsed="0" w:qFormat="1"/>
-    <w:lsdException w:name="Table Grid" w:semiHidden="0" w:uiPriority="59" w:unhideWhenUsed="0"/>
-    <w:lsdException w:name="Placeholder Text" w:unhideWhenUsed="0"/>
-    <w:lsdException w:name="No Spacing" w:semiHidden="0" w:uiPriority="1" w:unhideWhenUsed="0" w:qFormat="1"/>
-    <w:lsdException w:name="Light Shading" w:semiHidden="0" w:uiPriority="60" w:unhideWhenUsed="0"/>
-    <w:lsdException w:name="Light List" w:semiHidden="0" w:uiPriority="61" w:unhideWhenUsed="0"/>
-    <w:lsdException w:name="Light Grid" w:semiHidden="0" w:uiPriority="62" w:unhideWhenUsed="0"/>
-    <w:lsdException w:name="Medium Shading 1" w:semiHidden="0" w:uiPriority="63" w:unhideWhenUsed="0"/>
-    <w:lsdException w:name="Medium Shading 2" w:semiHidden="0" w:uiPriority="64" w:unhideWhenUsed="0"/>
-    <w:lsdException w:name="Medium List 1" w:semiHidden="0" w:uiPriority="65" w:unhideWhenUsed="0"/>
-    <w:lsdException w:name="Medium List 2" w:semiHidden="0" w:uiPriority="66" w:unhideWhenUsed="0"/>
-    <w:lsdException w:name="Medium Grid 1" w:semiHidden="0" w:uiPriority="67" w:unhideWhenUsed="0"/>
-    <w:lsdException w:name="Medium Grid 2" w:semiHidden="0" w:uiPriority="68" w:unhideWhenUsed="0"/>
-    <w:lsdException w:name="Medium Grid 3" w:semiHidden="0" w:uiPriority="69" w:unhideWhenUsed="0"/>
-    <w:lsdException w:name="Dark List" w:semiHidden="0" w:uiPriority="70" w:unhideWhenUsed="0"/>
-    <w:lsdException w:name="Colorful Shading" w:semiHidden="0" w:uiPriority="71" w:unhideWhenUsed="0"/>
-    <w:lsdException w:name="Colorful List" w:semiHidden="0" w:uiPriority="72" w:unhideWhenUsed="0"/>
-    <w:lsdException w:name="Colorful Grid" w:semiHidden="0" w:uiPriority="73" w:unhideWhenUsed="0"/>
-    <w:lsdException w:name="Light Shading Accent 1" w:semiHidden="0" w:uiPriority="60" w:unhideWhenUsed="0"/>
-    <w:lsdException w:name="Light List Accent 1" w:semiHidden="0" w:uiPriority="61" w:unhideWhenUsed="0"/>
-    <w:lsdException w:name="Light Grid Accent 1" w:semiHidden="0" w:uiPriority="62" w:unhideWhenUsed="0"/>
-    <w:lsdException w:name="Medium Shading 1 Accent 1" w:semiHidden="0" w:uiPriority="63" w:unhideWhenUsed="0"/>
-    <w:lsdException w:name="Medium Shading 2 Accent 1" w:semiHidden="0" w:uiPriority="64" w:unhideWhenUsed="0"/>
-    <w:lsdException w:name="Medium List 1 Accent 1" w:semiHidden="0" w:uiPriority="65" w:unhideWhenUsed="0"/>
-    <w:lsdException w:name="Revision" w:unhideWhenUsed="0"/>
-    <w:lsdException w:name="List Paragraph" w:semiHidden="0" w:uiPriority="34" w:unhideWhenUsed="0" w:qFormat="1"/>
-    <w:lsdException w:name="Quote" w:semiHidden="0" w:uiPriority="29" w:unhideWhenUsed="0" w:qFormat="1"/>
-    <w:lsdException w:name="Intense Quote" w:semiHidden="0" w:uiPriority="30" w:unhideWhenUsed="0" w:qFormat="1"/>
-    <w:lsdException w:name="Medium List 2 Accent 1" w:semiHidden="0" w:uiPriority="66" w:unhideWhenUsed="0"/>
-    <w:lsdException w:name="Medium Grid 1 Accent 1" w:semiHidden="0" w:uiPriority="67" w:unhideWhenUsed="0"/>
-    <w:lsdException w:name="Medium Grid 2 Accent 1" w:semiHidden="0" w:uiPriority="68" w:unhideWhenUsed="0"/>
-    <w:lsdException w:name="Medium Grid 3 Accent 1" w:semiHidden="0" w:uiPriority="69" w:unhideWhenUsed="0"/>
-    <w:lsdException w:name="Dark List Accent 1" w:semiHidden="0" w:uiPriority="70" w:unhideWhenUsed="0"/>
-    <w:lsdException w:name="Colorful Shading Accent 1" w:semiHidden="0" w:uiPriority="71" w:unhideWhenUsed="0"/>
-    <w:lsdException w:name="Colorful List Accent 1" w:semiHidden="0" w:uiPriority="72" w:unhideWhenUsed="0"/>
-    <w:lsdException w:name="Colorful Grid Accent 1" w:semiHidden="0" w:uiPriority="73" w:unhideWhenUsed="0"/>
-    <w:lsdException w:name="Light Shading Accent 2" w:semiHidden="0" w:uiPriority="60" w:unhideWhenUsed="0"/>
-    <w:lsdException w:name="Light List Accent 2" w:semiHidden="0" w:uiPriority="61" w:unhideWhenUsed="0"/>
-    <w:lsdException w:name="Light Grid Accent 2" w:semiHidden="0" w:uiPriority="62" w:unhideWhenUsed="0"/>
-    <w:lsdException w:name="Medium Shading 1 Accent 2" w:semiHidden="0" w:uiPriority="63" w:unhideWhenUsed="0"/>
-    <w:lsdException w:name="Medium Shading 2 Accent 2" w:semiHidden="0" w:uiPriority="64" w:unhideWhenUsed="0"/>
-    <w:lsdException w:name="Medium List 1 Accent 2" w:semiHidden="0" w:uiPriority="65" w:unhideWhenUsed="0"/>
-    <w:lsdException w:name="Medium List 2 Accent 2" w:semiHidden="0" w:uiPriority="66" w:unhideWhenUsed="0"/>
-    <w:lsdException w:name="Medium Grid 1 Accent 2" w:semiHidden="0" w:uiPriority="67" w:unhideWhenUsed="0"/>
-    <w:lsdException w:name="Medium Grid 2 Accent 2" w:semiHidden="0" w:uiPriority="68" w:unhideWhenUsed="0"/>
-    <w:lsdException w:name="Medium Grid 3 Accent 2" w:semiHidden="0" w:uiPriority="69" w:unhideWhenUsed="0"/>
-    <w:lsdException w:name="Dark List Accent 2" w:semiHidden="0" w:uiPriority="70" w:unhideWhenUsed="0"/>
-    <w:lsdException w:name="Colorful Shading Accent 2" w:semiHidden="0" w:uiPriority="71" w:unhideWhenUsed="0"/>
-    <w:lsdException w:name="Colorful List Accent 2" w:semiHidden="0" w:uiPriority="72" w:unhideWhenUsed="0"/>
-    <w:lsdException w:name="Colorful Grid Accent 2" w:semiHidden="0" w:uiPriority="73" w:unhideWhenUsed="0"/>
-    <w:lsdException w:name="Light Shading Accent 3" w:semiHidden="0" w:uiPriority="60" w:unhideWhenUsed="0"/>
-    <w:lsdException w:name="Light List Accent 3" w:semiHidden="0" w:uiPriority="61" w:unhideWhenUsed="0"/>
-    <w:lsdException w:name="Light Grid Accent 3" w:semiHidden="0" w:uiPriority="62" w:unhideWhenUsed="0"/>
-    <w:lsdException w:name="Medium Shading 1 Accent 3" w:semiHidden="0" w:uiPriority="63" w:unhideWhenUsed="0"/>
-    <w:lsdException w:name="Medium Shading 2 Accent 3" w:semiHidden="0" w:uiPriority="64" w:unhideWhenUsed="0"/>
-    <w:lsdException w:name="Medium List 1 Accent 3" w:semiHidden="0" w:uiPriority="65" w:unhideWhenUsed="0"/>
-    <w:lsdException w:name="Medium List 2 Accent 3" w:semiHidden="0" w:uiPriority="66" w:unhideWhenUsed="0"/>
-    <w:lsdException w:name="Medium Grid 1 Accent 3" w:semiHidden="0" w:uiPriority="67" w:unhideWhenUsed="0"/>
-    <w:lsdException w:name="Medium Grid 2 Accent 3" w:semiHidden="0" w:uiPriority="68" w:unhideWhenUsed="0"/>
-    <w:lsdException w:name="Medium Grid 3 Accent 3" w:semiHidden="0" w:uiPriority="69" w:unhideWhenUsed="0"/>
-    <w:lsdException w:name="Dark List Accent 3" w:semiHidden="0" w:uiPriority="70" w:unhideWhenUsed="0"/>
-    <w:lsdException w:name="Colorful Shading Accent 3" w:semiHidden="0" w:uiPriority="71" w:unhideWhenUsed="0"/>
-    <w:lsdException w:name="Colorful List Accent 3" w:semiHidden="0" w:uiPriority="72" w:unhideWhenUsed="0"/>
-    <w:lsdException w:name="Colorful Grid Accent 3" w:semiHidden="0" w:uiPriority="73" w:unhideWhenUsed="0"/>
-    <w:lsdException w:name="Light Shading Accent 4" w:semiHidden="0" w:uiPriority="60" w:unhideWhenUsed="0"/>
-    <w:lsdException w:name="Light List Accent 4" w:semiHidden="0" w:uiPriority="61" w:unhideWhenUsed="0"/>
-    <w:lsdException w:name="Light Grid Accent 4" w:semiHidden="0" w:uiPriority="62" w:unhideWhenUsed="0"/>
-    <w:lsdException w:name="Medium Shading 1 Accent 4" w:semiHidden="0" w:uiPriority="63" w:unhideWhenUsed="0"/>
-    <w:lsdException w:name="Medium Shading 2 Accent 4" w:semiHidden="0" w:uiPriority="64" w:unhideWhenUsed="0"/>
-    <w:lsdException w:name="Medium List 1 Accent 4" w:semiHidden="0" w:uiPriority="65" w:unhideWhenUsed="0"/>
-    <w:lsdException w:name="Medium List 2 Accent 4" w:semiHidden="0" w:uiPriority="66" w:unhideWhenUsed="0"/>
-    <w:lsdException w:name="Medium Grid 1 Accent 4" w:semiHidden="0" w:uiPriority="67" w:unhideWhenUsed="0"/>
-    <w:lsdException w:name="Medium Grid 2 Accent 4" w:semiHidden="0" w:uiPriority="68" w:unhideWhenUsed="0"/>
-    <w:lsdException w:name="Medium Grid 3 Accent 4" w:semiHidden="0" w:uiPriority="69" w:unhideWhenUsed="0"/>
-    <w:lsdException w:name="Dark List Accent 4" w:semiHidden="0" w:uiPriority="70" w:unhideWhenUsed="0"/>
-    <w:lsdException w:name="Colorful Shading Accent 4" w:semiHidden="0" w:uiPriority="71" w:unhideWhenUsed="0"/>
-    <w:lsdException w:name="Colorful List Accent 4" w:semiHidden="0" w:uiPriority="72" w:unhideWhenUsed="0"/>
-    <w:lsdException w:name="Colorful Grid Accent 4" w:semiHidden="0" w:uiPriority="73" w:unhideWhenUsed="0"/>
-    <w:lsdException w:name="Light Shading Accent 5" w:semiHidden="0" w:uiPriority="60" w:unhideWhenUsed="0"/>
-    <w:lsdException w:name="Light List Accent 5" w:semiHidden="0" w:uiPriority="61" w:unhideWhenUsed="0"/>
-    <w:lsdException w:name="Light Grid Accent 5" w:semiHidden="0" w:uiPriority="62" w:unhideWhenUsed="0"/>
-    <w:lsdException w:name="Medium Shading 1 Accent 5" w:semiHidden="0" w:uiPriority="63" w:unhideWhenUsed="0"/>
-    <w:lsdException w:name="Medium Shading 2 Accent 5" w:semiHidden="0" w:uiPriority="64" w:unhideWhenUsed="0"/>
-    <w:lsdException w:name="Medium List 1 Accent 5" w:semiHidden="0" w:uiPriority="65" w:unhideWhenUsed="0"/>
-    <w:lsdException w:name="Medium List 2 Accent 5" w:semiHidden="0" w:uiPriority="66" w:unhideWhenUsed="0"/>
-    <w:lsdException w:name="Medium Grid 1 Accent 5" w:semiHidden="0" w:uiPriority="67" w:unhideWhenUsed="0"/>
-    <w:lsdException w:name="Medium Grid 2 Accent 5" w:semiHidden="0" w:uiPriority="68" w:unhideWhenUsed="0"/>
-    <w:lsdException w:name="Medium Grid 3 Accent 5" w:semiHidden="0" w:uiPriority="69" w:unhideWhenUsed="0"/>
-    <w:lsdException w:name="Dark List Accent 5" w:semiHidden="0" w:uiPriority="70" w:unhideWhenUsed="0"/>
-    <w:lsdException w:name="Colorful Shading Accent 5" w:semiHidden="0" w:uiPriority="71" w:unhideWhenUsed="0"/>
-    <w:lsdException w:name="Colorful List Accent 5" w:semiHidden="0" w:uiPriority="72" w:unhideWhenUsed="0"/>
-    <w:lsdException w:name="Colorful Grid Accent 5" w:semiHidden="0" w:uiPriority="73" w:unhideWhenUsed="0"/>
-    <w:lsdException w:name="Light Shading Accent 6" w:semiHidden="0" w:uiPriority="60" w:unhideWhenUsed="0"/>
-    <w:lsdException w:name="Light List Accent 6" w:semiHidden="0" w:uiPriority="61" w:unhideWhenUsed="0"/>
-    <w:lsdException w:name="Light Grid Accent 6" w:semiHidden="0" w:uiPriority="62" w:unhideWhenUsed="0"/>
-    <w:lsdException w:name="Medium Shading 1 Accent 6" w:semiHidden="0" w:uiPriority="63" w:unhideWhenUsed="0"/>
-    <w:lsdException w:name="Medium Shading 2 Accent 6" w:semiHidden="0" w:uiPriority="64" w:unhideWhenUsed="0"/>
-    <w:lsdException w:name="Medium List 1 Accent 6" w:semiHidden="0" w:uiPriority="65" w:unhideWhenUsed="0"/>
-    <w:lsdException w:name="Medium List 2 Accent 6" w:semiHidden="0" w:uiPriority="66" w:unhideWhenUsed="0"/>
-    <w:lsdException w:name="Medium Grid 1 Accent 6" w:semiHidden="0" w:uiPriority="67" w:unhideWhenUsed="0"/>
-    <w:lsdException w:name="Medium Grid 2 Accent 6" w:semiHidden="0" w:uiPriority="68" w:unhideWhenUsed="0"/>
-    <w:lsdException w:name="Medium Grid 3 Accent 6" w:semiHidden="0" w:uiPriority="69" w:unhideWhenUsed="0"/>
-    <w:lsdException w:name="Dark List Accent 6" w:semiHidden="0" w:uiPriority="70" w:unhideWhenUsed="0"/>
-    <w:lsdException w:name="Colorful Shading Accent 6" w:semiHidden="0" w:uiPriority="71" w:unhideWhenUsed="0"/>
-    <w:lsdException w:name="Colorful List Accent 6" w:semiHidden="0" w:uiPriority="72" w:unhideWhenUsed="0"/>
-    <w:lsdException w:name="Colorful Grid Accent 6" w:semiHidden="0" w:uiPriority="73" w:unhideWhenUsed="0"/>
-    <w:lsdException w:name="Subtle Emphasis" w:semiHidden="0" w:uiPriority="19" w:unhideWhenUsed="0" w:qFormat="1"/>
-    <w:lsdException w:name="Intense Emphasis" w:semiHidden="0" w:uiPriority="21" w:unhideWhenUsed="0" w:qFormat="1"/>
-    <w:lsdException w:name="Subtle Reference" w:semiHidden="0" w:uiPriority="31" w:unhideWhenUsed="0" w:qFormat="1"/>
-    <w:lsdException w:name="Intense Reference" w:semiHidden="0" w:uiPriority="32" w:unhideWhenUsed="0" w:qFormat="1"/>
-    <w:lsdException w:name="Book Title" w:semiHidden="0" w:uiPriority="33" w:unhideWhenUsed="0" w:qFormat="1"/>
-    <w:lsdException w:name="Bibliography" w:uiPriority="37"/>
-    <w:lsdException w:name="TOC Heading" w:uiPriority="39" w:qFormat="1"/>
+  <w:latentStyles w:defLockedState="0" w:defUIPriority="99" w:defSemiHidden="0" w:defUnhideWhenUsed="0" w:defQFormat="0" w:count="371">
+    <w:lsdException w:name="Normal" w:uiPriority="0" w:qFormat="1"/>
+    <w:lsdException w:name="heading 1" w:uiPriority="9" w:qFormat="1"/>
+    <w:lsdException w:name="heading 2" w:semiHidden="1" w:uiPriority="9" w:unhideWhenUsed="1" w:qFormat="1"/>
+    <w:lsdException w:name="heading 3" w:semiHidden="1" w:uiPriority="9" w:unhideWhenUsed="1" w:qFormat="1"/>
+    <w:lsdException w:name="heading 4" w:semiHidden="1" w:uiPriority="9" w:unhideWhenUsed="1" w:qFormat="1"/>
+    <w:lsdException w:name="heading 5" w:semiHidden="1" w:uiPriority="9" w:unhideWhenUsed="1" w:qFormat="1"/>
+    <w:lsdException w:name="heading 6" w:semiHidden="1" w:uiPriority="9" w:unhideWhenUsed="1" w:qFormat="1"/>
+    <w:lsdException w:name="heading 7" w:semiHidden="1" w:uiPriority="9" w:unhideWhenUsed="1" w:qFormat="1"/>
+    <w:lsdException w:name="heading 8" w:semiHidden="1" w:uiPriority="9" w:unhideWhenUsed="1" w:qFormat="1"/>
+    <w:lsdException w:name="heading 9" w:semiHidden="1" w:uiPriority="9" w:unhideWhenUsed="1" w:qFormat="1"/>
+    <w:lsdException w:name="index 1" w:semiHidden="1" w:unhideWhenUsed="1"/>
+    <w:lsdException w:name="index 2" w:semiHidden="1" w:unhideWhenUsed="1"/>
+    <w:lsdException w:name="index 3" w:semiHidden="1" w:unhideWhenUsed="1"/>
+    <w:lsdException w:name="index 4" w:semiHidden="1" w:unhideWhenUsed="1"/>
+    <w:lsdException w:name="index 5" w:semiHidden="1" w:unhideWhenUsed="1"/>
+    <w:lsdException w:name="index 6" w:semiHidden="1" w:unhideWhenUsed="1"/>
+    <w:lsdException w:name="index 7" w:semiHidden="1" w:unhideWhenUsed="1"/>
+    <w:lsdException w:name="index 8" w:semiHidden="1" w:unhideWhenUsed="1"/>
+    <w:lsdException w:name="index 9" w:semiHidden="1" w:unhideWhenUsed="1"/>
+    <w:lsdException w:name="toc 1" w:semiHidden="1" w:uiPriority="39" w:unhideWhenUsed="1"/>
+    <w:lsdException w:name="toc 2" w:semiHidden="1" w:uiPriority="39" w:unhideWhenUsed="1"/>
+    <w:lsdException w:name="toc 3" w:semiHidden="1" w:uiPriority="39" w:unhideWhenUsed="1"/>
+    <w:lsdException w:name="toc 4" w:semiHidden="1" w:uiPriority="39" w:unhideWhenUsed="1"/>
+    <w:lsdException w:name="toc 5" w:semiHidden="1" w:uiPriority="39" w:unhideWhenUsed="1"/>
+    <w:lsdException w:name="toc 6" w:semiHidden="1" w:uiPriority="39" w:unhideWhenUsed="1"/>
+    <w:lsdException w:name="toc 7" w:semiHidden="1" w:uiPriority="39" w:unhideWhenUsed="1"/>
+    <w:lsdException w:name="toc 8" w:semiHidden="1" w:uiPriority="39" w:unhideWhenUsed="1"/>
+    <w:lsdException w:name="toc 9" w:semiHidden="1" w:uiPriority="39" w:unhideWhenUsed="1"/>
+    <w:lsdException w:name="Normal Indent" w:semiHidden="1" w:unhideWhenUsed="1"/>
+    <w:lsdException w:name="footnote text" w:semiHidden="1" w:unhideWhenUsed="1"/>
+    <w:lsdException w:name="annotation text" w:semiHidden="1" w:unhideWhenUsed="1"/>
+    <w:lsdException w:name="header" w:semiHidden="1" w:unhideWhenUsed="1"/>
+    <w:lsdException w:name="footer" w:semiHidden="1" w:unhideWhenUsed="1"/>
+    <w:lsdException w:name="index heading" w:semiHidden="1" w:unhideWhenUsed="1"/>
+    <w:lsdException w:name="caption" w:semiHidden="1" w:uiPriority="35" w:unhideWhenUsed="1" w:qFormat="1"/>
+    <w:lsdException w:name="table of figures" w:semiHidden="1" w:unhideWhenUsed="1"/>
+    <w:lsdException w:name="envelope address" w:semiHidden="1" w:unhideWhenUsed="1"/>
+    <w:lsdException w:name="envelope return" w:semiHidden="1" w:unhideWhenUsed="1"/>
+    <w:lsdException w:name="footnote reference" w:semiHidden="1" w:unhideWhenUsed="1"/>
+    <w:lsdException w:name="annotation reference" w:semiHidden="1" w:unhideWhenUsed="1"/>
+    <w:lsdException w:name="line number" w:semiHidden="1" w:unhideWhenUsed="1"/>
+    <w:lsdException w:name="page number" w:semiHidden="1" w:unhideWhenUsed="1"/>
+    <w:lsdException w:name="endnote reference" w:semiHidden="1" w:unhideWhenUsed="1"/>
+    <w:lsdException w:name="endnote text" w:semiHidden="1" w:unhideWhenUsed="1"/>
+    <w:lsdException w:name="table of authorities" w:semiHidden="1" w:unhideWhenUsed="1"/>
+    <w:lsdException w:name="macro" w:semiHidden="1" w:unhideWhenUsed="1"/>
+    <w:lsdException w:name="toa heading" w:semiHidden="1" w:unhideWhenUsed="1"/>
+    <w:lsdException w:name="List" w:semiHidden="1" w:unhideWhenUsed="1"/>
+    <w:lsdException w:name="List Bullet" w:semiHidden="1" w:unhideWhenUsed="1"/>
+    <w:lsdException w:name="List Number" w:semiHidden="1" w:unhideWhenUsed="1"/>
+    <w:lsdException w:name="List 2" w:semiHidden="1" w:unhideWhenUsed="1"/>
+    <w:lsdException w:name="List 3" w:semiHidden="1" w:unhideWhenUsed="1"/>
+    <w:lsdException w:name="List 4" w:semiHidden="1" w:unhideWhenUsed="1"/>
+    <w:lsdException w:name="List 5" w:semiHidden="1" w:unhideWhenUsed="1"/>
+    <w:lsdException w:name="List Bullet 2" w:semiHidden="1" w:unhideWhenUsed="1"/>
+    <w:lsdException w:name="List Bullet 3" w:semiHidden="1" w:unhideWhenUsed="1"/>
+    <w:lsdException w:name="List Bullet 4" w:semiHidden="1" w:unhideWhenUsed="1"/>
+    <w:lsdException w:name="List Bullet 5" w:semiHidden="1" w:unhideWhenUsed="1"/>
+    <w:lsdException w:name="List Number 2" w:semiHidden="1" w:unhideWhenUsed="1"/>
+    <w:lsdException w:name="List Number 3" w:semiHidden="1" w:unhideWhenUsed="1"/>
+    <w:lsdException w:name="List Number 4" w:semiHidden="1" w:unhideWhenUsed="1"/>
+    <w:lsdException w:name="List Number 5" w:semiHidden="1" w:unhideWhenUsed="1"/>
+    <w:lsdException w:name="Title" w:uiPriority="10" w:qFormat="1"/>
+    <w:lsdException w:name="Closing" w:semiHidden="1" w:unhideWhenUsed="1"/>
+    <w:lsdException w:name="Signature" w:semiHidden="1" w:unhideWhenUsed="1"/>
+    <w:lsdException w:name="Default Paragraph Font" w:semiHidden="1" w:uiPriority="1" w:unhideWhenUsed="1"/>
+    <w:lsdException w:name="Body Text" w:semiHidden="1" w:unhideWhenUsed="1"/>
+    <w:lsdException w:name="Body Text Indent" w:semiHidden="1" w:unhideWhenUsed="1"/>
+    <w:lsdException w:name="List Continue" w:semiHidden="1" w:unhideWhenUsed="1"/>
+    <w:lsdException w:name="List Continue 2" w:semiHidden="1" w:unhideWhenUsed="1"/>
+    <w:lsdException w:name="List Continue 3" w:semiHidden="1" w:unhideWhenUsed="1"/>
+    <w:lsdException w:name="List Continue 4" w:semiHidden="1" w:unhideWhenUsed="1"/>
+    <w:lsdException w:name="List Continue 5" w:semiHidden="1" w:unhideWhenUsed="1"/>
+    <w:lsdException w:name="Message Header" w:semiHidden="1" w:unhideWhenUsed="1"/>
+    <w:lsdException w:name="Subtitle" w:uiPriority="11" w:qFormat="1"/>
+    <w:lsdException w:name="Salutation" w:semiHidden="1" w:unhideWhenUsed="1"/>
+    <w:lsdException w:name="Date" w:semiHidden="1" w:unhideWhenUsed="1"/>
+    <w:lsdException w:name="Body Text First Indent" w:semiHidden="1" w:unhideWhenUsed="1"/>
+    <w:lsdException w:name="Body Text First Indent 2" w:semiHidden="1" w:unhideWhenUsed="1"/>
+    <w:lsdException w:name="Note Heading" w:semiHidden="1" w:unhideWhenUsed="1"/>
+    <w:lsdException w:name="Body Text 2" w:semiHidden="1" w:unhideWhenUsed="1"/>
+    <w:lsdException w:name="Body Text 3" w:semiHidden="1" w:unhideWhenUsed="1"/>
+    <w:lsdException w:name="Body Text Indent 2" w:semiHidden="1" w:unhideWhenUsed="1"/>
+    <w:lsdException w:name="Body Text Indent 3" w:semiHidden="1" w:unhideWhenUsed="1"/>
+    <w:lsdException w:name="Block Text" w:semiHidden="1" w:unhideWhenUsed="1"/>
+    <w:lsdException w:name="Hyperlink" w:semiHidden="1" w:unhideWhenUsed="1"/>
+    <w:lsdException w:name="FollowedHyperlink" w:semiHidden="1" w:unhideWhenUsed="1"/>
+    <w:lsdException w:name="Strong" w:uiPriority="22" w:qFormat="1"/>
+    <w:lsdException w:name="Emphasis" w:uiPriority="20" w:qFormat="1"/>
+    <w:lsdException w:name="Document Map" w:semiHidden="1" w:unhideWhenUsed="1"/>
+    <w:lsdException w:name="Plain Text" w:semiHidden="1" w:unhideWhenUsed="1"/>
+    <w:lsdException w:name="E-mail Signature" w:semiHidden="1" w:unhideWhenUsed="1"/>
+    <w:lsdException w:name="HTML Top of Form" w:semiHidden="1" w:unhideWhenUsed="1"/>
+    <w:lsdException w:name="HTML Bottom of Form" w:semiHidden="1" w:unhideWhenUsed="1"/>
+    <w:lsdException w:name="Normal (Web)" w:semiHidden="1" w:unhideWhenUsed="1"/>
+    <w:lsdException w:name="HTML Acronym" w:semiHidden="1" w:unhideWhenUsed="1"/>
+    <w:lsdException w:name="HTML Address" w:semiHidden="1" w:unhideWhenUsed="1"/>
+    <w:lsdException w:name="HTML Cite" w:semiHidden="1" w:unhideWhenUsed="1"/>
+    <w:lsdException w:name="HTML Code" w:semiHidden="1" w:unhideWhenUsed="1"/>
+    <w:lsdException w:name="HTML Definition" w:semiHidden="1" w:unhideWhenUsed="1"/>
+    <w:lsdException w:name="HTML Keyboard" w:semiHidden="1" w:unhideWhenUsed="1"/>
+    <w:lsdException w:name="HTML Preformatted" w:semiHidden="1" w:unhideWhenUsed="1"/>
+    <w:lsdException w:name="HTML Sample" w:semiHidden="1" w:unhideWhenUsed="1"/>
+    <w:lsdException w:name="HTML Typewriter" w:semiHidden="1" w:unhideWhenUsed="1"/>
+    <w:lsdException w:name="HTML Variable" w:semiHidden="1" w:unhideWhenUsed="1"/>
+    <w:lsdException w:name="Normal Table" w:semiHidden="1" w:unhideWhenUsed="1"/>
+    <w:lsdException w:name="annotation subject" w:semiHidden="1" w:unhideWhenUsed="1"/>
+    <w:lsdException w:name="No List" w:semiHidden="1" w:unhideWhenUsed="1"/>
+    <w:lsdException w:name="Outline List 1" w:semiHidden="1" w:unhideWhenUsed="1"/>
+    <w:lsdException w:name="Outline List 2" w:semiHidden="1" w:unhideWhenUsed="1"/>
+    <w:lsdException w:name="Outline List 3" w:semiHidden="1" w:unhideWhenUsed="1"/>
+    <w:lsdException w:name="Table Simple 1" w:semiHidden="1" w:unhideWhenUsed="1"/>
+    <w:lsdException w:name="Table Simple 2" w:semiHidden="1" w:unhideWhenUsed="1"/>
+    <w:lsdException w:name="Table Simple 3" w:semiHidden="1" w:unhideWhenUsed="1"/>
+    <w:lsdException w:name="Table Classic 1" w:semiHidden="1" w:unhideWhenUsed="1"/>
+    <w:lsdException w:name="Table Classic 2" w:semiHidden="1" w:unhideWhenUsed="1"/>
+    <w:lsdException w:name="Table Classic 3" w:semiHidden="1" w:unhideWhenUsed="1"/>
+    <w:lsdException w:name="Table Classic 4" w:semiHidden="1" w:unhideWhenUsed="1"/>
+    <w:lsdException w:name="Table Colorful 1" w:semiHidden="1" w:unhideWhenUsed="1"/>
+    <w:lsdException w:name="Table Colorful 2" w:semiHidden="1" w:unhideWhenUsed="1"/>
+    <w:lsdException w:name="Table Colorful 3" w:semiHidden="1" w:unhideWhenUsed="1"/>
+    <w:lsdException w:name="Table Columns 1" w:semiHidden="1" w:unhideWhenUsed="1"/>
+    <w:lsdException w:name="Table Columns 2" w:semiHidden="1" w:unhideWhenUsed="1"/>
+    <w:lsdException w:name="Table Columns 3" w:semiHidden="1" w:unhideWhenUsed="1"/>
+    <w:lsdException w:name="Table Columns 4" w:semiHidden="1" w:unhideWhenUsed="1"/>
+    <w:lsdException w:name="Table Columns 5" w:semiHidden="1" w:unhideWhenUsed="1"/>
+    <w:lsdException w:name="Table Grid 1" w:semiHidden="1" w:unhideWhenUsed="1"/>
+    <w:lsdException w:name="Table Grid 2" w:semiHidden="1" w:unhideWhenUsed="1"/>
+    <w:lsdException w:name="Table Grid 3" w:semiHidden="1" w:unhideWhenUsed="1"/>
+    <w:lsdException w:name="Table Grid 4" w:semiHidden="1" w:unhideWhenUsed="1"/>
+    <w:lsdException w:name="Table Grid 5" w:semiHidden="1" w:unhideWhenUsed="1"/>
+    <w:lsdException w:name="Table Grid 6" w:semiHidden="1" w:unhideWhenUsed="1"/>
+    <w:lsdException w:name="Table Grid 7" w:semiHidden="1" w:unhideWhenUsed="1"/>
+    <w:lsdException w:name="Table Grid 8" w:semiHidden="1" w:unhideWhenUsed="1"/>
+    <w:lsdException w:name="Table List 1" w:semiHidden="1" w:unhideWhenUsed="1"/>
+    <w:lsdException w:name="Table List 2" w:semiHidden="1" w:unhideWhenUsed="1"/>
+    <w:lsdException w:name="Table List 3" w:semiHidden="1" w:unhideWhenUsed="1"/>
+    <w:lsdException w:name="Table List 4" w:semiHidden="1" w:unhideWhenUsed="1"/>
+    <w:lsdException w:name="Table List 5" w:semiHidden="1" w:unhideWhenUsed="1"/>
+    <w:lsdException w:name="Table List 6" w:semiHidden="1" w:unhideWhenUsed="1"/>
+    <w:lsdException w:name="Table List 7" w:semiHidden="1" w:unhideWhenUsed="1"/>
+    <w:lsdException w:name="Table List 8" w:semiHidden="1" w:unhideWhenUsed="1"/>
+    <w:lsdException w:name="Table 3D effects 1" w:semiHidden="1" w:unhideWhenUsed="1"/>
+    <w:lsdException w:name="Table 3D effects 2" w:semiHidden="1" w:unhideWhenUsed="1"/>
+    <w:lsdException w:name="Table 3D effects 3" w:semiHidden="1" w:unhideWhenUsed="1"/>
+    <w:lsdException w:name="Table Contemporary" w:semiHidden="1" w:unhideWhenUsed="1"/>
+    <w:lsdException w:name="Table Elegant" w:semiHidden="1" w:unhideWhenUsed="1"/>
+    <w:lsdException w:name="Table Professional" w:semiHidden="1" w:unhideWhenUsed="1"/>
+    <w:lsdException w:name="Table Subtle 1" w:semiHidden="1" w:unhideWhenUsed="1"/>
+    <w:lsdException w:name="Table Subtle 2" w:semiHidden="1" w:unhideWhenUsed="1"/>
+    <w:lsdException w:name="Table Web 1" w:semiHidden="1" w:unhideWhenUsed="1"/>
+    <w:lsdException w:name="Table Web 2" w:semiHidden="1" w:unhideWhenUsed="1"/>
+    <w:lsdException w:name="Table Web 3" w:semiHidden="1" w:unhideWhenUsed="1"/>
+    <w:lsdException w:name="Balloon Text" w:semiHidden="1" w:unhideWhenUsed="1"/>
+    <w:lsdException w:name="Table Grid" w:uiPriority="59"/>
+    <w:lsdException w:name="Table Theme" w:semiHidden="1" w:unhideWhenUsed="1"/>
+    <w:lsdException w:name="Placeholder Text" w:semiHidden="1"/>
+    <w:lsdException w:name="No Spacing" w:uiPriority="1" w:qFormat="1"/>
+    <w:lsdException w:name="Light Shading" w:uiPriority="60"/>
+    <w:lsdException w:name="Light List" w:uiPriority="61"/>
+    <w:lsdException w:name="Light Grid" w:uiPriority="62"/>
+    <w:lsdException w:name="Medium Shading 1" w:uiPriority="63"/>
+    <w:lsdException w:name="Medium Shading 2" w:uiPriority="64"/>
+    <w:lsdException w:name="Medium List 1" w:uiPriority="65"/>
+    <w:lsdException w:name="Medium List 2" w:uiPriority="66"/>
+    <w:lsdException w:name="Medium Grid 1" w:uiPriority="67"/>
+    <w:lsdException w:name="Medium Grid 2" w:uiPriority="68"/>
+    <w:lsdException w:name="Medium Grid 3" w:uiPriority="69"/>
+    <w:lsdException w:name="Dark List" w:uiPriority="70"/>
+    <w:lsdException w:name="Colorful Shading" w:uiPriority="71"/>
+    <w:lsdException w:name="Colorful List" w:uiPriority="72"/>
+    <w:lsdException w:name="Colorful Grid" w:uiPriority="73"/>
+    <w:lsdException w:name="Light Shading Accent 1" w:uiPriority="60"/>
+    <w:lsdException w:name="Light List Accent 1" w:uiPriority="61"/>
+    <w:lsdException w:name="Light Grid Accent 1" w:uiPriority="62"/>
+    <w:lsdException w:name="Medium Shading 1 Accent 1" w:uiPriority="63"/>
+    <w:lsdException w:name="Medium Shading 2 Accent 1" w:uiPriority="64"/>
+    <w:lsdException w:name="Medium List 1 Accent 1" w:uiPriority="65"/>
+    <w:lsdException w:name="Revision" w:semiHidden="1"/>
+    <w:lsdException w:name="List Paragraph" w:uiPriority="34" w:qFormat="1"/>
+    <w:lsdException w:name="Quote" w:uiPriority="29" w:qFormat="1"/>
+    <w:lsdException w:name="Intense Quote" w:uiPriority="30" w:qFormat="1"/>
+    <w:lsdException w:name="Medium List 2 Accent 1" w:uiPriority="66"/>
+    <w:lsdException w:name="Medium Grid 1 Accent 1" w:uiPriority="67"/>
+    <w:lsdException w:name="Medium Grid 2 Accent 1" w:uiPriority="68"/>
+    <w:lsdException w:name="Medium Grid 3 Accent 1" w:uiPriority="69"/>
+    <w:lsdException w:name="Dark List Accent 1" w:uiPriority="70"/>
+    <w:lsdException w:name="Colorful Shading Accent 1" w:uiPriority="71"/>
+    <w:lsdException w:name="Colorful List Accent 1" w:uiPriority="72"/>
+    <w:lsdException w:name="Colorful Grid Accent 1" w:uiPriority="73"/>
+    <w:lsdException w:name="Light Shading Accent 2" w:uiPriority="60"/>
+    <w:lsdException w:name="Light List Accent 2" w:uiPriority="61"/>
+    <w:lsdException w:name="Light Grid Accent 2" w:uiPriority="62"/>
+    <w:lsdException w:name="Medium Shading 1 Accent 2" w:uiPriority="63"/>
+    <w:lsdException w:name="Medium Shading 2 Accent 2" w:uiPriority="64"/>
+    <w:lsdException w:name="Medium List 1 Accent 2" w:uiPriority="65"/>
+    <w:lsdException w:name="Medium List 2 Accent 2" w:uiPriority="66"/>
+    <w:lsdException w:name="Medium Grid 1 Accent 2" w:uiPriority="67"/>
+    <w:lsdException w:name="Medium Grid 2 Accent 2" w:uiPriority="68"/>
+    <w:lsdException w:name="Medium Grid 3 Accent 2" w:uiPriority="69"/>
+    <w:lsdException w:name="Dark List Accent 2" w:uiPriority="70"/>
+    <w:lsdException w:name="Colorful Shading Accent 2" w:uiPriority="71"/>
+    <w:lsdException w:name="Colorful List Accent 2" w:uiPriority="72"/>
+    <w:lsdException w:name="Colorful Grid Accent 2" w:uiPriority="73"/>
+    <w:lsdException w:name="Light Shading Accent 3" w:uiPriority="60"/>
+    <w:lsdException w:name="Light List Accent 3" w:uiPriority="61"/>
+    <w:lsdException w:name="Light Grid Accent 3" w:uiPriority="62"/>
+    <w:lsdException w:name="Medium Shading 1 Accent 3" w:uiPriority="63"/>
+    <w:lsdException w:name="Medium Shading 2 Accent 3" w:uiPriority="64"/>
+    <w:lsdException w:name="Medium List 1 Accent 3" w:uiPriority="65"/>
+    <w:lsdException w:name="Medium List 2 Accent 3" w:uiPriority="66"/>
+    <w:lsdException w:name="Medium Grid 1 Accent 3" w:uiPriority="67"/>
+    <w:lsdException w:name="Medium Grid 2 Accent 3" w:uiPriority="68"/>
+    <w:lsdException w:name="Medium Grid 3 Accent 3" w:uiPriority="69"/>
+    <w:lsdException w:name="Dark List Accent 3" w:uiPriority="70"/>
+    <w:lsdException w:name="Colorful Shading Accent 3" w:uiPriority="71"/>
+    <w:lsdException w:name="Colorful List Accent 3" w:uiPriority="72"/>
+    <w:lsdException w:name="Colorful Grid Accent 3" w:uiPriority="73"/>
+    <w:lsdException w:name="Light Shading Accent 4" w:uiPriority="60"/>
+    <w:lsdException w:name="Light List Accent 4" w:uiPriority="61"/>
+    <w:lsdException w:name="Light Grid Accent 4" w:uiPriority="62"/>
+    <w:lsdException w:name="Medium Shading 1 Accent 4" w:uiPriority="63"/>
+    <w:lsdException w:name="Medium Shading 2 Accent 4" w:uiPriority="64"/>
+    <w:lsdException w:name="Medium List 1 Accent 4" w:uiPriority="65"/>
+    <w:lsdException w:name="Medium List 2 Accent 4" w:uiPriority="66"/>
+    <w:lsdException w:name="Medium Grid 1 Accent 4" w:uiPriority="67"/>
+    <w:lsdException w:name="Medium Grid 2 Accent 4" w:uiPriority="68"/>
+    <w:lsdException w:name="Medium Grid 3 Accent 4" w:uiPriority="69"/>
+    <w:lsdException w:name="Dark List Accent 4" w:uiPriority="70"/>
+    <w:lsdException w:name="Colorful Shading Accent 4" w:uiPriority="71"/>
+    <w:lsdException w:name="Colorful List Accent 4" w:uiPriority="72"/>
+    <w:lsdException w:name="Colorful Grid Accent 4" w:uiPriority="73"/>
+    <w:lsdException w:name="Light Shading Accent 5" w:uiPriority="60"/>
+    <w:lsdException w:name="Light List Accent 5" w:uiPriority="61"/>
+    <w:lsdException w:name="Light Grid Accent 5" w:uiPriority="62"/>
+    <w:lsdException w:name="Medium Shading 1 Accent 5" w:uiPriority="63"/>
+    <w:lsdException w:name="Medium Shading 2 Accent 5" w:uiPriority="64"/>
+    <w:lsdException w:name="Medium List 1 Accent 5" w:uiPriority="65"/>
+    <w:lsdException w:name="Medium List 2 Accent 5" w:uiPriority="66"/>
+    <w:lsdException w:name="Medium Grid 1 Accent 5" w:uiPriority="67"/>
+    <w:lsdException w:name="Medium Grid 2 Accent 5" w:uiPriority="68"/>
+    <w:lsdException w:name="Medium Grid 3 Accent 5" w:uiPriority="69"/>
+    <w:lsdException w:name="Dark List Accent 5" w:uiPriority="70"/>
+    <w:lsdException w:name="Colorful Shading Accent 5" w:uiPriority="71"/>
+    <w:lsdException w:name="Colorful List Accent 5" w:uiPriority="72"/>
+    <w:lsdException w:name="Colorful Grid Accent 5" w:uiPriority="73"/>
+    <w:lsdException w:name="Light Shading Accent 6" w:uiPriority="60"/>
+    <w:lsdException w:name="Light List Accent 6" w:uiPriority="61"/>
+    <w:lsdException w:name="Light Grid Accent 6" w:uiPriority="62"/>
+    <w:lsdException w:name="Medium Shading 1 Accent 6" w:uiPriority="63"/>
+    <w:lsdException w:name="Medium Shading 2 Accent 6" w:uiPriority="64"/>
+    <w:lsdException w:name="Medium List 1 Accent 6" w:uiPriority="65"/>
+    <w:lsdException w:name="Medium List 2 Accent 6" w:uiPriority="66"/>
+    <w:lsdException w:name="Medium Grid 1 Accent 6" w:uiPriority="67"/>
+    <w:lsdException w:name="Medium Grid 2 Accent 6" w:uiPriority="68"/>
+    <w:lsdException w:name="Medium Grid 3 Accent 6" w:uiPriority="69"/>
+    <w:lsdException w:name="Dark List Accent 6" w:uiPriority="70"/>
+    <w:lsdException w:name="Colorful Shading Accent 6" w:uiPriority="71"/>
+    <w:lsdException w:name="Colorful List Accent 6" w:uiPriority="72"/>
+    <w:lsdException w:name="Colorful Grid Accent 6" w:uiPriority="73"/>
+    <w:lsdException w:name="Subtle Emphasis" w:uiPriority="19" w:qFormat="1"/>
+    <w:lsdException w:name="Intense Emphasis" w:uiPriority="21" w:qFormat="1"/>
+    <w:lsdException w:name="Subtle Reference" w:uiPriority="31" w:qFormat="1"/>
+    <w:lsdException w:name="Intense Reference" w:uiPriority="32" w:qFormat="1"/>
+    <w:lsdException w:name="Book Title" w:uiPriority="33" w:qFormat="1"/>
+    <w:lsdException w:name="Bibliography" w:semiHidden="1" w:uiPriority="37" w:unhideWhenUsed="1"/>
+    <w:lsdException w:name="TOC Heading" w:semiHidden="1" w:uiPriority="39" w:unhideWhenUsed="1" w:qFormat="1"/>
+    <w:lsdException w:name="Grid Table 4" w:uiPriority="49"/>
+    <w:lsdException w:name="Grid Table 5 Dark" w:uiPriority="50"/>
+    <w:lsdException w:name="Grid Table 6 Colorful" w:uiPriority="51"/>
+    <w:lsdException w:name="Grid Table 7 Colorful" w:uiPriority="52"/>
+    <w:lsdException w:name="Grid Table 1 Light Accent 1" w:uiPriority="46"/>
+    <w:lsdException w:name="Grid Table 2 Accent 1" w:uiPriority="47"/>
+    <w:lsdException w:name="Grid Table 3 Accent 1" w:uiPriority="48"/>
+    <w:lsdException w:name="Grid Table 4 Accent 1" w:uiPriority="49"/>
+    <w:lsdException w:name="Grid Table 5 Dark Accent 1" w:uiPriority="50"/>
+    <w:lsdException w:name="Grid Table 6 Colorful Accent 1" w:uiPriority="51"/>
+    <w:lsdException w:name="Grid Table 7 Colorful Accent 1" w:uiPriority="52"/>
+    <w:lsdException w:name="Grid Table 1 Light Accent 2" w:uiPriority="46"/>
+    <w:lsdException w:name="Grid Table 2 Accent 2" w:uiPriority="47"/>
+    <w:lsdException w:name="Grid Table 3 Accent 2" w:uiPriority="48"/>
+    <w:lsdException w:name="Grid Table 4 Accent 2" w:uiPriority="49"/>
+    <w:lsdException w:name="Grid Table 5 Dark Accent 2" w:uiPriority="50"/>
+    <w:lsdException w:name="Grid Table 6 Colorful Accent 2" w:uiPriority="51"/>
+    <w:lsdException w:name="Grid Table 7 Colorful Accent 2" w:uiPriority="52"/>
+    <w:lsdException w:name="Grid Table 1 Light Accent 3" w:uiPriority="46"/>
+    <w:lsdException w:name="Grid Table 2 Accent 3" w:uiPriority="47"/>
+    <w:lsdException w:name="Grid Table 3 Accent 3" w:uiPriority="48"/>
+    <w:lsdException w:name="Grid Table 4 Accent 3" w:uiPriority="49"/>
+    <w:lsdException w:name="Grid Table 5 Dark Accent 3" w:uiPriority="50"/>
+    <w:lsdException w:name="Grid Table 6 Colorful Accent 3" w:uiPriority="51"/>
+    <w:lsdException w:name="Grid Table 7 Colorful Accent 3" w:uiPriority="52"/>
+    <w:lsdException w:name="Grid Table 1 Light Accent 4" w:uiPriority="46"/>
+    <w:lsdException w:name="Grid Table 2 Accent 4" w:uiPriority="47"/>
+    <w:lsdException w:name="Grid Table 3 Accent 4" w:uiPriority="48"/>
+    <w:lsdException w:name="Grid Table 4 Accent 4" w:uiPriority="49"/>
+    <w:lsdException w:name="Grid Table 5 Dark Accent 4" w:uiPriority="50"/>
+    <w:lsdException w:name="Grid Table 6 Colorful Accent 4" w:uiPriority="51"/>
+    <w:lsdException w:name="Grid Table 7 Colorful Accent 4" w:uiPriority="52"/>
+    <w:lsdException w:name="Grid Table 1 Light Accent 5" w:uiPriority="46"/>
+    <w:lsdException w:name="Grid Table 2 Accent 5" w:uiPriority="47"/>
+    <w:lsdException w:name="Grid Table 3 Accent 5" w:uiPriority="48"/>
+    <w:lsdException w:name="Grid Table 4 Accent 5" w:uiPriority="49"/>
+    <w:lsdException w:name="Grid Table 5 Dark Accent 5" w:uiPriority="50"/>
+    <w:lsdException w:name="Grid Table 6 Colorful Accent 5" w:uiPriority="51"/>
+    <w:lsdException w:name="Grid Table 7 Colorful Accent 5" w:uiPriority="52"/>
+    <w:lsdException w:name="Grid Table 1 Light Accent 6" w:uiPriority="46"/>
+    <w:lsdException w:name="Grid Table 2 Accent 6" w:uiPriority="47"/>
+    <w:lsdException w:name="Grid Table 3 Accent 6" w:uiPriority="48"/>
+    <w:lsdException w:name="Grid Table 4 Accent 6" w:uiPriority="49"/>
+    <w:lsdException w:name="Grid Table 5 Dark Accent 6" w:uiPriority="50"/>
+    <w:lsdException w:name="Grid Table 6 Colorful Accent 6" w:uiPriority="51"/>
+    <w:lsdException w:name="Grid Table 7 Colorful Accent 6" w:uiPriority="52"/>
+    <w:lsdException w:name="List Table 1 Light" w:uiPriority="46"/>
+    <w:lsdException w:name="List Table 2" w:uiPriority="47"/>
+    <w:lsdException w:name="List Table 3" w:uiPriority="48"/>
+    <w:lsdException w:name="List Table 4" w:uiPriority="49"/>
+    <w:lsdException w:name="List Table 5 Dark" w:uiPriority="50"/>
+    <w:lsdException w:name="List Table 6 Colorful" w:uiPriority="51"/>
+    <w:lsdException w:name="List Table 7 Colorful" w:uiPriority="52"/>
+    <w:lsdException w:name="List Table 1 Light Accent 1" w:uiPriority="46"/>
+    <w:lsdException w:name="List Table 2 Accent 1" w:uiPriority="47"/>
+    <w:lsdException w:name="List Table 3 Accent 1" w:uiPriority="48"/>
+    <w:lsdException w:name="List Table 4 Accent 1" w:uiPriority="49"/>
+    <w:lsdException w:name="List Table 5 Dark Accent 1" w:uiPriority="50"/>
+    <w:lsdException w:name="List Table 6 Colorful Accent 1" w:uiPriority="51"/>
+    <w:lsdException w:name="List Table 7 Colorful Accent 1" w:uiPriority="52"/>
+    <w:lsdException w:name="List Table 1 Light Accent 2" w:uiPriority="46"/>
+    <w:lsdException w:name="List Table 2 Accent 2" w:uiPriority="47"/>
+    <w:lsdException w:name="List Table 3 Accent 2" w:uiPriority="48"/>
+    <w:lsdException w:name="List Table 4 Accent 2" w:uiPriority="49"/>
+    <w:lsdException w:name="List Table 5 Dark Accent 2" w:uiPriority="50"/>
+    <w:lsdException w:name="List Table 6 Colorful Accent 2" w:uiPriority="51"/>
+    <w:lsdException w:name="List Table 7 Colorful Accent 2" w:uiPriority="52"/>
+    <w:lsdException w:name="List Table 1 Light Accent 3" w:uiPriority="46"/>
+    <w:lsdException w:name="List Table 2 Accent 3" w:uiPriority="47"/>
+    <w:lsdException w:name="List Table 3 Accent 3" w:uiPriority="48"/>
+    <w:lsdException w:name="List Table 4 Accent 3" w:uiPriority="49"/>
+    <w:lsdException w:name="List Table 5 Dark Accent 3" w:uiPriority="50"/>
+    <w:lsdException w:name="List Table 6 Colorful Accent 3" w:uiPriority="51"/>
+    <w:lsdException w:name="List Table 7 Colorful Accent 3" w:uiPriority="52"/>
+    <w:lsdException w:name="List Table 1 Light Accent 4" w:uiPriority="46"/>
+    <w:lsdException w:name="List Table 2 Accent 4" w:uiPriority="47"/>
+    <w:lsdException w:name="List Table 3 Accent 4" w:uiPriority="48"/>
+    <w:lsdException w:name="List Table 4 Accent 4" w:uiPriority="49"/>
+    <w:lsdException w:name="List Table 5 Dark Accent 4" w:uiPriority="50"/>
+    <w:lsdException w:name="List Table 6 Colorful Accent 4" w:uiPriority="51"/>
+    <w:lsdException w:name="List Table 7 Colorful Accent 4" w:uiPriority="52"/>
+    <w:lsdException w:name="List Table 1 Light Accent 5" w:uiPriority="46"/>
+    <w:lsdException w:name="List Table 2 Accent 5" w:uiPriority="47"/>
+    <w:lsdException w:name="List Table 3 Accent 5" w:uiPriority="48"/>
+    <w:lsdException w:name="List Table 4 Accent 5" w:uiPriority="49"/>
+    <w:lsdException w:name="List Table 5 Dark Accent 5" w:uiPriority="50"/>
+    <w:lsdException w:name="List Table 6 Colorful Accent 5" w:uiPriority="51"/>
+    <w:lsdException w:name="List Table 7 Colorful Accent 5" w:uiPriority="52"/>
+    <w:lsdException w:name="List Table 1 Light Accent 6" w:uiPriority="46"/>
+    <w:lsdException w:name="List Table 2 Accent 6" w:uiPriority="47"/>
+    <w:lsdException w:name="List Table 3 Accent 6" w:uiPriority="48"/>
+    <w:lsdException w:name="List Table 4 Accent 6" w:uiPriority="49"/>
+    <w:lsdException w:name="List Table 5 Dark Accent 6" w:uiPriority="50"/>
+    <w:lsdException w:name="List Table 6 Colorful Accent 6" w:uiPriority="51"/>
+    <w:lsdException w:name="List Table 7 Colorful Accent 6" w:uiPriority="52"/>
   </w:latentStyles>
   <w:style w:type="paragraph" w:default="1" w:styleId="Normal">
     <w:name w:val="Normal"/>
@@ -9323,7 +9028,7 @@
 </file>
 
 <file path=customXml/itemProps2.xml><?xml version="1.0" encoding="utf-8"?>
-<ds:datastoreItem xmlns:ds="http://schemas.openxmlformats.org/officeDocument/2006/customXml" ds:itemID="{41FFB219-15E2-4B4C-A526-E8814ED5299C}">
+<ds:datastoreItem xmlns:ds="http://schemas.openxmlformats.org/officeDocument/2006/customXml" ds:itemID="{3467AAD2-B499-44C9-8A29-8F5D4E6B694F}">
   <ds:schemaRefs>
     <ds:schemaRef ds:uri="http://schemas.openxmlformats.org/officeDocument/2006/bibliography"/>
   </ds:schemaRefs>

</xml_diff>

<commit_message>
Updated to last version
Please check extensions for use case 7
</commit_message>
<xml_diff>
--- a/User Requirements Specification.docx
+++ b/User Requirements Specification.docx
@@ -1,6 +1,6 @@
 
 <file path=word/document.xml><?xml version="1.0" encoding="utf-8"?>
-<w:document xmlns:wpc="http://schemas.microsoft.com/office/word/2010/wordprocessingCanvas" xmlns:mc="http://schemas.openxmlformats.org/markup-compatibility/2006" xmlns:o="urn:schemas-microsoft-com:office:office" xmlns:r="http://schemas.openxmlformats.org/officeDocument/2006/relationships" xmlns:m="http://schemas.openxmlformats.org/officeDocument/2006/math" xmlns:v="urn:schemas-microsoft-com:vml" xmlns:wp14="http://schemas.microsoft.com/office/word/2010/wordprocessingDrawing" xmlns:wp="http://schemas.openxmlformats.org/drawingml/2006/wordprocessingDrawing" xmlns:w10="urn:schemas-microsoft-com:office:word" xmlns:w="http://schemas.openxmlformats.org/wordprocessingml/2006/main" xmlns:w14="http://schemas.microsoft.com/office/word/2010/wordml" xmlns:wpg="http://schemas.microsoft.com/office/word/2010/wordprocessingGroup" xmlns:wpi="http://schemas.microsoft.com/office/word/2010/wordprocessingInk" xmlns:wne="http://schemas.microsoft.com/office/word/2006/wordml" xmlns:wps="http://schemas.microsoft.com/office/word/2010/wordprocessingShape" mc:Ignorable="w14 wp14">
+<w:document xmlns:wpc="http://schemas.microsoft.com/office/word/2010/wordprocessingCanvas" xmlns:mo="http://schemas.microsoft.com/office/mac/office/2008/main" xmlns:mc="http://schemas.openxmlformats.org/markup-compatibility/2006" xmlns:mv="urn:schemas-microsoft-com:mac:vml" xmlns:o="urn:schemas-microsoft-com:office:office" xmlns:r="http://schemas.openxmlformats.org/officeDocument/2006/relationships" xmlns:m="http://schemas.openxmlformats.org/officeDocument/2006/math" xmlns:v="urn:schemas-microsoft-com:vml" xmlns:wp14="http://schemas.microsoft.com/office/word/2010/wordprocessingDrawing" xmlns:wp="http://schemas.openxmlformats.org/drawingml/2006/wordprocessingDrawing" xmlns:w10="urn:schemas-microsoft-com:office:word" xmlns:w="http://schemas.openxmlformats.org/wordprocessingml/2006/main" xmlns:w14="http://schemas.microsoft.com/office/word/2010/wordml" xmlns:wpg="http://schemas.microsoft.com/office/word/2010/wordprocessingGroup" xmlns:wpi="http://schemas.microsoft.com/office/word/2010/wordprocessingInk" xmlns:wne="http://schemas.microsoft.com/office/word/2006/wordml" xmlns:wps="http://schemas.microsoft.com/office/word/2010/wordprocessingShape" mc:Ignorable="w14 wp14">
   <w:body>
     <w:sdt>
       <w:sdtPr>
@@ -105,7 +105,6 @@
                 <w:dataBinding w:prefixMappings="xmlns:ns0='http://schemas.openxmlformats.org/package/2006/metadata/core-properties' xmlns:ns1='http://purl.org/dc/elements/1.1/'" w:xpath="/ns0:coreProperties[1]/ns1:title[1]" w:storeItemID="{6C3C8BC8-F283-45AE-878A-BAB7291924A1}"/>
                 <w:text/>
               </w:sdtPr>
-              <w:sdtEndPr/>
               <w:sdtContent>
                 <w:tc>
                   <w:tcPr>
@@ -163,7 +162,6 @@
                 <w:dataBinding w:prefixMappings="xmlns:ns0='http://schemas.openxmlformats.org/package/2006/metadata/core-properties' xmlns:ns1='http://purl.org/dc/elements/1.1/'" w:xpath="/ns0:coreProperties[1]/ns1:subject[1]" w:storeItemID="{6C3C8BC8-F283-45AE-878A-BAB7291924A1}"/>
                 <w:text/>
               </w:sdtPr>
-              <w:sdtEndPr/>
               <w:sdtContent>
                 <w:tc>
                   <w:tcPr>
@@ -189,15 +187,7 @@
                         <w:sz w:val="44"/>
                         <w:szCs w:val="44"/>
                       </w:rPr>
-                      <w:t>Version I</w:t>
-                    </w:r>
-                    <w:r>
-                      <w:rPr>
-                        <w:rFonts w:asciiTheme="majorHAnsi" w:eastAsiaTheme="majorEastAsia" w:hAnsiTheme="majorHAnsi" w:cstheme="majorBidi"/>
-                        <w:sz w:val="44"/>
-                        <w:szCs w:val="44"/>
-                      </w:rPr>
-                      <w:t>I</w:t>
+                      <w:t xml:space="preserve">Final version </w:t>
                     </w:r>
                   </w:p>
                 </w:tc>
@@ -258,14 +248,13 @@
                 <w:alias w:val="Date"/>
                 <w:id w:val="516659546"/>
                 <w:dataBinding w:prefixMappings="xmlns:ns0='http://schemas.microsoft.com/office/2006/coverPageProps'" w:xpath="/ns0:CoverPageProperties[1]/ns0:PublishDate[1]" w:storeItemID="{55AF091B-3C7A-41E3-B477-F2FDAA23CFDA}"/>
-                <w:date w:fullDate="2015-11-26T00:00:00Z">
+                <w:date w:fullDate="2015-12-02T00:00:00Z">
                   <w:dateFormat w:val="M/d/yyyy"/>
                   <w:lid w:val="en-US"/>
                   <w:storeMappedDataAs w:val="dateTime"/>
                   <w:calendar w:val="gregorian"/>
                 </w:date>
               </w:sdtPr>
-              <w:sdtEndPr/>
               <w:sdtContent>
                 <w:tc>
                   <w:tcPr>
@@ -286,7 +275,7 @@
                         <w:b/>
                         <w:bCs/>
                       </w:rPr>
-                      <w:t>11/26/2015</w:t>
+                      <w:t>12/2/2015</w:t>
                     </w:r>
                   </w:p>
                 </w:tc>
@@ -330,7 +319,7 @@
           <w:r>
             <w:rPr>
               <w:noProof/>
-              <w:lang w:val="en-GB" w:eastAsia="en-GB"/>
+              <w:lang w:val="en-US"/>
             </w:rPr>
             <mc:AlternateContent>
               <mc:Choice Requires="wps">
@@ -913,7 +902,7 @@
             <w:rPr>
               <w:noProof/>
             </w:rPr>
-            <w:t>8</w:t>
+            <w:t>7</w:t>
           </w:r>
           <w:r>
             <w:rPr>
@@ -1621,33 +1610,19 @@
         <w:rPr>
           <w:lang w:val="en-US"/>
         </w:rPr>
-        <w:t xml:space="preserve">Draw </w:t>
+        <w:t>Create</w:t>
+      </w:r>
+      <w:r>
+        <w:rPr>
+          <w:lang w:val="en-US"/>
+        </w:rPr>
+        <w:t xml:space="preserve"> </w:t>
       </w:r>
       <w:r>
         <w:rPr>
           <w:lang w:val="en-US"/>
         </w:rPr>
         <w:t>a splitter, an adjustable splitter, a merger or a sink</w:t>
-      </w:r>
-    </w:p>
-    <w:p>
-      <w:pPr>
-        <w:rPr>
-          <w:lang w:val="en-US"/>
-        </w:rPr>
-      </w:pPr>
-      <w:r>
-        <w:rPr>
-          <w:b/>
-          <w:lang w:val="en-US"/>
-        </w:rPr>
-        <w:t>Pre:</w:t>
-      </w:r>
-      <w:r>
-        <w:rPr>
-          <w:lang w:val="en-US"/>
-        </w:rPr>
-        <w:t xml:space="preserve"> There must be at least one element placed on the bar.</w:t>
       </w:r>
     </w:p>
     <w:p>
@@ -1802,13 +1777,7 @@
         <w:rPr>
           <w:lang w:val="en-US"/>
         </w:rPr>
-        <w:t>a l</w:t>
-      </w:r>
-      <w:r>
-        <w:rPr>
-          <w:lang w:val="en-US"/>
-        </w:rPr>
-        <w:t>ist</w:t>
+        <w:t>the internal structure</w:t>
       </w:r>
     </w:p>
     <w:p>
@@ -1921,25 +1890,7 @@
         <w:rPr>
           <w:lang w:val="en-US"/>
         </w:rPr>
-        <w:t>The actor</w:t>
-      </w:r>
-      <w:r>
-        <w:rPr>
-          <w:lang w:val="en-US"/>
-        </w:rPr>
-        <w:t xml:space="preserve"> </w:t>
-      </w:r>
-      <w:r>
-        <w:rPr>
-          <w:lang w:val="en-US"/>
-        </w:rPr>
-        <w:t xml:space="preserve">is returned at MSS-step </w:t>
-      </w:r>
-      <w:r>
-        <w:rPr>
-          <w:lang w:val="en-US"/>
-        </w:rPr>
-        <w:t>1.</w:t>
+        <w:t>The actor exits the use case</w:t>
       </w:r>
     </w:p>
     <w:p>
@@ -1961,7 +1912,55 @@
         <w:rPr>
           <w:lang w:val="en-US"/>
         </w:rPr>
-        <w:t xml:space="preserve">: If the element is splitter the system registers the default output and input flow. </w:t>
+        <w:t xml:space="preserve">: If the element is </w:t>
+      </w:r>
+      <w:r>
+        <w:rPr>
+          <w:lang w:val="en-US"/>
+        </w:rPr>
+        <w:t xml:space="preserve">a </w:t>
+      </w:r>
+      <w:r>
+        <w:rPr>
+          <w:lang w:val="en-US"/>
+        </w:rPr>
+        <w:t>splitter</w:t>
+      </w:r>
+      <w:r>
+        <w:rPr>
+          <w:lang w:val="en-US"/>
+        </w:rPr>
+        <w:t>,</w:t>
+      </w:r>
+      <w:r>
+        <w:rPr>
+          <w:lang w:val="en-US"/>
+        </w:rPr>
+        <w:t xml:space="preserve"> the syst</w:t>
+      </w:r>
+      <w:r>
+        <w:rPr>
+          <w:lang w:val="en-US"/>
+        </w:rPr>
+        <w:t xml:space="preserve">em registers the default output </w:t>
+      </w:r>
+      <w:r>
+        <w:rPr>
+          <w:lang w:val="en-US"/>
+        </w:rPr>
+        <w:t>and input flow</w:t>
+      </w:r>
+      <w:r>
+        <w:rPr>
+          <w:lang w:val="en-US"/>
+        </w:rPr>
+        <w:t xml:space="preserve"> (see Rules and decisions, second paragraph)</w:t>
+      </w:r>
+      <w:r>
+        <w:rPr>
+          <w:lang w:val="en-US"/>
+        </w:rPr>
+        <w:t xml:space="preserve">. </w:t>
       </w:r>
     </w:p>
     <w:p>
@@ -1980,7 +1979,6 @@
           <w:lang w:val="en-US"/>
         </w:rPr>
       </w:pPr>
-      <w:proofErr w:type="gramStart"/>
       <w:r>
         <w:rPr>
           <w:b/>
@@ -1988,17 +1986,7 @@
           <w:szCs w:val="40"/>
           <w:lang w:val="en-US"/>
         </w:rPr>
-        <w:t>II.</w:t>
-      </w:r>
-      <w:proofErr w:type="gramEnd"/>
-      <w:r>
-        <w:rPr>
-          <w:b/>
-          <w:sz w:val="40"/>
-          <w:szCs w:val="40"/>
-          <w:lang w:val="en-US"/>
-        </w:rPr>
-        <w:t xml:space="preserve"> </w:t>
+        <w:t xml:space="preserve">II. </w:t>
       </w:r>
     </w:p>
     <w:p>
@@ -2115,7 +2103,13 @@
         <w:rPr>
           <w:lang w:val="en-US"/>
         </w:rPr>
-        <w:t xml:space="preserve"> selects the </w:t>
+        <w:t xml:space="preserve"> selects a</w:t>
+      </w:r>
+      <w:r>
+        <w:rPr>
+          <w:lang w:val="en-US"/>
+        </w:rPr>
+        <w:t xml:space="preserve"> </w:t>
       </w:r>
       <w:r>
         <w:rPr>
@@ -2145,7 +2139,31 @@
         <w:rPr>
           <w:lang w:val="en-US"/>
         </w:rPr>
-        <w:t xml:space="preserve"> clicks the Adjust percentage button.</w:t>
+        <w:t xml:space="preserve"> clicks the </w:t>
+      </w:r>
+      <w:r>
+        <w:rPr>
+          <w:lang w:val="en-US"/>
+        </w:rPr>
+        <w:t>‘</w:t>
+      </w:r>
+      <w:r>
+        <w:rPr>
+          <w:lang w:val="en-US"/>
+        </w:rPr>
+        <w:t>Adjust percentage</w:t>
+      </w:r>
+      <w:r>
+        <w:rPr>
+          <w:lang w:val="en-US"/>
+        </w:rPr>
+        <w:t>’</w:t>
+      </w:r>
+      <w:r>
+        <w:rPr>
+          <w:lang w:val="en-US"/>
+        </w:rPr>
+        <w:t xml:space="preserve"> button.</w:t>
       </w:r>
     </w:p>
     <w:p>
@@ -2253,25 +2271,42 @@
         <w:rPr>
           <w:lang w:val="en-US"/>
         </w:rPr>
-        <w:t xml:space="preserve">The system calculates the downer output percentage and saves it </w:t>
-      </w:r>
-    </w:p>
-    <w:p>
-      <w:pPr>
-        <w:pStyle w:val="ListParagraph"/>
-        <w:rPr>
-          <w:lang w:val="en-US"/>
-        </w:rPr>
-      </w:pPr>
-    </w:p>
-    <w:p>
-      <w:pPr>
-        <w:pStyle w:val="ListParagraph"/>
-        <w:rPr>
-          <w:b/>
-          <w:lang w:val="en-US"/>
-        </w:rPr>
-      </w:pPr>
+        <w:t>The system calculates the lower</w:t>
+      </w:r>
+      <w:r>
+        <w:rPr>
+          <w:lang w:val="en-US"/>
+        </w:rPr>
+        <w:t xml:space="preserve"> output percentage and saves it </w:t>
+      </w:r>
+    </w:p>
+    <w:p>
+      <w:pPr>
+        <w:pStyle w:val="ListParagraph"/>
+        <w:rPr>
+          <w:lang w:val="en-US"/>
+        </w:rPr>
+      </w:pPr>
+    </w:p>
+    <w:p>
+      <w:pPr>
+        <w:pStyle w:val="ListParagraph"/>
+        <w:rPr>
+          <w:b/>
+          <w:lang w:val="en-US"/>
+        </w:rPr>
+      </w:pPr>
+    </w:p>
+    <w:p>
+      <w:pPr>
+        <w:pStyle w:val="ListParagraph"/>
+        <w:rPr>
+          <w:b/>
+          <w:lang w:val="en-US"/>
+        </w:rPr>
+      </w:pPr>
+      <w:bookmarkStart w:id="2" w:name="_GoBack"/>
+      <w:bookmarkEnd w:id="2"/>
       <w:r>
         <w:rPr>
           <w:b/>
@@ -2401,7 +2436,13 @@
         <w:rPr>
           <w:lang w:val="en-US"/>
         </w:rPr>
-        <w:t>is returned at MSS-step 3</w:t>
+        <w:t>is returned to</w:t>
+      </w:r>
+      <w:r>
+        <w:rPr>
+          <w:lang w:val="en-US"/>
+        </w:rPr>
+        <w:t xml:space="preserve"> MSS-step 3</w:t>
       </w:r>
       <w:r>
         <w:rPr>
@@ -2435,7 +2476,6 @@
           <w:lang w:val="en-US"/>
         </w:rPr>
       </w:pPr>
-      <w:proofErr w:type="gramStart"/>
       <w:r>
         <w:rPr>
           <w:b/>
@@ -2454,7 +2494,6 @@
         </w:rPr>
         <w:t>.</w:t>
       </w:r>
-      <w:proofErr w:type="gramEnd"/>
     </w:p>
     <w:p>
       <w:pPr>
@@ -2474,26 +2513,6 @@
           <w:lang w:val="en-US"/>
         </w:rPr>
         <w:t xml:space="preserve"> Open an existing file</w:t>
-      </w:r>
-    </w:p>
-    <w:p>
-      <w:pPr>
-        <w:rPr>
-          <w:lang w:val="en-US"/>
-        </w:rPr>
-      </w:pPr>
-      <w:r>
-        <w:rPr>
-          <w:b/>
-          <w:lang w:val="en-US"/>
-        </w:rPr>
-        <w:t>Pre:</w:t>
-      </w:r>
-      <w:r>
-        <w:rPr>
-          <w:lang w:val="en-US"/>
-        </w:rPr>
-        <w:t xml:space="preserve"> </w:t>
       </w:r>
     </w:p>
     <w:p>
@@ -2838,6 +2857,12 @@
         <w:rPr>
           <w:lang w:val="en-US"/>
         </w:rPr>
+        <w:t xml:space="preserve"> and come back to step 1</w:t>
+      </w:r>
+      <w:r>
+        <w:rPr>
+          <w:lang w:val="en-US"/>
+        </w:rPr>
         <w:tab/>
       </w:r>
     </w:p>
@@ -3024,7 +3049,6 @@
           <w:lang w:val="en-US"/>
         </w:rPr>
       </w:pPr>
-      <w:proofErr w:type="gramStart"/>
       <w:r>
         <w:rPr>
           <w:b/>
@@ -3035,7 +3059,6 @@
         <w:lastRenderedPageBreak/>
         <w:t>IV.</w:t>
       </w:r>
-      <w:proofErr w:type="gramEnd"/>
     </w:p>
     <w:p>
       <w:pPr>
@@ -3055,26 +3078,6 @@
           <w:lang w:val="en-US"/>
         </w:rPr>
         <w:t xml:space="preserve">  Save a file </w:t>
-      </w:r>
-    </w:p>
-    <w:p>
-      <w:pPr>
-        <w:rPr>
-          <w:lang w:val="en-US"/>
-        </w:rPr>
-      </w:pPr>
-      <w:r>
-        <w:rPr>
-          <w:b/>
-          <w:lang w:val="en-US"/>
-        </w:rPr>
-        <w:t>Pre:</w:t>
-      </w:r>
-      <w:r>
-        <w:rPr>
-          <w:lang w:val="en-US"/>
-        </w:rPr>
-        <w:t xml:space="preserve"> </w:t>
       </w:r>
     </w:p>
     <w:p>
@@ -3209,13 +3212,25 @@
         <w:rPr>
           <w:lang w:val="en-US"/>
         </w:rPr>
-        <w:t>The file has no location or name on the disk-&gt; continue with save as use case</w:t>
-      </w:r>
-      <w:r>
-        <w:rPr>
-          <w:lang w:val="en-US"/>
-        </w:rPr>
-        <w:t xml:space="preserve">, step </w:t>
+        <w:t>The file has no location or name on the disk</w:t>
+      </w:r>
+      <w:r>
+        <w:rPr>
+          <w:lang w:val="en-US"/>
+        </w:rPr>
+        <w:t xml:space="preserve"> </w:t>
+      </w:r>
+      <w:r>
+        <w:rPr>
+          <w:lang w:val="en-US"/>
+        </w:rPr>
+        <w:t>-&gt; continue with save as use case</w:t>
+      </w:r>
+      <w:r>
+        <w:rPr>
+          <w:lang w:val="en-US"/>
+        </w:rPr>
+        <w:t>, step 2</w:t>
       </w:r>
     </w:p>
     <w:p>
@@ -3717,7 +3732,6 @@
           <w:lang w:val="en-US"/>
         </w:rPr>
       </w:pPr>
-      <w:proofErr w:type="gramStart"/>
       <w:r>
         <w:rPr>
           <w:b/>
@@ -3745,7 +3759,6 @@
         </w:rPr>
         <w:t>.</w:t>
       </w:r>
-      <w:proofErr w:type="gramEnd"/>
     </w:p>
     <w:p>
       <w:pPr>
@@ -3915,7 +3928,60 @@
         <w:rPr>
           <w:lang w:val="en-US"/>
         </w:rPr>
-        <w:t xml:space="preserve"> and from the list of elements </w:t>
+        <w:t xml:space="preserve"> and from the </w:t>
+      </w:r>
+      <w:r>
+        <w:rPr>
+          <w:lang w:val="en-US"/>
+        </w:rPr>
+        <w:t>internal str</w:t>
+      </w:r>
+      <w:r>
+        <w:rPr>
+          <w:lang w:val="en-US"/>
+        </w:rPr>
+        <w:t>u</w:t>
+      </w:r>
+      <w:r>
+        <w:rPr>
+          <w:lang w:val="en-US"/>
+        </w:rPr>
+        <w:t>cture.</w:t>
+      </w:r>
+      <w:r>
+        <w:rPr>
+          <w:lang w:val="en-US"/>
+        </w:rPr>
+        <w:t xml:space="preserve"> </w:t>
+      </w:r>
+    </w:p>
+    <w:p>
+      <w:pPr>
+        <w:rPr>
+          <w:b/>
+          <w:lang w:val="en-US"/>
+        </w:rPr>
+      </w:pPr>
+      <w:r>
+        <w:rPr>
+          <w:b/>
+          <w:lang w:val="en-US"/>
+        </w:rPr>
+        <w:t xml:space="preserve">Extensions: </w:t>
+      </w:r>
+    </w:p>
+    <w:p>
+      <w:pPr>
+        <w:pStyle w:val="ListParagraph"/>
+        <w:rPr>
+          <w:lang w:val="en-US"/>
+        </w:rPr>
+      </w:pPr>
+      <w:r>
+        <w:rPr>
+          <w:lang w:val="en-US"/>
+        </w:rPr>
+        <w:t>3.a) The element is not a pipeline, then the system also deletes the pipelines connected to the selected element.</w:t>
       </w:r>
     </w:p>
     <w:p>
@@ -3941,7 +4007,6 @@
           <w:lang w:val="en-US"/>
         </w:rPr>
       </w:pPr>
-      <w:proofErr w:type="gramStart"/>
       <w:r>
         <w:rPr>
           <w:b/>
@@ -3969,7 +4034,6 @@
         </w:rPr>
         <w:t>.</w:t>
       </w:r>
-      <w:proofErr w:type="gramEnd"/>
     </w:p>
     <w:p>
       <w:pPr>
@@ -4172,7 +4236,19 @@
         <w:rPr>
           <w:lang w:val="en-US"/>
         </w:rPr>
-        <w:t xml:space="preserve"> system changes the pump’s flow and draws it on the screen</w:t>
+        <w:t xml:space="preserve"> system</w:t>
+      </w:r>
+      <w:r>
+        <w:rPr>
+          <w:lang w:val="en-US"/>
+        </w:rPr>
+        <w:t xml:space="preserve"> registers</w:t>
+      </w:r>
+      <w:r>
+        <w:rPr>
+          <w:lang w:val="en-US"/>
+        </w:rPr>
+        <w:t xml:space="preserve"> the pump’s flow and draws it on the screen</w:t>
       </w:r>
     </w:p>
     <w:p>
@@ -4234,21 +4310,13 @@
         <w:rPr>
           <w:lang w:val="en-US"/>
         </w:rPr>
-        <w:t xml:space="preserve"> </w:t>
-      </w:r>
-      <w:proofErr w:type="gramStart"/>
-      <w:r>
-        <w:rPr>
-          <w:lang w:val="en-US"/>
-        </w:rPr>
-        <w:t>The</w:t>
-      </w:r>
-      <w:proofErr w:type="gramEnd"/>
-      <w:r>
-        <w:rPr>
-          <w:lang w:val="en-US"/>
-        </w:rPr>
-        <w:t xml:space="preserve"> value is bigger than the max flow.</w:t>
+        <w:t xml:space="preserve"> The va</w:t>
+      </w:r>
+      <w:r>
+        <w:rPr>
+          <w:lang w:val="en-US"/>
+        </w:rPr>
+        <w:t>lue is bigger than the max flow or a negative number</w:t>
       </w:r>
     </w:p>
     <w:p>
@@ -4301,6 +4369,102 @@
     </w:p>
     <w:p>
       <w:pPr>
+        <w:ind w:left="708"/>
+        <w:rPr>
+          <w:lang w:val="en-US"/>
+        </w:rPr>
+      </w:pPr>
+      <w:r>
+        <w:rPr>
+          <w:lang w:val="en-US"/>
+        </w:rPr>
+        <w:t xml:space="preserve">        </w:t>
+      </w:r>
+      <w:r>
+        <w:rPr>
+          <w:b/>
+          <w:lang w:val="en-US"/>
+        </w:rPr>
+        <w:t>4a</w:t>
+      </w:r>
+      <w:r>
+        <w:rPr>
+          <w:lang w:val="en-US"/>
+        </w:rPr>
+        <w:t>.</w:t>
+      </w:r>
+      <w:r>
+        <w:rPr>
+          <w:lang w:val="en-US"/>
+        </w:rPr>
+        <w:t>The pipeline is connecte</w:t>
+      </w:r>
+      <w:r>
+        <w:rPr>
+          <w:lang w:val="en-US"/>
+        </w:rPr>
+        <w:t xml:space="preserve">d to a splitter or a merger -&gt; </w:t>
+      </w:r>
+      <w:r>
+        <w:rPr>
+          <w:lang w:val="en-US"/>
+        </w:rPr>
+        <w:t xml:space="preserve">the system </w:t>
+      </w:r>
+      <w:r>
+        <w:rPr>
+          <w:lang w:val="en-US"/>
+        </w:rPr>
+        <w:t>calculates registers</w:t>
+      </w:r>
+      <w:r>
+        <w:rPr>
+          <w:lang w:val="en-US"/>
+        </w:rPr>
+        <w:t xml:space="preserve"> the flow that passes through every output</w:t>
+      </w:r>
+      <w:r>
+        <w:rPr>
+          <w:lang w:val="en-US"/>
+        </w:rPr>
+        <w:t xml:space="preserve"> and draws it on the screen</w:t>
+      </w:r>
+    </w:p>
+    <w:p>
+      <w:pPr>
+        <w:ind w:left="708"/>
+        <w:rPr>
+          <w:lang w:val="en-US"/>
+        </w:rPr>
+      </w:pPr>
+      <w:r>
+        <w:rPr>
+          <w:lang w:val="en-US"/>
+        </w:rPr>
+        <w:t xml:space="preserve">        </w:t>
+      </w:r>
+      <w:r>
+        <w:rPr>
+          <w:b/>
+          <w:lang w:val="en-US"/>
+        </w:rPr>
+        <w:t>4b.</w:t>
+      </w:r>
+      <w:r>
+        <w:rPr>
+          <w:lang w:val="en-US"/>
+        </w:rPr>
+        <w:t xml:space="preserve">The pipeline is connected to a sink or pump. Therefore, the system </w:t>
+      </w:r>
+      <w:r>
+        <w:rPr>
+          <w:lang w:val="en-US"/>
+        </w:rPr>
+        <w:t>calculates and registers the new output or input and draws it on the screen</w:t>
+      </w:r>
+    </w:p>
+    <w:p>
+      <w:pPr>
         <w:pStyle w:val="ListParagraph"/>
         <w:ind w:left="1770"/>
         <w:rPr>
@@ -4389,7 +4553,6 @@
           <w:lang w:val="en-US"/>
         </w:rPr>
       </w:pPr>
-      <w:proofErr w:type="gramStart"/>
       <w:r>
         <w:rPr>
           <w:b/>
@@ -4397,10 +4560,8 @@
           <w:szCs w:val="40"/>
           <w:lang w:val="en-US"/>
         </w:rPr>
-        <w:lastRenderedPageBreak/>
         <w:t>VIII.</w:t>
       </w:r>
-      <w:proofErr w:type="gramEnd"/>
     </w:p>
     <w:p>
       <w:pPr>
@@ -4420,38 +4581,6 @@
           <w:lang w:val="en-US"/>
         </w:rPr>
         <w:t>: Create a pipeline.</w:t>
-      </w:r>
-    </w:p>
-    <w:p>
-      <w:pPr>
-        <w:rPr>
-          <w:lang w:val="en-US"/>
-        </w:rPr>
-      </w:pPr>
-      <w:r>
-        <w:rPr>
-          <w:b/>
-          <w:lang w:val="en-US"/>
-        </w:rPr>
-        <w:t>Pre</w:t>
-      </w:r>
-      <w:r>
-        <w:rPr>
-          <w:lang w:val="en-US"/>
-        </w:rPr>
-        <w:t>: There must be at least two elements (sink</w:t>
-      </w:r>
-      <w:r>
-        <w:rPr>
-          <w:lang w:val="en-US"/>
-        </w:rPr>
-        <w:t>, pump</w:t>
-      </w:r>
-      <w:r>
-        <w:rPr>
-          <w:lang w:val="en-US"/>
-        </w:rPr>
-        <w:t>, splitter, merger) placed on the screen.</w:t>
       </w:r>
     </w:p>
     <w:p>
@@ -4534,7 +4663,25 @@
         <w:rPr>
           <w:lang w:val="en-US"/>
         </w:rPr>
-        <w:t>clicks on the element that represents the input</w:t>
+        <w:t>clicks on the element that</w:t>
+      </w:r>
+      <w:r>
+        <w:rPr>
+          <w:lang w:val="en-US"/>
+        </w:rPr>
+        <w:t xml:space="preserve"> will represent</w:t>
+      </w:r>
+      <w:r>
+        <w:rPr>
+          <w:lang w:val="en-US"/>
+        </w:rPr>
+        <w:t xml:space="preserve"> the input</w:t>
+      </w:r>
+      <w:r>
+        <w:rPr>
+          <w:lang w:val="en-US"/>
+        </w:rPr>
+        <w:t xml:space="preserve"> of the pipeline</w:t>
       </w:r>
     </w:p>
     <w:p>
@@ -4558,7 +4705,25 @@
         <w:rPr>
           <w:lang w:val="en-US"/>
         </w:rPr>
-        <w:t xml:space="preserve"> the element that represents the output</w:t>
+        <w:t xml:space="preserve"> the element that </w:t>
+      </w:r>
+      <w:r>
+        <w:rPr>
+          <w:lang w:val="en-US"/>
+        </w:rPr>
+        <w:t>will represent</w:t>
+      </w:r>
+      <w:r>
+        <w:rPr>
+          <w:lang w:val="en-US"/>
+        </w:rPr>
+        <w:t xml:space="preserve"> the output</w:t>
+      </w:r>
+      <w:r>
+        <w:rPr>
+          <w:lang w:val="en-US"/>
+        </w:rPr>
+        <w:t xml:space="preserve"> of the pipeline</w:t>
       </w:r>
     </w:p>
     <w:p>
@@ -4582,7 +4747,25 @@
         <w:rPr>
           <w:lang w:val="en-US"/>
         </w:rPr>
-        <w:t>ystem registers the pipeline’s input and output points and draws the pipeline on the screen</w:t>
+        <w:t>ystem registers the pipeline’s input and output points</w:t>
+      </w:r>
+      <w:r>
+        <w:rPr>
+          <w:lang w:val="en-US"/>
+        </w:rPr>
+        <w:t>, the elements that the pipeline is connected to,</w:t>
+      </w:r>
+      <w:r>
+        <w:rPr>
+          <w:lang w:val="en-US"/>
+        </w:rPr>
+        <w:t xml:space="preserve"> and draws the pipeline on the screen</w:t>
+      </w:r>
+      <w:r>
+        <w:rPr>
+          <w:lang w:val="en-US"/>
+        </w:rPr>
+        <w:t xml:space="preserve">. </w:t>
       </w:r>
     </w:p>
     <w:p>
@@ -4667,52 +4850,15 @@
         <w:rPr>
           <w:lang w:val="en-US"/>
         </w:rPr>
-        <w:t>The system displays a warning.</w:t>
-      </w:r>
-    </w:p>
-    <w:p>
-      <w:pPr>
-        <w:pStyle w:val="ListParagraph"/>
-        <w:numPr>
-          <w:ilvl w:val="0"/>
-          <w:numId w:val="31"/>
-        </w:numPr>
-        <w:rPr>
-          <w:lang w:val="en-US"/>
-        </w:rPr>
-      </w:pPr>
-      <w:r>
-        <w:rPr>
-          <w:lang w:val="en-US"/>
-        </w:rPr>
-        <w:t xml:space="preserve">The actor </w:t>
-      </w:r>
-      <w:r>
-        <w:rPr>
-          <w:lang w:val="en-US"/>
-        </w:rPr>
-        <w:t>is returned at MSS-step 1</w:t>
-      </w:r>
-      <w:r>
-        <w:rPr>
-          <w:lang w:val="en-US"/>
-        </w:rPr>
-        <w:t>.</w:t>
-      </w:r>
-    </w:p>
-    <w:p>
-      <w:pPr>
-        <w:ind w:left="1416"/>
-        <w:rPr>
-          <w:lang w:val="en-US"/>
-        </w:rPr>
-      </w:pPr>
-      <w:r>
-        <w:rPr>
-          <w:lang w:val="en-US"/>
-        </w:rPr>
-        <w:t xml:space="preserve"> </w:t>
-      </w:r>
+        <w:t>The system displays a warning and the use case ends</w:t>
+      </w:r>
+    </w:p>
+    <w:p>
+      <w:pPr>
+        <w:rPr>
+          <w:lang w:val="en-US"/>
+        </w:rPr>
+      </w:pPr>
     </w:p>
     <w:p>
       <w:pPr>
@@ -4897,15 +5043,14 @@
           <w:lang w:val="en-US"/>
         </w:rPr>
       </w:pPr>
-      <w:bookmarkStart w:id="2" w:name="_Toc310105051"/>
-      <w:r>
-        <w:rPr>
-          <w:lang w:val="en-US"/>
-        </w:rPr>
-        <w:lastRenderedPageBreak/>
+      <w:bookmarkStart w:id="3" w:name="_Toc310105051"/>
+      <w:r>
+        <w:rPr>
+          <w:lang w:val="en-US"/>
+        </w:rPr>
         <w:t>User Interface</w:t>
       </w:r>
-      <w:bookmarkEnd w:id="2"/>
+      <w:bookmarkEnd w:id="3"/>
     </w:p>
     <w:p>
       <w:pPr>
@@ -4925,21 +5070,7 @@
           <w:lang w:val="en-US"/>
         </w:rPr>
         <w:tab/>
-        <w:t>The following picture displays the user interface of the pipeline network design software. On the left side, the toolbox contains all the available elements that can be used. The panel in the center represents the ‘</w:t>
-      </w:r>
-      <w:proofErr w:type="gramStart"/>
-      <w:r>
-        <w:rPr>
-          <w:lang w:val="en-US"/>
-        </w:rPr>
-        <w:t>canvas’</w:t>
-      </w:r>
-      <w:proofErr w:type="gramEnd"/>
-      <w:r>
-        <w:rPr>
-          <w:lang w:val="en-US"/>
-        </w:rPr>
-        <w:t xml:space="preserve">. The user can click on an element and then click on the panel to display the element and start creating the network. </w:t>
+        <w:t xml:space="preserve">The following picture displays the user interface of the pipeline network design software. On the left side, the toolbox contains all the available elements that can be used. The panel in the center represents the ‘canvas’. The user can click on an element and then click on the panel to display the element and start creating the network. </w:t>
       </w:r>
     </w:p>
     <w:p>
@@ -4953,35 +5084,19 @@
         <w:rPr>
           <w:lang w:val="en-US"/>
         </w:rPr>
-        <w:t xml:space="preserve">The current and the maximum flow can be adjusted in the </w:t>
-      </w:r>
-      <w:proofErr w:type="spellStart"/>
-      <w:r>
-        <w:rPr>
-          <w:lang w:val="en-US"/>
-        </w:rPr>
-        <w:t>texboxes</w:t>
-      </w:r>
-      <w:proofErr w:type="spellEnd"/>
-      <w:r>
-        <w:rPr>
-          <w:lang w:val="en-US"/>
-        </w:rPr>
-        <w:t xml:space="preserve"> placed on top of the panel. To save the changes, the user has to press on the button represented by a ‘tick’. If the user </w:t>
-      </w:r>
-      <w:proofErr w:type="spellStart"/>
-      <w:r>
-        <w:rPr>
-          <w:lang w:val="en-US"/>
-        </w:rPr>
-        <w:t>whishes</w:t>
-      </w:r>
-      <w:proofErr w:type="spellEnd"/>
-      <w:r>
-        <w:rPr>
-          <w:lang w:val="en-US"/>
-        </w:rPr>
-        <w:t xml:space="preserve"> to adjust the percentage of the flow of a splitter, he/she has to press on the button Adjust splitter and a textbox will be displayed in which the upper percentage will be inserted.</w:t>
+        <w:t>The current and the maximum flow can be adjusted in the tex</w:t>
+      </w:r>
+      <w:r>
+        <w:rPr>
+          <w:lang w:val="en-US"/>
+        </w:rPr>
+        <w:t>t</w:t>
+      </w:r>
+      <w:r>
+        <w:rPr>
+          <w:lang w:val="en-US"/>
+        </w:rPr>
+        <w:t>boxes placed on top of the panel. To save the changes, the user has to press on the button represented by a ‘tick’. If the user whishes to adjust the percentage of the flow of a splitter, he/she has to press on the button Adjust splitter and a textbox will be displayed in which the upper percentage will be inserted.</w:t>
       </w:r>
     </w:p>
     <w:p>
@@ -5009,20 +5124,31 @@
         <w:rPr>
           <w:lang w:val="en-US"/>
         </w:rPr>
-        <w:t>The user has also the possibility to save and load an already existing design. These options are localized on the right of the panel.</w:t>
-      </w:r>
-    </w:p>
-    <w:p>
-      <w:pPr>
-        <w:rPr>
-          <w:lang w:val="en-US"/>
-        </w:rPr>
-      </w:pPr>
-      <w:bookmarkStart w:id="3" w:name="_GoBack"/>
+        <w:t>The user has also the possibility to save and load an already existing des</w:t>
+      </w:r>
+      <w:r>
+        <w:rPr>
+          <w:lang w:val="en-US"/>
+        </w:rPr>
+        <w:t>ign. These options are located</w:t>
+      </w:r>
+      <w:r>
+        <w:rPr>
+          <w:lang w:val="en-US"/>
+        </w:rPr>
+        <w:t xml:space="preserve"> on the right of the panel.</w:t>
+      </w:r>
+    </w:p>
+    <w:p>
+      <w:pPr>
+        <w:rPr>
+          <w:lang w:val="en-US"/>
+        </w:rPr>
+      </w:pPr>
       <w:r>
         <w:rPr>
           <w:noProof/>
-          <w:lang w:val="en-GB" w:eastAsia="en-GB"/>
+          <w:lang w:val="en-US"/>
         </w:rPr>
         <w:drawing>
           <wp:inline distT="0" distB="0" distL="0" distR="0" wp14:anchorId="7489B8C8" wp14:editId="32042F94">
@@ -5066,7 +5192,6 @@
           </wp:inline>
         </w:drawing>
       </w:r>
-      <w:bookmarkEnd w:id="3"/>
     </w:p>
     <w:p>
       <w:pPr>
@@ -5100,131 +5225,6 @@
         </w:rPr>
       </w:pPr>
       <w:bookmarkStart w:id="4" w:name="_Toc310105052"/>
-      <w:r>
-        <w:rPr>
-          <w:lang w:val="en-US"/>
-        </w:rPr>
-        <w:lastRenderedPageBreak/>
-        <w:t>Nonfunctional requirements</w:t>
-      </w:r>
-      <w:bookmarkEnd w:id="4"/>
-    </w:p>
-    <w:p>
-      <w:pPr>
-        <w:rPr>
-          <w:lang w:val="en-US"/>
-        </w:rPr>
-      </w:pPr>
-    </w:p>
-    <w:p>
-      <w:pPr>
-        <w:rPr>
-          <w:lang w:val="en-US"/>
-        </w:rPr>
-      </w:pPr>
-      <w:r>
-        <w:rPr>
-          <w:lang w:val="en-US"/>
-        </w:rPr>
-        <w:tab/>
-      </w:r>
-    </w:p>
-    <w:p>
-      <w:pPr>
-        <w:ind w:left="360" w:firstLine="348"/>
-        <w:rPr>
-          <w:lang w:val="en-GB"/>
-        </w:rPr>
-      </w:pPr>
-      <w:r>
-        <w:rPr>
-          <w:lang w:val="en-GB"/>
-        </w:rPr>
-        <w:t>To begin with,</w:t>
-      </w:r>
-      <w:r>
-        <w:rPr>
-          <w:lang w:val="en-US"/>
-        </w:rPr>
-        <w:t xml:space="preserve"> the software</w:t>
-      </w:r>
-      <w:r>
-        <w:rPr>
-          <w:lang w:val="en-US"/>
-        </w:rPr>
-        <w:t xml:space="preserve"> system</w:t>
-      </w:r>
-      <w:r>
-        <w:rPr>
-          <w:lang w:val="en-US"/>
-        </w:rPr>
-        <w:t xml:space="preserve"> will</w:t>
-      </w:r>
-      <w:r>
-        <w:rPr>
-          <w:lang w:val="en-US"/>
-        </w:rPr>
-        <w:t xml:space="preserve"> have a user-friendly interface so that all users, no matter how experienced they are, would be able to create a simple pipeline flow.</w:t>
-      </w:r>
-      <w:r>
-        <w:rPr>
-          <w:lang w:val="en-US"/>
-        </w:rPr>
-        <w:t xml:space="preserve"> The system will insure maintainability by being able to add and remove components, recoverability by saving and loading a file, capacity by adding as many elements as wanted and reliability by assuring the user that the application will not crash at unexpected times.</w:t>
-      </w:r>
-    </w:p>
-    <w:p>
-      <w:pPr>
-        <w:pStyle w:val="NoSpacing"/>
-      </w:pPr>
-    </w:p>
-    <w:p>
-      <w:pPr>
-        <w:rPr>
-          <w:lang w:val="en-US"/>
-        </w:rPr>
-      </w:pPr>
-    </w:p>
-    <w:p>
-      <w:pPr>
-        <w:rPr>
-          <w:lang w:val="en-US"/>
-        </w:rPr>
-      </w:pPr>
-    </w:p>
-    <w:p>
-      <w:pPr>
-        <w:rPr>
-          <w:lang w:val="en-US"/>
-        </w:rPr>
-      </w:pPr>
-    </w:p>
-    <w:p>
-      <w:pPr>
-        <w:rPr>
-          <w:lang w:val="en-US"/>
-        </w:rPr>
-      </w:pPr>
-    </w:p>
-    <w:p>
-      <w:pPr>
-        <w:rPr>
-          <w:lang w:val="en-US"/>
-        </w:rPr>
-      </w:pPr>
-    </w:p>
-    <w:p>
-      <w:pPr>
-        <w:rPr>
-          <w:lang w:val="en-US"/>
-        </w:rPr>
-      </w:pPr>
-      <w:r>
-        <w:rPr>
-          <w:lang w:val="en-US"/>
-        </w:rPr>
-        <w:br w:type="page"/>
-      </w:r>
     </w:p>
     <w:p>
       <w:pPr>
@@ -5234,6 +5234,165 @@
           <w:lang w:val="en-US"/>
         </w:rPr>
       </w:pPr>
+      <w:r>
+        <w:rPr>
+          <w:lang w:val="en-US"/>
+        </w:rPr>
+        <w:t>Nonfunctional requirements</w:t>
+      </w:r>
+      <w:bookmarkEnd w:id="4"/>
+    </w:p>
+    <w:p>
+      <w:pPr>
+        <w:rPr>
+          <w:lang w:val="en-US"/>
+        </w:rPr>
+      </w:pPr>
+    </w:p>
+    <w:p>
+      <w:pPr>
+        <w:rPr>
+          <w:lang w:val="en-US"/>
+        </w:rPr>
+      </w:pPr>
+      <w:r>
+        <w:rPr>
+          <w:lang w:val="en-US"/>
+        </w:rPr>
+        <w:tab/>
+      </w:r>
+    </w:p>
+    <w:p>
+      <w:pPr>
+        <w:ind w:left="360" w:firstLine="348"/>
+        <w:rPr>
+          <w:lang w:val="en-GB"/>
+        </w:rPr>
+      </w:pPr>
+      <w:r>
+        <w:rPr>
+          <w:lang w:val="en-GB"/>
+        </w:rPr>
+        <w:t>To begin with,</w:t>
+      </w:r>
+      <w:r>
+        <w:rPr>
+          <w:lang w:val="en-US"/>
+        </w:rPr>
+        <w:t xml:space="preserve"> the software</w:t>
+      </w:r>
+      <w:r>
+        <w:rPr>
+          <w:lang w:val="en-US"/>
+        </w:rPr>
+        <w:t xml:space="preserve"> system</w:t>
+      </w:r>
+      <w:r>
+        <w:rPr>
+          <w:lang w:val="en-US"/>
+        </w:rPr>
+        <w:t xml:space="preserve"> will</w:t>
+      </w:r>
+      <w:r>
+        <w:rPr>
+          <w:lang w:val="en-US"/>
+        </w:rPr>
+        <w:t xml:space="preserve"> have a user-friendly interface so that all users, no matter</w:t>
+      </w:r>
+      <w:r>
+        <w:rPr>
+          <w:lang w:val="en-US"/>
+        </w:rPr>
+        <w:t xml:space="preserve"> how experienced they are, will</w:t>
+      </w:r>
+      <w:r>
+        <w:rPr>
+          <w:lang w:val="en-US"/>
+        </w:rPr>
+        <w:t xml:space="preserve"> be able to create a simple pipeline flow.</w:t>
+      </w:r>
+      <w:r>
+        <w:rPr>
+          <w:lang w:val="en-US"/>
+        </w:rPr>
+        <w:t xml:space="preserve"> </w:t>
+      </w:r>
+      <w:proofErr w:type="gramStart"/>
+      <w:r>
+        <w:rPr>
+          <w:lang w:val="en-US"/>
+        </w:rPr>
+        <w:t>Also c</w:t>
+      </w:r>
+      <w:r>
+        <w:rPr>
+          <w:lang w:val="en-US"/>
+        </w:rPr>
+        <w:t>apacity by adding as many elements as wanted and reliability by assuring the user that the application will not crash at unexpected times.</w:t>
+      </w:r>
+      <w:proofErr w:type="gramEnd"/>
+    </w:p>
+    <w:p>
+      <w:pPr>
+        <w:pStyle w:val="NoSpacing"/>
+      </w:pPr>
+    </w:p>
+    <w:p>
+      <w:pPr>
+        <w:rPr>
+          <w:lang w:val="en-US"/>
+        </w:rPr>
+      </w:pPr>
+    </w:p>
+    <w:p>
+      <w:pPr>
+        <w:rPr>
+          <w:lang w:val="en-US"/>
+        </w:rPr>
+      </w:pPr>
+    </w:p>
+    <w:p>
+      <w:pPr>
+        <w:rPr>
+          <w:lang w:val="en-US"/>
+        </w:rPr>
+      </w:pPr>
+    </w:p>
+    <w:p>
+      <w:pPr>
+        <w:rPr>
+          <w:lang w:val="en-US"/>
+        </w:rPr>
+      </w:pPr>
+    </w:p>
+    <w:p>
+      <w:pPr>
+        <w:rPr>
+          <w:lang w:val="en-US"/>
+        </w:rPr>
+      </w:pPr>
+    </w:p>
+    <w:p>
+      <w:pPr>
+        <w:rPr>
+          <w:lang w:val="en-US"/>
+        </w:rPr>
+      </w:pPr>
+      <w:r>
+        <w:rPr>
+          <w:lang w:val="en-US"/>
+        </w:rPr>
+        <w:br w:type="page"/>
+      </w:r>
+    </w:p>
+    <w:p>
+      <w:pPr>
+        <w:pStyle w:val="Heading1"/>
+        <w:jc w:val="center"/>
+        <w:rPr>
+          <w:lang w:val="en-US"/>
+        </w:rPr>
+      </w:pPr>
       <w:bookmarkStart w:id="5" w:name="_Toc310105053"/>
       <w:r>
         <w:rPr>
@@ -5248,7 +5407,13 @@
     <w:p>
       <w:r>
         <w:tab/>
-        <w:t xml:space="preserve">First of all, we decided that the user will have a limited working space. This working space will be designated by a non-resizable pannel. When an element has to be drawn on the scree, the user selects the point and the system will caculcate the center of the element (picture) and draw it on the place selected by the user. The elements will be represented by pictures while the piepline will be drawn as a line. </w:t>
+        <w:t>First of all, we decided that the user will have a limited working space. This working space will be designated by a non-resizable pannel. When an element has to be drawn on the scree, the user selects the point and the system will ca</w:t>
+      </w:r>
+      <w:r>
+        <w:t>l</w:t>
+      </w:r>
+      <w:r>
+        <w:t xml:space="preserve">culcate the center of the element (picture) and draw it on the place selected by the user. The elements will be represented by pictures while the piepline will be drawn as a line. </w:t>
       </w:r>
     </w:p>
     <w:p>
@@ -5264,7 +5429,13 @@
         <w:ind w:firstLine="708"/>
       </w:pPr>
       <w:r>
-        <w:t>The current and the maximum flow cannot be negative numbers and the current flow must be a lower or equal number to the maximul flow.</w:t>
+        <w:t>The current and the maximum flow cannot be negative numbers and the current flow must be a lowe</w:t>
+      </w:r>
+      <w:r>
+        <w:t>r or equal number to the maximum</w:t>
+      </w:r>
+      <w:r>
+        <w:t xml:space="preserve"> flow.</w:t>
       </w:r>
     </w:p>
     <w:p>
@@ -5296,7 +5467,7 @@
 </file>
 
 <file path=word/endnotes.xml><?xml version="1.0" encoding="utf-8"?>
-<w:endnotes xmlns:wpc="http://schemas.microsoft.com/office/word/2010/wordprocessingCanvas" xmlns:mc="http://schemas.openxmlformats.org/markup-compatibility/2006" xmlns:o="urn:schemas-microsoft-com:office:office" xmlns:r="http://schemas.openxmlformats.org/officeDocument/2006/relationships" xmlns:m="http://schemas.openxmlformats.org/officeDocument/2006/math" xmlns:v="urn:schemas-microsoft-com:vml" xmlns:wp14="http://schemas.microsoft.com/office/word/2010/wordprocessingDrawing" xmlns:wp="http://schemas.openxmlformats.org/drawingml/2006/wordprocessingDrawing" xmlns:w10="urn:schemas-microsoft-com:office:word" xmlns:w="http://schemas.openxmlformats.org/wordprocessingml/2006/main" xmlns:w14="http://schemas.microsoft.com/office/word/2010/wordml" xmlns:wpg="http://schemas.microsoft.com/office/word/2010/wordprocessingGroup" xmlns:wpi="http://schemas.microsoft.com/office/word/2010/wordprocessingInk" xmlns:wne="http://schemas.microsoft.com/office/word/2006/wordml" xmlns:wps="http://schemas.microsoft.com/office/word/2010/wordprocessingShape" mc:Ignorable="w14 wp14">
+<w:endnotes xmlns:wpc="http://schemas.microsoft.com/office/word/2010/wordprocessingCanvas" xmlns:mo="http://schemas.microsoft.com/office/mac/office/2008/main" xmlns:mc="http://schemas.openxmlformats.org/markup-compatibility/2006" xmlns:mv="urn:schemas-microsoft-com:mac:vml" xmlns:o="urn:schemas-microsoft-com:office:office" xmlns:r="http://schemas.openxmlformats.org/officeDocument/2006/relationships" xmlns:m="http://schemas.openxmlformats.org/officeDocument/2006/math" xmlns:v="urn:schemas-microsoft-com:vml" xmlns:wp14="http://schemas.microsoft.com/office/word/2010/wordprocessingDrawing" xmlns:wp="http://schemas.openxmlformats.org/drawingml/2006/wordprocessingDrawing" xmlns:w10="urn:schemas-microsoft-com:office:word" xmlns:w="http://schemas.openxmlformats.org/wordprocessingml/2006/main" xmlns:w14="http://schemas.microsoft.com/office/word/2010/wordml" xmlns:wpg="http://schemas.microsoft.com/office/word/2010/wordprocessingGroup" xmlns:wpi="http://schemas.microsoft.com/office/word/2010/wordprocessingInk" xmlns:wne="http://schemas.microsoft.com/office/word/2006/wordml" xmlns:wps="http://schemas.microsoft.com/office/word/2010/wordprocessingShape" mc:Ignorable="w14 wp14">
   <w:endnote w:type="separator" w:id="-1">
     <w:p>
       <w:pPr>
@@ -5321,7 +5492,7 @@
 </file>
 
 <file path=word/footer1.xml><?xml version="1.0" encoding="utf-8"?>
-<w:ftr xmlns:wpc="http://schemas.microsoft.com/office/word/2010/wordprocessingCanvas" xmlns:mc="http://schemas.openxmlformats.org/markup-compatibility/2006" xmlns:o="urn:schemas-microsoft-com:office:office" xmlns:r="http://schemas.openxmlformats.org/officeDocument/2006/relationships" xmlns:m="http://schemas.openxmlformats.org/officeDocument/2006/math" xmlns:v="urn:schemas-microsoft-com:vml" xmlns:wp14="http://schemas.microsoft.com/office/word/2010/wordprocessingDrawing" xmlns:wp="http://schemas.openxmlformats.org/drawingml/2006/wordprocessingDrawing" xmlns:w10="urn:schemas-microsoft-com:office:word" xmlns:w="http://schemas.openxmlformats.org/wordprocessingml/2006/main" xmlns:w14="http://schemas.microsoft.com/office/word/2010/wordml" xmlns:wpg="http://schemas.microsoft.com/office/word/2010/wordprocessingGroup" xmlns:wpi="http://schemas.microsoft.com/office/word/2010/wordprocessingInk" xmlns:wne="http://schemas.microsoft.com/office/word/2006/wordml" xmlns:wps="http://schemas.microsoft.com/office/word/2010/wordprocessingShape" mc:Ignorable="w14 wp14">
+<w:ftr xmlns:wpc="http://schemas.microsoft.com/office/word/2010/wordprocessingCanvas" xmlns:mo="http://schemas.microsoft.com/office/mac/office/2008/main" xmlns:mc="http://schemas.openxmlformats.org/markup-compatibility/2006" xmlns:mv="urn:schemas-microsoft-com:mac:vml" xmlns:o="urn:schemas-microsoft-com:office:office" xmlns:r="http://schemas.openxmlformats.org/officeDocument/2006/relationships" xmlns:m="http://schemas.openxmlformats.org/officeDocument/2006/math" xmlns:v="urn:schemas-microsoft-com:vml" xmlns:wp14="http://schemas.microsoft.com/office/word/2010/wordprocessingDrawing" xmlns:wp="http://schemas.openxmlformats.org/drawingml/2006/wordprocessingDrawing" xmlns:w10="urn:schemas-microsoft-com:office:word" xmlns:w="http://schemas.openxmlformats.org/wordprocessingml/2006/main" xmlns:w14="http://schemas.microsoft.com/office/word/2010/wordml" xmlns:wpg="http://schemas.microsoft.com/office/word/2010/wordprocessingGroup" xmlns:wpi="http://schemas.microsoft.com/office/word/2010/wordprocessingInk" xmlns:wne="http://schemas.microsoft.com/office/word/2006/wordml" xmlns:wps="http://schemas.microsoft.com/office/word/2010/wordprocessingShape" mc:Ignorable="w14 wp14">
   <w:sdt>
     <w:sdtPr>
       <w:id w:val="1233737173"/>
@@ -5399,7 +5570,7 @@
 </file>
 
 <file path=word/footnotes.xml><?xml version="1.0" encoding="utf-8"?>
-<w:footnotes xmlns:wpc="http://schemas.microsoft.com/office/word/2010/wordprocessingCanvas" xmlns:mc="http://schemas.openxmlformats.org/markup-compatibility/2006" xmlns:o="urn:schemas-microsoft-com:office:office" xmlns:r="http://schemas.openxmlformats.org/officeDocument/2006/relationships" xmlns:m="http://schemas.openxmlformats.org/officeDocument/2006/math" xmlns:v="urn:schemas-microsoft-com:vml" xmlns:wp14="http://schemas.microsoft.com/office/word/2010/wordprocessingDrawing" xmlns:wp="http://schemas.openxmlformats.org/drawingml/2006/wordprocessingDrawing" xmlns:w10="urn:schemas-microsoft-com:office:word" xmlns:w="http://schemas.openxmlformats.org/wordprocessingml/2006/main" xmlns:w14="http://schemas.microsoft.com/office/word/2010/wordml" xmlns:wpg="http://schemas.microsoft.com/office/word/2010/wordprocessingGroup" xmlns:wpi="http://schemas.microsoft.com/office/word/2010/wordprocessingInk" xmlns:wne="http://schemas.microsoft.com/office/word/2006/wordml" xmlns:wps="http://schemas.microsoft.com/office/word/2010/wordprocessingShape" mc:Ignorable="w14 wp14">
+<w:footnotes xmlns:wpc="http://schemas.microsoft.com/office/word/2010/wordprocessingCanvas" xmlns:mo="http://schemas.microsoft.com/office/mac/office/2008/main" xmlns:mc="http://schemas.openxmlformats.org/markup-compatibility/2006" xmlns:mv="urn:schemas-microsoft-com:mac:vml" xmlns:o="urn:schemas-microsoft-com:office:office" xmlns:r="http://schemas.openxmlformats.org/officeDocument/2006/relationships" xmlns:m="http://schemas.openxmlformats.org/officeDocument/2006/math" xmlns:v="urn:schemas-microsoft-com:vml" xmlns:wp14="http://schemas.microsoft.com/office/word/2010/wordprocessingDrawing" xmlns:wp="http://schemas.openxmlformats.org/drawingml/2006/wordprocessingDrawing" xmlns:w10="urn:schemas-microsoft-com:office:word" xmlns:w="http://schemas.openxmlformats.org/wordprocessingml/2006/main" xmlns:w14="http://schemas.microsoft.com/office/word/2010/wordml" xmlns:wpg="http://schemas.microsoft.com/office/word/2010/wordprocessingGroup" xmlns:wpi="http://schemas.microsoft.com/office/word/2010/wordprocessingInk" xmlns:wne="http://schemas.microsoft.com/office/word/2006/wordml" xmlns:wps="http://schemas.microsoft.com/office/word/2010/wordprocessingShape" mc:Ignorable="w14 wp14">
   <w:footnote w:type="separator" w:id="-1">
     <w:p>
       <w:pPr>
@@ -5424,7 +5595,7 @@
 </file>
 
 <file path=word/numbering.xml><?xml version="1.0" encoding="utf-8"?>
-<w:numbering xmlns:wpc="http://schemas.microsoft.com/office/word/2010/wordprocessingCanvas" xmlns:mc="http://schemas.openxmlformats.org/markup-compatibility/2006" xmlns:o="urn:schemas-microsoft-com:office:office" xmlns:r="http://schemas.openxmlformats.org/officeDocument/2006/relationships" xmlns:m="http://schemas.openxmlformats.org/officeDocument/2006/math" xmlns:v="urn:schemas-microsoft-com:vml" xmlns:wp14="http://schemas.microsoft.com/office/word/2010/wordprocessingDrawing" xmlns:wp="http://schemas.openxmlformats.org/drawingml/2006/wordprocessingDrawing" xmlns:w10="urn:schemas-microsoft-com:office:word" xmlns:w="http://schemas.openxmlformats.org/wordprocessingml/2006/main" xmlns:w14="http://schemas.microsoft.com/office/word/2010/wordml" xmlns:wpg="http://schemas.microsoft.com/office/word/2010/wordprocessingGroup" xmlns:wpi="http://schemas.microsoft.com/office/word/2010/wordprocessingInk" xmlns:wne="http://schemas.microsoft.com/office/word/2006/wordml" xmlns:wps="http://schemas.microsoft.com/office/word/2010/wordprocessingShape" mc:Ignorable="w14 wp14">
+<w:numbering xmlns:wpc="http://schemas.microsoft.com/office/word/2010/wordprocessingCanvas" xmlns:mo="http://schemas.microsoft.com/office/mac/office/2008/main" xmlns:mc="http://schemas.openxmlformats.org/markup-compatibility/2006" xmlns:mv="urn:schemas-microsoft-com:mac:vml" xmlns:o="urn:schemas-microsoft-com:office:office" xmlns:r="http://schemas.openxmlformats.org/officeDocument/2006/relationships" xmlns:m="http://schemas.openxmlformats.org/officeDocument/2006/math" xmlns:v="urn:schemas-microsoft-com:vml" xmlns:wp14="http://schemas.microsoft.com/office/word/2010/wordprocessingDrawing" xmlns:wp="http://schemas.openxmlformats.org/drawingml/2006/wordprocessingDrawing" xmlns:w10="urn:schemas-microsoft-com:office:word" xmlns:w="http://schemas.openxmlformats.org/wordprocessingml/2006/main" xmlns:w14="http://schemas.microsoft.com/office/word/2010/wordml" xmlns:wpg="http://schemas.microsoft.com/office/word/2010/wordprocessingGroup" xmlns:wpi="http://schemas.microsoft.com/office/word/2010/wordprocessingInk" xmlns:wne="http://schemas.microsoft.com/office/word/2006/wordml" xmlns:wps="http://schemas.microsoft.com/office/word/2010/wordprocessingShape" mc:Ignorable="w14 wp14">
   <w:abstractNum w:abstractNumId="0">
     <w:nsid w:val="065945DB"/>
     <w:multiLevelType w:val="hybridMultilevel"/>
@@ -8318,7 +8489,7 @@
       </w:pPr>
     </w:pPrDefault>
   </w:docDefaults>
-  <w:latentStyles w:defLockedState="0" w:defUIPriority="99" w:defSemiHidden="1" w:defUnhideWhenUsed="1" w:defQFormat="0" w:count="267">
+  <w:latentStyles w:defLockedState="0" w:defUIPriority="99" w:defSemiHidden="1" w:defUnhideWhenUsed="1" w:defQFormat="0" w:count="276">
     <w:lsdException w:name="Normal" w:semiHidden="0" w:uiPriority="0" w:unhideWhenUsed="0" w:qFormat="1"/>
     <w:lsdException w:name="heading 1" w:semiHidden="0" w:uiPriority="9" w:unhideWhenUsed="0" w:qFormat="1"/>
     <w:lsdException w:name="heading 2" w:uiPriority="9" w:qFormat="1"/>
@@ -8683,7 +8854,7 @@
 </file>
 
 <file path=word/stylesWithEffects.xml><?xml version="1.0" encoding="utf-8"?>
-<w:styles xmlns:wpc="http://schemas.microsoft.com/office/word/2010/wordprocessingCanvas" xmlns:mc="http://schemas.openxmlformats.org/markup-compatibility/2006" xmlns:o="urn:schemas-microsoft-com:office:office" xmlns:r="http://schemas.openxmlformats.org/officeDocument/2006/relationships" xmlns:m="http://schemas.openxmlformats.org/officeDocument/2006/math" xmlns:v="urn:schemas-microsoft-com:vml" xmlns:wp14="http://schemas.microsoft.com/office/word/2010/wordprocessingDrawing" xmlns:wp="http://schemas.openxmlformats.org/drawingml/2006/wordprocessingDrawing" xmlns:w10="urn:schemas-microsoft-com:office:word" xmlns:w="http://schemas.openxmlformats.org/wordprocessingml/2006/main" xmlns:w14="http://schemas.microsoft.com/office/word/2010/wordml" xmlns:wpg="http://schemas.microsoft.com/office/word/2010/wordprocessingGroup" xmlns:wpi="http://schemas.microsoft.com/office/word/2010/wordprocessingInk" xmlns:wne="http://schemas.microsoft.com/office/word/2006/wordml" xmlns:wps="http://schemas.microsoft.com/office/word/2010/wordprocessingShape" mc:Ignorable="w14 wp14">
+<w:styles xmlns:wpc="http://schemas.microsoft.com/office/word/2010/wordprocessingCanvas" xmlns:mo="http://schemas.microsoft.com/office/mac/office/2008/main" xmlns:mc="http://schemas.openxmlformats.org/markup-compatibility/2006" xmlns:mv="urn:schemas-microsoft-com:mac:vml" xmlns:o="urn:schemas-microsoft-com:office:office" xmlns:r="http://schemas.openxmlformats.org/officeDocument/2006/relationships" xmlns:m="http://schemas.openxmlformats.org/officeDocument/2006/math" xmlns:v="urn:schemas-microsoft-com:vml" xmlns:wp14="http://schemas.microsoft.com/office/word/2010/wordprocessingDrawing" xmlns:wp="http://schemas.openxmlformats.org/drawingml/2006/wordprocessingDrawing" xmlns:w10="urn:schemas-microsoft-com:office:word" xmlns:w="http://schemas.openxmlformats.org/wordprocessingml/2006/main" xmlns:w14="http://schemas.microsoft.com/office/word/2010/wordml" xmlns:wpg="http://schemas.microsoft.com/office/word/2010/wordprocessingGroup" xmlns:wpi="http://schemas.microsoft.com/office/word/2010/wordprocessingInk" xmlns:wne="http://schemas.microsoft.com/office/word/2006/wordml" xmlns:wps="http://schemas.microsoft.com/office/word/2010/wordprocessingShape" mc:Ignorable="w14 wp14">
   <w:docDefaults>
     <w:rPrDefault>
       <w:rPr>
@@ -8699,7 +8870,7 @@
       </w:pPr>
     </w:pPrDefault>
   </w:docDefaults>
-  <w:latentStyles w:defLockedState="0" w:defUIPriority="99" w:defSemiHidden="1" w:defUnhideWhenUsed="1" w:defQFormat="0" w:count="267">
+  <w:latentStyles w:defLockedState="0" w:defUIPriority="99" w:defSemiHidden="1" w:defUnhideWhenUsed="1" w:defQFormat="0" w:count="276">
     <w:lsdException w:name="Normal" w:semiHidden="0" w:uiPriority="0" w:unhideWhenUsed="0" w:qFormat="1"/>
     <w:lsdException w:name="heading 1" w:semiHidden="0" w:uiPriority="9" w:unhideWhenUsed="0" w:qFormat="1"/>
     <w:lsdException w:name="heading 2" w:uiPriority="9" w:qFormat="1"/>
@@ -9350,7 +9521,7 @@
 
 <file path=customXml/item1.xml><?xml version="1.0" encoding="utf-8"?>
 <CoverPageProperties xmlns="http://schemas.microsoft.com/office/2006/coverPageProps">
-  <PublishDate>2015-11-26T00:00:00</PublishDate>
+  <PublishDate>2015-12-02T00:00:00</PublishDate>
   <Abstract/>
   <CompanyAddress/>
   <CompanyPhone/>
@@ -9372,7 +9543,7 @@
 </file>
 
 <file path=customXml/itemProps2.xml><?xml version="1.0" encoding="utf-8"?>
-<ds:datastoreItem xmlns:ds="http://schemas.openxmlformats.org/officeDocument/2006/customXml" ds:itemID="{4B945DA3-E3C2-4CA5-90CF-D3E46B57565E}">
+<ds:datastoreItem xmlns:ds="http://schemas.openxmlformats.org/officeDocument/2006/customXml" ds:itemID="{87AF9B21-40D7-104B-B338-B29FD02F5101}">
   <ds:schemaRefs>
     <ds:schemaRef ds:uri="http://schemas.openxmlformats.org/officeDocument/2006/bibliography"/>
   </ds:schemaRefs>

</xml_diff>

<commit_message>
Updated rules and decisions
Im not sure about the last one. maybe we can save it as a project? idk
</commit_message>
<xml_diff>
--- a/User Requirements Specification.docx
+++ b/User Requirements Specification.docx
@@ -105,6 +105,7 @@
                 <w:dataBinding w:prefixMappings="xmlns:ns0='http://schemas.openxmlformats.org/package/2006/metadata/core-properties' xmlns:ns1='http://purl.org/dc/elements/1.1/'" w:xpath="/ns0:coreProperties[1]/ns1:title[1]" w:storeItemID="{6C3C8BC8-F283-45AE-878A-BAB7291924A1}"/>
                 <w:text/>
               </w:sdtPr>
+              <w:sdtEndPr/>
               <w:sdtContent>
                 <w:tc>
                   <w:tcPr>
@@ -162,6 +163,7 @@
                 <w:dataBinding w:prefixMappings="xmlns:ns0='http://schemas.openxmlformats.org/package/2006/metadata/core-properties' xmlns:ns1='http://purl.org/dc/elements/1.1/'" w:xpath="/ns0:coreProperties[1]/ns1:subject[1]" w:storeItemID="{6C3C8BC8-F283-45AE-878A-BAB7291924A1}"/>
                 <w:text/>
               </w:sdtPr>
+              <w:sdtEndPr/>
               <w:sdtContent>
                 <w:tc>
                   <w:tcPr>
@@ -255,6 +257,7 @@
                   <w:calendar w:val="gregorian"/>
                 </w:date>
               </w:sdtPr>
+              <w:sdtEndPr/>
               <w:sdtContent>
                 <w:tc>
                   <w:tcPr>
@@ -2305,8 +2308,6 @@
           <w:lang w:val="en-US"/>
         </w:rPr>
       </w:pPr>
-      <w:bookmarkStart w:id="2" w:name="_GoBack"/>
-      <w:bookmarkEnd w:id="2"/>
       <w:r>
         <w:rPr>
           <w:b/>
@@ -5043,14 +5044,14 @@
           <w:lang w:val="en-US"/>
         </w:rPr>
       </w:pPr>
-      <w:bookmarkStart w:id="3" w:name="_Toc310105051"/>
+      <w:bookmarkStart w:id="2" w:name="_Toc310105051"/>
       <w:r>
         <w:rPr>
           <w:lang w:val="en-US"/>
         </w:rPr>
         <w:t>User Interface</w:t>
       </w:r>
-      <w:bookmarkEnd w:id="3"/>
+      <w:bookmarkEnd w:id="2"/>
     </w:p>
     <w:p>
       <w:pPr>
@@ -5224,7 +5225,7 @@
           <w:lang w:val="en-US"/>
         </w:rPr>
       </w:pPr>
-      <w:bookmarkStart w:id="4" w:name="_Toc310105052"/>
+      <w:bookmarkStart w:id="3" w:name="_Toc310105052"/>
     </w:p>
     <w:p>
       <w:pPr>
@@ -5240,7 +5241,7 @@
         </w:rPr>
         <w:t>Nonfunctional requirements</w:t>
       </w:r>
-      <w:bookmarkEnd w:id="4"/>
+      <w:bookmarkEnd w:id="3"/>
     </w:p>
     <w:p>
       <w:pPr>
@@ -5393,7 +5394,7 @@
           <w:lang w:val="en-US"/>
         </w:rPr>
       </w:pPr>
-      <w:bookmarkStart w:id="5" w:name="_Toc310105053"/>
+      <w:bookmarkStart w:id="4" w:name="_Toc310105053"/>
       <w:r>
         <w:rPr>
           <w:lang w:val="en-US"/>
@@ -5401,7 +5402,7 @@
         <w:lastRenderedPageBreak/>
         <w:t>Rules and decisions</w:t>
       </w:r>
-      <w:bookmarkEnd w:id="5"/>
+      <w:bookmarkEnd w:id="4"/>
     </w:p>
     <w:p/>
     <w:p>
@@ -5437,6 +5438,55 @@
       <w:r>
         <w:t xml:space="preserve"> flow.</w:t>
       </w:r>
+    </w:p>
+    <w:p>
+      <w:pPr>
+        <w:ind w:firstLine="708"/>
+      </w:pPr>
+      <w:r>
+        <w:t xml:space="preserve">When drawing one of the elements on the screen we decided that the system will register the X and </w:t>
+      </w:r>
+      <w:r>
+        <w:t xml:space="preserve">Y </w:t>
+      </w:r>
+      <w:r>
+        <w:t>coordinates as the center of the figure</w:t>
+      </w:r>
+      <w:r>
+        <w:t>.</w:t>
+      </w:r>
+      <w:r>
+        <w:t xml:space="preserve"> However, this does not apply for pipelines as well.</w:t>
+      </w:r>
+    </w:p>
+    <w:p>
+      <w:pPr>
+        <w:ind w:firstLine="708"/>
+      </w:pPr>
+      <w:r>
+        <w:t>The pipeline flow will be showed next to its</w:t>
+      </w:r>
+      <w:r>
+        <w:t xml:space="preserve"> starting point.</w:t>
+      </w:r>
+    </w:p>
+    <w:p>
+      <w:pPr>
+        <w:ind w:firstLine="708"/>
+      </w:pPr>
+      <w:r>
+        <w:t>To make sure that there will not be compatibility problems when loading and existing netowrk</w:t>
+      </w:r>
+      <w:bookmarkStart w:id="5" w:name="_GoBack"/>
+      <w:bookmarkEnd w:id="5"/>
+      <w:r>
+        <w:t>, the file will be saved in binary format.</w:t>
+      </w:r>
+    </w:p>
+    <w:p>
+      <w:pPr>
+        <w:ind w:firstLine="708"/>
+      </w:pPr>
     </w:p>
     <w:p>
       <w:pPr>
@@ -9543,7 +9593,7 @@
 </file>
 
 <file path=customXml/itemProps2.xml><?xml version="1.0" encoding="utf-8"?>
-<ds:datastoreItem xmlns:ds="http://schemas.openxmlformats.org/officeDocument/2006/customXml" ds:itemID="{87AF9B21-40D7-104B-B338-B29FD02F5101}">
+<ds:datastoreItem xmlns:ds="http://schemas.openxmlformats.org/officeDocument/2006/customXml" ds:itemID="{2EE0699F-48D7-DB44-8878-2A85A11BC495}">
   <ds:schemaRefs>
     <ds:schemaRef ds:uri="http://schemas.openxmlformats.org/officeDocument/2006/bibliography"/>
   </ds:schemaRefs>

</xml_diff>

<commit_message>
intro and structure design doc
</commit_message>
<xml_diff>
--- a/User Requirements Specification.docx
+++ b/User Requirements Specification.docx
@@ -688,7 +688,15 @@
             <w:rPr>
               <w:sz w:val="32"/>
             </w:rPr>
-            <w:t>Table of Contents</w:t>
+            <w:t xml:space="preserve">Table </w:t>
+          </w:r>
+          <w:bookmarkStart w:id="0" w:name="_GoBack"/>
+          <w:bookmarkEnd w:id="0"/>
+          <w:r>
+            <w:rPr>
+              <w:sz w:val="32"/>
+            </w:rPr>
+            <w:t>of Contents</w:t>
           </w:r>
         </w:p>
         <w:p>
@@ -762,7 +770,7 @@
             <w:rPr>
               <w:noProof/>
             </w:rPr>
-            <w:instrText xml:space="preserve"> PAGEREF _Toc310105049 \h </w:instrText>
+            <w:instrText xml:space="preserve"> PAGEREF _Toc310712223 \h </w:instrText>
           </w:r>
           <w:r>
             <w:rPr>
@@ -825,7 +833,7 @@
             <w:rPr>
               <w:noProof/>
             </w:rPr>
-            <w:instrText xml:space="preserve"> PAGEREF _Toc310105050 \h </w:instrText>
+            <w:instrText xml:space="preserve"> PAGEREF _Toc310712224 \h </w:instrText>
           </w:r>
           <w:r>
             <w:rPr>
@@ -888,7 +896,7 @@
             <w:rPr>
               <w:noProof/>
             </w:rPr>
-            <w:instrText xml:space="preserve"> PAGEREF _Toc310105051 \h </w:instrText>
+            <w:instrText xml:space="preserve"> PAGEREF _Toc310712225 \h </w:instrText>
           </w:r>
           <w:r>
             <w:rPr>
@@ -905,7 +913,7 @@
             <w:rPr>
               <w:noProof/>
             </w:rPr>
-            <w:t>7</w:t>
+            <w:t>8</w:t>
           </w:r>
           <w:r>
             <w:rPr>
@@ -951,7 +959,7 @@
             <w:rPr>
               <w:noProof/>
             </w:rPr>
-            <w:instrText xml:space="preserve"> PAGEREF _Toc310105052 \h </w:instrText>
+            <w:instrText xml:space="preserve"> PAGEREF _Toc310712226 \h </w:instrText>
           </w:r>
           <w:r>
             <w:rPr>
@@ -1014,7 +1022,7 @@
             <w:rPr>
               <w:noProof/>
             </w:rPr>
-            <w:instrText xml:space="preserve"> PAGEREF _Toc310105053 \h </w:instrText>
+            <w:instrText xml:space="preserve"> PAGEREF _Toc310712227 \h </w:instrText>
           </w:r>
           <w:r>
             <w:rPr>
@@ -1274,14 +1282,14 @@
           <w:lang w:val="en-US"/>
         </w:rPr>
       </w:pPr>
-      <w:bookmarkStart w:id="0" w:name="_Toc310105049"/>
+      <w:bookmarkStart w:id="1" w:name="_Toc310712223"/>
       <w:r>
         <w:rPr>
           <w:lang w:val="en-US"/>
         </w:rPr>
         <w:t>Introduction</w:t>
       </w:r>
-      <w:bookmarkEnd w:id="0"/>
+      <w:bookmarkEnd w:id="1"/>
     </w:p>
     <w:p>
       <w:pPr>
@@ -1529,7 +1537,7 @@
           <w:lang w:val="en-US"/>
         </w:rPr>
       </w:pPr>
-      <w:bookmarkStart w:id="1" w:name="_Toc310105050"/>
+      <w:bookmarkStart w:id="2" w:name="_Toc310712224"/>
       <w:r>
         <w:rPr>
           <w:lang w:val="en-US"/>
@@ -1537,7 +1545,7 @@
         <w:lastRenderedPageBreak/>
         <w:t>Functional requirements (use-cases)</w:t>
       </w:r>
-      <w:bookmarkEnd w:id="1"/>
+      <w:bookmarkEnd w:id="2"/>
     </w:p>
     <w:p>
       <w:pPr>
@@ -5044,14 +5052,14 @@
           <w:lang w:val="en-US"/>
         </w:rPr>
       </w:pPr>
-      <w:bookmarkStart w:id="2" w:name="_Toc310105051"/>
+      <w:bookmarkStart w:id="3" w:name="_Toc310712225"/>
       <w:r>
         <w:rPr>
           <w:lang w:val="en-US"/>
         </w:rPr>
         <w:t>User Interface</w:t>
       </w:r>
-      <w:bookmarkEnd w:id="2"/>
+      <w:bookmarkEnd w:id="3"/>
     </w:p>
     <w:p>
       <w:pPr>
@@ -5225,7 +5233,6 @@
           <w:lang w:val="en-US"/>
         </w:rPr>
       </w:pPr>
-      <w:bookmarkStart w:id="3" w:name="_Toc310105052"/>
     </w:p>
     <w:p>
       <w:pPr>
@@ -5235,13 +5242,14 @@
           <w:lang w:val="en-US"/>
         </w:rPr>
       </w:pPr>
+      <w:bookmarkStart w:id="4" w:name="_Toc310712226"/>
       <w:r>
         <w:rPr>
           <w:lang w:val="en-US"/>
         </w:rPr>
         <w:t>Nonfunctional requirements</w:t>
       </w:r>
-      <w:bookmarkEnd w:id="3"/>
+      <w:bookmarkEnd w:id="4"/>
     </w:p>
     <w:p>
       <w:pPr>
@@ -5394,7 +5402,7 @@
           <w:lang w:val="en-US"/>
         </w:rPr>
       </w:pPr>
-      <w:bookmarkStart w:id="4" w:name="_Toc310105053"/>
+      <w:bookmarkStart w:id="5" w:name="_Toc310712227"/>
       <w:r>
         <w:rPr>
           <w:lang w:val="en-US"/>
@@ -5402,7 +5410,7 @@
         <w:lastRenderedPageBreak/>
         <w:t>Rules and decisions</w:t>
       </w:r>
-      <w:bookmarkEnd w:id="4"/>
+      <w:bookmarkEnd w:id="5"/>
     </w:p>
     <w:p/>
     <w:p>
@@ -5444,19 +5452,7 @@
         <w:ind w:firstLine="708"/>
       </w:pPr>
       <w:r>
-        <w:t xml:space="preserve">When drawing one of the elements on the screen we decided that the system will register the X and </w:t>
-      </w:r>
-      <w:r>
-        <w:t xml:space="preserve">Y </w:t>
-      </w:r>
-      <w:r>
-        <w:t>coordinates as the center of the figure</w:t>
-      </w:r>
-      <w:r>
-        <w:t>.</w:t>
-      </w:r>
-      <w:r>
-        <w:t xml:space="preserve"> However, this does not apply for pipelines as well.</w:t>
+        <w:t>When drawing one of the elements on the screen we decided that the system will register the X and Y coordinates as the center of the figure. However, this does not apply for pipelines as well.</w:t>
       </w:r>
     </w:p>
     <w:p>
@@ -5464,10 +5460,7 @@
         <w:ind w:firstLine="708"/>
       </w:pPr>
       <w:r>
-        <w:t>The pipeline flow will be showed next to its</w:t>
-      </w:r>
-      <w:r>
-        <w:t xml:space="preserve"> starting point.</w:t>
+        <w:t>The pipeline flow will be showed next to its starting point.</w:t>
       </w:r>
     </w:p>
     <w:p>
@@ -5475,12 +5468,7 @@
         <w:ind w:firstLine="708"/>
       </w:pPr>
       <w:r>
-        <w:t>To make sure that there will not be compatibility problems when loading and existing netowrk</w:t>
-      </w:r>
-      <w:bookmarkStart w:id="5" w:name="_GoBack"/>
-      <w:bookmarkEnd w:id="5"/>
-      <w:r>
-        <w:t>, the file will be saved in binary format.</w:t>
+        <w:t>To make sure that there will not be compatibility problems when loading and existing netowrk, the file will be saved in binary format.</w:t>
       </w:r>
     </w:p>
     <w:p>
@@ -5584,7 +5572,7 @@
             <w:bCs/>
             <w:noProof/>
           </w:rPr>
-          <w:t>10</w:t>
+          <w:t>1</w:t>
         </w:r>
         <w:r>
           <w:rPr>
@@ -9593,7 +9581,7 @@
 </file>
 
 <file path=customXml/itemProps2.xml><?xml version="1.0" encoding="utf-8"?>
-<ds:datastoreItem xmlns:ds="http://schemas.openxmlformats.org/officeDocument/2006/customXml" ds:itemID="{2EE0699F-48D7-DB44-8878-2A85A11BC495}">
+<ds:datastoreItem xmlns:ds="http://schemas.openxmlformats.org/officeDocument/2006/customXml" ds:itemID="{204E9A9B-3DCC-7D4C-89A7-4787E513DD87}">
   <ds:schemaRefs>
     <ds:schemaRef ds:uri="http://schemas.openxmlformats.org/officeDocument/2006/bibliography"/>
   </ds:schemaRefs>

</xml_diff>